<commit_message>
Added Changes to the report
</commit_message>
<xml_diff>
--- a/Project Report_Phase II.docx
+++ b/Project Report_Phase II.docx
@@ -1050,6 +1050,7 @@
         <w:rPr>
           <w:b/>
           <w:color w:val="FF0000"/>
+          <w:spacing w:val="-2"/>
           <w:sz w:val="36"/>
         </w:rPr>
       </w:pPr>
@@ -1074,6 +1075,18 @@
     </w:p>
     <w:p>
       <w:pPr>
+        <w:spacing w:before="194"/>
+        <w:ind w:left="292" w:right="503"/>
+        <w:jc w:val="center"/>
+        <w:rPr>
+          <w:b/>
+          <w:color w:val="FF0000"/>
+          <w:sz w:val="36"/>
+        </w:rPr>
+      </w:pPr>
+    </w:p>
+    <w:p>
+      <w:pPr>
         <w:pStyle w:val="BodyText"/>
         <w:spacing w:before="351" w:line="360" w:lineRule="auto"/>
         <w:ind w:left="100" w:right="106"/>
@@ -1274,6 +1287,14 @@
     <w:p>
       <w:pPr>
         <w:pStyle w:val="BodyText"/>
+        <w:spacing w:before="351" w:line="360" w:lineRule="auto"/>
+        <w:ind w:left="100" w:right="106"/>
+        <w:jc w:val="both"/>
+      </w:pPr>
+    </w:p>
+    <w:p>
+      <w:pPr>
+        <w:pStyle w:val="BodyText"/>
         <w:rPr>
           <w:sz w:val="20"/>
         </w:rPr>
@@ -1312,6 +1333,30 @@
         <w:rPr>
           <w:sz w:val="20"/>
         </w:rPr>
+        <w:tab/>
+      </w:r>
+      <w:r>
+        <w:rPr>
+          <w:sz w:val="20"/>
+        </w:rPr>
+        <w:tab/>
+      </w:r>
+      <w:r>
+        <w:rPr>
+          <w:sz w:val="20"/>
+        </w:rPr>
+        <w:tab/>
+      </w:r>
+      <w:r>
+        <w:rPr>
+          <w:sz w:val="20"/>
+        </w:rPr>
+        <w:tab/>
+      </w:r>
+      <w:r>
+        <w:rPr>
+          <w:sz w:val="20"/>
+        </w:rPr>
         <w:t xml:space="preserve"> </w:t>
       </w:r>
       <w:r>
@@ -1330,28 +1375,14 @@
         <w:rPr>
           <w:sz w:val="20"/>
         </w:rPr>
-        <w:t xml:space="preserve">          </w:t>
-      </w:r>
-      <w:r>
+        <w:t xml:space="preserve">        </w:t>
+      </w:r>
+    </w:p>
+    <w:p>
+      <w:pPr>
+        <w:pStyle w:val="BodyText"/>
         <w:rPr>
           <w:sz w:val="20"/>
-        </w:rPr>
-        <w:t>__________________________</w:t>
-      </w:r>
-      <w:r>
-        <w:rPr>
-          <w:sz w:val="20"/>
-        </w:rPr>
-        <w:t>__</w:t>
-      </w:r>
-    </w:p>
-    <w:p>
-      <w:pPr>
-        <w:pStyle w:val="BodyText"/>
-        <w:ind w:right="-347"/>
-        <w:rPr>
-          <w:b/>
-          <w:spacing w:val="-2"/>
         </w:rPr>
       </w:pPr>
       <w:r>
@@ -1361,7 +1392,6 @@
           <w:lang w:val="en-IN"/>
         </w:rPr>
         <w:br/>
-        <w:t>Nivetha NRP</w:t>
       </w:r>
       <w:r>
         <w:rPr>
@@ -1369,7 +1399,7 @@
           <w:spacing w:val="-2"/>
           <w:lang w:val="en-IN"/>
         </w:rPr>
-        <w:t xml:space="preserve">                                    </w:t>
+        <w:t xml:space="preserve">Prof. </w:t>
       </w:r>
       <w:r>
         <w:rPr>
@@ -1377,7 +1407,7 @@
           <w:spacing w:val="-2"/>
           <w:lang w:val="en-IN"/>
         </w:rPr>
-        <w:tab/>
+        <w:t>Nivetha NRP</w:t>
       </w:r>
       <w:r>
         <w:rPr>
@@ -1385,11 +1415,51 @@
           <w:spacing w:val="-2"/>
           <w:lang w:val="en-IN"/>
         </w:rPr>
+        <w:t xml:space="preserve">                                    </w:t>
+      </w:r>
+      <w:r>
+        <w:rPr>
+          <w:b/>
+          <w:spacing w:val="-2"/>
+          <w:lang w:val="en-IN"/>
+        </w:rPr>
+        <w:tab/>
+      </w:r>
+      <w:r>
+        <w:rPr>
+          <w:b/>
+          <w:spacing w:val="-2"/>
+          <w:lang w:val="en-IN"/>
+        </w:rPr>
         <w:t xml:space="preserve"> </w:t>
       </w:r>
       <w:r>
         <w:rPr>
           <w:b/>
+          <w:spacing w:val="-2"/>
+          <w:lang w:val="en-IN"/>
+        </w:rPr>
+        <w:tab/>
+      </w:r>
+      <w:r>
+        <w:rPr>
+          <w:b/>
+          <w:spacing w:val="-2"/>
+          <w:lang w:val="en-IN"/>
+        </w:rPr>
+        <w:tab/>
+      </w:r>
+      <w:r>
+        <w:rPr>
+          <w:b/>
+          <w:spacing w:val="-2"/>
+          <w:lang w:val="en-IN"/>
+        </w:rPr>
+        <w:tab/>
+      </w:r>
+      <w:r>
+        <w:rPr>
+          <w:b/>
         </w:rPr>
         <w:t>Dr.</w:t>
       </w:r>
@@ -1439,13 +1509,6 @@
           <w:spacing w:val="-2"/>
         </w:rPr>
         <w:t xml:space="preserve">        </w:t>
-      </w:r>
-      <w:r>
-        <w:rPr>
-          <w:b/>
-          <w:bCs/>
-        </w:rPr>
-        <w:t>Dr. Uday Kumar Reddy K R</w:t>
       </w:r>
     </w:p>
     <w:p>
@@ -1462,183 +1525,67 @@
         <w:t>Associate Professor,</w:t>
       </w:r>
       <w:r>
+        <w:t xml:space="preserve"> </w:t>
+      </w:r>
+      <w:r>
+        <w:t>Dept. of CST</w:t>
+      </w:r>
+      <w:r>
         <w:tab/>
       </w:r>
       <w:r>
         <w:tab/>
       </w:r>
       <w:r>
-        <w:tab/>
-        <w:t xml:space="preserve"> Chairperson</w:t>
-      </w:r>
-      <w:r>
-        <w:rPr>
-          <w:lang w:val="en-IN"/>
-        </w:rPr>
-        <w:t>,</w:t>
-      </w:r>
-      <w:r>
-        <w:rPr>
-          <w:lang w:val="en-IN"/>
-        </w:rPr>
-        <w:tab/>
-      </w:r>
-      <w:r>
-        <w:rPr>
-          <w:lang w:val="en-IN"/>
-        </w:rPr>
-        <w:tab/>
-      </w:r>
-      <w:r>
-        <w:rPr>
-          <w:lang w:val="en-IN"/>
-        </w:rPr>
-        <w:tab/>
-        <w:t xml:space="preserve">         Dean,</w:t>
-      </w:r>
-      <w:r>
-        <w:rPr>
-          <w:spacing w:val="-2"/>
-        </w:rPr>
-        <w:t xml:space="preserve"> </w:t>
-      </w:r>
-      <w:r>
-        <w:rPr>
-          <w:spacing w:val="-2"/>
-          <w:sz w:val="24"/>
-        </w:rPr>
-        <w:t>School</w:t>
-      </w:r>
-      <w:r>
-        <w:rPr>
-          <w:spacing w:val="-13"/>
-          <w:sz w:val="24"/>
-        </w:rPr>
-        <w:t xml:space="preserve"> </w:t>
-      </w:r>
-      <w:r>
-        <w:rPr>
-          <w:spacing w:val="-2"/>
-          <w:sz w:val="24"/>
-        </w:rPr>
-        <w:t>of</w:t>
-      </w:r>
-      <w:r>
-        <w:rPr>
-          <w:spacing w:val="-13"/>
-          <w:sz w:val="24"/>
-        </w:rPr>
-        <w:t xml:space="preserve"> </w:t>
-      </w:r>
-      <w:r>
-        <w:rPr>
-          <w:spacing w:val="-2"/>
-          <w:sz w:val="24"/>
-        </w:rPr>
-        <w:t>Engineering</w:t>
-      </w:r>
-      <w:r>
-        <w:rPr>
-          <w:spacing w:val="-2"/>
-        </w:rPr>
-        <w:t>,</w:t>
-      </w:r>
-      <w:r>
-        <w:br/>
-      </w:r>
-      <w:r>
-        <w:t xml:space="preserve">Dept. of </w:t>
-      </w:r>
-      <w:r>
-        <w:t xml:space="preserve">CST, </w:t>
-      </w:r>
-      <w:r>
-        <w:rPr>
-          <w:lang w:val="en-IN"/>
-        </w:rPr>
-        <w:t xml:space="preserve"> </w:t>
-      </w:r>
-      <w:r>
-        <w:rPr>
-          <w:lang w:val="en-IN"/>
-        </w:rPr>
-        <w:t xml:space="preserve">    </w:t>
-      </w:r>
-      <w:r>
-        <w:rPr>
-          <w:lang w:val="en-IN"/>
-        </w:rPr>
-        <w:t xml:space="preserve"> </w:t>
-      </w:r>
-      <w:r>
-        <w:rPr>
-          <w:lang w:val="en-IN"/>
-        </w:rPr>
-        <w:tab/>
-      </w:r>
-      <w:r>
-        <w:rPr>
-          <w:lang w:val="en-IN"/>
-        </w:rPr>
-        <w:tab/>
-      </w:r>
-      <w:r>
-        <w:rPr>
-          <w:lang w:val="en-IN"/>
-        </w:rPr>
         <w:tab/>
         <w:t xml:space="preserve"> </w:t>
       </w:r>
       <w:r>
-        <w:t>Dept. of CST</w:t>
+        <w:tab/>
+      </w:r>
+      <w:r>
+        <w:tab/>
+        <w:t>Chairperson</w:t>
       </w:r>
       <w:r>
         <w:rPr>
           <w:lang w:val="en-IN"/>
         </w:rPr>
+        <w:t>,</w:t>
+      </w:r>
+      <w:r>
+        <w:t xml:space="preserve"> Dept.</w:t>
+      </w:r>
+      <w:r>
+        <w:t xml:space="preserve"> of </w:t>
+      </w:r>
+      <w:r>
+        <w:t xml:space="preserve">CST, </w:t>
+      </w:r>
+      <w:r>
+        <w:rPr>
+          <w:lang w:val="en-IN"/>
+        </w:rPr>
+        <w:t xml:space="preserve"> </w:t>
+      </w:r>
+      <w:r>
+        <w:rPr>
+          <w:lang w:val="en-IN"/>
+        </w:rPr>
+        <w:t xml:space="preserve">    </w:t>
+      </w:r>
+      <w:r>
+        <w:rPr>
+          <w:lang w:val="en-IN"/>
+        </w:rPr>
+        <w:t xml:space="preserve"> </w:t>
+      </w:r>
+      <w:r>
+        <w:rPr>
+          <w:lang w:val="en-IN"/>
+        </w:rPr>
         <w:tab/>
-        <w:t xml:space="preserve">                                   </w:t>
-      </w:r>
-      <w:r>
-        <w:rPr>
-          <w:sz w:val="24"/>
-        </w:rPr>
-        <w:t>Dayananda</w:t>
-      </w:r>
-      <w:r>
-        <w:rPr>
-          <w:spacing w:val="-6"/>
-          <w:sz w:val="24"/>
-        </w:rPr>
         <w:t xml:space="preserve"> </w:t>
-      </w:r>
-      <w:r>
-        <w:rPr>
-          <w:sz w:val="24"/>
-        </w:rPr>
-        <w:t>Sagar</w:t>
-      </w:r>
-      <w:r>
-        <w:rPr>
-          <w:spacing w:val="-3"/>
-          <w:sz w:val="24"/>
-        </w:rPr>
-        <w:t xml:space="preserve"> </w:t>
-      </w:r>
-      <w:r>
-        <w:rPr>
-          <w:spacing w:val="-2"/>
-          <w:sz w:val="24"/>
-        </w:rPr>
-        <w:t>University</w:t>
-      </w:r>
-      <w:r>
-        <w:rPr>
-          <w:spacing w:val="-2"/>
-          <w:sz w:val="24"/>
-          <w:lang w:val="en-IN"/>
-        </w:rPr>
-        <w:t>.</w:t>
       </w:r>
     </w:p>
     <w:p>
@@ -1701,7 +1648,47 @@
           <w:sz w:val="24"/>
           <w:lang w:val="en-IN"/>
         </w:rPr>
-        <w:t xml:space="preserve">                        </w:t>
+        <w:t xml:space="preserve">                      </w:t>
+      </w:r>
+      <w:r>
+        <w:rPr>
+          <w:spacing w:val="-2"/>
+          <w:sz w:val="24"/>
+          <w:lang w:val="en-IN"/>
+        </w:rPr>
+        <w:tab/>
+      </w:r>
+      <w:r>
+        <w:rPr>
+          <w:spacing w:val="-2"/>
+          <w:sz w:val="24"/>
+          <w:lang w:val="en-IN"/>
+        </w:rPr>
+        <w:tab/>
+      </w:r>
+      <w:r>
+        <w:rPr>
+          <w:spacing w:val="-2"/>
+          <w:sz w:val="24"/>
+          <w:lang w:val="en-IN"/>
+        </w:rPr>
+        <w:tab/>
+      </w:r>
+      <w:r>
+        <w:rPr>
+          <w:spacing w:val="-2"/>
+          <w:sz w:val="24"/>
+          <w:lang w:val="en-IN"/>
+        </w:rPr>
+        <w:tab/>
+      </w:r>
+      <w:r>
+        <w:rPr>
+          <w:spacing w:val="-2"/>
+          <w:sz w:val="24"/>
+          <w:lang w:val="en-IN"/>
+        </w:rPr>
+        <w:tab/>
       </w:r>
       <w:r>
         <w:rPr>
@@ -1797,6 +1784,38 @@
           <w:lang w:val="en-IN"/>
         </w:rPr>
         <w:t xml:space="preserve">.               </w:t>
+      </w:r>
+      <w:r>
+        <w:rPr>
+          <w:spacing w:val="-2"/>
+          <w:sz w:val="24"/>
+          <w:lang w:val="en-IN"/>
+        </w:rPr>
+        <w:tab/>
+      </w:r>
+      <w:r>
+        <w:rPr>
+          <w:spacing w:val="-2"/>
+          <w:sz w:val="24"/>
+          <w:lang w:val="en-IN"/>
+        </w:rPr>
+        <w:tab/>
+      </w:r>
+      <w:r>
+        <w:rPr>
+          <w:spacing w:val="-2"/>
+          <w:sz w:val="24"/>
+          <w:lang w:val="en-IN"/>
+        </w:rPr>
+        <w:tab/>
+      </w:r>
+      <w:r>
+        <w:rPr>
+          <w:spacing w:val="-2"/>
+          <w:sz w:val="24"/>
+          <w:lang w:val="en-IN"/>
+        </w:rPr>
+        <w:tab/>
       </w:r>
       <w:r>
         <w:rPr>
@@ -2470,14 +2489,6 @@
     </w:p>
     <w:p>
       <w:pPr>
-        <w:pStyle w:val="BodyText"/>
-        <w:rPr>
-          <w:sz w:val="20"/>
-        </w:rPr>
-      </w:pPr>
-    </w:p>
-    <w:p>
-      <w:pPr>
         <w:rPr>
           <w:sz w:val="28"/>
         </w:rPr>
@@ -2498,8 +2509,30 @@
       <w:pPr>
         <w:pStyle w:val="BodyText"/>
         <w:spacing w:before="351" w:line="360" w:lineRule="auto"/>
+        <w:ind w:left="2260" w:right="106" w:firstLine="292"/>
+        <w:rPr>
+          <w:b/>
+          <w:bCs/>
+          <w:sz w:val="40"/>
+          <w:szCs w:val="40"/>
+        </w:rPr>
+      </w:pPr>
+      <w:r>
+        <w:rPr>
+          <w:b/>
+          <w:bCs/>
+          <w:sz w:val="40"/>
+          <w:szCs w:val="40"/>
+        </w:rPr>
+        <w:lastRenderedPageBreak/>
+        <w:t>ACKNOWLDENEMENT</w:t>
+      </w:r>
+    </w:p>
+    <w:p>
+      <w:pPr>
+        <w:pStyle w:val="BodyText"/>
+        <w:spacing w:before="351" w:line="360" w:lineRule="auto"/>
         <w:ind w:left="100" w:right="106"/>
-        <w:jc w:val="center"/>
         <w:rPr>
           <w:b/>
           <w:bCs/>
@@ -2708,35 +2741,7 @@
       <w:pPr>
         <w:pStyle w:val="BodyText"/>
         <w:spacing w:before="351" w:line="360" w:lineRule="auto"/>
-        <w:ind w:left="100" w:right="106"/>
-        <w:jc w:val="center"/>
-        <w:rPr>
-          <w:b/>
-          <w:bCs/>
-          <w:sz w:val="28"/>
-          <w:szCs w:val="28"/>
-        </w:rPr>
-      </w:pPr>
-    </w:p>
-    <w:p>
-      <w:pPr>
-        <w:pStyle w:val="BodyText"/>
-        <w:spacing w:before="351" w:line="360" w:lineRule="auto"/>
-        <w:ind w:left="100" w:right="106"/>
-        <w:jc w:val="center"/>
-        <w:rPr>
-          <w:b/>
-          <w:bCs/>
-          <w:sz w:val="28"/>
-          <w:szCs w:val="28"/>
-        </w:rPr>
-      </w:pPr>
-    </w:p>
-    <w:p>
-      <w:pPr>
-        <w:pStyle w:val="BodyText"/>
-        <w:spacing w:before="351" w:line="360" w:lineRule="auto"/>
-        <w:ind w:left="100" w:right="106"/>
+        <w:ind w:left="100" w:right="471"/>
         <w:jc w:val="center"/>
         <w:rPr>
           <w:b/>
@@ -2862,7 +2867,7 @@
           <w:tab w:val="left" w:pos="1884"/>
         </w:tabs>
         <w:spacing w:before="351" w:line="360" w:lineRule="auto"/>
-        <w:ind w:left="100" w:right="-238"/>
+        <w:ind w:right="-238"/>
         <w:rPr>
           <w:b/>
           <w:bCs/>
@@ -3093,6 +3098,39 @@
     </w:p>
     <w:p>
       <w:pPr>
+        <w:rPr>
+          <w:sz w:val="28"/>
+        </w:rPr>
+      </w:pPr>
+    </w:p>
+    <w:p>
+      <w:pPr>
+        <w:rPr>
+          <w:sz w:val="28"/>
+        </w:rPr>
+      </w:pPr>
+    </w:p>
+    <w:p>
+      <w:pPr>
+        <w:tabs>
+          <w:tab w:val="left" w:pos="2052"/>
+        </w:tabs>
+        <w:rPr>
+          <w:sz w:val="28"/>
+        </w:rPr>
+      </w:pPr>
+      <w:r>
+        <w:rPr>
+          <w:sz w:val="28"/>
+        </w:rPr>
+        <w:tab/>
+      </w:r>
+    </w:p>
+    <w:p>
+      <w:pPr>
+        <w:tabs>
+          <w:tab w:val="left" w:pos="2052"/>
+        </w:tabs>
         <w:rPr>
           <w:sz w:val="28"/>
         </w:rPr>
@@ -3108,6 +3146,12 @@
           <w:cols w:space="720"/>
         </w:sectPr>
       </w:pPr>
+      <w:r>
+        <w:rPr>
+          <w:sz w:val="28"/>
+        </w:rPr>
+        <w:tab/>
+      </w:r>
     </w:p>
     <w:p>
       <w:pPr>
@@ -3766,24 +3810,8 @@
           </w:p>
           <w:p>
             <w:pPr>
-              <w:pStyle w:val="ListParagraph"/>
               <w:spacing w:line="360" w:lineRule="auto"/>
-              <w:ind w:left="720" w:firstLine="0"/>
-              <w:contextualSpacing/>
-              <w:rPr>
-                <w:b/>
-                <w:bCs/>
-                <w:sz w:val="24"/>
-                <w:szCs w:val="24"/>
-              </w:rPr>
-            </w:pPr>
-          </w:p>
-          <w:p>
-            <w:pPr>
-              <w:pStyle w:val="ListParagraph"/>
-              <w:spacing w:line="360" w:lineRule="auto"/>
-              <w:ind w:left="720" w:firstLine="0"/>
-              <w:contextualSpacing/>
+              <w:jc w:val="both"/>
               <w:rPr>
                 <w:b/>
                 <w:bCs/>
@@ -4358,6 +4386,7 @@
           <w:sz w:val="32"/>
           <w:szCs w:val="32"/>
         </w:rPr>
+        <w:lastRenderedPageBreak/>
         <w:t>CHAPTER 1</w:t>
       </w:r>
       <w:r>
@@ -4421,31 +4450,39 @@
           <w:sz w:val="24"/>
           <w:szCs w:val="24"/>
         </w:rPr>
-        <w:t>Tomato cultivation plays a crucial role in agriculture, contributing significantly to global food production and economic sustainability. However, traditional farming practices face challenges such as inefficient resource utilization, pest infestations, and nutrient imbalances, leading to reduced crop yields and quality.</w:t>
-      </w:r>
-      <w:r>
-        <w:rPr>
-          <w:bCs/>
-          <w:sz w:val="24"/>
-          <w:szCs w:val="24"/>
-        </w:rPr>
-        <w:t>[1]</w:t>
-      </w:r>
-      <w:r>
-        <w:rPr>
-          <w:bCs/>
-          <w:sz w:val="24"/>
-          <w:szCs w:val="24"/>
-        </w:rPr>
-        <w:t xml:space="preserve"> To address these challenges, innovative technologies like IoT (Internet of Things) and machine learning (ML) are being integrated into agricultural systems, revolutionizing the way crops are monitored, managed, and protected.</w:t>
-      </w:r>
-      <w:r>
-        <w:rPr>
-          <w:bCs/>
-          <w:sz w:val="24"/>
-          <w:szCs w:val="24"/>
-        </w:rPr>
-        <w:t>[2]</w:t>
+        <w:t xml:space="preserve">Tomato cultivation plays a crucial role in agriculture, contributing significantly to global food production and economic sustainability. However, traditional farming practices face challenges such as inefficient resource utilization, pest infestations, and nutrient imbalances, leading to reduced crop yields and </w:t>
+      </w:r>
+      <w:r>
+        <w:rPr>
+          <w:bCs/>
+          <w:sz w:val="24"/>
+          <w:szCs w:val="24"/>
+        </w:rPr>
+        <w:t>quality</w:t>
+      </w:r>
+      <w:r>
+        <w:rPr>
+          <w:bCs/>
+          <w:sz w:val="24"/>
+          <w:szCs w:val="24"/>
+        </w:rPr>
+        <w:t>.</w:t>
+      </w:r>
+      <w:r>
+        <w:rPr>
+          <w:bCs/>
+          <w:sz w:val="24"/>
+          <w:szCs w:val="24"/>
+        </w:rPr>
+        <w:t xml:space="preserve"> To</w:t>
+      </w:r>
+      <w:r>
+        <w:rPr>
+          <w:bCs/>
+          <w:sz w:val="24"/>
+          <w:szCs w:val="24"/>
+        </w:rPr>
+        <w:t xml:space="preserve"> address these challenges, innovative technologies like IoT (Internet of Things) and machine learning (ML) are being integrated into agricultural systems, revolutionizing the way crops are monitored, managed, and protected.</w:t>
       </w:r>
     </w:p>
     <w:p>
@@ -4521,7 +4558,7 @@
           <w:sz w:val="24"/>
           <w:szCs w:val="24"/>
         </w:rPr>
-        <w:t xml:space="preserve"> [3].</w:t>
+        <w:t>.</w:t>
       </w:r>
       <w:r>
         <w:rPr>
@@ -4594,37 +4631,38 @@
           <w:sz w:val="24"/>
           <w:szCs w:val="24"/>
         </w:rPr>
-        <w:t xml:space="preserve">Nutrients like Nitrogen (N), Phosphorus (P), and Potassium (K) are essential for plant growth, flowering, fruiting, and overall productivity. Imbalances or deficiencies in these nutrients can lead to stunted growth, nutrient-related disorders, and reduced crop yields. Traditional nutrient management practices often rely on manual observation or generalized fertilization schedules, which may not meet the specific needs of different crops or growth stages. IoT-enabled nutrient management systems address this challenge by integrating NPK sensors that monitor nutrient levels in the soil. These </w:t>
-      </w:r>
-    </w:p>
-    <w:p>
-      <w:pPr>
-        <w:spacing w:line="360" w:lineRule="auto"/>
-        <w:jc w:val="both"/>
-        <w:rPr>
-          <w:bCs/>
-          <w:sz w:val="24"/>
-          <w:szCs w:val="24"/>
-        </w:rPr>
-      </w:pPr>
-    </w:p>
-    <w:p>
-      <w:pPr>
-        <w:spacing w:line="360" w:lineRule="auto"/>
-        <w:jc w:val="both"/>
-        <w:rPr>
-          <w:bCs/>
-          <w:sz w:val="24"/>
-          <w:szCs w:val="24"/>
-        </w:rPr>
-      </w:pPr>
-      <w:r>
-        <w:rPr>
-          <w:bCs/>
-          <w:sz w:val="24"/>
-          <w:szCs w:val="24"/>
-        </w:rPr>
-        <w:t>sensors provide real-time data on NPK concentrations, allowing farmers to adjust fertilization strategies based on precise nutrient requirements. By delivering the right nutrients in the right quantities, IoT-based nutrient management enhances plant vigor, optimizes yield potential, and minimizes nutrient wastage.</w:t>
+        <w:t xml:space="preserve">Nutrients like Nitrogen (N), Phosphorus (P), and Potassium (K) are essential for plant growth, flowering, fruiting, and overall productivity. Imbalances or deficiencies in these nutrients can lead to stunted growth, nutrient-related disorders, and reduced crop yields. Traditional nutrient management practices often rely on manual observation or generalized fertilization schedules, which may not meet the specific needs of different crops or growth stages. IoT-enabled nutrient management systems address this challenge by integrating NPK sensors that monitor nutrient levels in the soil. </w:t>
+      </w:r>
+    </w:p>
+    <w:p>
+      <w:pPr>
+        <w:spacing w:line="360" w:lineRule="auto"/>
+        <w:jc w:val="both"/>
+        <w:rPr>
+          <w:bCs/>
+          <w:sz w:val="24"/>
+          <w:szCs w:val="24"/>
+        </w:rPr>
+      </w:pPr>
+    </w:p>
+    <w:p>
+      <w:pPr>
+        <w:spacing w:line="360" w:lineRule="auto"/>
+        <w:jc w:val="both"/>
+        <w:rPr>
+          <w:bCs/>
+          <w:sz w:val="24"/>
+          <w:szCs w:val="24"/>
+        </w:rPr>
+      </w:pPr>
+      <w:r>
+        <w:rPr>
+          <w:bCs/>
+          <w:sz w:val="24"/>
+          <w:szCs w:val="24"/>
+        </w:rPr>
+        <w:lastRenderedPageBreak/>
+        <w:t>These sensors provide real-time data on NPK concentrations, allowing farmers to adjust fertilization strategies based on precise nutrient requirements. By delivering the right nutrients in the right quantities, IoT-based nutrient management enhances plant vigor, optimizes yield potential, and minimizes nutrient wastage.</w:t>
       </w:r>
     </w:p>
     <w:p>
@@ -5174,19 +5212,19 @@
         <w:rPr>
           <w:b/>
         </w:rPr>
+        <w:br/>
+      </w:r>
+      <w:r>
+        <w:rPr>
+          <w:b/>
+        </w:rPr>
+        <w:br/>
+      </w:r>
+      <w:r>
+        <w:rPr>
+          <w:b/>
+        </w:rPr>
         <w:lastRenderedPageBreak/>
-        <w:br/>
-      </w:r>
-      <w:r>
-        <w:rPr>
-          <w:b/>
-        </w:rPr>
-        <w:br/>
-      </w:r>
-      <w:r>
-        <w:rPr>
-          <w:b/>
-        </w:rPr>
         <w:br/>
       </w:r>
       <w:r>
@@ -5453,15 +5491,15 @@
           <w:sz w:val="24"/>
           <w:szCs w:val="24"/>
         </w:rPr>
+        <w:br/>
+      </w:r>
+      <w:r>
+        <w:rPr>
+          <w:bCs/>
+          <w:sz w:val="24"/>
+          <w:szCs w:val="24"/>
+        </w:rPr>
         <w:lastRenderedPageBreak/>
-        <w:br/>
-      </w:r>
-      <w:r>
-        <w:rPr>
-          <w:bCs/>
-          <w:sz w:val="24"/>
-          <w:szCs w:val="24"/>
-        </w:rPr>
         <w:br/>
       </w:r>
       <w:r>
@@ -6044,13 +6082,13 @@
         <w:rPr>
           <w:b/>
         </w:rPr>
+        <w:br/>
+      </w:r>
+      <w:r>
+        <w:rPr>
+          <w:b/>
+        </w:rPr>
         <w:lastRenderedPageBreak/>
-        <w:br/>
-      </w:r>
-      <w:r>
-        <w:rPr>
-          <w:b/>
-        </w:rPr>
         <w:br/>
       </w:r>
       <w:r>
@@ -6366,6 +6404,7 @@
           <w:sz w:val="32"/>
           <w:szCs w:val="32"/>
         </w:rPr>
+        <w:lastRenderedPageBreak/>
         <w:t xml:space="preserve">CHAPTER </w:t>
       </w:r>
       <w:r>
@@ -6585,6 +6624,7 @@
           <w:sz w:val="32"/>
           <w:szCs w:val="32"/>
         </w:rPr>
+        <w:lastRenderedPageBreak/>
         <w:t>4.2 Relevance of the Problem</w:t>
       </w:r>
     </w:p>
@@ -6671,224 +6711,237 @@
     </w:p>
     <w:p>
       <w:pPr>
-        <w:spacing w:line="360" w:lineRule="auto"/>
-        <w:jc w:val="both"/>
-        <w:rPr>
-          <w:sz w:val="24"/>
-          <w:szCs w:val="24"/>
-        </w:rPr>
-      </w:pPr>
-      <w:r>
-        <w:rPr>
-          <w:b/>
-        </w:rPr>
-        <w:br/>
-      </w:r>
-      <w:r>
-        <w:rPr>
-          <w:b/>
-        </w:rPr>
-        <w:br/>
-      </w:r>
-      <w:r>
-        <w:rPr>
-          <w:b/>
-        </w:rPr>
-        <w:br/>
-      </w:r>
-      <w:r>
-        <w:rPr>
-          <w:b/>
+        <w:rPr>
+          <w:b/>
+          <w:sz w:val="32"/>
+          <w:szCs w:val="32"/>
+          <w:lang w:val="en-IN"/>
+        </w:rPr>
+      </w:pPr>
+      <w:r>
+        <w:rPr>
+          <w:b/>
+        </w:rPr>
+        <w:br/>
+      </w:r>
+      <w:r>
+        <w:rPr>
+          <w:b/>
+        </w:rPr>
+        <w:br/>
+      </w:r>
+      <w:r>
+        <w:rPr>
+          <w:b/>
+        </w:rPr>
+        <w:br/>
+      </w:r>
+      <w:r>
+        <w:rPr>
+          <w:b/>
+        </w:rPr>
+        <w:br/>
+      </w:r>
+      <w:r>
+        <w:rPr>
+          <w:b/>
+        </w:rPr>
+        <w:br/>
+      </w:r>
+      <w:r>
+        <w:rPr>
+          <w:b/>
+        </w:rPr>
+        <w:br/>
+      </w:r>
+      <w:r>
+        <w:rPr>
+          <w:b/>
+          <w:sz w:val="32"/>
+          <w:szCs w:val="32"/>
         </w:rPr>
         <w:lastRenderedPageBreak/>
-        <w:br/>
-      </w:r>
-      <w:r>
-        <w:rPr>
-          <w:b/>
-        </w:rPr>
-        <w:br/>
-      </w:r>
-      <w:r>
-        <w:rPr>
-          <w:b/>
-        </w:rPr>
-        <w:br/>
-      </w:r>
-      <w:r>
-        <w:rPr>
-          <w:b/>
-        </w:rPr>
-        <w:br/>
-      </w:r>
-      <w:r>
-        <w:rPr>
-          <w:b/>
-        </w:rPr>
-        <w:br/>
-      </w:r>
-      <w:r>
-        <w:rPr>
-          <w:b/>
-        </w:rPr>
-        <w:br/>
-      </w:r>
-      <w:r>
-        <w:rPr>
-          <w:b/>
-        </w:rPr>
-        <w:br/>
-      </w:r>
-      <w:r>
-        <w:rPr>
-          <w:b/>
-        </w:rPr>
-        <w:br/>
-      </w:r>
-      <w:r>
-        <w:rPr>
-          <w:b/>
-        </w:rPr>
-        <w:br/>
-      </w:r>
-      <w:r>
-        <w:rPr>
-          <w:b/>
-        </w:rPr>
-        <w:br/>
-      </w:r>
-      <w:r>
-        <w:rPr>
-          <w:b/>
-        </w:rPr>
-        <w:br/>
-      </w:r>
-      <w:r>
-        <w:rPr>
-          <w:b/>
-        </w:rPr>
-        <w:br/>
-      </w:r>
-      <w:r>
-        <w:rPr>
-          <w:b/>
-        </w:rPr>
-        <w:br/>
-      </w:r>
-      <w:r>
-        <w:rPr>
-          <w:b/>
-        </w:rPr>
-        <w:br/>
-      </w:r>
-      <w:r>
-        <w:rPr>
-          <w:b/>
-        </w:rPr>
-        <w:br/>
-      </w:r>
-      <w:r>
-        <w:rPr>
-          <w:b/>
-        </w:rPr>
-        <w:br/>
-      </w:r>
-      <w:r>
-        <w:rPr>
-          <w:b/>
-        </w:rPr>
-        <w:br/>
-      </w:r>
-      <w:r>
-        <w:rPr>
-          <w:b/>
-        </w:rPr>
-        <w:br/>
-      </w:r>
-      <w:r>
-        <w:rPr>
-          <w:b/>
-        </w:rPr>
-        <w:br/>
-      </w:r>
-      <w:r>
-        <w:rPr>
-          <w:b/>
-        </w:rPr>
-        <w:br/>
-      </w:r>
-      <w:r>
-        <w:rPr>
-          <w:b/>
-        </w:rPr>
-        <w:br/>
-      </w:r>
-      <w:r>
-        <w:rPr>
-          <w:b/>
-        </w:rPr>
-        <w:br/>
-      </w:r>
-      <w:r>
-        <w:rPr>
-          <w:b/>
-        </w:rPr>
-        <w:br/>
-      </w:r>
-      <w:r>
-        <w:rPr>
-          <w:b/>
-        </w:rPr>
-        <w:br/>
-      </w:r>
-      <w:r>
-        <w:rPr>
-          <w:b/>
-        </w:rPr>
-        <w:br/>
-      </w:r>
-      <w:r>
-        <w:rPr>
-          <w:b/>
-        </w:rPr>
-        <w:br/>
-      </w:r>
-      <w:r>
-        <w:rPr>
-          <w:b/>
-        </w:rPr>
-        <w:br/>
-      </w:r>
-      <w:r>
-        <w:rPr>
-          <w:b/>
-        </w:rPr>
-        <w:br/>
-      </w:r>
-      <w:r>
-        <w:rPr>
-          <w:b/>
-        </w:rPr>
-        <w:br/>
-      </w:r>
-      <w:r>
-        <w:rPr>
-          <w:b/>
-        </w:rPr>
-        <w:br/>
-      </w:r>
-      <w:r>
-        <w:rPr>
-          <w:b/>
-        </w:rPr>
-        <w:br/>
-      </w:r>
-      <w:r>
-        <w:rPr>
-          <w:b/>
-        </w:rPr>
-        <w:br/>
-      </w:r>
+        <w:t xml:space="preserve">CHAPTER </w:t>
+      </w:r>
+      <w:r>
+        <w:rPr>
+          <w:b/>
+          <w:sz w:val="32"/>
+          <w:szCs w:val="32"/>
+        </w:rPr>
+        <w:t xml:space="preserve"> 5</w:t>
+      </w:r>
+      <w:r>
+        <w:rPr>
+          <w:b/>
+          <w:sz w:val="32"/>
+          <w:szCs w:val="32"/>
+        </w:rPr>
+        <w:br/>
+      </w:r>
+    </w:p>
+    <w:p>
+      <w:pPr>
+        <w:jc w:val="center"/>
+        <w:rPr>
+          <w:b/>
+          <w:sz w:val="36"/>
+          <w:szCs w:val="36"/>
+        </w:rPr>
+      </w:pPr>
+      <w:r>
+        <w:rPr>
+          <w:b/>
+          <w:sz w:val="36"/>
+          <w:szCs w:val="36"/>
+        </w:rPr>
+        <w:t>SYSTEM ARCHITECTURE</w:t>
+      </w:r>
+    </w:p>
+    <w:p>
+      <w:pPr>
+        <w:jc w:val="center"/>
+        <w:rPr>
+          <w:b/>
+          <w:sz w:val="36"/>
+          <w:szCs w:val="36"/>
+        </w:rPr>
+      </w:pPr>
+    </w:p>
+    <w:p>
+      <w:pPr>
+        <w:jc w:val="center"/>
+        <w:rPr>
+          <w:b/>
+          <w:sz w:val="36"/>
+          <w:szCs w:val="36"/>
+        </w:rPr>
+      </w:pPr>
+    </w:p>
+    <w:p>
+      <w:pPr>
+        <w:jc w:val="center"/>
+        <w:rPr>
+          <w:b/>
+          <w:sz w:val="36"/>
+          <w:szCs w:val="36"/>
+        </w:rPr>
+      </w:pPr>
+    </w:p>
+    <w:p>
+      <w:pPr>
+        <w:rPr>
+          <w:b/>
+          <w:sz w:val="24"/>
+          <w:szCs w:val="24"/>
+        </w:rPr>
+      </w:pPr>
+      <w:r>
+        <w:rPr>
+          <w:noProof/>
+          <w:sz w:val="24"/>
+          <w:szCs w:val="24"/>
+        </w:rPr>
+        <w:drawing>
+          <wp:anchor distT="0" distB="0" distL="114300" distR="114300" simplePos="0" relativeHeight="251658240" behindDoc="1" locked="0" layoutInCell="1" allowOverlap="1" wp14:anchorId="0A35DCB2" wp14:editId="39779262">
+            <wp:simplePos x="0" y="0"/>
+            <wp:positionH relativeFrom="margin">
+              <wp:align>center</wp:align>
+            </wp:positionH>
+            <wp:positionV relativeFrom="page">
+              <wp:posOffset>2453640</wp:posOffset>
+            </wp:positionV>
+            <wp:extent cx="6141720" cy="5006340"/>
+            <wp:effectExtent l="0" t="0" r="0" b="3810"/>
+            <wp:wrapTight wrapText="bothSides">
+              <wp:wrapPolygon edited="0">
+                <wp:start x="0" y="0"/>
+                <wp:lineTo x="0" y="21534"/>
+                <wp:lineTo x="21506" y="21534"/>
+                <wp:lineTo x="21506" y="0"/>
+                <wp:lineTo x="0" y="0"/>
+              </wp:wrapPolygon>
+            </wp:wrapTight>
+            <wp:docPr id="1163105244" name="Picture 1"/>
+            <wp:cNvGraphicFramePr>
+              <a:graphicFrameLocks xmlns:a="http://schemas.openxmlformats.org/drawingml/2006/main" noChangeAspect="1"/>
+            </wp:cNvGraphicFramePr>
+            <a:graphic xmlns:a="http://schemas.openxmlformats.org/drawingml/2006/main">
+              <a:graphicData uri="http://schemas.openxmlformats.org/drawingml/2006/picture">
+                <pic:pic xmlns:pic="http://schemas.openxmlformats.org/drawingml/2006/picture">
+                  <pic:nvPicPr>
+                    <pic:cNvPr id="0" name="Picture 1"/>
+                    <pic:cNvPicPr>
+                      <a:picLocks noChangeAspect="1" noChangeArrowheads="1"/>
+                    </pic:cNvPicPr>
+                  </pic:nvPicPr>
+                  <pic:blipFill>
+                    <a:blip r:embed="rId9" cstate="print">
+                      <a:extLst>
+                        <a:ext uri="{28A0092B-C50C-407E-A947-70E740481C1C}">
+                          <a14:useLocalDpi xmlns:a14="http://schemas.microsoft.com/office/drawing/2010/main" val="0"/>
+                        </a:ext>
+                      </a:extLst>
+                    </a:blip>
+                    <a:srcRect/>
+                    <a:stretch>
+                      <a:fillRect/>
+                    </a:stretch>
+                  </pic:blipFill>
+                  <pic:spPr bwMode="auto">
+                    <a:xfrm>
+                      <a:off x="0" y="0"/>
+                      <a:ext cx="6141720" cy="5006340"/>
+                    </a:xfrm>
+                    <a:prstGeom prst="rect">
+                      <a:avLst/>
+                    </a:prstGeom>
+                    <a:noFill/>
+                    <a:ln>
+                      <a:noFill/>
+                    </a:ln>
+                  </pic:spPr>
+                </pic:pic>
+              </a:graphicData>
+            </a:graphic>
+            <wp14:sizeRelH relativeFrom="margin">
+              <wp14:pctWidth>0</wp14:pctWidth>
+            </wp14:sizeRelH>
+            <wp14:sizeRelV relativeFrom="margin">
+              <wp14:pctHeight>0</wp14:pctHeight>
+            </wp14:sizeRelV>
+          </wp:anchor>
+        </w:drawing>
+      </w:r>
+      <w:r>
+        <w:rPr>
+          <w:b/>
+          <w:sz w:val="24"/>
+          <w:szCs w:val="24"/>
+        </w:rPr>
+        <w:t xml:space="preserve">Fig 5.1 System architecture </w:t>
+      </w:r>
+    </w:p>
+    <w:p>
+      <w:pPr>
+        <w:pStyle w:val="NormalWeb"/>
+      </w:pPr>
+    </w:p>
+    <w:p>
+      <w:pPr>
+        <w:jc w:val="center"/>
+        <w:rPr>
+          <w:b/>
+          <w:sz w:val="36"/>
+          <w:szCs w:val="36"/>
+        </w:rPr>
+      </w:pPr>
+    </w:p>
+    <w:p>
+      <w:pPr>
+        <w:spacing w:line="360" w:lineRule="auto"/>
+        <w:jc w:val="both"/>
+      </w:pPr>
       <w:r>
         <w:rPr>
           <w:b/>
@@ -6942,208 +6995,175 @@
         <w:rPr>
           <w:b/>
         </w:rPr>
-        <w:t>REFERENCES</w:t>
-      </w:r>
-      <w:r>
-        <w:rPr>
-          <w:b/>
-        </w:rPr>
-        <w:br/>
-      </w:r>
-    </w:p>
-    <w:p>
-      <w:pPr>
-        <w:jc w:val="center"/>
-        <w:rPr>
-          <w:b/>
-        </w:rPr>
-      </w:pPr>
-    </w:p>
-    <w:p>
-      <w:pPr>
-        <w:jc w:val="center"/>
-        <w:rPr>
-          <w:b/>
-          <w:sz w:val="24"/>
-          <w:szCs w:val="24"/>
-        </w:rPr>
-      </w:pPr>
-    </w:p>
-    <w:p>
-      <w:pPr>
-        <w:rPr>
-          <w:sz w:val="24"/>
-          <w:szCs w:val="24"/>
-        </w:rPr>
-      </w:pPr>
-      <w:r>
-        <w:rPr>
-          <w:b/>
-          <w:sz w:val="24"/>
-          <w:szCs w:val="24"/>
-        </w:rPr>
-        <w:t xml:space="preserve">[1] </w:t>
-      </w:r>
-      <w:r>
-        <w:rPr>
-          <w:sz w:val="24"/>
-          <w:szCs w:val="24"/>
-        </w:rPr>
-        <w:t xml:space="preserve">Singh D, Biswal AK, Samanta D, Singh V, Kadry S, Khan A and Nam Y (2023) Smart high-yield tomato cultivation: precision irrigation system using the Internet of Things. Front. Plant Sci. 14:1239594. </w:t>
-      </w:r>
-      <w:proofErr w:type="spellStart"/>
-      <w:r>
-        <w:rPr>
-          <w:sz w:val="24"/>
-          <w:szCs w:val="24"/>
-        </w:rPr>
-        <w:t>doi</w:t>
-      </w:r>
-      <w:proofErr w:type="spellEnd"/>
-      <w:r>
-        <w:rPr>
-          <w:sz w:val="24"/>
-          <w:szCs w:val="24"/>
-        </w:rPr>
-        <w:t>: 10.3389/fpls.2023.1239594</w:t>
-      </w:r>
-    </w:p>
-    <w:p>
-      <w:pPr>
-        <w:rPr>
-          <w:sz w:val="24"/>
-          <w:szCs w:val="24"/>
-        </w:rPr>
-      </w:pPr>
-    </w:p>
-    <w:p>
-      <w:pPr>
-        <w:pStyle w:val="NormalWeb"/>
-        <w:spacing w:before="0" w:beforeAutospacing="0" w:after="0" w:afterAutospacing="0"/>
-        <w:rPr>
-          <w:rStyle w:val="url"/>
-        </w:rPr>
-      </w:pPr>
-      <w:r>
-        <w:rPr>
-          <w:b/>
-          <w:bCs/>
-        </w:rPr>
-        <w:t>[2]</w:t>
-      </w:r>
-      <w:r>
-        <w:t xml:space="preserve"> Mrs </w:t>
-      </w:r>
-      <w:proofErr w:type="spellStart"/>
-      <w:r>
-        <w:t>Tupili</w:t>
-      </w:r>
-      <w:proofErr w:type="spellEnd"/>
-      <w:r>
-        <w:t xml:space="preserve"> Sangeetha. (2021). GROWTH IDENTIFICATION OF TOMATO PLANTS USING TENSOR FLOW. </w:t>
-      </w:r>
-      <w:r>
-        <w:rPr>
-          <w:i/>
-          <w:iCs/>
-        </w:rPr>
-        <w:t>International Journal of Engineering Applied Sciences and Technology</w:t>
-      </w:r>
-      <w:r>
-        <w:t xml:space="preserve">, </w:t>
-      </w:r>
-      <w:r>
-        <w:rPr>
-          <w:i/>
-          <w:iCs/>
-        </w:rPr>
-        <w:t>1–1</w:t>
-      </w:r>
-      <w:r>
-        <w:t xml:space="preserve">, 259–264. </w:t>
-      </w:r>
-      <w:hyperlink r:id="rId9" w:history="1">
-        <w:r>
-          <w:rPr>
-            <w:rStyle w:val="Hyperlink"/>
-          </w:rPr>
-          <w:t>https://ijeast.com/papers/259-264,Tesma601,IJEAST.pdf</w:t>
-        </w:r>
-      </w:hyperlink>
-    </w:p>
-    <w:p>
-      <w:pPr>
-        <w:pStyle w:val="NormalWeb"/>
-        <w:spacing w:before="0" w:beforeAutospacing="0" w:after="0" w:afterAutospacing="0"/>
-        <w:rPr>
-          <w:rStyle w:val="url"/>
-        </w:rPr>
-      </w:pPr>
-    </w:p>
-    <w:p>
-      <w:pPr>
-        <w:pStyle w:val="NormalWeb"/>
-        <w:spacing w:before="0" w:beforeAutospacing="0" w:after="0" w:afterAutospacing="0"/>
-      </w:pPr>
-      <w:r>
-        <w:rPr>
-          <w:rStyle w:val="url"/>
-        </w:rPr>
-        <w:t xml:space="preserve">[3] </w:t>
-      </w:r>
-      <w:r>
-        <w:t xml:space="preserve">F. D. </w:t>
-      </w:r>
-      <w:proofErr w:type="spellStart"/>
-      <w:r>
-        <w:t>Anggraeni</w:t>
-      </w:r>
-      <w:proofErr w:type="spellEnd"/>
-      <w:r>
-        <w:t xml:space="preserve">, M. a F. Falah, N. </w:t>
-      </w:r>
-      <w:proofErr w:type="spellStart"/>
-      <w:r>
-        <w:t>Khuriyati</w:t>
-      </w:r>
-      <w:proofErr w:type="spellEnd"/>
-      <w:r>
-        <w:t xml:space="preserve">, H. Nishina, K. Takayama, and N. Takahashi, “Application of automatic system for water stress treatment to produce high soluble solids tomato (Solanum </w:t>
-      </w:r>
-      <w:proofErr w:type="spellStart"/>
-      <w:r>
-        <w:t>lycopersicum</w:t>
-      </w:r>
-      <w:proofErr w:type="spellEnd"/>
-      <w:r>
-        <w:t xml:space="preserve"> Mill. cv Rinka 409),” </w:t>
-      </w:r>
-      <w:r>
-        <w:rPr>
-          <w:i/>
-          <w:iCs/>
-        </w:rPr>
-        <w:t>IOP Conference Series: Earth and Environmental Science</w:t>
-      </w:r>
-      <w:r>
-        <w:t xml:space="preserve">, vol. 686, p. 012044, 2021, </w:t>
-      </w:r>
-      <w:proofErr w:type="spellStart"/>
-      <w:r>
-        <w:t>doi</w:t>
-      </w:r>
-      <w:proofErr w:type="spellEnd"/>
-      <w:r>
-        <w:t xml:space="preserve">: </w:t>
-      </w:r>
-      <w:r>
-        <w:rPr>
-          <w:rStyle w:val="url"/>
-        </w:rPr>
-        <w:t>10.1088/1755-1315/686/1/012044</w:t>
-      </w:r>
-      <w:r>
-        <w:t>.</w:t>
+        <w:br/>
+      </w:r>
+      <w:r>
+        <w:rPr>
+          <w:b/>
+        </w:rPr>
+        <w:br/>
+      </w:r>
+      <w:r>
+        <w:rPr>
+          <w:b/>
+        </w:rPr>
+        <w:br/>
+      </w:r>
+      <w:r>
+        <w:rPr>
+          <w:b/>
+        </w:rPr>
+        <w:br/>
+      </w:r>
+      <w:r>
+        <w:rPr>
+          <w:b/>
+        </w:rPr>
+        <w:br/>
+      </w:r>
+      <w:r>
+        <w:rPr>
+          <w:b/>
+        </w:rPr>
+        <w:br/>
+      </w:r>
+      <w:r>
+        <w:rPr>
+          <w:b/>
+        </w:rPr>
+        <w:br/>
+      </w:r>
+      <w:r>
+        <w:rPr>
+          <w:b/>
+        </w:rPr>
+        <w:br/>
+      </w:r>
+      <w:r>
+        <w:rPr>
+          <w:b/>
+        </w:rPr>
+        <w:br/>
+      </w:r>
+      <w:r>
+        <w:rPr>
+          <w:b/>
+        </w:rPr>
+        <w:br/>
+      </w:r>
+      <w:r>
+        <w:rPr>
+          <w:b/>
+        </w:rPr>
+        <w:br/>
+      </w:r>
+      <w:r>
+        <w:rPr>
+          <w:b/>
+        </w:rPr>
+        <w:br/>
+      </w:r>
+      <w:r>
+        <w:rPr>
+          <w:b/>
+        </w:rPr>
+        <w:br/>
+      </w:r>
+      <w:r>
+        <w:rPr>
+          <w:b/>
+        </w:rPr>
+        <w:br/>
+      </w:r>
+      <w:r>
+        <w:rPr>
+          <w:b/>
+        </w:rPr>
+        <w:br/>
+      </w:r>
+      <w:r>
+        <w:rPr>
+          <w:b/>
+        </w:rPr>
+        <w:br/>
+      </w:r>
+      <w:r>
+        <w:rPr>
+          <w:b/>
+        </w:rPr>
+        <w:br/>
+      </w:r>
+      <w:r>
+        <w:rPr>
+          <w:b/>
+        </w:rPr>
+        <w:br/>
+      </w:r>
+      <w:r>
+        <w:rPr>
+          <w:b/>
+        </w:rPr>
+        <w:br/>
+      </w:r>
+      <w:r>
+        <w:rPr>
+          <w:b/>
+        </w:rPr>
+        <w:br/>
+      </w:r>
+      <w:r>
+        <w:rPr>
+          <w:b/>
+        </w:rPr>
+        <w:br/>
+      </w:r>
+      <w:r>
+        <w:rPr>
+          <w:b/>
+        </w:rPr>
+        <w:br/>
+      </w:r>
+      <w:r>
+        <w:rPr>
+          <w:b/>
+        </w:rPr>
+        <w:br/>
+      </w:r>
+      <w:r>
+        <w:rPr>
+          <w:b/>
+        </w:rPr>
+        <w:br/>
+      </w:r>
+      <w:r>
+        <w:rPr>
+          <w:b/>
+        </w:rPr>
+        <w:br/>
+      </w:r>
+      <w:r>
+        <w:rPr>
+          <w:b/>
+        </w:rPr>
+        <w:br/>
+      </w:r>
+      <w:r>
+        <w:rPr>
+          <w:b/>
+        </w:rPr>
+        <w:br/>
+      </w:r>
+      <w:r>
+        <w:rPr>
+          <w:b/>
+        </w:rPr>
+        <w:br/>
+      </w:r>
+      <w:r>
+        <w:rPr>
+          <w:b/>
+        </w:rPr>
+        <w:br/>
       </w:r>
     </w:p>
     <w:p>
@@ -7706,7 +7726,7 @@
   <w:style w:type="paragraph" w:default="1" w:styleId="Normal">
     <w:name w:val="Normal"/>
     <w:qFormat/>
-    <w:rsid w:val="00794ADB"/>
+    <w:rsid w:val="006D6EEF"/>
     <w:pPr>
       <w:widowControl w:val="0"/>
       <w:autoSpaceDE w:val="0"/>

</xml_diff>

<commit_message>
Added updated code of Deep learning
</commit_message>
<xml_diff>
--- a/Project Report_Phase II.docx
+++ b/Project Report_Phase II.docx
@@ -813,6 +813,7 @@
             <w:bottom w:val="double" w:sz="12" w:space="26" w:color="000000"/>
             <w:right w:val="double" w:sz="12" w:space="26" w:color="000000"/>
           </w:pgBorders>
+          <w:pgNumType w:fmt="lowerRoman"/>
           <w:cols w:space="720"/>
         </w:sectPr>
       </w:pPr>
@@ -833,9 +834,25 @@
         </w:rPr>
         <w:lastRenderedPageBreak/>
         <w:drawing>
-          <wp:inline distT="0" distB="0" distL="0" distR="0" wp14:anchorId="1DAD1982" wp14:editId="14B84188">
-            <wp:extent cx="2133600" cy="690113"/>
+          <wp:anchor distT="0" distB="0" distL="114300" distR="114300" simplePos="0" relativeHeight="251659264" behindDoc="1" locked="0" layoutInCell="1" allowOverlap="1" wp14:anchorId="1DAD1982" wp14:editId="00517460">
+            <wp:simplePos x="0" y="0"/>
+            <wp:positionH relativeFrom="margin">
+              <wp:align>center</wp:align>
+            </wp:positionH>
+            <wp:positionV relativeFrom="page">
+              <wp:posOffset>1043940</wp:posOffset>
+            </wp:positionV>
+            <wp:extent cx="2133600" cy="689610"/>
             <wp:effectExtent l="0" t="0" r="0" b="0"/>
+            <wp:wrapTight wrapText="bothSides">
+              <wp:wrapPolygon edited="0">
+                <wp:start x="0" y="0"/>
+                <wp:lineTo x="0" y="20884"/>
+                <wp:lineTo x="21407" y="20884"/>
+                <wp:lineTo x="21407" y="0"/>
+                <wp:lineTo x="0" y="0"/>
+              </wp:wrapPolygon>
+            </wp:wrapTight>
             <wp:docPr id="1981110874" name="Picture 1981110874"/>
             <wp:cNvGraphicFramePr>
               <a:graphicFrameLocks xmlns:a="http://schemas.openxmlformats.org/drawingml/2006/main" noChangeAspect="1"/>
@@ -865,7 +882,7 @@
                   <pic:spPr bwMode="auto">
                     <a:xfrm>
                       <a:off x="0" y="0"/>
-                      <a:ext cx="2146508" cy="694288"/>
+                      <a:ext cx="2133600" cy="689610"/>
                     </a:xfrm>
                     <a:prstGeom prst="rect">
                       <a:avLst/>
@@ -878,7 +895,7 @@
                 </pic:pic>
               </a:graphicData>
             </a:graphic>
-          </wp:inline>
+          </wp:anchor>
         </w:drawing>
       </w:r>
     </w:p>
@@ -1045,7 +1062,7 @@
     <w:p>
       <w:pPr>
         <w:spacing w:before="194"/>
-        <w:ind w:left="292" w:right="503"/>
+        <w:ind w:left="142" w:right="503" w:firstLine="2260"/>
         <w:jc w:val="center"/>
         <w:rPr>
           <w:b/>
@@ -2231,7 +2248,15 @@
         <w:t xml:space="preserve"> students</w:t>
       </w:r>
       <w:r>
-        <w:t xml:space="preserve"> of the seventh semester B.Tech in Computer Science and Technology, at</w:t>
+        <w:t xml:space="preserve"> of the seventh semester </w:t>
+      </w:r>
+      <w:proofErr w:type="spellStart"/>
+      <w:r>
+        <w:t>B.Tech</w:t>
+      </w:r>
+      <w:proofErr w:type="spellEnd"/>
+      <w:r>
+        <w:t xml:space="preserve"> in Computer Science and Technology, at</w:t>
       </w:r>
       <w:r>
         <w:t xml:space="preserve"> </w:t>
@@ -2531,8 +2556,1546 @@
     <w:p>
       <w:pPr>
         <w:pStyle w:val="BodyText"/>
+        <w:spacing w:before="229"/>
+        <w:rPr>
+          <w:b/>
+          <w:sz w:val="32"/>
+        </w:rPr>
+      </w:pPr>
+    </w:p>
+    <w:p>
+      <w:pPr>
+        <w:spacing w:line="360" w:lineRule="auto"/>
+        <w:ind w:left="116" w:right="136"/>
+        <w:jc w:val="both"/>
+        <w:rPr>
+          <w:i/>
+          <w:sz w:val="24"/>
+        </w:rPr>
+      </w:pPr>
+      <w:r>
+        <w:rPr>
+          <w:i/>
+          <w:sz w:val="24"/>
+        </w:rPr>
+        <w:t>It</w:t>
+      </w:r>
+      <w:r>
+        <w:rPr>
+          <w:i/>
+          <w:spacing w:val="-8"/>
+          <w:sz w:val="24"/>
+        </w:rPr>
+        <w:t xml:space="preserve"> </w:t>
+      </w:r>
+      <w:r>
+        <w:rPr>
+          <w:i/>
+          <w:sz w:val="24"/>
+        </w:rPr>
+        <w:t>is</w:t>
+      </w:r>
+      <w:r>
+        <w:rPr>
+          <w:i/>
+          <w:spacing w:val="-7"/>
+          <w:sz w:val="24"/>
+        </w:rPr>
+        <w:t xml:space="preserve"> </w:t>
+      </w:r>
+      <w:r>
+        <w:rPr>
+          <w:i/>
+          <w:sz w:val="24"/>
+        </w:rPr>
+        <w:t>a</w:t>
+      </w:r>
+      <w:r>
+        <w:rPr>
+          <w:i/>
+          <w:spacing w:val="-7"/>
+          <w:sz w:val="24"/>
+        </w:rPr>
+        <w:t xml:space="preserve"> </w:t>
+      </w:r>
+      <w:r>
+        <w:rPr>
+          <w:i/>
+          <w:sz w:val="24"/>
+        </w:rPr>
+        <w:t>great</w:t>
+      </w:r>
+      <w:r>
+        <w:rPr>
+          <w:i/>
+          <w:spacing w:val="-7"/>
+          <w:sz w:val="24"/>
+        </w:rPr>
+        <w:t xml:space="preserve"> </w:t>
+      </w:r>
+      <w:r>
+        <w:rPr>
+          <w:i/>
+          <w:sz w:val="24"/>
+        </w:rPr>
+        <w:t>pleasure</w:t>
+      </w:r>
+      <w:r>
+        <w:rPr>
+          <w:i/>
+          <w:spacing w:val="-6"/>
+          <w:sz w:val="24"/>
+        </w:rPr>
+        <w:t xml:space="preserve"> </w:t>
+      </w:r>
+      <w:r>
+        <w:rPr>
+          <w:i/>
+          <w:sz w:val="24"/>
+        </w:rPr>
+        <w:t>for</w:t>
+      </w:r>
+      <w:r>
+        <w:rPr>
+          <w:i/>
+          <w:spacing w:val="-4"/>
+          <w:sz w:val="24"/>
+        </w:rPr>
+        <w:t xml:space="preserve"> </w:t>
+      </w:r>
+      <w:r>
+        <w:rPr>
+          <w:i/>
+          <w:sz w:val="24"/>
+        </w:rPr>
+        <w:t>us</w:t>
+      </w:r>
+      <w:r>
+        <w:rPr>
+          <w:i/>
+          <w:spacing w:val="-7"/>
+          <w:sz w:val="24"/>
+        </w:rPr>
+        <w:t xml:space="preserve"> </w:t>
+      </w:r>
+      <w:r>
+        <w:rPr>
+          <w:i/>
+          <w:sz w:val="24"/>
+        </w:rPr>
+        <w:t>to</w:t>
+      </w:r>
+      <w:r>
+        <w:rPr>
+          <w:i/>
+          <w:spacing w:val="-7"/>
+          <w:sz w:val="24"/>
+        </w:rPr>
+        <w:t xml:space="preserve"> </w:t>
+      </w:r>
+      <w:r>
+        <w:rPr>
+          <w:i/>
+          <w:sz w:val="24"/>
+        </w:rPr>
+        <w:t>acknowledge</w:t>
+      </w:r>
+      <w:r>
+        <w:rPr>
+          <w:i/>
+          <w:spacing w:val="-8"/>
+          <w:sz w:val="24"/>
+        </w:rPr>
+        <w:t xml:space="preserve"> </w:t>
+      </w:r>
+      <w:r>
+        <w:rPr>
+          <w:i/>
+          <w:sz w:val="24"/>
+        </w:rPr>
+        <w:t>the</w:t>
+      </w:r>
+      <w:r>
+        <w:rPr>
+          <w:i/>
+          <w:spacing w:val="-6"/>
+          <w:sz w:val="24"/>
+        </w:rPr>
+        <w:t xml:space="preserve"> </w:t>
+      </w:r>
+      <w:r>
+        <w:rPr>
+          <w:i/>
+          <w:sz w:val="24"/>
+        </w:rPr>
+        <w:t>assistance</w:t>
+      </w:r>
+      <w:r>
+        <w:rPr>
+          <w:i/>
+          <w:spacing w:val="-9"/>
+          <w:sz w:val="24"/>
+        </w:rPr>
+        <w:t xml:space="preserve"> </w:t>
+      </w:r>
+      <w:r>
+        <w:rPr>
+          <w:i/>
+          <w:sz w:val="24"/>
+        </w:rPr>
+        <w:t>and</w:t>
+      </w:r>
+      <w:r>
+        <w:rPr>
+          <w:i/>
+          <w:spacing w:val="-7"/>
+          <w:sz w:val="24"/>
+        </w:rPr>
+        <w:t xml:space="preserve"> </w:t>
+      </w:r>
+      <w:r>
+        <w:rPr>
+          <w:i/>
+          <w:sz w:val="24"/>
+        </w:rPr>
+        <w:t>support</w:t>
+      </w:r>
+      <w:r>
+        <w:rPr>
+          <w:i/>
+          <w:spacing w:val="-7"/>
+          <w:sz w:val="24"/>
+        </w:rPr>
+        <w:t xml:space="preserve"> </w:t>
+      </w:r>
+      <w:r>
+        <w:rPr>
+          <w:i/>
+          <w:sz w:val="24"/>
+        </w:rPr>
+        <w:t>of</w:t>
+      </w:r>
+      <w:r>
+        <w:rPr>
+          <w:i/>
+          <w:spacing w:val="-5"/>
+          <w:sz w:val="24"/>
+        </w:rPr>
+        <w:t xml:space="preserve"> </w:t>
+      </w:r>
+      <w:r>
+        <w:rPr>
+          <w:i/>
+          <w:sz w:val="24"/>
+        </w:rPr>
+        <w:t>many</w:t>
+      </w:r>
+      <w:r>
+        <w:rPr>
+          <w:i/>
+          <w:spacing w:val="-8"/>
+          <w:sz w:val="24"/>
+        </w:rPr>
+        <w:t xml:space="preserve"> </w:t>
+      </w:r>
+      <w:r>
+        <w:rPr>
+          <w:i/>
+          <w:sz w:val="24"/>
+        </w:rPr>
+        <w:t>individuals</w:t>
+      </w:r>
+      <w:r>
+        <w:rPr>
+          <w:i/>
+          <w:spacing w:val="-7"/>
+          <w:sz w:val="24"/>
+        </w:rPr>
+        <w:t xml:space="preserve"> </w:t>
+      </w:r>
+      <w:r>
+        <w:rPr>
+          <w:i/>
+          <w:sz w:val="24"/>
+        </w:rPr>
+        <w:t>who</w:t>
+      </w:r>
+      <w:r>
+        <w:rPr>
+          <w:i/>
+          <w:spacing w:val="-7"/>
+          <w:sz w:val="24"/>
+        </w:rPr>
+        <w:t xml:space="preserve"> </w:t>
+      </w:r>
+      <w:r>
+        <w:rPr>
+          <w:i/>
+          <w:sz w:val="24"/>
+        </w:rPr>
+        <w:t>have been responsible for the successful completion of this project work.</w:t>
+      </w:r>
+    </w:p>
+    <w:p>
+      <w:pPr>
+        <w:spacing w:line="360" w:lineRule="auto"/>
+        <w:ind w:right="136"/>
+        <w:jc w:val="both"/>
+        <w:rPr>
+          <w:i/>
+          <w:sz w:val="24"/>
+        </w:rPr>
+      </w:pPr>
+    </w:p>
+    <w:p>
+      <w:pPr>
+        <w:spacing w:line="360" w:lineRule="auto"/>
+        <w:ind w:right="136"/>
+        <w:jc w:val="both"/>
+        <w:rPr>
+          <w:i/>
+          <w:sz w:val="24"/>
+        </w:rPr>
+      </w:pPr>
+      <w:r>
+        <w:rPr>
+          <w:i/>
+          <w:sz w:val="24"/>
+        </w:rPr>
+        <w:t>First, we take this opportunity to express our sincere gratitude to School of Engineering, Dayananda Sagar University for providing us with a great opportunity to pursue our Bachelor’s degree in this institution.</w:t>
+      </w:r>
+    </w:p>
+    <w:p>
+      <w:pPr>
+        <w:spacing w:before="1" w:line="360" w:lineRule="auto"/>
+        <w:ind w:left="116" w:right="136"/>
+        <w:jc w:val="both"/>
+        <w:rPr>
+          <w:i/>
+          <w:sz w:val="24"/>
+        </w:rPr>
+      </w:pPr>
+    </w:p>
+    <w:p>
+      <w:pPr>
+        <w:spacing w:before="1" w:line="360" w:lineRule="auto"/>
+        <w:ind w:right="136"/>
+        <w:jc w:val="both"/>
+        <w:rPr>
+          <w:i/>
+          <w:sz w:val="24"/>
+        </w:rPr>
+      </w:pPr>
+      <w:r>
+        <w:rPr>
+          <w:i/>
+          <w:sz w:val="24"/>
+        </w:rPr>
+        <w:t>We</w:t>
+      </w:r>
+      <w:r>
+        <w:rPr>
+          <w:i/>
+          <w:spacing w:val="-7"/>
+          <w:sz w:val="24"/>
+        </w:rPr>
+        <w:t xml:space="preserve"> </w:t>
+      </w:r>
+      <w:r>
+        <w:rPr>
+          <w:i/>
+          <w:sz w:val="24"/>
+        </w:rPr>
+        <w:t>would</w:t>
+      </w:r>
+      <w:r>
+        <w:rPr>
+          <w:i/>
+          <w:spacing w:val="-5"/>
+          <w:sz w:val="24"/>
+        </w:rPr>
+        <w:t xml:space="preserve"> </w:t>
+      </w:r>
+      <w:r>
+        <w:rPr>
+          <w:i/>
+          <w:sz w:val="24"/>
+        </w:rPr>
+        <w:t>like</w:t>
+      </w:r>
+      <w:r>
+        <w:rPr>
+          <w:i/>
+          <w:spacing w:val="-7"/>
+          <w:sz w:val="24"/>
+        </w:rPr>
+        <w:t xml:space="preserve"> </w:t>
+      </w:r>
+      <w:r>
+        <w:rPr>
+          <w:i/>
+          <w:sz w:val="24"/>
+        </w:rPr>
+        <w:t>to</w:t>
+      </w:r>
+      <w:r>
+        <w:rPr>
+          <w:i/>
+          <w:spacing w:val="-5"/>
+          <w:sz w:val="24"/>
+        </w:rPr>
+        <w:t xml:space="preserve"> </w:t>
+      </w:r>
+      <w:r>
+        <w:rPr>
+          <w:i/>
+          <w:sz w:val="24"/>
+        </w:rPr>
+        <w:t>thank</w:t>
+      </w:r>
+      <w:r>
+        <w:rPr>
+          <w:i/>
+          <w:spacing w:val="-6"/>
+          <w:sz w:val="24"/>
+        </w:rPr>
+        <w:t xml:space="preserve"> </w:t>
+      </w:r>
+      <w:r>
+        <w:rPr>
+          <w:b/>
+          <w:i/>
+          <w:sz w:val="24"/>
+        </w:rPr>
+        <w:t>Dr.</w:t>
+      </w:r>
+      <w:r>
+        <w:rPr>
+          <w:b/>
+          <w:i/>
+          <w:spacing w:val="-6"/>
+          <w:sz w:val="24"/>
+        </w:rPr>
+        <w:t xml:space="preserve"> </w:t>
+      </w:r>
+      <w:r>
+        <w:rPr>
+          <w:b/>
+          <w:i/>
+          <w:sz w:val="24"/>
+        </w:rPr>
+        <w:t>Udaya</w:t>
+      </w:r>
+      <w:r>
+        <w:rPr>
+          <w:b/>
+          <w:i/>
+          <w:spacing w:val="-6"/>
+          <w:sz w:val="24"/>
+        </w:rPr>
+        <w:t xml:space="preserve"> </w:t>
+      </w:r>
+      <w:r>
+        <w:rPr>
+          <w:b/>
+          <w:i/>
+          <w:sz w:val="24"/>
+        </w:rPr>
+        <w:t>Kumar</w:t>
+      </w:r>
+      <w:r>
+        <w:rPr>
+          <w:b/>
+          <w:i/>
+          <w:spacing w:val="-5"/>
+          <w:sz w:val="24"/>
+        </w:rPr>
+        <w:t xml:space="preserve"> </w:t>
+      </w:r>
+      <w:r>
+        <w:rPr>
+          <w:b/>
+          <w:i/>
+          <w:sz w:val="24"/>
+        </w:rPr>
+        <w:t>Reddy</w:t>
+      </w:r>
+      <w:r>
+        <w:rPr>
+          <w:b/>
+          <w:i/>
+          <w:spacing w:val="-7"/>
+          <w:sz w:val="24"/>
+        </w:rPr>
+        <w:t xml:space="preserve"> </w:t>
+      </w:r>
+      <w:r>
+        <w:rPr>
+          <w:b/>
+          <w:i/>
+          <w:sz w:val="24"/>
+        </w:rPr>
+        <w:t>K</w:t>
+      </w:r>
+      <w:r>
+        <w:rPr>
+          <w:b/>
+          <w:i/>
+          <w:spacing w:val="-5"/>
+          <w:sz w:val="24"/>
+        </w:rPr>
+        <w:t xml:space="preserve"> </w:t>
+      </w:r>
+      <w:r>
+        <w:rPr>
+          <w:b/>
+          <w:i/>
+          <w:sz w:val="24"/>
+        </w:rPr>
+        <w:t>R,</w:t>
+      </w:r>
+      <w:r>
+        <w:rPr>
+          <w:b/>
+          <w:i/>
+          <w:spacing w:val="-6"/>
+          <w:sz w:val="24"/>
+        </w:rPr>
+        <w:t xml:space="preserve"> </w:t>
+      </w:r>
+      <w:r>
+        <w:rPr>
+          <w:b/>
+          <w:i/>
+          <w:sz w:val="24"/>
+        </w:rPr>
+        <w:t>Dean,</w:t>
+      </w:r>
+      <w:r>
+        <w:rPr>
+          <w:b/>
+          <w:i/>
+          <w:spacing w:val="-6"/>
+          <w:sz w:val="24"/>
+        </w:rPr>
+        <w:t xml:space="preserve"> </w:t>
+      </w:r>
+      <w:r>
+        <w:rPr>
+          <w:b/>
+          <w:i/>
+          <w:sz w:val="24"/>
+        </w:rPr>
+        <w:t>School</w:t>
+      </w:r>
+      <w:r>
+        <w:rPr>
+          <w:b/>
+          <w:i/>
+          <w:spacing w:val="-5"/>
+          <w:sz w:val="24"/>
+        </w:rPr>
+        <w:t xml:space="preserve"> </w:t>
+      </w:r>
+      <w:r>
+        <w:rPr>
+          <w:b/>
+          <w:i/>
+          <w:sz w:val="24"/>
+        </w:rPr>
+        <w:t>of</w:t>
+      </w:r>
+      <w:r>
+        <w:rPr>
+          <w:b/>
+          <w:i/>
+          <w:spacing w:val="-9"/>
+          <w:sz w:val="24"/>
+        </w:rPr>
+        <w:t xml:space="preserve"> </w:t>
+      </w:r>
+      <w:r>
+        <w:rPr>
+          <w:b/>
+          <w:i/>
+          <w:sz w:val="24"/>
+        </w:rPr>
+        <w:t>Engineering</w:t>
+      </w:r>
+      <w:r>
+        <w:rPr>
+          <w:b/>
+          <w:i/>
+          <w:spacing w:val="-6"/>
+          <w:sz w:val="24"/>
+        </w:rPr>
+        <w:t xml:space="preserve"> </w:t>
+      </w:r>
+      <w:r>
+        <w:rPr>
+          <w:b/>
+          <w:i/>
+          <w:sz w:val="24"/>
+        </w:rPr>
+        <w:t>&amp;</w:t>
+      </w:r>
+      <w:r>
+        <w:rPr>
+          <w:b/>
+          <w:i/>
+          <w:spacing w:val="-5"/>
+          <w:sz w:val="24"/>
+        </w:rPr>
+        <w:t xml:space="preserve"> </w:t>
+      </w:r>
+      <w:r>
+        <w:rPr>
+          <w:b/>
+          <w:i/>
+          <w:sz w:val="24"/>
+        </w:rPr>
+        <w:t xml:space="preserve">Technology, Dayananda Sagar University </w:t>
+      </w:r>
+      <w:r>
+        <w:rPr>
+          <w:i/>
+          <w:sz w:val="24"/>
+        </w:rPr>
+        <w:t>for his constant encouragement and expert advice.</w:t>
+      </w:r>
+    </w:p>
+    <w:p>
+      <w:pPr>
+        <w:spacing w:before="1" w:line="360" w:lineRule="auto"/>
+        <w:ind w:left="116" w:right="133"/>
+        <w:jc w:val="both"/>
+        <w:rPr>
+          <w:i/>
+          <w:sz w:val="24"/>
+        </w:rPr>
+      </w:pPr>
+    </w:p>
+    <w:p>
+      <w:pPr>
+        <w:spacing w:before="1" w:line="360" w:lineRule="auto"/>
+        <w:ind w:right="133"/>
+        <w:jc w:val="both"/>
+        <w:rPr>
+          <w:i/>
+          <w:sz w:val="24"/>
+        </w:rPr>
+      </w:pPr>
+      <w:r>
+        <w:rPr>
+          <w:i/>
+          <w:sz w:val="24"/>
+        </w:rPr>
+        <w:t xml:space="preserve">It is a matter of immense pleasure to express our sincere thanks to </w:t>
+      </w:r>
+      <w:r>
+        <w:rPr>
+          <w:b/>
+          <w:i/>
+          <w:sz w:val="24"/>
+        </w:rPr>
+        <w:t>Dr.</w:t>
+      </w:r>
+      <w:r>
+        <w:rPr>
+          <w:b/>
+          <w:i/>
+          <w:sz w:val="24"/>
+        </w:rPr>
+        <w:t xml:space="preserve"> M Shahina Parveen</w:t>
+      </w:r>
+      <w:r>
+        <w:rPr>
+          <w:b/>
+          <w:i/>
+          <w:sz w:val="24"/>
+        </w:rPr>
+        <w:t xml:space="preserve">, </w:t>
+      </w:r>
+      <w:r>
+        <w:rPr>
+          <w:b/>
+          <w:i/>
+          <w:sz w:val="24"/>
+        </w:rPr>
+        <w:t>Chairperson</w:t>
+      </w:r>
+      <w:r>
+        <w:rPr>
+          <w:i/>
+          <w:sz w:val="24"/>
+        </w:rPr>
+        <w:t xml:space="preserve">, </w:t>
+      </w:r>
+      <w:r>
+        <w:rPr>
+          <w:b/>
+          <w:i/>
+          <w:sz w:val="24"/>
+        </w:rPr>
+        <w:t xml:space="preserve">Computer Science and </w:t>
+      </w:r>
+      <w:r>
+        <w:rPr>
+          <w:b/>
+          <w:i/>
+          <w:sz w:val="24"/>
+        </w:rPr>
+        <w:t>Technology</w:t>
+      </w:r>
+      <w:r>
+        <w:rPr>
+          <w:i/>
+          <w:sz w:val="24"/>
+        </w:rPr>
+        <w:t>,</w:t>
+      </w:r>
+      <w:r>
+        <w:rPr>
+          <w:i/>
+          <w:spacing w:val="-2"/>
+          <w:sz w:val="24"/>
+        </w:rPr>
+        <w:t xml:space="preserve"> </w:t>
+      </w:r>
+      <w:r>
+        <w:rPr>
+          <w:b/>
+          <w:i/>
+          <w:sz w:val="24"/>
+        </w:rPr>
+        <w:t xml:space="preserve">Dayananda Sagar University, </w:t>
+      </w:r>
+      <w:r>
+        <w:rPr>
+          <w:i/>
+          <w:sz w:val="24"/>
+        </w:rPr>
+        <w:t>for providing right academic guidance that made our task possible.</w:t>
+      </w:r>
+    </w:p>
+    <w:p>
+      <w:pPr>
+        <w:spacing w:before="1" w:line="360" w:lineRule="auto"/>
+        <w:ind w:right="132"/>
+        <w:jc w:val="both"/>
+        <w:rPr>
+          <w:i/>
+          <w:sz w:val="24"/>
+        </w:rPr>
+      </w:pPr>
+    </w:p>
+    <w:p>
+      <w:pPr>
+        <w:spacing w:before="1" w:line="360" w:lineRule="auto"/>
+        <w:ind w:right="132"/>
+        <w:jc w:val="both"/>
+        <w:rPr>
+          <w:i/>
+          <w:sz w:val="24"/>
+        </w:rPr>
+      </w:pPr>
+      <w:r>
+        <w:rPr>
+          <w:i/>
+          <w:sz w:val="24"/>
+        </w:rPr>
+        <w:t xml:space="preserve">We would like to thank our </w:t>
+      </w:r>
+      <w:r>
+        <w:rPr>
+          <w:b/>
+          <w:i/>
+          <w:sz w:val="24"/>
+        </w:rPr>
+        <w:t xml:space="preserve">Project Coordinator Dr. </w:t>
+      </w:r>
+      <w:r>
+        <w:rPr>
+          <w:b/>
+          <w:i/>
+          <w:sz w:val="24"/>
+        </w:rPr>
+        <w:t>Bhaskar Venugopalan</w:t>
+      </w:r>
+      <w:r>
+        <w:rPr>
+          <w:b/>
+          <w:i/>
+          <w:sz w:val="24"/>
+        </w:rPr>
+        <w:t xml:space="preserve"> </w:t>
+      </w:r>
+      <w:r>
+        <w:rPr>
+          <w:i/>
+          <w:sz w:val="24"/>
+        </w:rPr>
+        <w:t xml:space="preserve">and </w:t>
+      </w:r>
+      <w:r>
+        <w:rPr>
+          <w:b/>
+          <w:i/>
+          <w:sz w:val="24"/>
+        </w:rPr>
+        <w:t xml:space="preserve">Prof. </w:t>
+      </w:r>
+      <w:r>
+        <w:rPr>
+          <w:b/>
+          <w:i/>
+          <w:sz w:val="24"/>
+        </w:rPr>
+        <w:t>Chithambarathanu M</w:t>
+      </w:r>
+      <w:r>
+        <w:rPr>
+          <w:b/>
+          <w:i/>
+          <w:sz w:val="24"/>
+        </w:rPr>
+        <w:t xml:space="preserve"> </w:t>
+      </w:r>
+      <w:r>
+        <w:rPr>
+          <w:i/>
+          <w:sz w:val="24"/>
+        </w:rPr>
+        <w:t>as</w:t>
+      </w:r>
+      <w:r>
+        <w:rPr>
+          <w:i/>
+          <w:spacing w:val="-3"/>
+          <w:sz w:val="24"/>
+        </w:rPr>
+        <w:t xml:space="preserve"> </w:t>
+      </w:r>
+      <w:r>
+        <w:rPr>
+          <w:i/>
+          <w:sz w:val="24"/>
+        </w:rPr>
+        <w:t>well as all</w:t>
+      </w:r>
+      <w:r>
+        <w:rPr>
+          <w:i/>
+          <w:spacing w:val="-2"/>
+          <w:sz w:val="24"/>
+        </w:rPr>
+        <w:t xml:space="preserve"> </w:t>
+      </w:r>
+      <w:r>
+        <w:rPr>
+          <w:i/>
+          <w:sz w:val="24"/>
+        </w:rPr>
+        <w:t xml:space="preserve">the staff members of Computer Science and </w:t>
+      </w:r>
+      <w:r>
+        <w:rPr>
+          <w:i/>
+          <w:sz w:val="24"/>
+        </w:rPr>
+        <w:t>Technology</w:t>
+      </w:r>
+      <w:r>
+        <w:rPr>
+          <w:i/>
+          <w:sz w:val="24"/>
+        </w:rPr>
+        <w:t xml:space="preserve"> for their support. We are also grateful to our family and friends who provided us with every requirement throughout the course.</w:t>
+      </w:r>
+    </w:p>
+    <w:p>
+      <w:pPr>
+        <w:spacing w:before="1" w:line="360" w:lineRule="auto"/>
+        <w:ind w:left="114" w:right="132"/>
+        <w:jc w:val="both"/>
+        <w:rPr>
+          <w:i/>
+          <w:sz w:val="24"/>
+        </w:rPr>
+      </w:pPr>
+    </w:p>
+    <w:p>
+      <w:pPr>
+        <w:spacing w:line="360" w:lineRule="auto"/>
+        <w:ind w:right="129"/>
+        <w:jc w:val="both"/>
+        <w:rPr>
+          <w:i/>
+          <w:sz w:val="24"/>
+        </w:rPr>
+      </w:pPr>
+      <w:r>
+        <w:rPr>
+          <w:i/>
+          <w:sz w:val="24"/>
+        </w:rPr>
+        <w:t>We</w:t>
+      </w:r>
+      <w:r>
+        <w:rPr>
+          <w:i/>
+          <w:spacing w:val="-11"/>
+          <w:sz w:val="24"/>
+        </w:rPr>
+        <w:t xml:space="preserve"> </w:t>
+      </w:r>
+      <w:r>
+        <w:rPr>
+          <w:i/>
+          <w:sz w:val="24"/>
+        </w:rPr>
+        <w:t>would</w:t>
+      </w:r>
+      <w:r>
+        <w:rPr>
+          <w:i/>
+          <w:spacing w:val="-10"/>
+          <w:sz w:val="24"/>
+        </w:rPr>
+        <w:t xml:space="preserve"> </w:t>
+      </w:r>
+      <w:r>
+        <w:rPr>
+          <w:i/>
+          <w:sz w:val="24"/>
+        </w:rPr>
+        <w:t>like</w:t>
+      </w:r>
+      <w:r>
+        <w:rPr>
+          <w:i/>
+          <w:spacing w:val="-11"/>
+          <w:sz w:val="24"/>
+        </w:rPr>
+        <w:t xml:space="preserve"> </w:t>
+      </w:r>
+      <w:r>
+        <w:rPr>
+          <w:i/>
+          <w:sz w:val="24"/>
+        </w:rPr>
+        <w:t>to</w:t>
+      </w:r>
+      <w:r>
+        <w:rPr>
+          <w:i/>
+          <w:spacing w:val="-10"/>
+          <w:sz w:val="24"/>
+        </w:rPr>
+        <w:t xml:space="preserve"> </w:t>
+      </w:r>
+      <w:r>
+        <w:rPr>
+          <w:i/>
+          <w:sz w:val="24"/>
+        </w:rPr>
+        <w:t>thank</w:t>
+      </w:r>
+      <w:r>
+        <w:rPr>
+          <w:i/>
+          <w:spacing w:val="-10"/>
+          <w:sz w:val="24"/>
+        </w:rPr>
+        <w:t xml:space="preserve"> </w:t>
+      </w:r>
+      <w:r>
+        <w:rPr>
+          <w:i/>
+          <w:sz w:val="24"/>
+        </w:rPr>
+        <w:t>our</w:t>
+      </w:r>
+      <w:r>
+        <w:rPr>
+          <w:i/>
+          <w:spacing w:val="-10"/>
+          <w:sz w:val="24"/>
+        </w:rPr>
+        <w:t xml:space="preserve"> </w:t>
+      </w:r>
+      <w:r>
+        <w:rPr>
+          <w:i/>
+          <w:sz w:val="24"/>
+        </w:rPr>
+        <w:t>guide</w:t>
+      </w:r>
+      <w:r>
+        <w:rPr>
+          <w:i/>
+          <w:spacing w:val="-10"/>
+          <w:sz w:val="24"/>
+        </w:rPr>
+        <w:t xml:space="preserve"> </w:t>
+      </w:r>
+      <w:r>
+        <w:rPr>
+          <w:b/>
+          <w:i/>
+          <w:sz w:val="24"/>
+        </w:rPr>
+        <w:t>Prof</w:t>
+      </w:r>
+      <w:r>
+        <w:t xml:space="preserve"> </w:t>
+      </w:r>
+      <w:r>
+        <w:rPr>
+          <w:b/>
+          <w:i/>
+          <w:sz w:val="24"/>
+        </w:rPr>
+        <w:t>Nivetha NRP</w:t>
+      </w:r>
+      <w:r>
+        <w:rPr>
+          <w:i/>
+          <w:sz w:val="24"/>
+        </w:rPr>
+        <w:t>,</w:t>
+      </w:r>
+      <w:r>
+        <w:rPr>
+          <w:i/>
+          <w:spacing w:val="-11"/>
+          <w:sz w:val="24"/>
+        </w:rPr>
+        <w:t xml:space="preserve"> </w:t>
+      </w:r>
+      <w:r>
+        <w:rPr>
+          <w:b/>
+          <w:i/>
+          <w:sz w:val="24"/>
+        </w:rPr>
+        <w:t>Assistant</w:t>
+      </w:r>
+      <w:r>
+        <w:rPr>
+          <w:b/>
+          <w:i/>
+          <w:spacing w:val="-10"/>
+          <w:sz w:val="24"/>
+        </w:rPr>
+        <w:t xml:space="preserve"> </w:t>
+      </w:r>
+      <w:r>
+        <w:rPr>
+          <w:b/>
+          <w:i/>
+          <w:sz w:val="24"/>
+        </w:rPr>
+        <w:t>Professor</w:t>
+      </w:r>
+      <w:r>
+        <w:rPr>
+          <w:i/>
+          <w:sz w:val="24"/>
+        </w:rPr>
+        <w:t>,</w:t>
+      </w:r>
+      <w:r>
+        <w:rPr>
+          <w:i/>
+          <w:spacing w:val="-10"/>
+          <w:sz w:val="24"/>
+        </w:rPr>
+        <w:t xml:space="preserve"> </w:t>
+      </w:r>
+      <w:r>
+        <w:rPr>
+          <w:b/>
+          <w:i/>
+          <w:sz w:val="24"/>
+        </w:rPr>
+        <w:t>Dept.</w:t>
+      </w:r>
+      <w:r>
+        <w:rPr>
+          <w:b/>
+          <w:i/>
+          <w:spacing w:val="-10"/>
+          <w:sz w:val="24"/>
+        </w:rPr>
+        <w:t xml:space="preserve"> </w:t>
+      </w:r>
+      <w:r>
+        <w:rPr>
+          <w:b/>
+          <w:i/>
+          <w:sz w:val="24"/>
+        </w:rPr>
+        <w:t>of</w:t>
+      </w:r>
+      <w:r>
+        <w:rPr>
+          <w:b/>
+          <w:i/>
+          <w:spacing w:val="-10"/>
+          <w:sz w:val="24"/>
+        </w:rPr>
+        <w:t xml:space="preserve"> </w:t>
+      </w:r>
+      <w:r>
+        <w:rPr>
+          <w:b/>
+          <w:i/>
+          <w:sz w:val="24"/>
+        </w:rPr>
+        <w:t>Computer Science</w:t>
+      </w:r>
+      <w:r>
+        <w:rPr>
+          <w:b/>
+          <w:i/>
+          <w:spacing w:val="-15"/>
+          <w:sz w:val="24"/>
+        </w:rPr>
+        <w:t xml:space="preserve"> </w:t>
+      </w:r>
+      <w:r>
+        <w:rPr>
+          <w:b/>
+          <w:i/>
+          <w:sz w:val="24"/>
+        </w:rPr>
+        <w:t>and</w:t>
+      </w:r>
+      <w:r>
+        <w:rPr>
+          <w:b/>
+          <w:i/>
+          <w:spacing w:val="-13"/>
+          <w:sz w:val="24"/>
+        </w:rPr>
+        <w:t xml:space="preserve"> </w:t>
+      </w:r>
+      <w:r>
+        <w:rPr>
+          <w:b/>
+          <w:i/>
+          <w:sz w:val="24"/>
+        </w:rPr>
+        <w:t>Engineering</w:t>
+      </w:r>
+      <w:r>
+        <w:rPr>
+          <w:i/>
+          <w:sz w:val="24"/>
+        </w:rPr>
+        <w:t>,</w:t>
+      </w:r>
+      <w:r>
+        <w:rPr>
+          <w:i/>
+          <w:spacing w:val="-12"/>
+          <w:sz w:val="24"/>
+        </w:rPr>
+        <w:t xml:space="preserve"> </w:t>
+      </w:r>
+      <w:r>
+        <w:rPr>
+          <w:b/>
+          <w:i/>
+          <w:sz w:val="24"/>
+        </w:rPr>
+        <w:t>Dayananda</w:t>
+      </w:r>
+      <w:r>
+        <w:rPr>
+          <w:b/>
+          <w:i/>
+          <w:spacing w:val="-13"/>
+          <w:sz w:val="24"/>
+        </w:rPr>
+        <w:t xml:space="preserve"> </w:t>
+      </w:r>
+      <w:r>
+        <w:rPr>
+          <w:b/>
+          <w:i/>
+          <w:sz w:val="24"/>
+        </w:rPr>
+        <w:t>Sagar</w:t>
+      </w:r>
+      <w:r>
+        <w:rPr>
+          <w:b/>
+          <w:i/>
+          <w:spacing w:val="-13"/>
+          <w:sz w:val="24"/>
+        </w:rPr>
+        <w:t xml:space="preserve"> </w:t>
+      </w:r>
+      <w:r>
+        <w:rPr>
+          <w:b/>
+          <w:i/>
+          <w:sz w:val="24"/>
+        </w:rPr>
+        <w:t>University</w:t>
+      </w:r>
+      <w:r>
+        <w:rPr>
+          <w:i/>
+          <w:sz w:val="24"/>
+        </w:rPr>
+        <w:t>,</w:t>
+      </w:r>
+      <w:r>
+        <w:rPr>
+          <w:i/>
+          <w:spacing w:val="-13"/>
+          <w:sz w:val="24"/>
+        </w:rPr>
+        <w:t xml:space="preserve"> </w:t>
+      </w:r>
+      <w:r>
+        <w:rPr>
+          <w:i/>
+          <w:sz w:val="24"/>
+        </w:rPr>
+        <w:t>for</w:t>
+      </w:r>
+      <w:r>
+        <w:rPr>
+          <w:i/>
+          <w:spacing w:val="-12"/>
+          <w:sz w:val="24"/>
+        </w:rPr>
+        <w:t xml:space="preserve"> </w:t>
+      </w:r>
+      <w:r>
+        <w:rPr>
+          <w:i/>
+          <w:sz w:val="24"/>
+        </w:rPr>
+        <w:t>sparing</w:t>
+      </w:r>
+      <w:r>
+        <w:rPr>
+          <w:i/>
+          <w:spacing w:val="-13"/>
+          <w:sz w:val="24"/>
+        </w:rPr>
+        <w:t xml:space="preserve"> </w:t>
+      </w:r>
+      <w:r>
+        <w:rPr>
+          <w:i/>
+          <w:sz w:val="24"/>
+        </w:rPr>
+        <w:t>h</w:t>
+      </w:r>
+      <w:r>
+        <w:rPr>
+          <w:i/>
+          <w:sz w:val="24"/>
+        </w:rPr>
+        <w:t>er</w:t>
+      </w:r>
+      <w:r>
+        <w:rPr>
+          <w:i/>
+          <w:spacing w:val="-12"/>
+          <w:sz w:val="24"/>
+        </w:rPr>
+        <w:t xml:space="preserve"> </w:t>
+      </w:r>
+      <w:r>
+        <w:rPr>
+          <w:i/>
+          <w:sz w:val="24"/>
+        </w:rPr>
+        <w:t>valuable</w:t>
+      </w:r>
+      <w:r>
+        <w:rPr>
+          <w:i/>
+          <w:spacing w:val="-14"/>
+          <w:sz w:val="24"/>
+        </w:rPr>
+        <w:t xml:space="preserve"> </w:t>
+      </w:r>
+      <w:r>
+        <w:rPr>
+          <w:i/>
+          <w:sz w:val="24"/>
+        </w:rPr>
+        <w:t>time</w:t>
+      </w:r>
+      <w:r>
+        <w:rPr>
+          <w:i/>
+          <w:spacing w:val="-15"/>
+          <w:sz w:val="24"/>
+        </w:rPr>
+        <w:t xml:space="preserve"> </w:t>
+      </w:r>
+      <w:r>
+        <w:rPr>
+          <w:i/>
+          <w:sz w:val="24"/>
+        </w:rPr>
+        <w:t>to</w:t>
+      </w:r>
+      <w:r>
+        <w:rPr>
+          <w:i/>
+          <w:spacing w:val="-13"/>
+          <w:sz w:val="24"/>
+        </w:rPr>
+        <w:t xml:space="preserve"> </w:t>
+      </w:r>
+      <w:r>
+        <w:rPr>
+          <w:i/>
+          <w:sz w:val="24"/>
+        </w:rPr>
+        <w:t>extend</w:t>
+      </w:r>
+      <w:r>
+        <w:rPr>
+          <w:i/>
+          <w:spacing w:val="-14"/>
+          <w:sz w:val="24"/>
+        </w:rPr>
+        <w:t xml:space="preserve"> </w:t>
+      </w:r>
+      <w:r>
+        <w:rPr>
+          <w:i/>
+          <w:sz w:val="24"/>
+        </w:rPr>
+        <w:t>help in every</w:t>
+      </w:r>
+      <w:r>
+        <w:rPr>
+          <w:i/>
+          <w:spacing w:val="-1"/>
+          <w:sz w:val="24"/>
+        </w:rPr>
+        <w:t xml:space="preserve"> </w:t>
+      </w:r>
+      <w:r>
+        <w:rPr>
+          <w:i/>
+          <w:sz w:val="24"/>
+        </w:rPr>
+        <w:t>step of our project work, which</w:t>
+      </w:r>
+      <w:r>
+        <w:rPr>
+          <w:i/>
+          <w:spacing w:val="-1"/>
+          <w:sz w:val="24"/>
+        </w:rPr>
+        <w:t xml:space="preserve"> </w:t>
+      </w:r>
+      <w:r>
+        <w:rPr>
+          <w:i/>
+          <w:sz w:val="24"/>
+        </w:rPr>
+        <w:t>paved the way</w:t>
+      </w:r>
+      <w:r>
+        <w:rPr>
+          <w:i/>
+          <w:spacing w:val="-1"/>
+          <w:sz w:val="24"/>
+        </w:rPr>
+        <w:t xml:space="preserve"> </w:t>
+      </w:r>
+      <w:r>
+        <w:rPr>
+          <w:i/>
+          <w:sz w:val="24"/>
+        </w:rPr>
+        <w:t>for smooth progress and fruitful culmination of the project.</w:t>
+      </w:r>
+    </w:p>
+    <w:p>
+      <w:pPr>
+        <w:spacing w:before="1" w:line="360" w:lineRule="auto"/>
+        <w:ind w:left="114" w:right="132"/>
+        <w:jc w:val="both"/>
+        <w:rPr>
+          <w:i/>
+          <w:sz w:val="24"/>
+        </w:rPr>
+      </w:pPr>
+    </w:p>
+    <w:p>
+      <w:pPr>
+        <w:ind w:left="114"/>
+        <w:jc w:val="both"/>
+        <w:rPr>
+          <w:i/>
+          <w:sz w:val="24"/>
+        </w:rPr>
+      </w:pPr>
+    </w:p>
+    <w:p>
+      <w:pPr>
+        <w:jc w:val="both"/>
+        <w:rPr>
+          <w:i/>
+          <w:sz w:val="24"/>
+        </w:rPr>
+      </w:pPr>
+      <w:r>
+        <w:rPr>
+          <w:i/>
+          <w:sz w:val="24"/>
+        </w:rPr>
+        <w:t>We</w:t>
+      </w:r>
+      <w:r>
+        <w:rPr>
+          <w:i/>
+          <w:spacing w:val="-4"/>
+          <w:sz w:val="24"/>
+        </w:rPr>
+        <w:t xml:space="preserve"> </w:t>
+      </w:r>
+      <w:r>
+        <w:rPr>
+          <w:i/>
+          <w:sz w:val="24"/>
+        </w:rPr>
+        <w:t>would like</w:t>
+      </w:r>
+      <w:r>
+        <w:rPr>
+          <w:i/>
+          <w:spacing w:val="-3"/>
+          <w:sz w:val="24"/>
+        </w:rPr>
+        <w:t xml:space="preserve"> </w:t>
+      </w:r>
+      <w:r>
+        <w:rPr>
+          <w:i/>
+          <w:sz w:val="24"/>
+        </w:rPr>
+        <w:t>to thank</w:t>
+      </w:r>
+      <w:r>
+        <w:rPr>
+          <w:i/>
+          <w:spacing w:val="-1"/>
+          <w:sz w:val="24"/>
+        </w:rPr>
+        <w:t xml:space="preserve"> </w:t>
+      </w:r>
+      <w:r>
+        <w:rPr>
+          <w:i/>
+          <w:sz w:val="24"/>
+        </w:rPr>
+        <w:t>one</w:t>
+      </w:r>
+      <w:r>
+        <w:rPr>
+          <w:i/>
+          <w:spacing w:val="-2"/>
+          <w:sz w:val="24"/>
+        </w:rPr>
+        <w:t xml:space="preserve"> </w:t>
+      </w:r>
+      <w:r>
+        <w:rPr>
+          <w:i/>
+          <w:sz w:val="24"/>
+        </w:rPr>
+        <w:t>and all who</w:t>
+      </w:r>
+      <w:r>
+        <w:rPr>
+          <w:i/>
+          <w:spacing w:val="-1"/>
+          <w:sz w:val="24"/>
+        </w:rPr>
+        <w:t xml:space="preserve"> </w:t>
+      </w:r>
+      <w:r>
+        <w:rPr>
+          <w:i/>
+          <w:sz w:val="24"/>
+        </w:rPr>
+        <w:t>directly</w:t>
+      </w:r>
+      <w:r>
+        <w:rPr>
+          <w:i/>
+          <w:spacing w:val="-1"/>
+          <w:sz w:val="24"/>
+        </w:rPr>
+        <w:t xml:space="preserve"> </w:t>
+      </w:r>
+      <w:r>
+        <w:rPr>
+          <w:i/>
+          <w:sz w:val="24"/>
+        </w:rPr>
+        <w:t>or indirectly</w:t>
+      </w:r>
+      <w:r>
+        <w:rPr>
+          <w:i/>
+          <w:spacing w:val="-2"/>
+          <w:sz w:val="24"/>
+        </w:rPr>
+        <w:t xml:space="preserve"> </w:t>
+      </w:r>
+      <w:r>
+        <w:rPr>
+          <w:i/>
+          <w:sz w:val="24"/>
+        </w:rPr>
+        <w:t>helped us in</w:t>
+      </w:r>
+      <w:r>
+        <w:rPr>
+          <w:i/>
+          <w:spacing w:val="-1"/>
+          <w:sz w:val="24"/>
+        </w:rPr>
+        <w:t xml:space="preserve"> </w:t>
+      </w:r>
+      <w:r>
+        <w:rPr>
+          <w:i/>
+          <w:sz w:val="24"/>
+        </w:rPr>
+        <w:t xml:space="preserve">the Project </w:t>
+      </w:r>
+      <w:r>
+        <w:rPr>
+          <w:i/>
+          <w:spacing w:val="-2"/>
+          <w:sz w:val="24"/>
+        </w:rPr>
+        <w:t>work.</w:t>
+      </w:r>
+    </w:p>
+    <w:p>
+      <w:pPr>
+        <w:pStyle w:val="BodyText"/>
         <w:spacing w:before="351" w:line="360" w:lineRule="auto"/>
-        <w:ind w:left="100" w:right="106"/>
+        <w:ind w:right="106"/>
         <w:rPr>
           <w:b/>
           <w:bCs/>
@@ -2559,190 +4122,7 @@
       <w:pPr>
         <w:pStyle w:val="BodyText"/>
         <w:spacing w:before="351" w:line="360" w:lineRule="auto"/>
-        <w:ind w:left="100" w:right="106"/>
-        <w:jc w:val="center"/>
-        <w:rPr>
-          <w:b/>
-          <w:bCs/>
-          <w:sz w:val="28"/>
-          <w:szCs w:val="28"/>
-        </w:rPr>
-      </w:pPr>
-    </w:p>
-    <w:p>
-      <w:pPr>
-        <w:pStyle w:val="BodyText"/>
-        <w:spacing w:before="351" w:line="360" w:lineRule="auto"/>
-        <w:ind w:left="100" w:right="106"/>
-        <w:jc w:val="center"/>
-        <w:rPr>
-          <w:b/>
-          <w:bCs/>
-          <w:sz w:val="28"/>
-          <w:szCs w:val="28"/>
-        </w:rPr>
-      </w:pPr>
-    </w:p>
-    <w:p>
-      <w:pPr>
-        <w:pStyle w:val="BodyText"/>
-        <w:spacing w:before="351" w:line="360" w:lineRule="auto"/>
-        <w:ind w:left="100" w:right="106"/>
-        <w:jc w:val="center"/>
-        <w:rPr>
-          <w:b/>
-          <w:bCs/>
-          <w:sz w:val="28"/>
-          <w:szCs w:val="28"/>
-        </w:rPr>
-      </w:pPr>
-    </w:p>
-    <w:p>
-      <w:pPr>
-        <w:pStyle w:val="BodyText"/>
-        <w:spacing w:before="351" w:line="360" w:lineRule="auto"/>
-        <w:ind w:left="100" w:right="106"/>
-        <w:jc w:val="center"/>
-        <w:rPr>
-          <w:b/>
-          <w:bCs/>
-          <w:sz w:val="28"/>
-          <w:szCs w:val="28"/>
-        </w:rPr>
-      </w:pPr>
-    </w:p>
-    <w:p>
-      <w:pPr>
-        <w:pStyle w:val="BodyText"/>
-        <w:spacing w:before="351" w:line="360" w:lineRule="auto"/>
-        <w:ind w:left="100" w:right="106"/>
-        <w:jc w:val="center"/>
-        <w:rPr>
-          <w:b/>
-          <w:bCs/>
-          <w:sz w:val="28"/>
-          <w:szCs w:val="28"/>
-        </w:rPr>
-      </w:pPr>
-    </w:p>
-    <w:p>
-      <w:pPr>
-        <w:pStyle w:val="BodyText"/>
-        <w:spacing w:before="351" w:line="360" w:lineRule="auto"/>
-        <w:ind w:left="100" w:right="106"/>
-        <w:jc w:val="center"/>
-        <w:rPr>
-          <w:b/>
-          <w:bCs/>
-          <w:sz w:val="28"/>
-          <w:szCs w:val="28"/>
-        </w:rPr>
-      </w:pPr>
-    </w:p>
-    <w:p>
-      <w:pPr>
-        <w:pStyle w:val="BodyText"/>
-        <w:spacing w:before="351" w:line="360" w:lineRule="auto"/>
-        <w:ind w:left="100" w:right="106"/>
-        <w:jc w:val="center"/>
-        <w:rPr>
-          <w:b/>
-          <w:bCs/>
-          <w:sz w:val="28"/>
-          <w:szCs w:val="28"/>
-        </w:rPr>
-      </w:pPr>
-    </w:p>
-    <w:p>
-      <w:pPr>
-        <w:pStyle w:val="BodyText"/>
-        <w:spacing w:before="351" w:line="360" w:lineRule="auto"/>
-        <w:ind w:left="100" w:right="106"/>
-        <w:jc w:val="center"/>
-        <w:rPr>
-          <w:b/>
-          <w:bCs/>
-          <w:sz w:val="28"/>
-          <w:szCs w:val="28"/>
-        </w:rPr>
-      </w:pPr>
-    </w:p>
-    <w:p>
-      <w:pPr>
-        <w:pStyle w:val="BodyText"/>
-        <w:spacing w:before="351" w:line="360" w:lineRule="auto"/>
-        <w:ind w:left="100" w:right="106"/>
-        <w:jc w:val="center"/>
-        <w:rPr>
-          <w:b/>
-          <w:bCs/>
-          <w:sz w:val="28"/>
-          <w:szCs w:val="28"/>
-        </w:rPr>
-      </w:pPr>
-    </w:p>
-    <w:p>
-      <w:pPr>
-        <w:pStyle w:val="BodyText"/>
-        <w:spacing w:before="351" w:line="360" w:lineRule="auto"/>
-        <w:ind w:left="100" w:right="106"/>
-        <w:jc w:val="center"/>
-        <w:rPr>
-          <w:b/>
-          <w:bCs/>
-          <w:sz w:val="28"/>
-          <w:szCs w:val="28"/>
-        </w:rPr>
-      </w:pPr>
-    </w:p>
-    <w:p>
-      <w:pPr>
-        <w:pStyle w:val="BodyText"/>
-        <w:spacing w:before="351" w:line="360" w:lineRule="auto"/>
-        <w:ind w:left="100" w:right="106"/>
-        <w:jc w:val="center"/>
-        <w:rPr>
-          <w:b/>
-          <w:bCs/>
-          <w:sz w:val="28"/>
-          <w:szCs w:val="28"/>
-        </w:rPr>
-      </w:pPr>
-    </w:p>
-    <w:p>
-      <w:pPr>
-        <w:pStyle w:val="BodyText"/>
-        <w:spacing w:before="351" w:line="360" w:lineRule="auto"/>
-        <w:ind w:left="100" w:right="106"/>
-        <w:jc w:val="center"/>
-        <w:rPr>
-          <w:b/>
-          <w:bCs/>
-          <w:sz w:val="28"/>
-          <w:szCs w:val="28"/>
-        </w:rPr>
-      </w:pPr>
-    </w:p>
-    <w:p>
-      <w:pPr>
-        <w:pStyle w:val="BodyText"/>
-        <w:spacing w:before="351" w:line="360" w:lineRule="auto"/>
-        <w:ind w:left="100" w:right="106"/>
-        <w:jc w:val="center"/>
-        <w:rPr>
-          <w:b/>
-          <w:bCs/>
-          <w:sz w:val="28"/>
-          <w:szCs w:val="28"/>
-        </w:rPr>
-      </w:pPr>
-    </w:p>
-    <w:p>
-      <w:pPr>
-        <w:pStyle w:val="BodyText"/>
-        <w:spacing w:before="351" w:line="360" w:lineRule="auto"/>
-        <w:ind w:left="100" w:right="471"/>
-        <w:jc w:val="center"/>
+        <w:ind w:right="471"/>
         <w:rPr>
           <w:b/>
           <w:bCs/>
@@ -6761,15 +8141,7 @@
           <w:szCs w:val="32"/>
         </w:rPr>
         <w:lastRenderedPageBreak/>
-        <w:t xml:space="preserve">CHAPTER </w:t>
-      </w:r>
-      <w:r>
-        <w:rPr>
-          <w:b/>
-          <w:sz w:val="32"/>
-          <w:szCs w:val="32"/>
-        </w:rPr>
-        <w:t xml:space="preserve"> 5</w:t>
+        <w:t>CHAPTER  5</w:t>
       </w:r>
       <w:r>
         <w:rPr>

</xml_diff>

<commit_message>
Added Changes to the carbon
</commit_message>
<xml_diff>
--- a/Project Report_Phase II.docx
+++ b/Project Report_Phase II.docx
@@ -1106,7 +1106,7 @@
       <w:pPr>
         <w:pStyle w:val="BodyText"/>
         <w:spacing w:before="351" w:line="360" w:lineRule="auto"/>
-        <w:ind w:left="100" w:right="106"/>
+        <w:ind w:left="100" w:right="220"/>
         <w:jc w:val="both"/>
       </w:pPr>
       <w:r>
@@ -3214,6 +3214,13 @@
           <w:i/>
           <w:sz w:val="24"/>
         </w:rPr>
+        <w:t>, Chairperson</w:t>
+      </w:r>
+      <w:r>
+        <w:rPr>
+          <w:i/>
+          <w:sz w:val="24"/>
+        </w:rPr>
         <w:t xml:space="preserve">, </w:t>
       </w:r>
       <w:r>
@@ -3222,30 +3229,7 @@
           <w:i/>
           <w:sz w:val="24"/>
         </w:rPr>
-        <w:t>Chairperson</w:t>
-      </w:r>
-      <w:r>
-        <w:rPr>
-          <w:i/>
-          <w:sz w:val="24"/>
-        </w:rPr>
-        <w:t xml:space="preserve">, </w:t>
-      </w:r>
-      <w:r>
-        <w:rPr>
-          <w:b/>
-          <w:i/>
-          <w:sz w:val="24"/>
-        </w:rPr>
-        <w:t xml:space="preserve">Computer Science and </w:t>
-      </w:r>
-      <w:r>
-        <w:rPr>
-          <w:b/>
-          <w:i/>
-          <w:sz w:val="24"/>
-        </w:rPr>
-        <w:t>Technology</w:t>
+        <w:t>Computer Science and Technology</w:t>
       </w:r>
       <w:r>
         <w:rPr>
@@ -7399,6 +7383,9 @@
     </w:p>
     <w:p>
       <w:pPr>
+        <w:tabs>
+          <w:tab w:val="left" w:pos="3318"/>
+        </w:tabs>
         <w:spacing w:line="360" w:lineRule="auto"/>
         <w:jc w:val="both"/>
         <w:rPr>
@@ -7444,6 +7431,12 @@
         <w:rPr>
           <w:b/>
         </w:rPr>
+        <w:t xml:space="preserve"> </w:t>
+      </w:r>
+      <w:r>
+        <w:rPr>
+          <w:b/>
+        </w:rPr>
         <w:br/>
       </w:r>
       <w:r>
@@ -7474,298 +7467,306 @@
       <w:r>
         <w:rPr>
           <w:b/>
-        </w:rPr>
-        <w:br/>
-      </w:r>
-      <w:r>
-        <w:rPr>
-          <w:b/>
-        </w:rPr>
-        <w:br/>
-      </w:r>
-      <w:r>
-        <w:rPr>
-          <w:b/>
-        </w:rPr>
-        <w:br/>
-      </w:r>
-      <w:r>
-        <w:rPr>
-          <w:b/>
-        </w:rPr>
-        <w:br/>
-      </w:r>
-      <w:r>
-        <w:rPr>
-          <w:b/>
-        </w:rPr>
-        <w:br/>
-      </w:r>
-      <w:r>
-        <w:rPr>
-          <w:b/>
-        </w:rPr>
-        <w:br/>
-      </w:r>
-    </w:p>
-    <w:p>
-      <w:pPr>
-        <w:spacing w:line="360" w:lineRule="auto"/>
-        <w:jc w:val="both"/>
-        <w:rPr>
-          <w:b/>
-        </w:rPr>
-      </w:pPr>
-    </w:p>
-    <w:p>
-      <w:pPr>
-        <w:spacing w:line="360" w:lineRule="auto"/>
-        <w:jc w:val="both"/>
-        <w:rPr>
-          <w:b/>
-        </w:rPr>
-      </w:pPr>
-    </w:p>
-    <w:p>
-      <w:pPr>
-        <w:spacing w:line="360" w:lineRule="auto"/>
-        <w:jc w:val="both"/>
-        <w:rPr>
-          <w:b/>
-        </w:rPr>
-      </w:pPr>
-    </w:p>
-    <w:p>
-      <w:pPr>
-        <w:spacing w:line="360" w:lineRule="auto"/>
-        <w:jc w:val="both"/>
-        <w:rPr>
-          <w:b/>
-        </w:rPr>
-      </w:pPr>
-    </w:p>
-    <w:p>
-      <w:pPr>
-        <w:spacing w:line="360" w:lineRule="auto"/>
-        <w:jc w:val="both"/>
-        <w:rPr>
-          <w:b/>
-        </w:rPr>
-      </w:pPr>
-    </w:p>
-    <w:p>
-      <w:pPr>
-        <w:spacing w:line="360" w:lineRule="auto"/>
-        <w:jc w:val="both"/>
-        <w:rPr>
-          <w:b/>
-        </w:rPr>
-      </w:pPr>
-    </w:p>
-    <w:p>
-      <w:pPr>
-        <w:spacing w:line="360" w:lineRule="auto"/>
-        <w:jc w:val="both"/>
-        <w:rPr>
-          <w:b/>
-        </w:rPr>
-      </w:pPr>
-    </w:p>
-    <w:p>
-      <w:pPr>
-        <w:spacing w:line="360" w:lineRule="auto"/>
-        <w:jc w:val="both"/>
-        <w:rPr>
-          <w:b/>
-        </w:rPr>
-      </w:pPr>
-    </w:p>
-    <w:p>
-      <w:pPr>
-        <w:spacing w:line="360" w:lineRule="auto"/>
-        <w:jc w:val="both"/>
-        <w:rPr>
-          <w:b/>
-        </w:rPr>
-      </w:pPr>
-    </w:p>
-    <w:p>
-      <w:pPr>
-        <w:spacing w:line="360" w:lineRule="auto"/>
-        <w:jc w:val="both"/>
-        <w:rPr>
-          <w:b/>
-        </w:rPr>
-      </w:pPr>
-    </w:p>
-    <w:p>
-      <w:pPr>
-        <w:spacing w:line="360" w:lineRule="auto"/>
-        <w:jc w:val="both"/>
-        <w:rPr>
-          <w:b/>
-        </w:rPr>
-      </w:pPr>
-    </w:p>
-    <w:p>
-      <w:pPr>
-        <w:spacing w:line="360" w:lineRule="auto"/>
-        <w:jc w:val="both"/>
-        <w:rPr>
-          <w:b/>
-        </w:rPr>
-      </w:pPr>
-    </w:p>
-    <w:p>
-      <w:pPr>
-        <w:spacing w:line="360" w:lineRule="auto"/>
-        <w:jc w:val="both"/>
-        <w:rPr>
-          <w:b/>
-        </w:rPr>
-      </w:pPr>
-    </w:p>
-    <w:p>
-      <w:pPr>
-        <w:spacing w:line="360" w:lineRule="auto"/>
-        <w:jc w:val="both"/>
-        <w:rPr>
-          <w:b/>
-        </w:rPr>
-      </w:pPr>
-    </w:p>
-    <w:p>
-      <w:pPr>
-        <w:spacing w:line="360" w:lineRule="auto"/>
-        <w:jc w:val="both"/>
-        <w:rPr>
-          <w:b/>
-        </w:rPr>
-      </w:pPr>
-    </w:p>
-    <w:p>
-      <w:pPr>
-        <w:spacing w:line="360" w:lineRule="auto"/>
-        <w:jc w:val="both"/>
-        <w:rPr>
-          <w:b/>
-        </w:rPr>
-      </w:pPr>
-    </w:p>
-    <w:p>
-      <w:pPr>
-        <w:spacing w:line="360" w:lineRule="auto"/>
-        <w:jc w:val="both"/>
-        <w:rPr>
-          <w:b/>
-        </w:rPr>
-      </w:pPr>
-    </w:p>
-    <w:p>
-      <w:pPr>
-        <w:spacing w:line="360" w:lineRule="auto"/>
-        <w:jc w:val="both"/>
-        <w:rPr>
-          <w:b/>
-        </w:rPr>
-      </w:pPr>
-    </w:p>
-    <w:p>
-      <w:pPr>
-        <w:spacing w:line="360" w:lineRule="auto"/>
-        <w:jc w:val="both"/>
-        <w:rPr>
-          <w:b/>
-        </w:rPr>
-      </w:pPr>
-    </w:p>
-    <w:p>
-      <w:pPr>
-        <w:spacing w:line="360" w:lineRule="auto"/>
-        <w:jc w:val="both"/>
-        <w:rPr>
-          <w:b/>
-        </w:rPr>
-      </w:pPr>
-    </w:p>
-    <w:p>
-      <w:pPr>
-        <w:spacing w:line="360" w:lineRule="auto"/>
-        <w:jc w:val="both"/>
-        <w:rPr>
-          <w:b/>
-        </w:rPr>
-      </w:pPr>
-    </w:p>
-    <w:p>
-      <w:pPr>
-        <w:spacing w:line="360" w:lineRule="auto"/>
-        <w:jc w:val="both"/>
-        <w:rPr>
-          <w:b/>
-        </w:rPr>
-      </w:pPr>
-    </w:p>
-    <w:p>
-      <w:pPr>
-        <w:spacing w:line="360" w:lineRule="auto"/>
-        <w:jc w:val="both"/>
-        <w:rPr>
-          <w:b/>
-        </w:rPr>
-      </w:pPr>
-    </w:p>
-    <w:p>
-      <w:pPr>
-        <w:spacing w:line="360" w:lineRule="auto"/>
-        <w:jc w:val="both"/>
-        <w:rPr>
-          <w:b/>
-        </w:rPr>
-      </w:pPr>
-    </w:p>
-    <w:p>
-      <w:pPr>
-        <w:spacing w:line="360" w:lineRule="auto"/>
-        <w:jc w:val="both"/>
-        <w:rPr>
-          <w:b/>
-        </w:rPr>
-      </w:pPr>
-    </w:p>
-    <w:p>
-      <w:pPr>
-        <w:spacing w:line="360" w:lineRule="auto"/>
-        <w:jc w:val="both"/>
-        <w:rPr>
-          <w:b/>
-        </w:rPr>
-      </w:pPr>
-    </w:p>
-    <w:p>
-      <w:pPr>
-        <w:spacing w:line="360" w:lineRule="auto"/>
-        <w:jc w:val="both"/>
-        <w:rPr>
-          <w:b/>
-        </w:rPr>
-      </w:pPr>
-    </w:p>
-    <w:p>
-      <w:pPr>
-        <w:spacing w:line="360" w:lineRule="auto"/>
-        <w:jc w:val="both"/>
-        <w:rPr>
-          <w:b/>
-        </w:rPr>
-      </w:pPr>
-    </w:p>
-    <w:p>
-      <w:pPr>
-        <w:spacing w:line="360" w:lineRule="auto"/>
-        <w:jc w:val="both"/>
-        <w:rPr>
-          <w:b/>
+          <w:sz w:val="32"/>
+          <w:szCs w:val="32"/>
+        </w:rPr>
+        <w:t>3.3 Pest Detection</w:t>
+      </w:r>
+    </w:p>
+    <w:p>
+      <w:pPr>
+        <w:spacing w:line="360" w:lineRule="auto"/>
+        <w:jc w:val="both"/>
+        <w:rPr>
+          <w:b/>
+        </w:rPr>
+      </w:pPr>
+    </w:p>
+    <w:p>
+      <w:pPr>
+        <w:spacing w:line="360" w:lineRule="auto"/>
+        <w:jc w:val="both"/>
+        <w:rPr>
+          <w:b/>
+        </w:rPr>
+      </w:pPr>
+    </w:p>
+    <w:p>
+      <w:pPr>
+        <w:spacing w:line="360" w:lineRule="auto"/>
+        <w:jc w:val="both"/>
+        <w:rPr>
+          <w:b/>
+        </w:rPr>
+      </w:pPr>
+    </w:p>
+    <w:p>
+      <w:pPr>
+        <w:spacing w:line="360" w:lineRule="auto"/>
+        <w:jc w:val="both"/>
+        <w:rPr>
+          <w:b/>
+        </w:rPr>
+      </w:pPr>
+    </w:p>
+    <w:p>
+      <w:pPr>
+        <w:spacing w:line="360" w:lineRule="auto"/>
+        <w:jc w:val="both"/>
+        <w:rPr>
+          <w:b/>
+        </w:rPr>
+      </w:pPr>
+    </w:p>
+    <w:p>
+      <w:pPr>
+        <w:spacing w:line="360" w:lineRule="auto"/>
+        <w:jc w:val="both"/>
+        <w:rPr>
+          <w:b/>
+        </w:rPr>
+      </w:pPr>
+    </w:p>
+    <w:p>
+      <w:pPr>
+        <w:spacing w:line="360" w:lineRule="auto"/>
+        <w:jc w:val="both"/>
+        <w:rPr>
+          <w:b/>
+        </w:rPr>
+      </w:pPr>
+    </w:p>
+    <w:p>
+      <w:pPr>
+        <w:spacing w:line="360" w:lineRule="auto"/>
+        <w:jc w:val="both"/>
+        <w:rPr>
+          <w:b/>
+        </w:rPr>
+      </w:pPr>
+    </w:p>
+    <w:p>
+      <w:pPr>
+        <w:spacing w:line="360" w:lineRule="auto"/>
+        <w:jc w:val="both"/>
+        <w:rPr>
+          <w:b/>
+        </w:rPr>
+      </w:pPr>
+    </w:p>
+    <w:p>
+      <w:pPr>
+        <w:spacing w:line="360" w:lineRule="auto"/>
+        <w:jc w:val="both"/>
+        <w:rPr>
+          <w:b/>
+        </w:rPr>
+      </w:pPr>
+    </w:p>
+    <w:p>
+      <w:pPr>
+        <w:spacing w:line="360" w:lineRule="auto"/>
+        <w:jc w:val="both"/>
+        <w:rPr>
+          <w:b/>
+        </w:rPr>
+      </w:pPr>
+    </w:p>
+    <w:p>
+      <w:pPr>
+        <w:spacing w:line="360" w:lineRule="auto"/>
+        <w:jc w:val="both"/>
+        <w:rPr>
+          <w:b/>
+        </w:rPr>
+      </w:pPr>
+    </w:p>
+    <w:p>
+      <w:pPr>
+        <w:spacing w:line="360" w:lineRule="auto"/>
+        <w:jc w:val="both"/>
+        <w:rPr>
+          <w:b/>
+        </w:rPr>
+      </w:pPr>
+    </w:p>
+    <w:p>
+      <w:pPr>
+        <w:spacing w:line="360" w:lineRule="auto"/>
+        <w:jc w:val="both"/>
+        <w:rPr>
+          <w:b/>
+        </w:rPr>
+      </w:pPr>
+    </w:p>
+    <w:p>
+      <w:pPr>
+        <w:spacing w:line="360" w:lineRule="auto"/>
+        <w:jc w:val="both"/>
+        <w:rPr>
+          <w:b/>
+        </w:rPr>
+      </w:pPr>
+    </w:p>
+    <w:p>
+      <w:pPr>
+        <w:spacing w:line="360" w:lineRule="auto"/>
+        <w:jc w:val="both"/>
+        <w:rPr>
+          <w:b/>
+        </w:rPr>
+      </w:pPr>
+    </w:p>
+    <w:p>
+      <w:pPr>
+        <w:spacing w:line="360" w:lineRule="auto"/>
+        <w:jc w:val="both"/>
+        <w:rPr>
+          <w:b/>
+        </w:rPr>
+      </w:pPr>
+    </w:p>
+    <w:p>
+      <w:pPr>
+        <w:spacing w:line="360" w:lineRule="auto"/>
+        <w:jc w:val="both"/>
+        <w:rPr>
+          <w:b/>
+        </w:rPr>
+      </w:pPr>
+    </w:p>
+    <w:p>
+      <w:pPr>
+        <w:spacing w:line="360" w:lineRule="auto"/>
+        <w:jc w:val="both"/>
+        <w:rPr>
+          <w:b/>
+        </w:rPr>
+      </w:pPr>
+    </w:p>
+    <w:p>
+      <w:pPr>
+        <w:spacing w:line="360" w:lineRule="auto"/>
+        <w:jc w:val="both"/>
+        <w:rPr>
+          <w:b/>
+        </w:rPr>
+      </w:pPr>
+    </w:p>
+    <w:p>
+      <w:pPr>
+        <w:spacing w:line="360" w:lineRule="auto"/>
+        <w:jc w:val="both"/>
+        <w:rPr>
+          <w:b/>
+        </w:rPr>
+      </w:pPr>
+    </w:p>
+    <w:p>
+      <w:pPr>
+        <w:spacing w:line="360" w:lineRule="auto"/>
+        <w:jc w:val="both"/>
+        <w:rPr>
+          <w:b/>
+        </w:rPr>
+      </w:pPr>
+    </w:p>
+    <w:p>
+      <w:pPr>
+        <w:spacing w:line="360" w:lineRule="auto"/>
+        <w:jc w:val="both"/>
+        <w:rPr>
+          <w:b/>
+        </w:rPr>
+      </w:pPr>
+    </w:p>
+    <w:p>
+      <w:pPr>
+        <w:spacing w:line="360" w:lineRule="auto"/>
+        <w:jc w:val="both"/>
+        <w:rPr>
+          <w:b/>
+        </w:rPr>
+      </w:pPr>
+    </w:p>
+    <w:p>
+      <w:pPr>
+        <w:spacing w:line="360" w:lineRule="auto"/>
+        <w:jc w:val="both"/>
+        <w:rPr>
+          <w:b/>
+        </w:rPr>
+      </w:pPr>
+    </w:p>
+    <w:p>
+      <w:pPr>
+        <w:spacing w:line="360" w:lineRule="auto"/>
+        <w:jc w:val="both"/>
+        <w:rPr>
+          <w:b/>
+        </w:rPr>
+      </w:pPr>
+    </w:p>
+    <w:p>
+      <w:pPr>
+        <w:spacing w:line="360" w:lineRule="auto"/>
+        <w:jc w:val="both"/>
+        <w:rPr>
+          <w:b/>
+        </w:rPr>
+      </w:pPr>
+    </w:p>
+    <w:p>
+      <w:pPr>
+        <w:spacing w:line="360" w:lineRule="auto"/>
+        <w:jc w:val="both"/>
+        <w:rPr>
+          <w:b/>
+        </w:rPr>
+      </w:pPr>
+    </w:p>
+    <w:p>
+      <w:pPr>
+        <w:spacing w:line="360" w:lineRule="auto"/>
+        <w:jc w:val="both"/>
+        <w:rPr>
+          <w:b/>
+        </w:rPr>
+      </w:pPr>
+    </w:p>
+    <w:p>
+      <w:pPr>
+        <w:rPr>
+          <w:b/>
+          <w:sz w:val="32"/>
+          <w:szCs w:val="32"/>
+        </w:rPr>
+      </w:pPr>
+    </w:p>
+    <w:p>
+      <w:pPr>
+        <w:rPr>
+          <w:b/>
+          <w:sz w:val="32"/>
+          <w:szCs w:val="32"/>
+        </w:rPr>
+      </w:pPr>
+    </w:p>
+    <w:p>
+      <w:pPr>
+        <w:rPr>
+          <w:b/>
+          <w:sz w:val="32"/>
+          <w:szCs w:val="32"/>
+        </w:rPr>
+      </w:pPr>
+    </w:p>
+    <w:p>
+      <w:pPr>
+        <w:rPr>
+          <w:b/>
+          <w:sz w:val="32"/>
+          <w:szCs w:val="32"/>
         </w:rPr>
       </w:pPr>
     </w:p>
@@ -7784,7 +7785,6 @@
           <w:sz w:val="32"/>
           <w:szCs w:val="32"/>
         </w:rPr>
-        <w:lastRenderedPageBreak/>
         <w:t xml:space="preserve">CHAPTER </w:t>
       </w:r>
       <w:r>

</xml_diff>

<commit_message>
Added changes to report edited readme.md file
</commit_message>
<xml_diff>
--- a/Project Report_Phase II.docx
+++ b/Project Report_Phase II.docx
@@ -805,6 +805,7 @@
           <w:sz w:val="28"/>
         </w:rPr>
         <w:sectPr>
+          <w:headerReference w:type="default" r:id="rId9"/>
           <w:pgSz w:w="11920" w:h="16850"/>
           <w:pgMar w:top="1680" w:right="1320" w:bottom="280" w:left="1340" w:header="720" w:footer="720" w:gutter="0"/>
           <w:pgBorders w:offsetFrom="page">
@@ -1062,7 +1063,7 @@
     <w:p>
       <w:pPr>
         <w:spacing w:before="194"/>
-        <w:ind w:left="142" w:right="503" w:firstLine="2260"/>
+        <w:ind w:left="284" w:right="503" w:firstLine="3685"/>
         <w:jc w:val="center"/>
         <w:rPr>
           <w:b/>
@@ -5741,16 +5742,24 @@
           <w:b/>
           <w:sz w:val="32"/>
           <w:szCs w:val="32"/>
-          <w:lang w:val="en-IN"/>
-        </w:rPr>
-      </w:pPr>
-      <w:r>
+        </w:rPr>
+      </w:pPr>
+    </w:p>
+    <w:p>
+      <w:pPr>
         <w:rPr>
           <w:b/>
           <w:sz w:val="32"/>
           <w:szCs w:val="32"/>
-        </w:rPr>
-        <w:lastRenderedPageBreak/>
+          <w:lang w:val="en-IN"/>
+        </w:rPr>
+      </w:pPr>
+      <w:r>
+        <w:rPr>
+          <w:b/>
+          <w:sz w:val="32"/>
+          <w:szCs w:val="32"/>
+        </w:rPr>
         <w:t>CHAPTER 1</w:t>
       </w:r>
       <w:r>
@@ -6025,7 +6034,6 @@
           <w:sz w:val="24"/>
           <w:szCs w:val="24"/>
         </w:rPr>
-        <w:lastRenderedPageBreak/>
         <w:t>These sensors provide real-time data on NPK concentrations, allowing farmers to adjust fertilization strategies based on precise nutrient requirements. By delivering the right nutrients in the right quantities, IoT-based nutrient management enhances plant vigor, optimizes yield potential, and minimizes nutrient wastage.</w:t>
       </w:r>
     </w:p>
@@ -6576,19 +6584,19 @@
         <w:rPr>
           <w:b/>
         </w:rPr>
-        <w:br/>
-      </w:r>
-      <w:r>
-        <w:rPr>
-          <w:b/>
-        </w:rPr>
-        <w:br/>
-      </w:r>
-      <w:r>
-        <w:rPr>
-          <w:b/>
-        </w:rPr>
         <w:lastRenderedPageBreak/>
+        <w:br/>
+      </w:r>
+      <w:r>
+        <w:rPr>
+          <w:b/>
+        </w:rPr>
+        <w:br/>
+      </w:r>
+      <w:r>
+        <w:rPr>
+          <w:b/>
+        </w:rPr>
         <w:br/>
       </w:r>
       <w:r>
@@ -6855,6 +6863,7 @@
           <w:sz w:val="24"/>
           <w:szCs w:val="24"/>
         </w:rPr>
+        <w:lastRenderedPageBreak/>
         <w:br/>
       </w:r>
       <w:r>
@@ -6863,7 +6872,6 @@
           <w:sz w:val="24"/>
           <w:szCs w:val="24"/>
         </w:rPr>
-        <w:lastRenderedPageBreak/>
         <w:br/>
       </w:r>
       <w:r>
@@ -7455,13 +7463,13 @@
         <w:rPr>
           <w:b/>
         </w:rPr>
-        <w:br/>
-      </w:r>
-      <w:r>
-        <w:rPr>
-          <w:b/>
-        </w:rPr>
         <w:lastRenderedPageBreak/>
+        <w:br/>
+      </w:r>
+      <w:r>
+        <w:rPr>
+          <w:b/>
+        </w:rPr>
         <w:br/>
       </w:r>
       <w:r>
@@ -7731,6 +7739,15 @@
         <w:jc w:val="both"/>
         <w:rPr>
           <w:b/>
+        </w:rPr>
+      </w:pPr>
+    </w:p>
+    <w:p>
+      <w:pPr>
+        <w:rPr>
+          <w:b/>
+          <w:sz w:val="32"/>
+          <w:szCs w:val="32"/>
         </w:rPr>
       </w:pPr>
     </w:p>
@@ -8004,7 +8021,6 @@
           <w:sz w:val="32"/>
           <w:szCs w:val="32"/>
         </w:rPr>
-        <w:lastRenderedPageBreak/>
         <w:t>4.2 Relevance of the Problem</w:t>
       </w:r>
     </w:p>
@@ -8126,6 +8142,7 @@
         <w:rPr>
           <w:b/>
         </w:rPr>
+        <w:lastRenderedPageBreak/>
         <w:br/>
       </w:r>
       <w:r>
@@ -8140,7 +8157,6 @@
           <w:sz w:val="32"/>
           <w:szCs w:val="32"/>
         </w:rPr>
-        <w:lastRenderedPageBreak/>
         <w:t>CHAPTER  5</w:t>
       </w:r>
       <w:r>
@@ -8248,7 +8264,7 @@
                     </pic:cNvPicPr>
                   </pic:nvPicPr>
                   <pic:blipFill>
-                    <a:blip r:embed="rId9" cstate="print">
+                    <a:blip r:embed="rId10" cstate="print">
                       <a:extLst>
                         <a:ext uri="{28A0092B-C50C-407E-A947-70E740481C1C}">
                           <a14:useLocalDpi xmlns:a14="http://schemas.microsoft.com/office/drawing/2010/main" val="0"/>
@@ -8336,19 +8352,19 @@
         <w:rPr>
           <w:b/>
         </w:rPr>
-        <w:br/>
-      </w:r>
-      <w:r>
-        <w:rPr>
-          <w:b/>
-        </w:rPr>
-        <w:br/>
-      </w:r>
-      <w:r>
-        <w:rPr>
-          <w:b/>
-        </w:rPr>
         <w:lastRenderedPageBreak/>
+        <w:br/>
+      </w:r>
+      <w:r>
+        <w:rPr>
+          <w:b/>
+        </w:rPr>
+        <w:br/>
+      </w:r>
+      <w:r>
+        <w:rPr>
+          <w:b/>
+        </w:rPr>
         <w:br/>
       </w:r>
       <w:r>
@@ -8555,6 +8571,7 @@
       <w:pgSz w:w="11906" w:h="16838"/>
       <w:pgMar w:top="1440" w:right="1440" w:bottom="1440" w:left="2160" w:header="709" w:footer="709" w:gutter="0"/>
       <w:cols w:space="708"/>
+      <w:titlePg/>
       <w:docGrid w:linePitch="360"/>
     </w:sectPr>
   </w:body>
@@ -8597,6 +8614,37 @@
     </w:p>
   </w:footnote>
 </w:footnotes>
+</file>
+
+<file path=word/header1.xml><?xml version="1.0" encoding="utf-8"?>
+<w:hdr xmlns:wpc="http://schemas.microsoft.com/office/word/2010/wordprocessingCanvas" xmlns:cx="http://schemas.microsoft.com/office/drawing/2014/chartex" xmlns:cx1="http://schemas.microsoft.com/office/drawing/2015/9/8/chartex" xmlns:cx2="http://schemas.microsoft.com/office/drawing/2015/10/21/chartex" xmlns:cx3="http://schemas.microsoft.com/office/drawing/2016/5/9/chartex" xmlns:cx4="http://schemas.microsoft.com/office/drawing/2016/5/10/chartex" xmlns:cx5="http://schemas.microsoft.com/office/drawing/2016/5/11/chartex" xmlns:cx6="http://schemas.microsoft.com/office/drawing/2016/5/12/chartex" xmlns:cx7="http://schemas.microsoft.com/office/drawing/2016/5/13/chartex" xmlns:cx8="http://schemas.microsoft.com/office/drawing/2016/5/14/chartex" xmlns:mc="http://schemas.openxmlformats.org/markup-compatibility/2006" xmlns:aink="http://schemas.microsoft.com/office/drawing/2016/ink" xmlns:am3d="http://schemas.microsoft.com/office/drawing/2017/model3d" xmlns:o="urn:schemas-microsoft-com:office:office" xmlns:oel="http://schemas.microsoft.com/office/2019/extlst" xmlns:r="http://schemas.openxmlformats.org/officeDocument/2006/relationships" xmlns:m="http://schemas.openxmlformats.org/officeDocument/2006/math" xmlns:v="urn:schemas-microsoft-com:vml" xmlns:wp14="http://schemas.microsoft.com/office/word/2010/wordprocessingDrawing" xmlns:wp="http://schemas.openxmlformats.org/drawingml/2006/wordprocessingDrawing" xmlns:w10="urn:schemas-microsoft-com:office:word" xmlns:w="http://schemas.openxmlformats.org/wordprocessingml/2006/main" xmlns:w14="http://schemas.microsoft.com/office/word/2010/wordml" xmlns:w15="http://schemas.microsoft.com/office/word/2012/wordml" xmlns:w16cex="http://schemas.microsoft.com/office/word/2018/wordml/cex" xmlns:w16cid="http://schemas.microsoft.com/office/word/2016/wordml/cid" xmlns:w16="http://schemas.microsoft.com/office/word/2018/wordml" xmlns:w16du="http://schemas.microsoft.com/office/word/2023/wordml/word16du" xmlns:w16sdtdh="http://schemas.microsoft.com/office/word/2020/wordml/sdtdatahash" xmlns:w16se="http://schemas.microsoft.com/office/word/2015/wordml/symex" xmlns:wpg="http://schemas.microsoft.com/office/word/2010/wordprocessingGroup" xmlns:wpi="http://schemas.microsoft.com/office/word/2010/wordprocessingInk" xmlns:wne="http://schemas.microsoft.com/office/word/2006/wordml" xmlns:wps="http://schemas.microsoft.com/office/word/2010/wordprocessingShape" mc:Ignorable="w14 w15 w16se w16cid w16 w16cex w16sdtdh w16du wp14">
+  <w:p>
+    <w:pPr>
+      <w:pStyle w:val="Header"/>
+      <w:jc w:val="center"/>
+      <w:rPr>
+        <w:sz w:val="28"/>
+        <w:szCs w:val="28"/>
+      </w:rPr>
+    </w:pPr>
+    <w:r>
+      <w:rPr>
+        <w:sz w:val="28"/>
+        <w:szCs w:val="28"/>
+      </w:rPr>
+      <w:t>IOT enhanced tomato plant cultivation with machine learning</w:t>
+    </w:r>
+  </w:p>
+  <w:p>
+    <w:pPr>
+      <w:pStyle w:val="Header"/>
+      <w:jc w:val="center"/>
+    </w:pPr>
+    <w:r>
+      <w:t>_______________________________________________________________</w:t>
+    </w:r>
+  </w:p>
+</w:hdr>
 </file>
 
 <file path=word/numbering.xml><?xml version="1.0" encoding="utf-8"?>

</xml_diff>

<commit_message>
Added System Architercture and Implementation in the report
</commit_message>
<xml_diff>
--- a/Project Report_Phase II.docx
+++ b/Project Report_Phase II.docx
@@ -1083,7 +1083,7 @@
       <w:pPr>
         <w:pStyle w:val="BodyText"/>
         <w:spacing w:before="351" w:line="360" w:lineRule="auto"/>
-        <w:ind w:left="100" w:right="106"/>
+        <w:ind w:right="106"/>
         <w:jc w:val="both"/>
       </w:pPr>
       <w:r>
@@ -2294,7 +2294,15 @@
         <w:t xml:space="preserve"> students</w:t>
       </w:r>
       <w:r>
-        <w:t xml:space="preserve"> of the seventh semester B.Tech in Computer Science and Technology, at</w:t>
+        <w:t xml:space="preserve"> of the seventh semester </w:t>
+      </w:r>
+      <w:proofErr w:type="spellStart"/>
+      <w:r>
+        <w:t>B.Tech</w:t>
+      </w:r>
+      <w:proofErr w:type="spellEnd"/>
+      <w:r>
+        <w:t xml:space="preserve"> in Computer Science and Technology, at</w:t>
       </w:r>
       <w:r>
         <w:t xml:space="preserve"> </w:t>
@@ -4097,7 +4105,7 @@
       <w:pPr>
         <w:pStyle w:val="BodyText"/>
         <w:spacing w:before="351" w:line="360" w:lineRule="auto"/>
-        <w:ind w:left="100" w:right="106"/>
+        <w:ind w:left="100" w:right="329"/>
         <w:jc w:val="center"/>
         <w:rPr>
           <w:b/>
@@ -4574,6 +4582,7 @@
                 <w:szCs w:val="24"/>
               </w:rPr>
             </w:pPr>
+            <w:proofErr w:type="spellStart"/>
             <w:r>
               <w:rPr>
                 <w:b/>
@@ -4583,6 +4592,7 @@
               </w:rPr>
               <w:t>i</w:t>
             </w:r>
+            <w:proofErr w:type="spellEnd"/>
           </w:p>
         </w:tc>
       </w:tr>
@@ -5732,23 +5742,23 @@
       <w:pPr>
         <w:rPr>
           <w:b/>
-          <w:sz w:val="32"/>
-          <w:szCs w:val="32"/>
-        </w:rPr>
-      </w:pPr>
-      <w:r>
-        <w:rPr>
-          <w:b/>
-          <w:sz w:val="32"/>
-          <w:szCs w:val="32"/>
+          <w:sz w:val="36"/>
+          <w:szCs w:val="36"/>
+        </w:rPr>
+      </w:pPr>
+      <w:r>
+        <w:rPr>
+          <w:b/>
+          <w:sz w:val="36"/>
+          <w:szCs w:val="36"/>
         </w:rPr>
         <w:t>CHAPTER 1</w:t>
       </w:r>
       <w:r>
         <w:rPr>
           <w:b/>
-          <w:sz w:val="32"/>
-          <w:szCs w:val="32"/>
+          <w:sz w:val="36"/>
+          <w:szCs w:val="36"/>
         </w:rPr>
         <w:tab/>
       </w:r>
@@ -6552,8 +6562,17 @@
           <w:sz w:val="24"/>
           <w:szCs w:val="24"/>
         </w:rPr>
-        <w:t>and Fawwad</w:t>
-      </w:r>
+        <w:t xml:space="preserve">and </w:t>
+      </w:r>
+      <w:proofErr w:type="spellStart"/>
+      <w:r>
+        <w:rPr>
+          <w:sz w:val="24"/>
+          <w:szCs w:val="24"/>
+        </w:rPr>
+        <w:t>Fawwad</w:t>
+      </w:r>
+      <w:proofErr w:type="spellEnd"/>
       <w:r>
         <w:rPr>
           <w:spacing w:val="-1"/>
@@ -6562,6 +6581,7 @@
         </w:rPr>
         <w:t xml:space="preserve"> </w:t>
       </w:r>
+      <w:proofErr w:type="spellStart"/>
       <w:r>
         <w:rPr>
           <w:spacing w:val="-2"/>
@@ -6570,6 +6590,7 @@
         </w:rPr>
         <w:t>Daroge</w:t>
       </w:r>
+      <w:proofErr w:type="spellEnd"/>
     </w:p>
     <w:p>
       <w:pPr>
@@ -6732,9 +6753,11 @@
         </w:rPr>
         <w:t xml:space="preserve"> </w:t>
       </w:r>
+      <w:proofErr w:type="spellStart"/>
       <w:r>
         <w:t>DFRobot</w:t>
       </w:r>
+      <w:proofErr w:type="spellEnd"/>
       <w:r>
         <w:rPr>
           <w:spacing w:val="-9"/>
@@ -7697,16 +7720,7 @@
           <w:sz w:val="32"/>
           <w:szCs w:val="32"/>
         </w:rPr>
-        <w:t xml:space="preserve">2. </w:t>
-      </w:r>
-      <w:r>
-        <w:rPr>
-          <w:b/>
-          <w:bCs/>
-          <w:sz w:val="32"/>
-          <w:szCs w:val="32"/>
-        </w:rPr>
-        <w:t>A</w:t>
+        <w:t>2. A</w:t>
       </w:r>
       <w:r>
         <w:rPr>
@@ -9474,12 +9488,21 @@
           <w:szCs w:val="24"/>
         </w:rPr>
       </w:pPr>
-      <w:r>
-        <w:rPr>
-          <w:sz w:val="24"/>
-          <w:szCs w:val="24"/>
-        </w:rPr>
-        <w:t xml:space="preserve">Bijaylakhmi Goswami and Naseema Rahman </w:t>
+      <w:proofErr w:type="spellStart"/>
+      <w:r>
+        <w:rPr>
+          <w:sz w:val="24"/>
+          <w:szCs w:val="24"/>
+        </w:rPr>
+        <w:t>Bijaylakhmi</w:t>
+      </w:r>
+      <w:proofErr w:type="spellEnd"/>
+      <w:r>
+        <w:rPr>
+          <w:sz w:val="24"/>
+          <w:szCs w:val="24"/>
+        </w:rPr>
+        <w:t xml:space="preserve"> Goswami and Naseema Rahman </w:t>
       </w:r>
     </w:p>
     <w:p>
@@ -9983,12 +10006,21 @@
           <w:szCs w:val="24"/>
         </w:rPr>
       </w:pPr>
-      <w:r>
-        <w:rPr>
-          <w:sz w:val="24"/>
-          <w:szCs w:val="24"/>
-        </w:rPr>
-        <w:t xml:space="preserve">IEEEInternational Conference on Image Processing (ICIP) </w:t>
+      <w:proofErr w:type="spellStart"/>
+      <w:r>
+        <w:rPr>
+          <w:sz w:val="24"/>
+          <w:szCs w:val="24"/>
+        </w:rPr>
+        <w:t>IEEEInternational</w:t>
+      </w:r>
+      <w:proofErr w:type="spellEnd"/>
+      <w:r>
+        <w:rPr>
+          <w:sz w:val="24"/>
+          <w:szCs w:val="24"/>
+        </w:rPr>
+        <w:t xml:space="preserve"> Conference on Image Processing (ICIP) </w:t>
       </w:r>
     </w:p>
     <w:p>
@@ -10355,7 +10387,23 @@
           <w:sz w:val="24"/>
           <w:szCs w:val="24"/>
         </w:rPr>
-        <w:t>MATLAB, Python with TensorFlow and Keras for implementing CNNs</w:t>
+        <w:t xml:space="preserve">MATLAB, Python with TensorFlow and </w:t>
+      </w:r>
+      <w:proofErr w:type="spellStart"/>
+      <w:r>
+        <w:rPr>
+          <w:sz w:val="24"/>
+          <w:szCs w:val="24"/>
+        </w:rPr>
+        <w:t>Keras</w:t>
+      </w:r>
+      <w:proofErr w:type="spellEnd"/>
+      <w:r>
+        <w:rPr>
+          <w:sz w:val="24"/>
+          <w:szCs w:val="24"/>
+        </w:rPr>
+        <w:t xml:space="preserve"> for implementing CNNs</w:t>
       </w:r>
       <w:r>
         <w:rPr>
@@ -10895,7 +10943,39 @@
           <w:sz w:val="24"/>
           <w:szCs w:val="24"/>
         </w:rPr>
-        <w:t xml:space="preserve">The study employs pre-trained CNN models (AlexNet, GoogLeNet, and ResNet-50) as feature extractors and an SVM classifier for training and classification tasks. </w:t>
+        <w:t>The study employs pre-trained CNN models (</w:t>
+      </w:r>
+      <w:proofErr w:type="spellStart"/>
+      <w:r>
+        <w:rPr>
+          <w:sz w:val="24"/>
+          <w:szCs w:val="24"/>
+        </w:rPr>
+        <w:t>AlexNet</w:t>
+      </w:r>
+      <w:proofErr w:type="spellEnd"/>
+      <w:r>
+        <w:rPr>
+          <w:sz w:val="24"/>
+          <w:szCs w:val="24"/>
+        </w:rPr>
+        <w:t xml:space="preserve">, </w:t>
+      </w:r>
+      <w:proofErr w:type="spellStart"/>
+      <w:r>
+        <w:rPr>
+          <w:sz w:val="24"/>
+          <w:szCs w:val="24"/>
+        </w:rPr>
+        <w:t>GoogLeNet</w:t>
+      </w:r>
+      <w:proofErr w:type="spellEnd"/>
+      <w:r>
+        <w:rPr>
+          <w:sz w:val="24"/>
+          <w:szCs w:val="24"/>
+        </w:rPr>
+        <w:t xml:space="preserve">, and ResNet-50) as feature extractors and an SVM classifier for training and classification tasks. </w:t>
       </w:r>
     </w:p>
     <w:p>
@@ -12365,14 +12445,7 @@
           <w:sz w:val="24"/>
           <w:szCs w:val="24"/>
         </w:rPr>
-        <w:t xml:space="preserve">The camera </w:t>
-      </w:r>
-      <w:r>
-        <w:rPr>
-          <w:sz w:val="24"/>
-          <w:szCs w:val="24"/>
-        </w:rPr>
-        <w:t>module</w:t>
+        <w:t>The camera module</w:t>
       </w:r>
       <w:r>
         <w:rPr>
@@ -12485,6 +12558,7 @@
         </w:rPr>
         <w:t xml:space="preserve"> </w:t>
       </w:r>
+      <w:proofErr w:type="spellStart"/>
       <w:r>
         <w:rPr>
           <w:b/>
@@ -12510,8 +12584,9 @@
           <w:sz w:val="28"/>
           <w:szCs w:val="28"/>
         </w:rPr>
-        <w:t>roid App</w:t>
-      </w:r>
+        <w:t>roid</w:t>
+      </w:r>
+      <w:proofErr w:type="spellEnd"/>
       <w:r>
         <w:rPr>
           <w:b/>
@@ -12519,24 +12594,41 @@
           <w:sz w:val="28"/>
           <w:szCs w:val="28"/>
         </w:rPr>
-        <w:t xml:space="preserve"> </w:t>
-      </w:r>
-    </w:p>
-    <w:p>
-      <w:pPr>
-        <w:spacing w:line="360" w:lineRule="auto"/>
-        <w:jc w:val="both"/>
-        <w:rPr>
-          <w:sz w:val="24"/>
-          <w:szCs w:val="24"/>
-        </w:rPr>
-      </w:pPr>
-      <w:r>
-        <w:rPr>
-          <w:sz w:val="24"/>
-          <w:szCs w:val="24"/>
-        </w:rPr>
-        <w:t>For experimental data collection, the Macro</w:t>
+        <w:t xml:space="preserve"> App</w:t>
+      </w:r>
+      <w:r>
+        <w:rPr>
+          <w:b/>
+          <w:bCs/>
+          <w:sz w:val="28"/>
+          <w:szCs w:val="28"/>
+        </w:rPr>
+        <w:t xml:space="preserve"> </w:t>
+      </w:r>
+    </w:p>
+    <w:p>
+      <w:pPr>
+        <w:spacing w:line="360" w:lineRule="auto"/>
+        <w:jc w:val="both"/>
+        <w:rPr>
+          <w:sz w:val="24"/>
+          <w:szCs w:val="24"/>
+        </w:rPr>
+      </w:pPr>
+      <w:r>
+        <w:rPr>
+          <w:sz w:val="24"/>
+          <w:szCs w:val="24"/>
+        </w:rPr>
+        <w:t xml:space="preserve">For experimental data collection, the </w:t>
+      </w:r>
+      <w:proofErr w:type="spellStart"/>
+      <w:r>
+        <w:rPr>
+          <w:sz w:val="24"/>
+          <w:szCs w:val="24"/>
+        </w:rPr>
+        <w:t>Macro</w:t>
       </w:r>
       <w:r>
         <w:rPr>
@@ -12550,7 +12642,15 @@
           <w:sz w:val="24"/>
           <w:szCs w:val="24"/>
         </w:rPr>
-        <w:t>roid app automates image capture using a mobile camera at specified intervals. Captured images are then automatically synchronized with Google Drive, ensuring seamless data transfer and accessibility for further analysis.</w:t>
+        <w:t>roid</w:t>
+      </w:r>
+      <w:proofErr w:type="spellEnd"/>
+      <w:r>
+        <w:rPr>
+          <w:sz w:val="24"/>
+          <w:szCs w:val="24"/>
+        </w:rPr>
+        <w:t xml:space="preserve"> app automates image capture using a mobile camera at specified intervals. Captured images are then automatically synchronized with Google Drive, ensuring seamless data transfer and accessibility for further analysis.</w:t>
       </w:r>
     </w:p>
     <w:p>
@@ -12660,43 +12760,34 @@
     </w:p>
     <w:p>
       <w:pPr>
-        <w:spacing w:line="360" w:lineRule="auto"/>
-        <w:jc w:val="both"/>
-        <w:rPr>
-          <w:b/>
-        </w:rPr>
-      </w:pPr>
-    </w:p>
-    <w:p>
-      <w:pPr>
-        <w:rPr>
-          <w:b/>
-          <w:sz w:val="32"/>
-          <w:szCs w:val="32"/>
+        <w:rPr>
+          <w:b/>
+          <w:sz w:val="36"/>
+          <w:szCs w:val="36"/>
           <w:lang w:val="en-IN"/>
         </w:rPr>
       </w:pPr>
       <w:r>
         <w:rPr>
           <w:b/>
-          <w:sz w:val="32"/>
-          <w:szCs w:val="32"/>
+          <w:sz w:val="36"/>
+          <w:szCs w:val="36"/>
         </w:rPr>
         <w:t xml:space="preserve">CHAPTER </w:t>
       </w:r>
       <w:r>
         <w:rPr>
           <w:b/>
-          <w:sz w:val="32"/>
-          <w:szCs w:val="32"/>
+          <w:sz w:val="36"/>
+          <w:szCs w:val="36"/>
         </w:rPr>
         <w:t>4</w:t>
       </w:r>
       <w:r>
         <w:rPr>
           <w:b/>
-          <w:sz w:val="32"/>
-          <w:szCs w:val="32"/>
+          <w:sz w:val="36"/>
+          <w:szCs w:val="36"/>
         </w:rPr>
         <w:br/>
       </w:r>
@@ -12999,9 +13090,437 @@
     </w:p>
     <w:p>
       <w:pPr>
-        <w:spacing w:line="360" w:lineRule="auto"/>
-        <w:jc w:val="both"/>
-      </w:pPr>
+        <w:rPr>
+          <w:b/>
+          <w:sz w:val="36"/>
+          <w:szCs w:val="36"/>
+        </w:rPr>
+      </w:pPr>
+      <w:r>
+        <w:rPr>
+          <w:b/>
+        </w:rPr>
+        <w:br/>
+      </w:r>
+      <w:r>
+        <w:rPr>
+          <w:b/>
+        </w:rPr>
+        <w:br/>
+      </w:r>
+      <w:r>
+        <w:rPr>
+          <w:b/>
+        </w:rPr>
+        <w:br/>
+      </w:r>
+      <w:r>
+        <w:rPr>
+          <w:b/>
+        </w:rPr>
+        <w:br/>
+      </w:r>
+      <w:r>
+        <w:rPr>
+          <w:b/>
+        </w:rPr>
+        <w:br/>
+      </w:r>
+      <w:r>
+        <w:rPr>
+          <w:b/>
+        </w:rPr>
+        <w:br/>
+      </w:r>
+      <w:r>
+        <w:rPr>
+          <w:b/>
+        </w:rPr>
+        <w:br/>
+      </w:r>
+    </w:p>
+    <w:p>
+      <w:pPr>
+        <w:rPr>
+          <w:b/>
+          <w:sz w:val="36"/>
+          <w:szCs w:val="36"/>
+          <w:lang w:val="en-IN"/>
+        </w:rPr>
+      </w:pPr>
+      <w:r>
+        <w:rPr>
+          <w:b/>
+          <w:sz w:val="36"/>
+          <w:szCs w:val="36"/>
+        </w:rPr>
+        <w:t xml:space="preserve">CHAPTER </w:t>
+      </w:r>
+      <w:r>
+        <w:rPr>
+          <w:b/>
+          <w:sz w:val="36"/>
+          <w:szCs w:val="36"/>
+        </w:rPr>
+        <w:t>5</w:t>
+      </w:r>
+      <w:r>
+        <w:rPr>
+          <w:b/>
+          <w:sz w:val="36"/>
+          <w:szCs w:val="36"/>
+        </w:rPr>
+        <w:br/>
+      </w:r>
+    </w:p>
+    <w:p>
+      <w:pPr>
+        <w:jc w:val="center"/>
+        <w:rPr>
+          <w:b/>
+          <w:sz w:val="36"/>
+          <w:szCs w:val="36"/>
+        </w:rPr>
+      </w:pPr>
+      <w:r>
+        <w:rPr>
+          <w:b/>
+          <w:sz w:val="36"/>
+          <w:szCs w:val="36"/>
+        </w:rPr>
+        <w:t>SYSTEM ARCHITECTURE</w:t>
+      </w:r>
+    </w:p>
+    <w:p>
+      <w:pPr>
+        <w:spacing w:line="360" w:lineRule="auto"/>
+        <w:rPr>
+          <w:b/>
+        </w:rPr>
+      </w:pPr>
+      <w:r>
+        <w:rPr>
+          <w:b/>
+        </w:rPr>
+        <w:br/>
+      </w:r>
+      <w:r>
+        <w:rPr>
+          <w:b/>
+        </w:rPr>
+        <w:br/>
+      </w:r>
+      <w:r>
+        <w:rPr>
+          <w:noProof/>
+        </w:rPr>
+        <w:drawing>
+          <wp:inline distT="0" distB="0" distL="0" distR="0" wp14:anchorId="6CF2D39E" wp14:editId="0C8677AD">
+            <wp:extent cx="5731510" cy="4671695"/>
+            <wp:effectExtent l="0" t="0" r="2540" b="0"/>
+            <wp:docPr id="1040953432" name="Picture 2"/>
+            <wp:cNvGraphicFramePr>
+              <a:graphicFrameLocks xmlns:a="http://schemas.openxmlformats.org/drawingml/2006/main" noChangeAspect="1"/>
+            </wp:cNvGraphicFramePr>
+            <a:graphic xmlns:a="http://schemas.openxmlformats.org/drawingml/2006/main">
+              <a:graphicData uri="http://schemas.openxmlformats.org/drawingml/2006/picture">
+                <pic:pic xmlns:pic="http://schemas.openxmlformats.org/drawingml/2006/picture">
+                  <pic:nvPicPr>
+                    <pic:cNvPr id="0" name="Picture 3"/>
+                    <pic:cNvPicPr>
+                      <a:picLocks noChangeAspect="1" noChangeArrowheads="1"/>
+                    </pic:cNvPicPr>
+                  </pic:nvPicPr>
+                  <pic:blipFill>
+                    <a:blip r:embed="rId13" cstate="print">
+                      <a:extLst>
+                        <a:ext uri="{28A0092B-C50C-407E-A947-70E740481C1C}">
+                          <a14:useLocalDpi xmlns:a14="http://schemas.microsoft.com/office/drawing/2010/main" val="0"/>
+                        </a:ext>
+                      </a:extLst>
+                    </a:blip>
+                    <a:srcRect/>
+                    <a:stretch>
+                      <a:fillRect/>
+                    </a:stretch>
+                  </pic:blipFill>
+                  <pic:spPr bwMode="auto">
+                    <a:xfrm>
+                      <a:off x="0" y="0"/>
+                      <a:ext cx="5731510" cy="4671695"/>
+                    </a:xfrm>
+                    <a:prstGeom prst="rect">
+                      <a:avLst/>
+                    </a:prstGeom>
+                    <a:noFill/>
+                    <a:ln>
+                      <a:noFill/>
+                    </a:ln>
+                  </pic:spPr>
+                </pic:pic>
+              </a:graphicData>
+            </a:graphic>
+          </wp:inline>
+        </w:drawing>
+      </w:r>
+      <w:r>
+        <w:rPr>
+          <w:b/>
+        </w:rPr>
+        <w:br/>
+      </w:r>
+      <w:r>
+        <w:rPr>
+          <w:b/>
+        </w:rPr>
+        <w:t xml:space="preserve">Fig 5.1: </w:t>
+      </w:r>
+      <w:r>
+        <w:rPr>
+          <w:b/>
+        </w:rPr>
+        <w:t>System architecture</w:t>
+      </w:r>
+      <w:r>
+        <w:rPr>
+          <w:b/>
+        </w:rPr>
+        <w:br/>
+      </w:r>
+      <w:r>
+        <w:rPr>
+          <w:b/>
+        </w:rPr>
+        <w:br/>
+      </w:r>
+    </w:p>
+    <w:p>
+      <w:pPr>
+        <w:spacing w:line="360" w:lineRule="auto"/>
+        <w:jc w:val="both"/>
+        <w:rPr>
+          <w:b/>
+        </w:rPr>
+      </w:pPr>
+    </w:p>
+    <w:p>
+      <w:pPr>
+        <w:spacing w:line="360" w:lineRule="auto"/>
+        <w:jc w:val="both"/>
+        <w:rPr>
+          <w:b/>
+        </w:rPr>
+      </w:pPr>
+    </w:p>
+    <w:p>
+      <w:pPr>
+        <w:spacing w:line="360" w:lineRule="auto"/>
+        <w:jc w:val="both"/>
+        <w:rPr>
+          <w:b/>
+        </w:rPr>
+      </w:pPr>
+    </w:p>
+    <w:p>
+      <w:pPr>
+        <w:spacing w:line="360" w:lineRule="auto"/>
+        <w:jc w:val="both"/>
+        <w:rPr>
+          <w:b/>
+        </w:rPr>
+      </w:pPr>
+    </w:p>
+    <w:p>
+      <w:pPr>
+        <w:spacing w:line="360" w:lineRule="auto"/>
+        <w:jc w:val="both"/>
+        <w:rPr>
+          <w:b/>
+        </w:rPr>
+      </w:pPr>
+    </w:p>
+    <w:p>
+      <w:pPr>
+        <w:spacing w:line="360" w:lineRule="auto"/>
+        <w:jc w:val="both"/>
+        <w:rPr>
+          <w:b/>
+        </w:rPr>
+      </w:pPr>
+    </w:p>
+    <w:p>
+      <w:pPr>
+        <w:spacing w:line="360" w:lineRule="auto"/>
+        <w:jc w:val="both"/>
+        <w:rPr>
+          <w:sz w:val="24"/>
+          <w:szCs w:val="24"/>
+        </w:rPr>
+      </w:pPr>
+      <w:r>
+        <w:rPr>
+          <w:b/>
+        </w:rPr>
+        <w:br/>
+      </w:r>
+      <w:r>
+        <w:rPr>
+          <w:b/>
+        </w:rPr>
+        <w:br/>
+      </w:r>
+    </w:p>
+    <w:p>
+      <w:pPr>
+        <w:spacing w:line="360" w:lineRule="auto"/>
+        <w:jc w:val="both"/>
+        <w:rPr>
+          <w:sz w:val="24"/>
+          <w:szCs w:val="24"/>
+        </w:rPr>
+      </w:pPr>
+    </w:p>
+    <w:p>
+      <w:pPr>
+        <w:spacing w:line="360" w:lineRule="auto"/>
+        <w:jc w:val="both"/>
+        <w:rPr>
+          <w:sz w:val="24"/>
+          <w:szCs w:val="24"/>
+        </w:rPr>
+      </w:pPr>
+      <w:r>
+        <w:rPr>
+          <w:sz w:val="24"/>
+          <w:szCs w:val="24"/>
+        </w:rPr>
+        <w:t>The smart agriculture system comprises various components interconnected to facilitate efficient monitoring and management of crop conditions. The Soil Moisture Sensor functions as a critical element, measuring soil moisture levels and transmitting this data directly to the NodeMCU. Similarly, the NPK Sensor plays a pivotal role in assessing nitrogen, phosphorus, and potassium levels in the soil, with its data routed directly to the Arduino Uno and the NodeMCU for processing and display on an LCD screen.</w:t>
+      </w:r>
+    </w:p>
+    <w:p>
+      <w:pPr>
+        <w:spacing w:line="360" w:lineRule="auto"/>
+        <w:jc w:val="both"/>
+        <w:rPr>
+          <w:sz w:val="24"/>
+          <w:szCs w:val="24"/>
+        </w:rPr>
+      </w:pPr>
+    </w:p>
+    <w:p>
+      <w:pPr>
+        <w:spacing w:line="360" w:lineRule="auto"/>
+        <w:jc w:val="both"/>
+        <w:rPr>
+          <w:sz w:val="24"/>
+          <w:szCs w:val="24"/>
+        </w:rPr>
+      </w:pPr>
+      <w:r>
+        <w:rPr>
+          <w:sz w:val="24"/>
+          <w:szCs w:val="24"/>
+        </w:rPr>
+        <w:t>The Camera Module is a central component responsible for capturing images of crops for pest detection. It bypasses the NodeMCU and sends these images directly to a pre-trained machine learning model based on InceptionV3 CNN architecture. This model analyzes the images to detect various diseases such as Bacterial Spot, Early Blight, Late Blight, Leaf Mold, Septoria Leaf Spot, Spider Mites, Two-Spotted Spider Mite, Target Spot, Tomato Yellow Leaf Curl Virus, and Tomato Mosaic Virus, as well as healthy plants. Once a disease is identified, notifications are sent to users via the Twilio library, alerting them to take necessary action.</w:t>
+      </w:r>
+    </w:p>
+    <w:p>
+      <w:pPr>
+        <w:spacing w:line="360" w:lineRule="auto"/>
+        <w:jc w:val="both"/>
+        <w:rPr>
+          <w:sz w:val="24"/>
+          <w:szCs w:val="24"/>
+        </w:rPr>
+      </w:pPr>
+    </w:p>
+    <w:p>
+      <w:pPr>
+        <w:spacing w:line="360" w:lineRule="auto"/>
+        <w:jc w:val="both"/>
+        <w:rPr>
+          <w:sz w:val="24"/>
+          <w:szCs w:val="24"/>
+        </w:rPr>
+      </w:pPr>
+      <w:r>
+        <w:rPr>
+          <w:sz w:val="24"/>
+          <w:szCs w:val="24"/>
+        </w:rPr>
+        <w:t>The NodeMCU serves as the central hub connecting the sensors and managing data flow. It collects processed data from the Arduino Uno, including moisture and nutrient levels, and integrates this information with pest detection results from the machine learning model. The NodeMCU then transmits this comprehensive data set to the Blynk mobile application</w:t>
+      </w:r>
+      <w:r>
+        <w:rPr>
+          <w:sz w:val="24"/>
+          <w:szCs w:val="24"/>
+        </w:rPr>
+        <w:t xml:space="preserve"> and the pest data is notified to the user via a </w:t>
+      </w:r>
+      <w:r>
+        <w:rPr>
+          <w:sz w:val="24"/>
+          <w:szCs w:val="24"/>
+        </w:rPr>
+        <w:t>SMS</w:t>
+      </w:r>
+      <w:r>
+        <w:rPr>
+          <w:sz w:val="24"/>
+          <w:szCs w:val="24"/>
+        </w:rPr>
+        <w:t>, offering real-time monitoring and control functionalities to users.</w:t>
+      </w:r>
+    </w:p>
+    <w:p>
+      <w:pPr>
+        <w:spacing w:line="360" w:lineRule="auto"/>
+        <w:jc w:val="both"/>
+        <w:rPr>
+          <w:sz w:val="24"/>
+          <w:szCs w:val="24"/>
+        </w:rPr>
+      </w:pPr>
+    </w:p>
+    <w:p>
+      <w:pPr>
+        <w:spacing w:line="360" w:lineRule="auto"/>
+        <w:jc w:val="both"/>
+        <w:rPr>
+          <w:b/>
+          <w:sz w:val="36"/>
+          <w:szCs w:val="36"/>
+        </w:rPr>
+      </w:pPr>
+      <w:r>
+        <w:rPr>
+          <w:sz w:val="24"/>
+          <w:szCs w:val="24"/>
+        </w:rPr>
+        <w:t>Overall, this system architecture optimizes crop management by seamlessly integrating sensor data collection, machine learning-based pest detection, and user-friendly mobile application interfaces, enabling precise and timely decision-making in agricultural practices.</w:t>
+      </w:r>
+      <w:r>
+        <w:rPr>
+          <w:b/>
+          <w:sz w:val="24"/>
+          <w:szCs w:val="24"/>
+        </w:rPr>
+        <w:br/>
+      </w:r>
+      <w:r>
+        <w:rPr>
+          <w:b/>
+          <w:sz w:val="24"/>
+          <w:szCs w:val="24"/>
+        </w:rPr>
+        <w:br/>
+      </w:r>
+      <w:r>
+        <w:rPr>
+          <w:b/>
+        </w:rPr>
+        <w:br/>
+      </w:r>
       <w:r>
         <w:rPr>
           <w:b/>
@@ -13048,6 +13567,32 @@
       <w:r>
         <w:rPr>
           <w:b/>
+          <w:sz w:val="36"/>
+          <w:szCs w:val="36"/>
+        </w:rPr>
+        <w:t>CHAPTER 7</w:t>
+      </w:r>
+    </w:p>
+    <w:p>
+      <w:pPr>
+        <w:spacing w:line="360" w:lineRule="auto"/>
+        <w:jc w:val="center"/>
+        <w:rPr>
+          <w:b/>
+        </w:rPr>
+      </w:pPr>
+      <w:r>
+        <w:rPr>
+          <w:b/>
+          <w:bCs/>
+          <w:sz w:val="36"/>
+          <w:szCs w:val="36"/>
+        </w:rPr>
+        <w:t>IMPLEMENTATION</w:t>
+      </w:r>
+      <w:r>
+        <w:rPr>
+          <w:b/>
         </w:rPr>
         <w:br/>
       </w:r>
@@ -13059,226 +13604,1220 @@
       </w:r>
       <w:r>
         <w:rPr>
+          <w:noProof/>
+        </w:rPr>
+        <w:drawing>
+          <wp:inline distT="0" distB="0" distL="0" distR="0" wp14:anchorId="1D000EF1" wp14:editId="1BF9827B">
+            <wp:extent cx="5731510" cy="3954780"/>
+            <wp:effectExtent l="0" t="0" r="2540" b="7620"/>
+            <wp:docPr id="1958204218" name="Picture 3"/>
+            <wp:cNvGraphicFramePr>
+              <a:graphicFrameLocks xmlns:a="http://schemas.openxmlformats.org/drawingml/2006/main" noChangeAspect="1"/>
+            </wp:cNvGraphicFramePr>
+            <a:graphic xmlns:a="http://schemas.openxmlformats.org/drawingml/2006/main">
+              <a:graphicData uri="http://schemas.openxmlformats.org/drawingml/2006/picture">
+                <pic:pic xmlns:pic="http://schemas.openxmlformats.org/drawingml/2006/picture">
+                  <pic:nvPicPr>
+                    <pic:cNvPr id="0" name="Picture 11"/>
+                    <pic:cNvPicPr>
+                      <a:picLocks noChangeAspect="1" noChangeArrowheads="1"/>
+                    </pic:cNvPicPr>
+                  </pic:nvPicPr>
+                  <pic:blipFill>
+                    <a:blip r:embed="rId14">
+                      <a:extLst>
+                        <a:ext uri="{28A0092B-C50C-407E-A947-70E740481C1C}">
+                          <a14:useLocalDpi xmlns:a14="http://schemas.microsoft.com/office/drawing/2010/main" val="0"/>
+                        </a:ext>
+                      </a:extLst>
+                    </a:blip>
+                    <a:srcRect/>
+                    <a:stretch>
+                      <a:fillRect/>
+                    </a:stretch>
+                  </pic:blipFill>
+                  <pic:spPr bwMode="auto">
+                    <a:xfrm>
+                      <a:off x="0" y="0"/>
+                      <a:ext cx="5731510" cy="3954780"/>
+                    </a:xfrm>
+                    <a:prstGeom prst="rect">
+                      <a:avLst/>
+                    </a:prstGeom>
+                    <a:noFill/>
+                    <a:ln>
+                      <a:noFill/>
+                    </a:ln>
+                  </pic:spPr>
+                </pic:pic>
+              </a:graphicData>
+            </a:graphic>
+          </wp:inline>
+        </w:drawing>
+      </w:r>
+    </w:p>
+    <w:p>
+      <w:pPr>
+        <w:spacing w:line="360" w:lineRule="auto"/>
+        <w:rPr>
+          <w:b/>
+        </w:rPr>
+      </w:pPr>
+      <w:r>
+        <w:rPr>
+          <w:b/>
+        </w:rPr>
+        <w:t>Fig 7.1: soil moisture monitoring and pumping</w:t>
+      </w:r>
+    </w:p>
+    <w:p>
+      <w:pPr>
+        <w:spacing w:line="360" w:lineRule="auto"/>
+        <w:jc w:val="both"/>
+        <w:rPr>
+          <w:b/>
+        </w:rPr>
+      </w:pPr>
+      <w:r>
+        <w:rPr>
           <w:b/>
         </w:rPr>
         <w:br/>
       </w:r>
-      <w:r>
-        <w:rPr>
-          <w:b/>
-        </w:rPr>
-        <w:br/>
-      </w:r>
-      <w:r>
-        <w:rPr>
-          <w:b/>
-        </w:rPr>
-        <w:br/>
-      </w:r>
-      <w:r>
-        <w:rPr>
-          <w:b/>
-        </w:rPr>
-        <w:br/>
-      </w:r>
-      <w:r>
-        <w:rPr>
-          <w:b/>
-        </w:rPr>
-        <w:br/>
-      </w:r>
-      <w:r>
-        <w:rPr>
-          <w:b/>
-        </w:rPr>
-        <w:br/>
-      </w:r>
-      <w:r>
-        <w:rPr>
-          <w:b/>
-        </w:rPr>
-        <w:br/>
-      </w:r>
-      <w:r>
-        <w:rPr>
-          <w:b/>
-        </w:rPr>
-        <w:br/>
-      </w:r>
-      <w:r>
-        <w:rPr>
-          <w:b/>
-        </w:rPr>
-        <w:br/>
-      </w:r>
-      <w:r>
-        <w:rPr>
-          <w:b/>
-        </w:rPr>
-        <w:br/>
-      </w:r>
-      <w:r>
-        <w:rPr>
-          <w:b/>
-        </w:rPr>
-        <w:br/>
-      </w:r>
-      <w:r>
-        <w:rPr>
-          <w:b/>
-        </w:rPr>
-        <w:br/>
-      </w:r>
-      <w:r>
-        <w:rPr>
-          <w:b/>
-        </w:rPr>
-        <w:br/>
-      </w:r>
-      <w:r>
-        <w:rPr>
-          <w:b/>
-        </w:rPr>
-        <w:br/>
-      </w:r>
-      <w:r>
-        <w:rPr>
-          <w:b/>
-        </w:rPr>
-        <w:br/>
-      </w:r>
-      <w:r>
-        <w:rPr>
-          <w:b/>
-        </w:rPr>
-        <w:br/>
-      </w:r>
-      <w:r>
-        <w:rPr>
-          <w:b/>
-        </w:rPr>
-        <w:br/>
-      </w:r>
-      <w:r>
-        <w:rPr>
-          <w:b/>
-        </w:rPr>
-        <w:br/>
-      </w:r>
-      <w:r>
-        <w:rPr>
-          <w:b/>
-        </w:rPr>
-        <w:br/>
-      </w:r>
-      <w:r>
-        <w:rPr>
-          <w:b/>
-        </w:rPr>
-        <w:br/>
-      </w:r>
-      <w:r>
-        <w:rPr>
-          <w:b/>
-        </w:rPr>
-        <w:br/>
-      </w:r>
-      <w:r>
-        <w:rPr>
-          <w:b/>
-        </w:rPr>
-        <w:br/>
-      </w:r>
-      <w:r>
-        <w:rPr>
-          <w:b/>
-        </w:rPr>
-        <w:br/>
-      </w:r>
-      <w:r>
-        <w:rPr>
-          <w:b/>
-        </w:rPr>
-        <w:br/>
-      </w:r>
-      <w:r>
-        <w:rPr>
-          <w:b/>
-        </w:rPr>
-        <w:br/>
-      </w:r>
-      <w:r>
-        <w:rPr>
-          <w:b/>
-        </w:rPr>
-        <w:br/>
-      </w:r>
-      <w:r>
-        <w:rPr>
-          <w:b/>
-        </w:rPr>
-        <w:br/>
-      </w:r>
-      <w:r>
-        <w:rPr>
-          <w:b/>
-        </w:rPr>
-        <w:br/>
-      </w:r>
-      <w:r>
-        <w:rPr>
-          <w:b/>
-        </w:rPr>
-        <w:br/>
-      </w:r>
-      <w:r>
-        <w:rPr>
-          <w:b/>
-        </w:rPr>
-        <w:br/>
-      </w:r>
-      <w:r>
-        <w:rPr>
-          <w:b/>
-        </w:rPr>
-        <w:br/>
-      </w:r>
-      <w:r>
-        <w:rPr>
-          <w:b/>
-        </w:rPr>
-        <w:br/>
-      </w:r>
-      <w:r>
-        <w:rPr>
-          <w:b/>
-        </w:rPr>
-        <w:br/>
-      </w:r>
-      <w:r>
-        <w:rPr>
-          <w:b/>
+    </w:p>
+    <w:p>
+      <w:pPr>
+        <w:spacing w:line="360" w:lineRule="auto"/>
+        <w:jc w:val="both"/>
+        <w:rPr>
+          <w:bCs/>
+          <w:sz w:val="24"/>
+          <w:szCs w:val="24"/>
+        </w:rPr>
+      </w:pPr>
+      <w:r>
+        <w:rPr>
+          <w:bCs/>
+          <w:sz w:val="24"/>
+          <w:szCs w:val="24"/>
+        </w:rPr>
+        <w:t>The AB054 Soil Moisture Sensor, is a capacitive type sensor connected to analog pin A0. It measures soil moisture levels, crucial for determining the hydration status of the soil. The sensor's readings are processed in the readSoil() function, where analog data from the sensor is mapped to a moisture percentage value ranging from 0% to 100%. This information is vital as it reflects the soil's ability to retain moisture, influencing plant growth and health.</w:t>
+      </w:r>
+    </w:p>
+    <w:p>
+      <w:pPr>
+        <w:spacing w:line="360" w:lineRule="auto"/>
+        <w:jc w:val="both"/>
+        <w:rPr>
+          <w:bCs/>
+          <w:sz w:val="24"/>
+          <w:szCs w:val="24"/>
+        </w:rPr>
+      </w:pPr>
+    </w:p>
+    <w:p>
+      <w:pPr>
+        <w:spacing w:line="360" w:lineRule="auto"/>
+        <w:jc w:val="both"/>
+        <w:rPr>
+          <w:bCs/>
+          <w:sz w:val="24"/>
+          <w:szCs w:val="24"/>
+        </w:rPr>
+      </w:pPr>
+    </w:p>
+    <w:p>
+      <w:pPr>
+        <w:spacing w:line="360" w:lineRule="auto"/>
+        <w:jc w:val="both"/>
+        <w:rPr>
+          <w:bCs/>
+          <w:sz w:val="24"/>
+          <w:szCs w:val="24"/>
+        </w:rPr>
+      </w:pPr>
+    </w:p>
+    <w:p>
+      <w:pPr>
+        <w:spacing w:line="360" w:lineRule="auto"/>
+        <w:jc w:val="both"/>
+        <w:rPr>
+          <w:bCs/>
+          <w:sz w:val="24"/>
+          <w:szCs w:val="24"/>
+        </w:rPr>
+      </w:pPr>
+    </w:p>
+    <w:p>
+      <w:pPr>
+        <w:spacing w:line="360" w:lineRule="auto"/>
+        <w:jc w:val="both"/>
+        <w:rPr>
+          <w:bCs/>
+          <w:sz w:val="24"/>
+          <w:szCs w:val="24"/>
+        </w:rPr>
+      </w:pPr>
+    </w:p>
+    <w:p>
+      <w:pPr>
+        <w:spacing w:line="360" w:lineRule="auto"/>
+        <w:jc w:val="both"/>
+        <w:rPr>
+          <w:bCs/>
+          <w:sz w:val="24"/>
+          <w:szCs w:val="24"/>
+        </w:rPr>
+      </w:pPr>
+    </w:p>
+    <w:p>
+      <w:pPr>
+        <w:spacing w:line="360" w:lineRule="auto"/>
+        <w:jc w:val="both"/>
+        <w:rPr>
+          <w:bCs/>
+          <w:sz w:val="24"/>
+          <w:szCs w:val="24"/>
+        </w:rPr>
+      </w:pPr>
+      <w:r>
+        <w:rPr>
+          <w:bCs/>
+          <w:sz w:val="24"/>
+          <w:szCs w:val="24"/>
+        </w:rPr>
+        <w:t>The NodeMCU acts as the central control unit. It communicates with the soil moisture sensor to retrieve moisture level data, which is then sent to the Blynk app for real-time monitoring. The Blynk app displays the current soil moisture percentage on virtual pin V0, allowing users to track moisture levels remotely.</w:t>
+      </w:r>
+    </w:p>
+    <w:p>
+      <w:pPr>
+        <w:spacing w:line="360" w:lineRule="auto"/>
+        <w:jc w:val="both"/>
+        <w:rPr>
+          <w:bCs/>
+          <w:sz w:val="24"/>
+          <w:szCs w:val="24"/>
+        </w:rPr>
+      </w:pPr>
+    </w:p>
+    <w:p>
+      <w:pPr>
+        <w:spacing w:line="360" w:lineRule="auto"/>
+        <w:jc w:val="both"/>
+        <w:rPr>
+          <w:bCs/>
+          <w:sz w:val="24"/>
+          <w:szCs w:val="24"/>
+        </w:rPr>
+      </w:pPr>
+      <w:r>
+        <w:rPr>
+          <w:bCs/>
+          <w:sz w:val="24"/>
+          <w:szCs w:val="24"/>
+        </w:rPr>
+        <w:t xml:space="preserve">Additionally, the </w:t>
+      </w:r>
+      <w:r>
+        <w:rPr>
+          <w:bCs/>
+          <w:sz w:val="24"/>
+          <w:szCs w:val="24"/>
+        </w:rPr>
+        <w:t>integrated</w:t>
+      </w:r>
+      <w:r>
+        <w:rPr>
+          <w:bCs/>
+          <w:sz w:val="24"/>
+          <w:szCs w:val="24"/>
+        </w:rPr>
+        <w:t xml:space="preserve"> water pump, controlled by digital pin D1, to regulate soil moisture. When the moisture level falls below 20%, indicating dry soil conditions, the NodeMCU triggers the water pump to irrigate the soil. Conversely, if the moisture level exceeds 80%, suggesting excessive moisture, the pump is turned off to prevent over-watering. This automated pumping mechanism ensures that tomato plants receive adequate hydration, promoting healthy growth and development.</w:t>
+      </w:r>
+    </w:p>
+    <w:p>
+      <w:pPr>
+        <w:spacing w:line="360" w:lineRule="auto"/>
+        <w:jc w:val="both"/>
+        <w:rPr>
+          <w:bCs/>
+          <w:sz w:val="24"/>
+          <w:szCs w:val="24"/>
+        </w:rPr>
+      </w:pPr>
+    </w:p>
+    <w:p>
+      <w:pPr>
+        <w:spacing w:line="360" w:lineRule="auto"/>
+        <w:jc w:val="both"/>
+      </w:pPr>
+      <w:r>
+        <w:rPr>
+          <w:bCs/>
+          <w:sz w:val="24"/>
+          <w:szCs w:val="24"/>
+        </w:rPr>
+        <w:t>Moreover, the integration of the Blynk app adds a layer of user-friendly accessibility and control. Through the app, users can remotely monitor the moisture level of the soil and the operational status of the water pump. This real-time monitoring capability empowers users with actionable insights, allowing them to make informed decisions promptly. For example, if the app indicates a deviation from the desired soil moisture range or pump malfunction, users can take immediate corrective actions, such as adjusting irrigation schedules or addressing pump issues.</w:t>
+      </w:r>
+    </w:p>
+    <w:p>
+      <w:pPr>
+        <w:rPr>
+          <w:b/>
+        </w:rPr>
+      </w:pPr>
+    </w:p>
+    <w:p>
+      <w:pPr>
+        <w:rPr>
+          <w:b/>
+        </w:rPr>
+      </w:pPr>
+    </w:p>
+    <w:p>
+      <w:pPr>
+        <w:rPr>
+          <w:b/>
+        </w:rPr>
+      </w:pPr>
+    </w:p>
+    <w:p>
+      <w:pPr>
+        <w:rPr>
+          <w:b/>
+        </w:rPr>
+      </w:pPr>
+    </w:p>
+    <w:p>
+      <w:pPr>
+        <w:rPr>
+          <w:b/>
+        </w:rPr>
+      </w:pPr>
+    </w:p>
+    <w:p>
+      <w:pPr>
+        <w:rPr>
+          <w:b/>
+        </w:rPr>
+      </w:pPr>
+    </w:p>
+    <w:p>
+      <w:pPr>
+        <w:rPr>
+          <w:b/>
+        </w:rPr>
+      </w:pPr>
+    </w:p>
+    <w:p>
+      <w:pPr>
+        <w:rPr>
+          <w:b/>
+        </w:rPr>
+      </w:pPr>
+    </w:p>
+    <w:p>
+      <w:pPr>
+        <w:rPr>
+          <w:b/>
+        </w:rPr>
+      </w:pPr>
+    </w:p>
+    <w:p>
+      <w:pPr>
+        <w:rPr>
+          <w:b/>
+        </w:rPr>
+      </w:pPr>
+    </w:p>
+    <w:p>
+      <w:pPr>
+        <w:rPr>
+          <w:b/>
+        </w:rPr>
+      </w:pPr>
+    </w:p>
+    <w:p>
+      <w:pPr>
+        <w:rPr>
+          <w:b/>
+        </w:rPr>
+      </w:pPr>
+      <w:r>
+        <w:rPr>
+          <w:noProof/>
+        </w:rPr>
+        <w:lastRenderedPageBreak/>
+        <w:drawing>
+          <wp:inline distT="0" distB="0" distL="0" distR="0" wp14:anchorId="3C168365" wp14:editId="5EC3606D">
+            <wp:extent cx="5731510" cy="4807585"/>
+            <wp:effectExtent l="0" t="0" r="2540" b="0"/>
+            <wp:docPr id="336597487" name="Picture 4"/>
+            <wp:cNvGraphicFramePr>
+              <a:graphicFrameLocks xmlns:a="http://schemas.openxmlformats.org/drawingml/2006/main" noChangeAspect="1"/>
+            </wp:cNvGraphicFramePr>
+            <a:graphic xmlns:a="http://schemas.openxmlformats.org/drawingml/2006/main">
+              <a:graphicData uri="http://schemas.openxmlformats.org/drawingml/2006/picture">
+                <pic:pic xmlns:pic="http://schemas.openxmlformats.org/drawingml/2006/picture">
+                  <pic:nvPicPr>
+                    <pic:cNvPr id="0" name="Picture 13"/>
+                    <pic:cNvPicPr>
+                      <a:picLocks noChangeAspect="1" noChangeArrowheads="1"/>
+                    </pic:cNvPicPr>
+                  </pic:nvPicPr>
+                  <pic:blipFill>
+                    <a:blip r:embed="rId15">
+                      <a:extLst>
+                        <a:ext uri="{28A0092B-C50C-407E-A947-70E740481C1C}">
+                          <a14:useLocalDpi xmlns:a14="http://schemas.microsoft.com/office/drawing/2010/main" val="0"/>
+                        </a:ext>
+                      </a:extLst>
+                    </a:blip>
+                    <a:srcRect/>
+                    <a:stretch>
+                      <a:fillRect/>
+                    </a:stretch>
+                  </pic:blipFill>
+                  <pic:spPr bwMode="auto">
+                    <a:xfrm>
+                      <a:off x="0" y="0"/>
+                      <a:ext cx="5731510" cy="4807585"/>
+                    </a:xfrm>
+                    <a:prstGeom prst="rect">
+                      <a:avLst/>
+                    </a:prstGeom>
+                    <a:noFill/>
+                    <a:ln>
+                      <a:noFill/>
+                    </a:ln>
+                  </pic:spPr>
+                </pic:pic>
+              </a:graphicData>
+            </a:graphic>
+          </wp:inline>
+        </w:drawing>
+      </w:r>
+    </w:p>
+    <w:p>
+      <w:pPr>
+        <w:rPr>
+          <w:b/>
+          <w:sz w:val="24"/>
+          <w:szCs w:val="24"/>
+        </w:rPr>
+      </w:pPr>
+      <w:r>
+        <w:rPr>
+          <w:b/>
+          <w:sz w:val="24"/>
+          <w:szCs w:val="24"/>
+        </w:rPr>
+        <w:t xml:space="preserve">  Fig 7.2: Soil nutrients monitoring and pumping</w:t>
+      </w:r>
+    </w:p>
+    <w:p>
+      <w:pPr>
+        <w:rPr>
+          <w:b/>
+        </w:rPr>
+      </w:pPr>
+    </w:p>
+    <w:p>
+      <w:pPr>
+        <w:rPr>
+          <w:b/>
+        </w:rPr>
+      </w:pPr>
+    </w:p>
+    <w:p>
+      <w:pPr>
+        <w:spacing w:line="360" w:lineRule="auto"/>
+        <w:jc w:val="both"/>
+        <w:rPr>
+          <w:sz w:val="24"/>
+          <w:szCs w:val="24"/>
+        </w:rPr>
+      </w:pPr>
+      <w:r>
+        <w:rPr>
+          <w:sz w:val="24"/>
+          <w:szCs w:val="24"/>
+        </w:rPr>
+        <w:t>The implementation of soil nutrients monitoring and pumping is a critical aspect of ensuring optimal growth conditions for tomato plants in the smart agriculture system. The system utilizes an NPK (Nitrogen, Phosphorus, Potassium) sensor to collect data on these essential nutrients' levels in the soil. The NPK sensor communicates with an Arduino Uno microcontroller through an RS485 module, which converts the collected data into hexadecimal format for processing.</w:t>
+      </w:r>
+    </w:p>
+    <w:p>
+      <w:pPr>
+        <w:spacing w:line="360" w:lineRule="auto"/>
+        <w:jc w:val="both"/>
+        <w:rPr>
+          <w:sz w:val="24"/>
+          <w:szCs w:val="24"/>
+        </w:rPr>
+      </w:pPr>
+    </w:p>
+    <w:p>
+      <w:pPr>
+        <w:spacing w:line="360" w:lineRule="auto"/>
+        <w:jc w:val="both"/>
+        <w:rPr>
+          <w:sz w:val="24"/>
+          <w:szCs w:val="24"/>
+        </w:rPr>
+      </w:pPr>
+      <w:r>
+        <w:rPr>
+          <w:sz w:val="24"/>
+          <w:szCs w:val="24"/>
+        </w:rPr>
+        <w:t>Upon receiving the nutrient data, the Arduino Uno transmits it to both the NodeMCU and an LCD screen for display. The NodeMCU, serving as the central processing unit, further analyzes the NPK data and sends it to the user via the Blynk app. In the app, users can visualize the percentage of Nitrogen, Phosphorus, and Potassium in the soil, providing insights into the soil's nutrient composition.</w:t>
+      </w:r>
+    </w:p>
+    <w:p>
+      <w:pPr>
+        <w:spacing w:line="360" w:lineRule="auto"/>
+        <w:jc w:val="both"/>
+        <w:rPr>
+          <w:sz w:val="24"/>
+          <w:szCs w:val="24"/>
+        </w:rPr>
+      </w:pPr>
+    </w:p>
+    <w:p>
+      <w:pPr>
+        <w:spacing w:line="360" w:lineRule="auto"/>
+        <w:jc w:val="both"/>
+        <w:rPr>
+          <w:sz w:val="24"/>
+          <w:szCs w:val="24"/>
+        </w:rPr>
+      </w:pPr>
+      <w:r>
+        <w:rPr>
+          <w:sz w:val="24"/>
+          <w:szCs w:val="24"/>
         </w:rPr>
         <w:lastRenderedPageBreak/>
         <w:br/>
       </w:r>
+      <w:r>
+        <w:rPr>
+          <w:sz w:val="24"/>
+          <w:szCs w:val="24"/>
+        </w:rPr>
+        <w:br/>
+      </w:r>
+      <w:r>
+        <w:rPr>
+          <w:sz w:val="24"/>
+          <w:szCs w:val="24"/>
+        </w:rPr>
+        <w:t>The system also incorporates different NPK ratios tailored to various growth phases of tomato plants. For instance, during the vegetative growth phase (0-6 weeks), the recommended NPK ratio might be 20% Nitrogen, 10% Phosphorus, and 10% Potassium. In contrast, during fruit development (6-8 weeks), a ratio of 10% Nitrogen, 20% Phosphorus, and 20% Potassium could be more suitable. Similarly, during ripening (8-10 weeks), a ratio of 5% Nitrogen, 10% Phosphorus, and 15% Potassium might be recommended. These customized NPK ratios cater to the specific nutrient requirements of tomato plants at different stages of their growth cycle, optimizing their health and productivity.</w:t>
+      </w:r>
+    </w:p>
+    <w:p>
+      <w:pPr>
+        <w:spacing w:line="360" w:lineRule="auto"/>
+        <w:jc w:val="both"/>
+        <w:rPr>
+          <w:sz w:val="24"/>
+          <w:szCs w:val="24"/>
+        </w:rPr>
+      </w:pPr>
+    </w:p>
+    <w:p>
+      <w:pPr>
+        <w:spacing w:line="360" w:lineRule="auto"/>
+        <w:jc w:val="both"/>
+        <w:rPr>
+          <w:sz w:val="24"/>
+          <w:szCs w:val="24"/>
+        </w:rPr>
+      </w:pPr>
+      <w:r>
+        <w:rPr>
+          <w:sz w:val="24"/>
+          <w:szCs w:val="24"/>
+        </w:rPr>
+        <w:t>The system integrates an automated pumping mechanism that responds to soil nutrient levels in addition to soil moisture. When the NPK (Nitrogen, Phosphorus, Potassium) levels deviate from the predefined optimal ranges crucial for tomato plant growth, the NodeMCU initiates the pump to maintain adequate nutrient availability in the soil. This dynamic process plays a vital role in sustaining optimal soil nutrient levels, facilitating improved nutrient uptake by the plants and enhancing overall plant health and productivity.</w:t>
+      </w:r>
+    </w:p>
+    <w:p>
+      <w:pPr>
+        <w:spacing w:line="360" w:lineRule="auto"/>
+        <w:jc w:val="both"/>
+        <w:rPr>
+          <w:sz w:val="24"/>
+          <w:szCs w:val="24"/>
+        </w:rPr>
+      </w:pPr>
+    </w:p>
+    <w:p>
+      <w:pPr>
+        <w:spacing w:line="360" w:lineRule="auto"/>
+        <w:jc w:val="both"/>
+        <w:rPr>
+          <w:sz w:val="24"/>
+          <w:szCs w:val="24"/>
+        </w:rPr>
+      </w:pPr>
+      <w:r>
+        <w:rPr>
+          <w:sz w:val="24"/>
+          <w:szCs w:val="24"/>
+        </w:rPr>
+        <w:t>The integration of the Blynk app adds a layer of accessibility and control for users, allowing them to remotely monitor both soil nutrient levels and the status of the water pump. Real-time data visualization and notifications enable proactive decision-making, such as adjusting nutrient supplementation or irrigation schedules, to optimize tomato plant cultivation outcomes. Overall, the soil nutrients monitoring and pumping system forms a vital component of the smart agriculture framework, promoting efficient nutrient management and healthy crop development.</w:t>
+      </w:r>
+    </w:p>
+    <w:p>
+      <w:pPr>
+        <w:spacing w:line="360" w:lineRule="auto"/>
+        <w:jc w:val="both"/>
+        <w:rPr>
+          <w:sz w:val="24"/>
+          <w:szCs w:val="24"/>
+        </w:rPr>
+      </w:pPr>
+    </w:p>
+    <w:p>
+      <w:pPr>
+        <w:spacing w:line="360" w:lineRule="auto"/>
+        <w:jc w:val="both"/>
+        <w:rPr>
+          <w:sz w:val="24"/>
+          <w:szCs w:val="24"/>
+        </w:rPr>
+      </w:pPr>
+    </w:p>
+    <w:p>
+      <w:pPr>
+        <w:spacing w:line="360" w:lineRule="auto"/>
+        <w:jc w:val="both"/>
+        <w:rPr>
+          <w:sz w:val="24"/>
+          <w:szCs w:val="24"/>
+        </w:rPr>
+      </w:pPr>
+    </w:p>
+    <w:p>
+      <w:pPr>
+        <w:spacing w:line="360" w:lineRule="auto"/>
+        <w:jc w:val="both"/>
+        <w:rPr>
+          <w:sz w:val="24"/>
+          <w:szCs w:val="24"/>
+        </w:rPr>
+      </w:pPr>
+    </w:p>
+    <w:p>
+      <w:pPr>
+        <w:spacing w:line="360" w:lineRule="auto"/>
+        <w:jc w:val="both"/>
+        <w:rPr>
+          <w:sz w:val="24"/>
+          <w:szCs w:val="24"/>
+        </w:rPr>
+      </w:pPr>
+    </w:p>
+    <w:p>
+      <w:pPr>
+        <w:spacing w:line="360" w:lineRule="auto"/>
+        <w:jc w:val="both"/>
+        <w:rPr>
+          <w:sz w:val="24"/>
+          <w:szCs w:val="24"/>
+        </w:rPr>
+      </w:pPr>
+    </w:p>
+    <w:p>
+      <w:pPr>
+        <w:spacing w:line="360" w:lineRule="auto"/>
+        <w:jc w:val="both"/>
+        <w:rPr>
+          <w:sz w:val="24"/>
+          <w:szCs w:val="24"/>
+        </w:rPr>
+      </w:pPr>
+    </w:p>
+    <w:p>
+      <w:pPr>
+        <w:spacing w:line="360" w:lineRule="auto"/>
+        <w:jc w:val="both"/>
+        <w:rPr>
+          <w:sz w:val="24"/>
+          <w:szCs w:val="24"/>
+        </w:rPr>
+      </w:pPr>
+    </w:p>
+    <w:p>
+      <w:pPr>
+        <w:spacing w:line="360" w:lineRule="auto"/>
+        <w:jc w:val="both"/>
+        <w:rPr>
+          <w:sz w:val="24"/>
+          <w:szCs w:val="24"/>
+        </w:rPr>
+      </w:pPr>
+    </w:p>
+    <w:p>
+      <w:pPr>
+        <w:spacing w:line="360" w:lineRule="auto"/>
+        <w:jc w:val="both"/>
+        <w:rPr>
+          <w:sz w:val="24"/>
+          <w:szCs w:val="24"/>
+        </w:rPr>
+      </w:pPr>
     </w:p>
     <w:p>
       <w:pPr>
         <w:pStyle w:val="NormalWeb"/>
-        <w:spacing w:before="0" w:beforeAutospacing="0" w:after="0" w:afterAutospacing="0"/>
-      </w:pPr>
-    </w:p>
-    <w:p>
-      <w:pPr>
-        <w:rPr>
-          <w:b/>
-        </w:rPr>
-      </w:pPr>
+      </w:pPr>
+      <w:r>
+        <w:rPr>
+          <w:noProof/>
+        </w:rPr>
+        <w:drawing>
+          <wp:inline distT="0" distB="0" distL="0" distR="0" wp14:anchorId="78F97D88" wp14:editId="2B8671C1">
+            <wp:extent cx="5731510" cy="3693795"/>
+            <wp:effectExtent l="0" t="0" r="2540" b="1905"/>
+            <wp:docPr id="688223327" name="Picture 5"/>
+            <wp:cNvGraphicFramePr>
+              <a:graphicFrameLocks xmlns:a="http://schemas.openxmlformats.org/drawingml/2006/main" noChangeAspect="1"/>
+            </wp:cNvGraphicFramePr>
+            <a:graphic xmlns:a="http://schemas.openxmlformats.org/drawingml/2006/main">
+              <a:graphicData uri="http://schemas.openxmlformats.org/drawingml/2006/picture">
+                <pic:pic xmlns:pic="http://schemas.openxmlformats.org/drawingml/2006/picture">
+                  <pic:nvPicPr>
+                    <pic:cNvPr id="0" name="Picture 15"/>
+                    <pic:cNvPicPr>
+                      <a:picLocks noChangeAspect="1" noChangeArrowheads="1"/>
+                    </pic:cNvPicPr>
+                  </pic:nvPicPr>
+                  <pic:blipFill>
+                    <a:blip r:embed="rId16">
+                      <a:extLst>
+                        <a:ext uri="{28A0092B-C50C-407E-A947-70E740481C1C}">
+                          <a14:useLocalDpi xmlns:a14="http://schemas.microsoft.com/office/drawing/2010/main" val="0"/>
+                        </a:ext>
+                      </a:extLst>
+                    </a:blip>
+                    <a:srcRect/>
+                    <a:stretch>
+                      <a:fillRect/>
+                    </a:stretch>
+                  </pic:blipFill>
+                  <pic:spPr bwMode="auto">
+                    <a:xfrm>
+                      <a:off x="0" y="0"/>
+                      <a:ext cx="5731510" cy="3693795"/>
+                    </a:xfrm>
+                    <a:prstGeom prst="rect">
+                      <a:avLst/>
+                    </a:prstGeom>
+                    <a:noFill/>
+                    <a:ln>
+                      <a:noFill/>
+                    </a:ln>
+                  </pic:spPr>
+                </pic:pic>
+              </a:graphicData>
+            </a:graphic>
+          </wp:inline>
+        </w:drawing>
+      </w:r>
+    </w:p>
+    <w:p>
+      <w:pPr>
+        <w:pStyle w:val="NormalWeb"/>
+        <w:rPr>
+          <w:b/>
+          <w:bCs/>
+        </w:rPr>
+      </w:pPr>
+      <w:r>
+        <w:rPr>
+          <w:b/>
+          <w:bCs/>
+        </w:rPr>
+        <w:t>Fig 7.3: Pest Detection.</w:t>
+      </w:r>
+      <w:r>
+        <w:br/>
+      </w:r>
+    </w:p>
+    <w:p>
+      <w:pPr>
+        <w:spacing w:line="360" w:lineRule="auto"/>
+        <w:jc w:val="both"/>
+        <w:rPr>
+          <w:sz w:val="24"/>
+          <w:szCs w:val="24"/>
+        </w:rPr>
+      </w:pPr>
+      <w:r>
+        <w:rPr>
+          <w:sz w:val="24"/>
+          <w:szCs w:val="24"/>
+        </w:rPr>
+        <w:t xml:space="preserve">The Automated Tomato Plant Disease Detection System leverages the </w:t>
+      </w:r>
+      <w:proofErr w:type="spellStart"/>
+      <w:r>
+        <w:rPr>
+          <w:sz w:val="24"/>
+          <w:szCs w:val="24"/>
+        </w:rPr>
+        <w:t>MacroDroid</w:t>
+      </w:r>
+      <w:proofErr w:type="spellEnd"/>
+      <w:r>
+        <w:rPr>
+          <w:sz w:val="24"/>
+          <w:szCs w:val="24"/>
+        </w:rPr>
+        <w:t xml:space="preserve"> app to streamline the process of capturing images at specific intervals, adding a layer of automation to data collection. </w:t>
+      </w:r>
+      <w:proofErr w:type="spellStart"/>
+      <w:r>
+        <w:rPr>
+          <w:sz w:val="24"/>
+          <w:szCs w:val="24"/>
+        </w:rPr>
+        <w:t>MacroDroid</w:t>
+      </w:r>
+      <w:proofErr w:type="spellEnd"/>
+      <w:r>
+        <w:rPr>
+          <w:sz w:val="24"/>
+          <w:szCs w:val="24"/>
+        </w:rPr>
+        <w:t xml:space="preserve"> is configured to trigger the camera module at scheduled times, ensuring a consistent and timely acquisition of images depicting the tomato plants' health status. This automation reduces manual intervention, enhances data consistency, and enables a continuous monitoring approach crucial for early disease detection.</w:t>
+      </w:r>
+    </w:p>
+    <w:p>
+      <w:pPr>
+        <w:spacing w:line="360" w:lineRule="auto"/>
+        <w:jc w:val="both"/>
+        <w:rPr>
+          <w:sz w:val="24"/>
+          <w:szCs w:val="24"/>
+        </w:rPr>
+      </w:pPr>
+    </w:p>
+    <w:p>
+      <w:pPr>
+        <w:spacing w:line="360" w:lineRule="auto"/>
+        <w:jc w:val="both"/>
+        <w:rPr>
+          <w:sz w:val="24"/>
+          <w:szCs w:val="24"/>
+        </w:rPr>
+      </w:pPr>
+      <w:r>
+        <w:rPr>
+          <w:sz w:val="24"/>
+          <w:szCs w:val="24"/>
+        </w:rPr>
+        <w:t>Once captured, these images are automatically saved to a dedicated folder within Google Drive, such as the "G:/My Drive/Major-project" folder. Google Drive's synchronization capabilities ensure that these images are seamlessly replicated across devices, including the user's laptop. This synchronization mechanism is vital as it facilitates access to the latest image data for subsequent analysis and processing.</w:t>
+      </w:r>
+    </w:p>
+    <w:p>
+      <w:pPr>
+        <w:spacing w:line="360" w:lineRule="auto"/>
+        <w:jc w:val="both"/>
+        <w:rPr>
+          <w:sz w:val="24"/>
+          <w:szCs w:val="24"/>
+        </w:rPr>
+      </w:pPr>
+    </w:p>
+    <w:p>
+      <w:pPr>
+        <w:spacing w:line="360" w:lineRule="auto"/>
+        <w:jc w:val="both"/>
+        <w:rPr>
+          <w:sz w:val="24"/>
+          <w:szCs w:val="24"/>
+        </w:rPr>
+      </w:pPr>
+    </w:p>
+    <w:p>
+      <w:pPr>
+        <w:spacing w:line="360" w:lineRule="auto"/>
+        <w:jc w:val="both"/>
+        <w:rPr>
+          <w:sz w:val="24"/>
+          <w:szCs w:val="24"/>
+        </w:rPr>
+      </w:pPr>
+    </w:p>
+    <w:p>
+      <w:pPr>
+        <w:spacing w:line="360" w:lineRule="auto"/>
+        <w:jc w:val="both"/>
+        <w:rPr>
+          <w:sz w:val="24"/>
+          <w:szCs w:val="24"/>
+        </w:rPr>
+      </w:pPr>
+    </w:p>
+    <w:p>
+      <w:pPr>
+        <w:spacing w:line="360" w:lineRule="auto"/>
+        <w:jc w:val="both"/>
+        <w:rPr>
+          <w:sz w:val="24"/>
+          <w:szCs w:val="24"/>
+        </w:rPr>
+      </w:pPr>
+    </w:p>
+    <w:p>
+      <w:pPr>
+        <w:spacing w:line="360" w:lineRule="auto"/>
+        <w:jc w:val="both"/>
+        <w:rPr>
+          <w:sz w:val="24"/>
+          <w:szCs w:val="24"/>
+        </w:rPr>
+      </w:pPr>
+      <w:r>
+        <w:rPr>
+          <w:sz w:val="24"/>
+          <w:szCs w:val="24"/>
+        </w:rPr>
+        <w:t>Upon detecting a new image in the synchronized Google Drive folder, the system's machine learning code is triggered to commence the disease detection process. This code, developed using TensorFlow and employing an InceptionV3-based Convolutional Neural Network (CNN) model, undergoes a series of sophisticated computations to extract meaningful features from the images. These features are then analyzed to identify potential diseases affecting the tomato plants or to confirm their healthy state accurately.</w:t>
+      </w:r>
+    </w:p>
+    <w:p>
+      <w:pPr>
+        <w:spacing w:line="360" w:lineRule="auto"/>
+        <w:jc w:val="both"/>
+        <w:rPr>
+          <w:sz w:val="24"/>
+          <w:szCs w:val="24"/>
+        </w:rPr>
+      </w:pPr>
+    </w:p>
+    <w:p>
+      <w:pPr>
+        <w:spacing w:line="360" w:lineRule="auto"/>
+        <w:jc w:val="both"/>
+        <w:rPr>
+          <w:sz w:val="24"/>
+          <w:szCs w:val="24"/>
+        </w:rPr>
+      </w:pPr>
+      <w:r>
+        <w:rPr>
+          <w:sz w:val="24"/>
+          <w:szCs w:val="24"/>
+        </w:rPr>
+        <w:t>Once the disease detection or health assessment is completed, the system generates customized notification messages using Twilio's SMS functionality. These messages are tailored to provide real-time updates on the plant's health status, including any detected diseases, to designated recipient phone numbers. This real-time communication ensures that users stay informed about critical developments in their tomato cultivation, empowering them to take prompt and informed actions to mitigate disease risks and optimize crop health.</w:t>
+      </w:r>
+    </w:p>
+    <w:p>
+      <w:pPr>
+        <w:spacing w:line="360" w:lineRule="auto"/>
+        <w:jc w:val="both"/>
+        <w:rPr>
+          <w:sz w:val="24"/>
+          <w:szCs w:val="24"/>
+        </w:rPr>
+      </w:pPr>
+    </w:p>
+    <w:p>
+      <w:pPr>
+        <w:spacing w:line="360" w:lineRule="auto"/>
+        <w:jc w:val="both"/>
+        <w:rPr>
+          <w:sz w:val="24"/>
+          <w:szCs w:val="24"/>
+        </w:rPr>
+      </w:pPr>
+      <w:r>
+        <w:rPr>
+          <w:sz w:val="24"/>
+          <w:szCs w:val="24"/>
+        </w:rPr>
+        <w:t xml:space="preserve">In essence, the integration of </w:t>
+      </w:r>
+      <w:proofErr w:type="spellStart"/>
+      <w:r>
+        <w:rPr>
+          <w:sz w:val="24"/>
+          <w:szCs w:val="24"/>
+        </w:rPr>
+        <w:t>MacroDroid</w:t>
+      </w:r>
+      <w:proofErr w:type="spellEnd"/>
+      <w:r>
+        <w:rPr>
+          <w:sz w:val="24"/>
+          <w:szCs w:val="24"/>
+        </w:rPr>
+        <w:t xml:space="preserve"> for automated image capture, Google Drive for seamless data syncing, advanced machine learning algorithms for disease detection, and Twilio for instant communication forms a robust and efficient workflow within the Automated Tomato Plant Disease Detection System. This integrated approach not only reduces manual effort but also enhances the system's accuracy, speed, and effectiveness in addressing disease challenges faced by tomato growers.</w:t>
+      </w:r>
+    </w:p>
+    <w:p>
+      <w:pPr>
+        <w:spacing w:line="360" w:lineRule="auto"/>
+        <w:jc w:val="both"/>
+        <w:rPr>
+          <w:sz w:val="24"/>
+          <w:szCs w:val="24"/>
+        </w:rPr>
+      </w:pPr>
+    </w:p>
+    <w:p>
+      <w:pPr>
+        <w:spacing w:line="360" w:lineRule="auto"/>
+        <w:jc w:val="both"/>
+        <w:rPr>
+          <w:sz w:val="24"/>
+          <w:szCs w:val="24"/>
+        </w:rPr>
+      </w:pPr>
+      <w:r>
+        <w:rPr>
+          <w:sz w:val="24"/>
+          <w:szCs w:val="24"/>
+        </w:rPr>
+        <w:t>The Automated Tomato Plant Disease Detection System is equipped to identify a range of diseases commonly affecting tomato plants. These diseases include:</w:t>
+      </w:r>
+    </w:p>
+    <w:p>
+      <w:pPr>
+        <w:pStyle w:val="ListParagraph"/>
+        <w:numPr>
+          <w:ilvl w:val="0"/>
+          <w:numId w:val="8"/>
+        </w:numPr>
+        <w:spacing w:line="360" w:lineRule="auto"/>
+        <w:jc w:val="both"/>
+        <w:rPr>
+          <w:sz w:val="24"/>
+          <w:szCs w:val="24"/>
+        </w:rPr>
+      </w:pPr>
+      <w:r>
+        <w:rPr>
+          <w:sz w:val="24"/>
+          <w:szCs w:val="24"/>
+        </w:rPr>
+        <w:t>Bacterial Spot</w:t>
+      </w:r>
+    </w:p>
+    <w:p>
+      <w:pPr>
+        <w:pStyle w:val="ListParagraph"/>
+        <w:numPr>
+          <w:ilvl w:val="0"/>
+          <w:numId w:val="8"/>
+        </w:numPr>
+        <w:spacing w:line="360" w:lineRule="auto"/>
+        <w:jc w:val="both"/>
+        <w:rPr>
+          <w:sz w:val="24"/>
+          <w:szCs w:val="24"/>
+        </w:rPr>
+      </w:pPr>
+      <w:r>
+        <w:rPr>
+          <w:sz w:val="24"/>
+          <w:szCs w:val="24"/>
+        </w:rPr>
+        <w:t>Early Blight</w:t>
+      </w:r>
+    </w:p>
+    <w:p>
+      <w:pPr>
+        <w:pStyle w:val="ListParagraph"/>
+        <w:numPr>
+          <w:ilvl w:val="0"/>
+          <w:numId w:val="8"/>
+        </w:numPr>
+        <w:spacing w:line="360" w:lineRule="auto"/>
+        <w:jc w:val="both"/>
+        <w:rPr>
+          <w:sz w:val="24"/>
+          <w:szCs w:val="24"/>
+        </w:rPr>
+      </w:pPr>
+      <w:r>
+        <w:rPr>
+          <w:sz w:val="24"/>
+          <w:szCs w:val="24"/>
+        </w:rPr>
+        <w:t>Late Blight</w:t>
+      </w:r>
+    </w:p>
+    <w:p>
+      <w:pPr>
+        <w:pStyle w:val="ListParagraph"/>
+        <w:numPr>
+          <w:ilvl w:val="0"/>
+          <w:numId w:val="8"/>
+        </w:numPr>
+        <w:spacing w:line="360" w:lineRule="auto"/>
+        <w:jc w:val="both"/>
+        <w:rPr>
+          <w:sz w:val="24"/>
+          <w:szCs w:val="24"/>
+        </w:rPr>
+      </w:pPr>
+      <w:r>
+        <w:rPr>
+          <w:sz w:val="24"/>
+          <w:szCs w:val="24"/>
+        </w:rPr>
+        <w:t>Leaf Mold</w:t>
+      </w:r>
+    </w:p>
+    <w:p>
+      <w:pPr>
+        <w:pStyle w:val="ListParagraph"/>
+        <w:numPr>
+          <w:ilvl w:val="0"/>
+          <w:numId w:val="8"/>
+        </w:numPr>
+        <w:spacing w:line="360" w:lineRule="auto"/>
+        <w:jc w:val="both"/>
+        <w:rPr>
+          <w:sz w:val="24"/>
+          <w:szCs w:val="24"/>
+        </w:rPr>
+      </w:pPr>
+      <w:r>
+        <w:rPr>
+          <w:sz w:val="24"/>
+          <w:szCs w:val="24"/>
+        </w:rPr>
+        <w:t>Septoria Leaf Spot</w:t>
+      </w:r>
+    </w:p>
+    <w:p>
+      <w:pPr>
+        <w:pStyle w:val="ListParagraph"/>
+        <w:numPr>
+          <w:ilvl w:val="0"/>
+          <w:numId w:val="8"/>
+        </w:numPr>
+        <w:spacing w:line="360" w:lineRule="auto"/>
+        <w:jc w:val="both"/>
+        <w:rPr>
+          <w:sz w:val="24"/>
+          <w:szCs w:val="24"/>
+        </w:rPr>
+      </w:pPr>
+      <w:r>
+        <w:rPr>
+          <w:sz w:val="24"/>
+          <w:szCs w:val="24"/>
+        </w:rPr>
+        <w:t>Spider Mites</w:t>
+      </w:r>
+    </w:p>
+    <w:p>
+      <w:pPr>
+        <w:pStyle w:val="ListParagraph"/>
+        <w:numPr>
+          <w:ilvl w:val="0"/>
+          <w:numId w:val="8"/>
+        </w:numPr>
+        <w:spacing w:line="360" w:lineRule="auto"/>
+        <w:jc w:val="both"/>
+        <w:rPr>
+          <w:sz w:val="24"/>
+          <w:szCs w:val="24"/>
+        </w:rPr>
+      </w:pPr>
+      <w:r>
+        <w:rPr>
+          <w:sz w:val="24"/>
+          <w:szCs w:val="24"/>
+        </w:rPr>
+        <w:t>Target Spot</w:t>
+      </w:r>
+    </w:p>
+    <w:p>
+      <w:pPr>
+        <w:pStyle w:val="ListParagraph"/>
+        <w:numPr>
+          <w:ilvl w:val="0"/>
+          <w:numId w:val="8"/>
+        </w:numPr>
+        <w:spacing w:line="360" w:lineRule="auto"/>
+        <w:jc w:val="both"/>
+        <w:rPr>
+          <w:sz w:val="24"/>
+          <w:szCs w:val="24"/>
+        </w:rPr>
+      </w:pPr>
+      <w:r>
+        <w:rPr>
+          <w:sz w:val="24"/>
+          <w:szCs w:val="24"/>
+        </w:rPr>
+        <w:t>Tomato Yellow Leaf Curl Virus</w:t>
+      </w:r>
+    </w:p>
+    <w:p>
+      <w:pPr>
+        <w:pStyle w:val="ListParagraph"/>
+        <w:numPr>
+          <w:ilvl w:val="0"/>
+          <w:numId w:val="8"/>
+        </w:numPr>
+        <w:spacing w:line="360" w:lineRule="auto"/>
+        <w:jc w:val="both"/>
+        <w:rPr>
+          <w:sz w:val="24"/>
+          <w:szCs w:val="24"/>
+        </w:rPr>
+      </w:pPr>
+      <w:r>
+        <w:rPr>
+          <w:sz w:val="24"/>
+          <w:szCs w:val="24"/>
+        </w:rPr>
+        <w:t>Tomato Mosaic Virus</w:t>
+      </w:r>
+    </w:p>
+    <w:p>
+      <w:pPr>
+        <w:spacing w:line="360" w:lineRule="auto"/>
+        <w:jc w:val="both"/>
+        <w:rPr>
+          <w:sz w:val="24"/>
+          <w:szCs w:val="24"/>
+        </w:rPr>
+      </w:pPr>
+      <w:r>
+        <w:rPr>
+          <w:sz w:val="24"/>
+          <w:szCs w:val="24"/>
+        </w:rPr>
+        <w:lastRenderedPageBreak/>
+        <w:br/>
+      </w:r>
+      <w:r>
+        <w:rPr>
+          <w:sz w:val="24"/>
+          <w:szCs w:val="24"/>
+        </w:rPr>
+        <w:br/>
+      </w:r>
+      <w:r>
+        <w:rPr>
+          <w:sz w:val="24"/>
+          <w:szCs w:val="24"/>
+        </w:rPr>
+        <w:t>Additionally, the system can accurately classify plants as "Healthy" when no disease symptoms are detected. This comprehensive disease detection capability covers a diverse set of common ailments that can impact tomato plant health and crop yield. By detecting and notifying users about these diseases promptly, the system empowers farmers and agricultural enthusiasts to implement targeted interventions and management strategies, thereby optimizing plant health and overall productivity.</w:t>
+      </w:r>
     </w:p>
     <w:sectPr>
-      <w:headerReference w:type="default" r:id="rId13"/>
-      <w:footerReference w:type="default" r:id="rId14"/>
+      <w:footerReference w:type="default" r:id="rId17"/>
       <w:pgSz w:w="11906" w:h="16838"/>
       <w:pgMar w:top="1440" w:right="1440" w:bottom="1440" w:left="1440" w:header="709" w:footer="709" w:gutter="0"/>
       <w:cols w:space="708"/>
@@ -14200,416 +15739,6 @@
 </w:hdr>
 </file>
 
-<file path=word/header3.xml><?xml version="1.0" encoding="utf-8"?>
-<w:hdr xmlns:wpc="http://schemas.microsoft.com/office/word/2010/wordprocessingCanvas" xmlns:cx="http://schemas.microsoft.com/office/drawing/2014/chartex" xmlns:cx1="http://schemas.microsoft.com/office/drawing/2015/9/8/chartex" xmlns:cx2="http://schemas.microsoft.com/office/drawing/2015/10/21/chartex" xmlns:cx3="http://schemas.microsoft.com/office/drawing/2016/5/9/chartex" xmlns:cx4="http://schemas.microsoft.com/office/drawing/2016/5/10/chartex" xmlns:cx5="http://schemas.microsoft.com/office/drawing/2016/5/11/chartex" xmlns:cx6="http://schemas.microsoft.com/office/drawing/2016/5/12/chartex" xmlns:cx7="http://schemas.microsoft.com/office/drawing/2016/5/13/chartex" xmlns:cx8="http://schemas.microsoft.com/office/drawing/2016/5/14/chartex" xmlns:mc="http://schemas.openxmlformats.org/markup-compatibility/2006" xmlns:aink="http://schemas.microsoft.com/office/drawing/2016/ink" xmlns:am3d="http://schemas.microsoft.com/office/drawing/2017/model3d" xmlns:o="urn:schemas-microsoft-com:office:office" xmlns:oel="http://schemas.microsoft.com/office/2019/extlst" xmlns:r="http://schemas.openxmlformats.org/officeDocument/2006/relationships" xmlns:m="http://schemas.openxmlformats.org/officeDocument/2006/math" xmlns:v="urn:schemas-microsoft-com:vml" xmlns:wp14="http://schemas.microsoft.com/office/word/2010/wordprocessingDrawing" xmlns:wp="http://schemas.openxmlformats.org/drawingml/2006/wordprocessingDrawing" xmlns:w10="urn:schemas-microsoft-com:office:word" xmlns:w="http://schemas.openxmlformats.org/wordprocessingml/2006/main" xmlns:w14="http://schemas.microsoft.com/office/word/2010/wordml" xmlns:w15="http://schemas.microsoft.com/office/word/2012/wordml" xmlns:w16cex="http://schemas.microsoft.com/office/word/2018/wordml/cex" xmlns:w16cid="http://schemas.microsoft.com/office/word/2016/wordml/cid" xmlns:w16="http://schemas.microsoft.com/office/word/2018/wordml" xmlns:w16du="http://schemas.microsoft.com/office/word/2023/wordml/word16du" xmlns:w16sdtdh="http://schemas.microsoft.com/office/word/2020/wordml/sdtdatahash" xmlns:w16se="http://schemas.microsoft.com/office/word/2015/wordml/symex" xmlns:wpg="http://schemas.microsoft.com/office/word/2010/wordprocessingGroup" xmlns:wpi="http://schemas.microsoft.com/office/word/2010/wordprocessingInk" xmlns:wne="http://schemas.microsoft.com/office/word/2006/wordml" xmlns:wps="http://schemas.microsoft.com/office/word/2010/wordprocessingShape" mc:Ignorable="w14 w15 w16se w16cid w16 w16cex w16sdtdh w16du wp14">
-  <w:p>
-    <w:pPr>
-      <w:pStyle w:val="BodyText"/>
-      <w:spacing w:line="14" w:lineRule="auto"/>
-      <w:rPr>
-        <w:sz w:val="20"/>
-      </w:rPr>
-    </w:pPr>
-    <w:r>
-      <w:rPr>
-        <w:noProof/>
-      </w:rPr>
-      <mc:AlternateContent>
-        <mc:Choice Requires="wps">
-          <w:drawing>
-            <wp:anchor distT="0" distB="0" distL="0" distR="0" simplePos="0" relativeHeight="251667456" behindDoc="1" locked="0" layoutInCell="1" allowOverlap="1" wp14:anchorId="2F4E1FDA" wp14:editId="5A54A781">
-              <wp:simplePos x="0" y="0"/>
-              <wp:positionH relativeFrom="page">
-                <wp:posOffset>1205788</wp:posOffset>
-              </wp:positionH>
-              <wp:positionV relativeFrom="page">
-                <wp:posOffset>909671</wp:posOffset>
-              </wp:positionV>
-              <wp:extent cx="5155565" cy="1270"/>
-              <wp:effectExtent l="0" t="0" r="0" b="0"/>
-              <wp:wrapNone/>
-              <wp:docPr id="26" name="Graphic 26"/>
-              <wp:cNvGraphicFramePr>
-                <a:graphicFrameLocks xmlns:a="http://schemas.openxmlformats.org/drawingml/2006/main"/>
-              </wp:cNvGraphicFramePr>
-              <a:graphic xmlns:a="http://schemas.openxmlformats.org/drawingml/2006/main">
-                <a:graphicData uri="http://schemas.microsoft.com/office/word/2010/wordprocessingShape">
-                  <wps:wsp>
-                    <wps:cNvSpPr>
-                      <a:spLocks/>
-                    </wps:cNvSpPr>
-                    <wps:spPr>
-                      <a:xfrm>
-                        <a:off x="0" y="0"/>
-                        <a:ext cx="5155565" cy="1270"/>
-                      </a:xfrm>
-                      <a:custGeom>
-                        <a:avLst/>
-                        <a:gdLst/>
-                        <a:ahLst/>
-                        <a:cxnLst/>
-                        <a:rect l="l" t="t" r="r" b="b"/>
-                        <a:pathLst>
-                          <a:path w="5155565">
-                            <a:moveTo>
-                              <a:pt x="0" y="0"/>
-                            </a:moveTo>
-                            <a:lnTo>
-                              <a:pt x="5155241" y="0"/>
-                            </a:lnTo>
-                          </a:path>
-                        </a:pathLst>
-                      </a:custGeom>
-                      <a:ln w="7238">
-                        <a:solidFill>
-                          <a:srgbClr val="1E1E1E"/>
-                        </a:solidFill>
-                        <a:prstDash val="solid"/>
-                      </a:ln>
-                    </wps:spPr>
-                    <wps:bodyPr wrap="square" lIns="0" tIns="0" rIns="0" bIns="0" rtlCol="0">
-                      <a:prstTxWarp prst="textNoShape">
-                        <a:avLst/>
-                      </a:prstTxWarp>
-                      <a:noAutofit/>
-                    </wps:bodyPr>
-                  </wps:wsp>
-                </a:graphicData>
-              </a:graphic>
-              <wp14:sizeRelH relativeFrom="margin">
-                <wp14:pctWidth>0</wp14:pctWidth>
-              </wp14:sizeRelH>
-              <wp14:sizeRelV relativeFrom="margin">
-                <wp14:pctHeight>0</wp14:pctHeight>
-              </wp14:sizeRelV>
-            </wp:anchor>
-          </w:drawing>
-        </mc:Choice>
-        <mc:Fallback>
-          <w:pict>
-            <v:shape w14:anchorId="13EEA2D8" id="Graphic 26" o:spid="_x0000_s1026" style="position:absolute;margin-left:94.95pt;margin-top:71.65pt;width:405.95pt;height:.1pt;z-index:-251649024;visibility:visible;mso-wrap-style:square;mso-width-percent:0;mso-height-percent:0;mso-wrap-distance-left:0;mso-wrap-distance-top:0;mso-wrap-distance-right:0;mso-wrap-distance-bottom:0;mso-position-horizontal:absolute;mso-position-horizontal-relative:page;mso-position-vertical:absolute;mso-position-vertical-relative:page;mso-width-percent:0;mso-height-percent:0;mso-width-relative:margin;mso-height-relative:margin;v-text-anchor:top" coordsize="5155565,1270" o:gfxdata="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" path="m,l5155241,e" filled="f" strokecolor="#1e1e1e" strokeweight=".20106mm">
-              <v:path arrowok="t"/>
-              <w10:wrap anchorx="page" anchory="page"/>
-            </v:shape>
-          </w:pict>
-        </mc:Fallback>
-      </mc:AlternateContent>
-    </w:r>
-    <w:r>
-      <w:rPr>
-        <w:noProof/>
-      </w:rPr>
-      <mc:AlternateContent>
-        <mc:Choice Requires="wps">
-          <w:drawing>
-            <wp:anchor distT="0" distB="0" distL="0" distR="0" simplePos="0" relativeHeight="251668480" behindDoc="1" locked="0" layoutInCell="1" allowOverlap="1" wp14:anchorId="2E3B76B1" wp14:editId="32CB4F76">
-              <wp:simplePos x="0" y="0"/>
-              <wp:positionH relativeFrom="page">
-                <wp:posOffset>1577086</wp:posOffset>
-              </wp:positionH>
-              <wp:positionV relativeFrom="page">
-                <wp:posOffset>498967</wp:posOffset>
-              </wp:positionV>
-              <wp:extent cx="4411980" cy="222885"/>
-              <wp:effectExtent l="0" t="0" r="0" b="0"/>
-              <wp:wrapNone/>
-              <wp:docPr id="27" name="Textbox 27"/>
-              <wp:cNvGraphicFramePr>
-                <a:graphicFrameLocks xmlns:a="http://schemas.openxmlformats.org/drawingml/2006/main"/>
-              </wp:cNvGraphicFramePr>
-              <a:graphic xmlns:a="http://schemas.openxmlformats.org/drawingml/2006/main">
-                <a:graphicData uri="http://schemas.microsoft.com/office/word/2010/wordprocessingShape">
-                  <wps:wsp>
-                    <wps:cNvSpPr txBox="1">
-                      <a:spLocks/>
-                    </wps:cNvSpPr>
-                    <wps:spPr>
-                      <a:xfrm>
-                        <a:off x="0" y="0"/>
-                        <a:ext cx="4411980" cy="222885"/>
-                      </a:xfrm>
-                      <a:prstGeom prst="rect">
-                        <a:avLst/>
-                      </a:prstGeom>
-                    </wps:spPr>
-                    <wps:txbx>
-                      <w:txbxContent>
-                        <w:p>
-                          <w:pPr>
-                            <w:spacing w:before="9"/>
-                            <w:ind w:left="20"/>
-                            <w:rPr>
-                              <w:sz w:val="28"/>
-                            </w:rPr>
-                          </w:pPr>
-                          <w:r>
-                            <w:rPr>
-                              <w:color w:val="1F1F1F"/>
-                              <w:sz w:val="28"/>
-                            </w:rPr>
-                            <w:t>IOT</w:t>
-                          </w:r>
-                          <w:r>
-                            <w:rPr>
-                              <w:color w:val="1F1F1F"/>
-                              <w:spacing w:val="-5"/>
-                              <w:sz w:val="28"/>
-                            </w:rPr>
-                            <w:t xml:space="preserve"> </w:t>
-                          </w:r>
-                          <w:r>
-                            <w:rPr>
-                              <w:color w:val="1F1F1F"/>
-                              <w:sz w:val="28"/>
-                            </w:rPr>
-                            <w:t>enhanced</w:t>
-                          </w:r>
-                          <w:r>
-                            <w:rPr>
-                              <w:color w:val="1F1F1F"/>
-                              <w:spacing w:val="-5"/>
-                              <w:sz w:val="28"/>
-                            </w:rPr>
-                            <w:t xml:space="preserve"> </w:t>
-                          </w:r>
-                          <w:r>
-                            <w:rPr>
-                              <w:color w:val="1F1F1F"/>
-                              <w:sz w:val="28"/>
-                            </w:rPr>
-                            <w:t>tomato</w:t>
-                          </w:r>
-                          <w:r>
-                            <w:rPr>
-                              <w:color w:val="1F1F1F"/>
-                              <w:spacing w:val="-7"/>
-                              <w:sz w:val="28"/>
-                            </w:rPr>
-                            <w:t xml:space="preserve"> </w:t>
-                          </w:r>
-                          <w:r>
-                            <w:rPr>
-                              <w:color w:val="1F1F1F"/>
-                              <w:sz w:val="28"/>
-                            </w:rPr>
-                            <w:t>plant</w:t>
-                          </w:r>
-                          <w:r>
-                            <w:rPr>
-                              <w:color w:val="1F1F1F"/>
-                              <w:spacing w:val="-5"/>
-                              <w:sz w:val="28"/>
-                            </w:rPr>
-                            <w:t xml:space="preserve"> </w:t>
-                          </w:r>
-                          <w:r>
-                            <w:rPr>
-                              <w:color w:val="1F1F1F"/>
-                              <w:sz w:val="28"/>
-                            </w:rPr>
-                            <w:t>cultivation</w:t>
-                          </w:r>
-                          <w:r>
-                            <w:rPr>
-                              <w:color w:val="1F1F1F"/>
-                              <w:spacing w:val="-8"/>
-                              <w:sz w:val="28"/>
-                            </w:rPr>
-                            <w:t xml:space="preserve"> </w:t>
-                          </w:r>
-                          <w:r>
-                            <w:rPr>
-                              <w:color w:val="1F1F1F"/>
-                              <w:sz w:val="28"/>
-                            </w:rPr>
-                            <w:t>with</w:t>
-                          </w:r>
-                          <w:r>
-                            <w:rPr>
-                              <w:color w:val="1F1F1F"/>
-                              <w:spacing w:val="-5"/>
-                              <w:sz w:val="28"/>
-                            </w:rPr>
-                            <w:t xml:space="preserve"> </w:t>
-                          </w:r>
-                          <w:r>
-                            <w:rPr>
-                              <w:color w:val="1F1F1F"/>
-                              <w:sz w:val="28"/>
-                            </w:rPr>
-                            <w:t>machine</w:t>
-                          </w:r>
-                          <w:r>
-                            <w:rPr>
-                              <w:color w:val="1F1F1F"/>
-                              <w:spacing w:val="-8"/>
-                              <w:sz w:val="28"/>
-                            </w:rPr>
-                            <w:t xml:space="preserve"> </w:t>
-                          </w:r>
-                          <w:r>
-                            <w:rPr>
-                              <w:color w:val="1F1F1F"/>
-                              <w:spacing w:val="-2"/>
-                              <w:sz w:val="28"/>
-                            </w:rPr>
-                            <w:t>learning</w:t>
-                          </w:r>
-                        </w:p>
-                      </w:txbxContent>
-                    </wps:txbx>
-                    <wps:bodyPr wrap="square" lIns="0" tIns="0" rIns="0" bIns="0" rtlCol="0">
-                      <a:noAutofit/>
-                    </wps:bodyPr>
-                  </wps:wsp>
-                </a:graphicData>
-              </a:graphic>
-            </wp:anchor>
-          </w:drawing>
-        </mc:Choice>
-        <mc:Fallback>
-          <w:pict>
-            <v:shapetype w14:anchorId="2E3B76B1" id="_x0000_t202" coordsize="21600,21600" o:spt="202" path="m,l,21600r21600,l21600,xe">
-              <v:stroke joinstyle="miter"/>
-              <v:path gradientshapeok="t" o:connecttype="rect"/>
-            </v:shapetype>
-            <v:shape id="Textbox 27" o:spid="_x0000_s1028" type="#_x0000_t202" style="position:absolute;margin-left:124.2pt;margin-top:39.3pt;width:347.4pt;height:17.55pt;z-index:-251648000;visibility:visible;mso-wrap-style:square;mso-wrap-distance-left:0;mso-wrap-distance-top:0;mso-wrap-distance-right:0;mso-wrap-distance-bottom:0;mso-position-horizontal:absolute;mso-position-horizontal-relative:page;mso-position-vertical:absolute;mso-position-vertical-relative:page;v-text-anchor:top" o:gfxdata="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" filled="f" stroked="f">
-              <v:textbox inset="0,0,0,0">
-                <w:txbxContent>
-                  <w:p>
-                    <w:pPr>
-                      <w:spacing w:before="9"/>
-                      <w:ind w:left="20"/>
-                      <w:rPr>
-                        <w:sz w:val="28"/>
-                      </w:rPr>
-                    </w:pPr>
-                    <w:r>
-                      <w:rPr>
-                        <w:color w:val="1F1F1F"/>
-                        <w:sz w:val="28"/>
-                      </w:rPr>
-                      <w:t>IOT</w:t>
-                    </w:r>
-                    <w:r>
-                      <w:rPr>
-                        <w:color w:val="1F1F1F"/>
-                        <w:spacing w:val="-5"/>
-                        <w:sz w:val="28"/>
-                      </w:rPr>
-                      <w:t xml:space="preserve"> </w:t>
-                    </w:r>
-                    <w:r>
-                      <w:rPr>
-                        <w:color w:val="1F1F1F"/>
-                        <w:sz w:val="28"/>
-                      </w:rPr>
-                      <w:t>enhanced</w:t>
-                    </w:r>
-                    <w:r>
-                      <w:rPr>
-                        <w:color w:val="1F1F1F"/>
-                        <w:spacing w:val="-5"/>
-                        <w:sz w:val="28"/>
-                      </w:rPr>
-                      <w:t xml:space="preserve"> </w:t>
-                    </w:r>
-                    <w:r>
-                      <w:rPr>
-                        <w:color w:val="1F1F1F"/>
-                        <w:sz w:val="28"/>
-                      </w:rPr>
-                      <w:t>tomato</w:t>
-                    </w:r>
-                    <w:r>
-                      <w:rPr>
-                        <w:color w:val="1F1F1F"/>
-                        <w:spacing w:val="-7"/>
-                        <w:sz w:val="28"/>
-                      </w:rPr>
-                      <w:t xml:space="preserve"> </w:t>
-                    </w:r>
-                    <w:r>
-                      <w:rPr>
-                        <w:color w:val="1F1F1F"/>
-                        <w:sz w:val="28"/>
-                      </w:rPr>
-                      <w:t>plant</w:t>
-                    </w:r>
-                    <w:r>
-                      <w:rPr>
-                        <w:color w:val="1F1F1F"/>
-                        <w:spacing w:val="-5"/>
-                        <w:sz w:val="28"/>
-                      </w:rPr>
-                      <w:t xml:space="preserve"> </w:t>
-                    </w:r>
-                    <w:r>
-                      <w:rPr>
-                        <w:color w:val="1F1F1F"/>
-                        <w:sz w:val="28"/>
-                      </w:rPr>
-                      <w:t>cultivation</w:t>
-                    </w:r>
-                    <w:r>
-                      <w:rPr>
-                        <w:color w:val="1F1F1F"/>
-                        <w:spacing w:val="-8"/>
-                        <w:sz w:val="28"/>
-                      </w:rPr>
-                      <w:t xml:space="preserve"> </w:t>
-                    </w:r>
-                    <w:r>
-                      <w:rPr>
-                        <w:color w:val="1F1F1F"/>
-                        <w:sz w:val="28"/>
-                      </w:rPr>
-                      <w:t>with</w:t>
-                    </w:r>
-                    <w:r>
-                      <w:rPr>
-                        <w:color w:val="1F1F1F"/>
-                        <w:spacing w:val="-5"/>
-                        <w:sz w:val="28"/>
-                      </w:rPr>
-                      <w:t xml:space="preserve"> </w:t>
-                    </w:r>
-                    <w:r>
-                      <w:rPr>
-                        <w:color w:val="1F1F1F"/>
-                        <w:sz w:val="28"/>
-                      </w:rPr>
-                      <w:t>machine</w:t>
-                    </w:r>
-                    <w:r>
-                      <w:rPr>
-                        <w:color w:val="1F1F1F"/>
-                        <w:spacing w:val="-8"/>
-                        <w:sz w:val="28"/>
-                      </w:rPr>
-                      <w:t xml:space="preserve"> </w:t>
-                    </w:r>
-                    <w:r>
-                      <w:rPr>
-                        <w:color w:val="1F1F1F"/>
-                        <w:spacing w:val="-2"/>
-                        <w:sz w:val="28"/>
-                      </w:rPr>
-                      <w:t>learning</w:t>
-                    </w:r>
-                  </w:p>
-                </w:txbxContent>
-              </v:textbox>
-              <w10:wrap anchorx="page" anchory="page"/>
-            </v:shape>
-          </w:pict>
-        </mc:Fallback>
-      </mc:AlternateContent>
-    </w:r>
-  </w:p>
-</w:hdr>
-</file>
-
 <file path=word/numbering.xml><?xml version="1.0" encoding="utf-8"?>
 <w:numbering xmlns:wpc="http://schemas.microsoft.com/office/word/2010/wordprocessingCanvas" xmlns:cx="http://schemas.microsoft.com/office/drawing/2014/chartex" xmlns:cx1="http://schemas.microsoft.com/office/drawing/2015/9/8/chartex" xmlns:cx2="http://schemas.microsoft.com/office/drawing/2015/10/21/chartex" xmlns:cx3="http://schemas.microsoft.com/office/drawing/2016/5/9/chartex" xmlns:cx4="http://schemas.microsoft.com/office/drawing/2016/5/10/chartex" xmlns:cx5="http://schemas.microsoft.com/office/drawing/2016/5/11/chartex" xmlns:cx6="http://schemas.microsoft.com/office/drawing/2016/5/12/chartex" xmlns:cx7="http://schemas.microsoft.com/office/drawing/2016/5/13/chartex" xmlns:cx8="http://schemas.microsoft.com/office/drawing/2016/5/14/chartex" xmlns:mc="http://schemas.openxmlformats.org/markup-compatibility/2006" xmlns:aink="http://schemas.microsoft.com/office/drawing/2016/ink" xmlns:am3d="http://schemas.microsoft.com/office/drawing/2017/model3d" xmlns:o="urn:schemas-microsoft-com:office:office" xmlns:oel="http://schemas.microsoft.com/office/2019/extlst" xmlns:r="http://schemas.openxmlformats.org/officeDocument/2006/relationships" xmlns:m="http://schemas.openxmlformats.org/officeDocument/2006/math" xmlns:v="urn:schemas-microsoft-com:vml" xmlns:wp14="http://schemas.microsoft.com/office/word/2010/wordprocessingDrawing" xmlns:wp="http://schemas.openxmlformats.org/drawingml/2006/wordprocessingDrawing" xmlns:w10="urn:schemas-microsoft-com:office:word" xmlns:w="http://schemas.openxmlformats.org/wordprocessingml/2006/main" xmlns:w14="http://schemas.microsoft.com/office/word/2010/wordml" xmlns:w15="http://schemas.microsoft.com/office/word/2012/wordml" xmlns:w16cex="http://schemas.microsoft.com/office/word/2018/wordml/cex" xmlns:w16cid="http://schemas.microsoft.com/office/word/2016/wordml/cid" xmlns:w16="http://schemas.microsoft.com/office/word/2018/wordml" xmlns:w16du="http://schemas.microsoft.com/office/word/2023/wordml/word16du" xmlns:w16sdtdh="http://schemas.microsoft.com/office/word/2020/wordml/sdtdatahash" xmlns:w16se="http://schemas.microsoft.com/office/word/2015/wordml/symex" xmlns:wpg="http://schemas.microsoft.com/office/word/2010/wordprocessingGroup" xmlns:wpi="http://schemas.microsoft.com/office/word/2010/wordprocessingInk" xmlns:wne="http://schemas.microsoft.com/office/word/2006/wordml" xmlns:wps="http://schemas.microsoft.com/office/word/2010/wordprocessingShape" mc:Ignorable="w14 w15 w16se w16cid w16 w16cex w16sdtdh w16du wp14">
   <w:abstractNum w:abstractNumId="0" w15:restartNumberingAfterBreak="0">
@@ -14897,6 +16026,92 @@
     </w:lvl>
   </w:abstractNum>
   <w:abstractNum w:abstractNumId="3" w15:restartNumberingAfterBreak="0">
+    <w:nsid w:val="1F5241B8"/>
+    <w:multiLevelType w:val="hybridMultilevel"/>
+    <w:tmpl w:val="0318F402"/>
+    <w:lvl w:ilvl="0" w:tplc="4009000F">
+      <w:start w:val="1"/>
+      <w:numFmt w:val="decimal"/>
+      <w:lvlText w:val="%1."/>
+      <w:lvlJc w:val="left"/>
+      <w:pPr>
+        <w:ind w:left="720" w:hanging="360"/>
+      </w:pPr>
+    </w:lvl>
+    <w:lvl w:ilvl="1" w:tplc="40090019" w:tentative="1">
+      <w:start w:val="1"/>
+      <w:numFmt w:val="lowerLetter"/>
+      <w:lvlText w:val="%2."/>
+      <w:lvlJc w:val="left"/>
+      <w:pPr>
+        <w:ind w:left="1440" w:hanging="360"/>
+      </w:pPr>
+    </w:lvl>
+    <w:lvl w:ilvl="2" w:tplc="4009001B" w:tentative="1">
+      <w:start w:val="1"/>
+      <w:numFmt w:val="lowerRoman"/>
+      <w:lvlText w:val="%3."/>
+      <w:lvlJc w:val="right"/>
+      <w:pPr>
+        <w:ind w:left="2160" w:hanging="180"/>
+      </w:pPr>
+    </w:lvl>
+    <w:lvl w:ilvl="3" w:tplc="4009000F" w:tentative="1">
+      <w:start w:val="1"/>
+      <w:numFmt w:val="decimal"/>
+      <w:lvlText w:val="%4."/>
+      <w:lvlJc w:val="left"/>
+      <w:pPr>
+        <w:ind w:left="2880" w:hanging="360"/>
+      </w:pPr>
+    </w:lvl>
+    <w:lvl w:ilvl="4" w:tplc="40090019" w:tentative="1">
+      <w:start w:val="1"/>
+      <w:numFmt w:val="lowerLetter"/>
+      <w:lvlText w:val="%5."/>
+      <w:lvlJc w:val="left"/>
+      <w:pPr>
+        <w:ind w:left="3600" w:hanging="360"/>
+      </w:pPr>
+    </w:lvl>
+    <w:lvl w:ilvl="5" w:tplc="4009001B" w:tentative="1">
+      <w:start w:val="1"/>
+      <w:numFmt w:val="lowerRoman"/>
+      <w:lvlText w:val="%6."/>
+      <w:lvlJc w:val="right"/>
+      <w:pPr>
+        <w:ind w:left="4320" w:hanging="180"/>
+      </w:pPr>
+    </w:lvl>
+    <w:lvl w:ilvl="6" w:tplc="4009000F" w:tentative="1">
+      <w:start w:val="1"/>
+      <w:numFmt w:val="decimal"/>
+      <w:lvlText w:val="%7."/>
+      <w:lvlJc w:val="left"/>
+      <w:pPr>
+        <w:ind w:left="5040" w:hanging="360"/>
+      </w:pPr>
+    </w:lvl>
+    <w:lvl w:ilvl="7" w:tplc="40090019" w:tentative="1">
+      <w:start w:val="1"/>
+      <w:numFmt w:val="lowerLetter"/>
+      <w:lvlText w:val="%8."/>
+      <w:lvlJc w:val="left"/>
+      <w:pPr>
+        <w:ind w:left="5760" w:hanging="360"/>
+      </w:pPr>
+    </w:lvl>
+    <w:lvl w:ilvl="8" w:tplc="4009001B" w:tentative="1">
+      <w:start w:val="1"/>
+      <w:numFmt w:val="lowerRoman"/>
+      <w:lvlText w:val="%9."/>
+      <w:lvlJc w:val="right"/>
+      <w:pPr>
+        <w:ind w:left="6480" w:hanging="180"/>
+      </w:pPr>
+    </w:lvl>
+  </w:abstractNum>
+  <w:abstractNum w:abstractNumId="4" w15:restartNumberingAfterBreak="0">
     <w:nsid w:val="23E82D19"/>
     <w:multiLevelType w:val="hybridMultilevel"/>
     <w:tmpl w:val="89EA68F2"/>
@@ -14982,7 +16197,7 @@
       </w:pPr>
     </w:lvl>
   </w:abstractNum>
-  <w:abstractNum w:abstractNumId="4" w15:restartNumberingAfterBreak="0">
+  <w:abstractNum w:abstractNumId="5" w15:restartNumberingAfterBreak="0">
     <w:nsid w:val="620C2995"/>
     <w:multiLevelType w:val="hybridMultilevel"/>
     <w:tmpl w:val="A894A1E4"/>
@@ -15075,7 +16290,7 @@
       </w:pPr>
     </w:lvl>
   </w:abstractNum>
-  <w:abstractNum w:abstractNumId="5" w15:restartNumberingAfterBreak="0">
+  <w:abstractNum w:abstractNumId="6" w15:restartNumberingAfterBreak="0">
     <w:nsid w:val="7BBB003F"/>
     <w:multiLevelType w:val="hybridMultilevel"/>
     <w:tmpl w:val="190C40E2"/>
@@ -15209,7 +16424,7 @@
       </w:rPr>
     </w:lvl>
   </w:abstractNum>
-  <w:abstractNum w:abstractNumId="6" w15:restartNumberingAfterBreak="0">
+  <w:abstractNum w:abstractNumId="7" w15:restartNumberingAfterBreak="0">
     <w:nsid w:val="7F6D5C9B"/>
     <w:multiLevelType w:val="hybridMultilevel"/>
     <w:tmpl w:val="44909966"/>
@@ -15300,16 +16515,16 @@
     </w:lvl>
   </w:abstractNum>
   <w:num w:numId="1" w16cid:durableId="22246369">
-    <w:abstractNumId w:val="4"/>
+    <w:abstractNumId w:val="5"/>
   </w:num>
   <w:num w:numId="2" w16cid:durableId="1130084">
-    <w:abstractNumId w:val="5"/>
+    <w:abstractNumId w:val="6"/>
   </w:num>
   <w:num w:numId="3" w16cid:durableId="1082681534">
-    <w:abstractNumId w:val="6"/>
+    <w:abstractNumId w:val="7"/>
   </w:num>
   <w:num w:numId="4" w16cid:durableId="702247443">
-    <w:abstractNumId w:val="3"/>
+    <w:abstractNumId w:val="4"/>
   </w:num>
   <w:num w:numId="5" w16cid:durableId="1181815012">
     <w:abstractNumId w:val="2"/>
@@ -15319,6 +16534,9 @@
   </w:num>
   <w:num w:numId="7" w16cid:durableId="350953151">
     <w:abstractNumId w:val="1"/>
+  </w:num>
+  <w:num w:numId="8" w16cid:durableId="1197549607">
+    <w:abstractNumId w:val="3"/>
   </w:num>
 </w:numbering>
 </file>
@@ -15723,7 +16941,7 @@
   <w:style w:type="paragraph" w:default="1" w:styleId="Normal">
     <w:name w:val="Normal"/>
     <w:qFormat/>
-    <w:rsid w:val="00137EFF"/>
+    <w:rsid w:val="00EC50E3"/>
     <w:pPr>
       <w:widowControl w:val="0"/>
       <w:autoSpaceDE w:val="0"/>
@@ -15758,6 +16976,7 @@
   <w:style w:type="character" w:default="1" w:styleId="DefaultParagraphFont">
     <w:name w:val="Default Paragraph Font"/>
     <w:uiPriority w:val="1"/>
+    <w:semiHidden/>
     <w:unhideWhenUsed/>
   </w:style>
   <w:style w:type="table" w:default="1" w:styleId="TableNormal">
@@ -15949,7 +17168,6 @@
     <w:name w:val="Normal (Web)"/>
     <w:basedOn w:val="Normal"/>
     <w:uiPriority w:val="99"/>
-    <w:semiHidden/>
     <w:unhideWhenUsed/>
     <w:rsid w:val="00F862A2"/>
     <w:pPr>

</xml_diff>

<commit_message>
added table of figures (#14)
</commit_message>
<xml_diff>
--- a/Project Report_Phase II.docx
+++ b/Project Report_Phase II.docx
@@ -533,7 +533,23 @@
           <w:b/>
           <w:sz w:val="30"/>
         </w:rPr>
-        <w:t>ABHAS AGNIHOTRI  -  ENG20CT0001</w:t>
+        <w:t xml:space="preserve">ABHAS </w:t>
+      </w:r>
+      <w:proofErr w:type="gramStart"/>
+      <w:r>
+        <w:rPr>
+          <w:b/>
+          <w:sz w:val="30"/>
+        </w:rPr>
+        <w:t>AGNIHOTRI  -</w:t>
+      </w:r>
+      <w:proofErr w:type="gramEnd"/>
+      <w:r>
+        <w:rPr>
+          <w:b/>
+          <w:sz w:val="30"/>
+        </w:rPr>
+        <w:t xml:space="preserve">  ENG20CT0001</w:t>
       </w:r>
     </w:p>
     <w:p>
@@ -558,7 +574,23 @@
           <w:sz w:val="30"/>
         </w:rPr>
         <w:tab/>
-        <w:t xml:space="preserve">            -  ENG20CT0009</w:t>
+        <w:t xml:space="preserve">            </w:t>
+      </w:r>
+      <w:proofErr w:type="gramStart"/>
+      <w:r>
+        <w:rPr>
+          <w:b/>
+          <w:sz w:val="30"/>
+        </w:rPr>
+        <w:t>-  ENG</w:t>
+      </w:r>
+      <w:proofErr w:type="gramEnd"/>
+      <w:r>
+        <w:rPr>
+          <w:b/>
+          <w:sz w:val="30"/>
+        </w:rPr>
+        <w:t>20CT0009</w:t>
       </w:r>
       <w:r>
         <w:rPr>
@@ -583,7 +615,23 @@
           <w:b/>
           <w:sz w:val="30"/>
         </w:rPr>
-        <w:t>SHASHIKALA M S      -  ENG20CT0025</w:t>
+        <w:t xml:space="preserve">SHASHIKALA M S      </w:t>
+      </w:r>
+      <w:proofErr w:type="gramStart"/>
+      <w:r>
+        <w:rPr>
+          <w:b/>
+          <w:sz w:val="30"/>
+        </w:rPr>
+        <w:t>-  ENG</w:t>
+      </w:r>
+      <w:proofErr w:type="gramEnd"/>
+      <w:r>
+        <w:rPr>
+          <w:b/>
+          <w:sz w:val="30"/>
+        </w:rPr>
+        <w:t>20CT0025</w:t>
       </w:r>
     </w:p>
     <w:p>
@@ -801,6 +849,12 @@
           <w:sz w:val="28"/>
         </w:rPr>
         <w:sectPr>
+          <w:headerReference w:type="even" r:id="rId9"/>
+          <w:headerReference w:type="default" r:id="rId10"/>
+          <w:footerReference w:type="even" r:id="rId11"/>
+          <w:footerReference w:type="default" r:id="rId12"/>
+          <w:headerReference w:type="first" r:id="rId13"/>
+          <w:footerReference w:type="first" r:id="rId14"/>
           <w:pgSz w:w="11920" w:h="16850"/>
           <w:pgMar w:top="1680" w:right="1320" w:bottom="280" w:left="1340" w:header="720" w:footer="720" w:gutter="0"/>
           <w:pgBorders w:offsetFrom="page">
@@ -1529,6 +1583,7 @@
       <w:r>
         <w:tab/>
       </w:r>
+      <w:proofErr w:type="gramStart"/>
       <w:r>
         <w:t>Chairperson</w:t>
       </w:r>
@@ -1539,7 +1594,11 @@
         <w:t>,</w:t>
       </w:r>
       <w:r>
-        <w:t xml:space="preserve">Dept. of </w:t>
+        <w:t>Dept.</w:t>
+      </w:r>
+      <w:proofErr w:type="gramEnd"/>
+      <w:r>
+        <w:t xml:space="preserve"> of </w:t>
       </w:r>
       <w:r>
         <w:t xml:space="preserve">CST, </w:t>
@@ -1608,6 +1667,7 @@
         </w:rPr>
         <w:t xml:space="preserve"> </w:t>
       </w:r>
+      <w:proofErr w:type="gramStart"/>
       <w:r>
         <w:rPr>
           <w:spacing w:val="-2"/>
@@ -1629,7 +1689,16 @@
           <w:sz w:val="24"/>
           <w:lang w:val="en-IN"/>
         </w:rPr>
-        <w:t xml:space="preserve">                        </w:t>
+        <w:t xml:space="preserve"> </w:t>
+      </w:r>
+      <w:proofErr w:type="gramEnd"/>
+      <w:r>
+        <w:rPr>
+          <w:spacing w:val="-2"/>
+          <w:sz w:val="24"/>
+          <w:lang w:val="en-IN"/>
+        </w:rPr>
+        <w:t xml:space="preserve">                       </w:t>
       </w:r>
       <w:r>
         <w:rPr>
@@ -2220,7 +2289,15 @@
         <w:t xml:space="preserve"> students</w:t>
       </w:r>
       <w:r>
-        <w:t xml:space="preserve"> of the seventh semester B.Tech in Computer Science and Technology, at</w:t>
+        <w:t xml:space="preserve"> of the seventh semester </w:t>
+      </w:r>
+      <w:proofErr w:type="spellStart"/>
+      <w:r>
+        <w:t>B.Tech</w:t>
+      </w:r>
+      <w:proofErr w:type="spellEnd"/>
+      <w:r>
+        <w:t xml:space="preserve"> in Computer Science and Technology, at</w:t>
       </w:r>
       <w:r>
         <w:t xml:space="preserve"> </w:t>
@@ -4042,7 +4119,6 @@
           <w:sz w:val="36"/>
           <w:szCs w:val="36"/>
         </w:rPr>
-        <w:lastRenderedPageBreak/>
         <w:t>ABSTRACT</w:t>
       </w:r>
     </w:p>
@@ -4341,6 +4417,735 @@
         </w:rPr>
       </w:pPr>
     </w:p>
+    <w:p>
+      <w:pPr>
+        <w:rPr>
+          <w:sz w:val="28"/>
+        </w:rPr>
+      </w:pPr>
+    </w:p>
+    <w:p>
+      <w:pPr>
+        <w:rPr>
+          <w:sz w:val="28"/>
+        </w:rPr>
+      </w:pPr>
+      <w:r>
+        <w:rPr>
+          <w:sz w:val="28"/>
+        </w:rPr>
+        <w:t>LIST OF FIGURES</w:t>
+      </w:r>
+      <w:r>
+        <w:rPr>
+          <w:sz w:val="28"/>
+        </w:rPr>
+        <w:br/>
+      </w:r>
+    </w:p>
+    <w:tbl>
+      <w:tblPr>
+        <w:tblStyle w:val="TableGrid"/>
+        <w:tblW w:w="8901" w:type="dxa"/>
+        <w:tblLook w:val="04A0" w:firstRow="1" w:lastRow="0" w:firstColumn="1" w:lastColumn="0" w:noHBand="0" w:noVBand="1"/>
+      </w:tblPr>
+      <w:tblGrid>
+        <w:gridCol w:w="1033"/>
+        <w:gridCol w:w="6757"/>
+        <w:gridCol w:w="1111"/>
+      </w:tblGrid>
+      <w:tr>
+        <w:trPr>
+          <w:trHeight w:val="659"/>
+        </w:trPr>
+        <w:tc>
+          <w:tcPr>
+            <w:tcW w:w="1033" w:type="dxa"/>
+          </w:tcPr>
+          <w:p>
+            <w:pPr>
+              <w:rPr>
+                <w:sz w:val="28"/>
+              </w:rPr>
+            </w:pPr>
+            <w:r>
+              <w:rPr>
+                <w:b/>
+                <w:sz w:val="24"/>
+              </w:rPr>
+              <w:t xml:space="preserve">Fig. </w:t>
+            </w:r>
+            <w:r>
+              <w:rPr>
+                <w:b/>
+                <w:spacing w:val="-5"/>
+                <w:sz w:val="24"/>
+              </w:rPr>
+              <w:t>No.</w:t>
+            </w:r>
+          </w:p>
+        </w:tc>
+        <w:tc>
+          <w:tcPr>
+            <w:tcW w:w="6757" w:type="dxa"/>
+          </w:tcPr>
+          <w:p>
+            <w:pPr>
+              <w:jc w:val="center"/>
+              <w:rPr>
+                <w:sz w:val="28"/>
+              </w:rPr>
+            </w:pPr>
+            <w:r>
+              <w:rPr>
+                <w:b/>
+                <w:sz w:val="24"/>
+              </w:rPr>
+              <w:t>Description</w:t>
+            </w:r>
+            <w:r>
+              <w:rPr>
+                <w:b/>
+                <w:spacing w:val="-4"/>
+                <w:sz w:val="24"/>
+              </w:rPr>
+              <w:t xml:space="preserve"> </w:t>
+            </w:r>
+            <w:r>
+              <w:rPr>
+                <w:b/>
+                <w:sz w:val="24"/>
+              </w:rPr>
+              <w:t>of</w:t>
+            </w:r>
+            <w:r>
+              <w:rPr>
+                <w:b/>
+                <w:spacing w:val="-2"/>
+                <w:sz w:val="24"/>
+              </w:rPr>
+              <w:t xml:space="preserve"> </w:t>
+            </w:r>
+            <w:r>
+              <w:rPr>
+                <w:b/>
+                <w:sz w:val="24"/>
+              </w:rPr>
+              <w:t>the</w:t>
+            </w:r>
+            <w:r>
+              <w:rPr>
+                <w:b/>
+                <w:spacing w:val="-2"/>
+                <w:sz w:val="24"/>
+              </w:rPr>
+              <w:t xml:space="preserve"> figure</w:t>
+            </w:r>
+          </w:p>
+        </w:tc>
+        <w:tc>
+          <w:tcPr>
+            <w:tcW w:w="1111" w:type="dxa"/>
+          </w:tcPr>
+          <w:p>
+            <w:pPr>
+              <w:rPr>
+                <w:sz w:val="28"/>
+              </w:rPr>
+            </w:pPr>
+            <w:r>
+              <w:rPr>
+                <w:b/>
+                <w:sz w:val="24"/>
+              </w:rPr>
+              <w:t>Page</w:t>
+            </w:r>
+            <w:r>
+              <w:rPr>
+                <w:b/>
+                <w:spacing w:val="-2"/>
+                <w:sz w:val="24"/>
+              </w:rPr>
+              <w:t xml:space="preserve"> </w:t>
+            </w:r>
+            <w:r>
+              <w:rPr>
+                <w:b/>
+                <w:spacing w:val="-5"/>
+                <w:sz w:val="24"/>
+              </w:rPr>
+              <w:t>No.</w:t>
+            </w:r>
+          </w:p>
+        </w:tc>
+      </w:tr>
+      <w:tr>
+        <w:trPr>
+          <w:trHeight w:val="753"/>
+        </w:trPr>
+        <w:tc>
+          <w:tcPr>
+            <w:tcW w:w="1033" w:type="dxa"/>
+          </w:tcPr>
+          <w:p>
+            <w:pPr>
+              <w:jc w:val="center"/>
+              <w:rPr>
+                <w:sz w:val="24"/>
+                <w:szCs w:val="24"/>
+              </w:rPr>
+            </w:pPr>
+            <w:r>
+              <w:rPr>
+                <w:sz w:val="24"/>
+                <w:szCs w:val="24"/>
+              </w:rPr>
+              <w:t>5.</w:t>
+            </w:r>
+            <w:r>
+              <w:rPr>
+                <w:sz w:val="24"/>
+                <w:szCs w:val="24"/>
+              </w:rPr>
+              <w:t>1</w:t>
+            </w:r>
+          </w:p>
+        </w:tc>
+        <w:tc>
+          <w:tcPr>
+            <w:tcW w:w="6757" w:type="dxa"/>
+          </w:tcPr>
+          <w:p>
+            <w:pPr>
+              <w:rPr>
+                <w:bCs/>
+                <w:sz w:val="24"/>
+                <w:szCs w:val="24"/>
+              </w:rPr>
+            </w:pPr>
+            <w:r>
+              <w:rPr>
+                <w:bCs/>
+                <w:sz w:val="24"/>
+                <w:szCs w:val="24"/>
+              </w:rPr>
+              <w:t>System architecture</w:t>
+            </w:r>
+          </w:p>
+        </w:tc>
+        <w:tc>
+          <w:tcPr>
+            <w:tcW w:w="1111" w:type="dxa"/>
+          </w:tcPr>
+          <w:p>
+            <w:pPr>
+              <w:rPr>
+                <w:sz w:val="28"/>
+              </w:rPr>
+            </w:pPr>
+          </w:p>
+        </w:tc>
+      </w:tr>
+      <w:tr>
+        <w:trPr>
+          <w:trHeight w:val="966"/>
+        </w:trPr>
+        <w:tc>
+          <w:tcPr>
+            <w:tcW w:w="1033" w:type="dxa"/>
+          </w:tcPr>
+          <w:p>
+            <w:pPr>
+              <w:jc w:val="center"/>
+              <w:rPr>
+                <w:sz w:val="24"/>
+                <w:szCs w:val="24"/>
+              </w:rPr>
+            </w:pPr>
+            <w:r>
+              <w:rPr>
+                <w:sz w:val="24"/>
+                <w:szCs w:val="24"/>
+              </w:rPr>
+              <w:t>6.1</w:t>
+            </w:r>
+          </w:p>
+        </w:tc>
+        <w:tc>
+          <w:tcPr>
+            <w:tcW w:w="6757" w:type="dxa"/>
+          </w:tcPr>
+          <w:p>
+            <w:pPr>
+              <w:spacing w:line="360" w:lineRule="auto"/>
+              <w:rPr>
+                <w:bCs/>
+                <w:sz w:val="24"/>
+                <w:szCs w:val="24"/>
+              </w:rPr>
+            </w:pPr>
+            <w:r>
+              <w:rPr>
+                <w:bCs/>
+                <w:sz w:val="24"/>
+                <w:szCs w:val="24"/>
+              </w:rPr>
+              <w:t>S</w:t>
+            </w:r>
+            <w:r>
+              <w:rPr>
+                <w:bCs/>
+                <w:sz w:val="24"/>
+                <w:szCs w:val="24"/>
+              </w:rPr>
+              <w:t>oil moisture monitoring and pumping</w:t>
+            </w:r>
+          </w:p>
+        </w:tc>
+        <w:tc>
+          <w:tcPr>
+            <w:tcW w:w="1111" w:type="dxa"/>
+          </w:tcPr>
+          <w:p>
+            <w:pPr>
+              <w:rPr>
+                <w:sz w:val="28"/>
+              </w:rPr>
+            </w:pPr>
+          </w:p>
+        </w:tc>
+      </w:tr>
+      <w:tr>
+        <w:trPr>
+          <w:trHeight w:val="753"/>
+        </w:trPr>
+        <w:tc>
+          <w:tcPr>
+            <w:tcW w:w="1033" w:type="dxa"/>
+          </w:tcPr>
+          <w:p>
+            <w:pPr>
+              <w:jc w:val="center"/>
+              <w:rPr>
+                <w:sz w:val="24"/>
+                <w:szCs w:val="24"/>
+              </w:rPr>
+            </w:pPr>
+            <w:r>
+              <w:rPr>
+                <w:sz w:val="24"/>
+                <w:szCs w:val="24"/>
+              </w:rPr>
+              <w:t>6.2</w:t>
+            </w:r>
+          </w:p>
+        </w:tc>
+        <w:tc>
+          <w:tcPr>
+            <w:tcW w:w="6757" w:type="dxa"/>
+          </w:tcPr>
+          <w:p>
+            <w:pPr>
+              <w:pStyle w:val="NormalWeb"/>
+              <w:rPr>
+                <w:bCs/>
+              </w:rPr>
+            </w:pPr>
+            <w:r>
+              <w:rPr>
+                <w:bCs/>
+              </w:rPr>
+              <w:t>Moisture of soil and status of pump displayed in Blynk app</w:t>
+            </w:r>
+            <w:r>
+              <w:rPr>
+                <w:bCs/>
+              </w:rPr>
+              <w:t>.</w:t>
+            </w:r>
+          </w:p>
+        </w:tc>
+        <w:tc>
+          <w:tcPr>
+            <w:tcW w:w="1111" w:type="dxa"/>
+          </w:tcPr>
+          <w:p>
+            <w:pPr>
+              <w:rPr>
+                <w:sz w:val="28"/>
+              </w:rPr>
+            </w:pPr>
+          </w:p>
+        </w:tc>
+      </w:tr>
+      <w:tr>
+        <w:trPr>
+          <w:trHeight w:val="778"/>
+        </w:trPr>
+        <w:tc>
+          <w:tcPr>
+            <w:tcW w:w="1033" w:type="dxa"/>
+          </w:tcPr>
+          <w:p>
+            <w:pPr>
+              <w:jc w:val="center"/>
+              <w:rPr>
+                <w:sz w:val="24"/>
+                <w:szCs w:val="24"/>
+              </w:rPr>
+            </w:pPr>
+            <w:r>
+              <w:rPr>
+                <w:sz w:val="24"/>
+                <w:szCs w:val="24"/>
+              </w:rPr>
+              <w:t>6.3</w:t>
+            </w:r>
+          </w:p>
+        </w:tc>
+        <w:tc>
+          <w:tcPr>
+            <w:tcW w:w="6757" w:type="dxa"/>
+          </w:tcPr>
+          <w:p>
+            <w:pPr>
+              <w:rPr>
+                <w:bCs/>
+                <w:sz w:val="24"/>
+                <w:szCs w:val="24"/>
+              </w:rPr>
+            </w:pPr>
+            <w:r>
+              <w:rPr>
+                <w:bCs/>
+                <w:sz w:val="24"/>
+                <w:szCs w:val="24"/>
+              </w:rPr>
+              <w:t>Soil nutrients monitoring and pumping</w:t>
+            </w:r>
+          </w:p>
+        </w:tc>
+        <w:tc>
+          <w:tcPr>
+            <w:tcW w:w="1111" w:type="dxa"/>
+          </w:tcPr>
+          <w:p>
+            <w:pPr>
+              <w:rPr>
+                <w:sz w:val="28"/>
+              </w:rPr>
+            </w:pPr>
+          </w:p>
+        </w:tc>
+      </w:tr>
+      <w:tr>
+        <w:trPr>
+          <w:trHeight w:val="1296"/>
+        </w:trPr>
+        <w:tc>
+          <w:tcPr>
+            <w:tcW w:w="1033" w:type="dxa"/>
+          </w:tcPr>
+          <w:p>
+            <w:pPr>
+              <w:jc w:val="center"/>
+              <w:rPr>
+                <w:sz w:val="24"/>
+                <w:szCs w:val="24"/>
+              </w:rPr>
+            </w:pPr>
+            <w:r>
+              <w:rPr>
+                <w:sz w:val="24"/>
+                <w:szCs w:val="24"/>
+              </w:rPr>
+              <w:t>6.4</w:t>
+            </w:r>
+          </w:p>
+        </w:tc>
+        <w:tc>
+          <w:tcPr>
+            <w:tcW w:w="6757" w:type="dxa"/>
+          </w:tcPr>
+          <w:p>
+            <w:pPr>
+              <w:rPr>
+                <w:bCs/>
+                <w:sz w:val="24"/>
+                <w:szCs w:val="24"/>
+              </w:rPr>
+            </w:pPr>
+            <w:r>
+              <w:rPr>
+                <w:bCs/>
+                <w:sz w:val="24"/>
+                <w:szCs w:val="24"/>
+              </w:rPr>
+              <w:t>Nutrients level in soil and Ratios of NPK at different growth phases in Blynk app.</w:t>
+            </w:r>
+          </w:p>
+        </w:tc>
+        <w:tc>
+          <w:tcPr>
+            <w:tcW w:w="1111" w:type="dxa"/>
+          </w:tcPr>
+          <w:p>
+            <w:pPr>
+              <w:rPr>
+                <w:sz w:val="28"/>
+              </w:rPr>
+            </w:pPr>
+          </w:p>
+        </w:tc>
+      </w:tr>
+      <w:tr>
+        <w:trPr>
+          <w:trHeight w:val="753"/>
+        </w:trPr>
+        <w:tc>
+          <w:tcPr>
+            <w:tcW w:w="1033" w:type="dxa"/>
+          </w:tcPr>
+          <w:p>
+            <w:pPr>
+              <w:jc w:val="center"/>
+              <w:rPr>
+                <w:sz w:val="24"/>
+                <w:szCs w:val="24"/>
+              </w:rPr>
+            </w:pPr>
+            <w:r>
+              <w:rPr>
+                <w:sz w:val="24"/>
+                <w:szCs w:val="24"/>
+              </w:rPr>
+              <w:t>6.</w:t>
+            </w:r>
+            <w:r>
+              <w:rPr>
+                <w:sz w:val="24"/>
+                <w:szCs w:val="24"/>
+              </w:rPr>
+              <w:t>5</w:t>
+            </w:r>
+          </w:p>
+        </w:tc>
+        <w:tc>
+          <w:tcPr>
+            <w:tcW w:w="6757" w:type="dxa"/>
+          </w:tcPr>
+          <w:p>
+            <w:pPr>
+              <w:rPr>
+                <w:bCs/>
+                <w:sz w:val="24"/>
+                <w:szCs w:val="24"/>
+              </w:rPr>
+            </w:pPr>
+            <w:r>
+              <w:rPr>
+                <w:bCs/>
+                <w:sz w:val="24"/>
+                <w:szCs w:val="24"/>
+              </w:rPr>
+              <w:t>Pest Detection and identification workflow.</w:t>
+            </w:r>
+          </w:p>
+        </w:tc>
+        <w:tc>
+          <w:tcPr>
+            <w:tcW w:w="1111" w:type="dxa"/>
+          </w:tcPr>
+          <w:p>
+            <w:pPr>
+              <w:rPr>
+                <w:sz w:val="28"/>
+              </w:rPr>
+            </w:pPr>
+          </w:p>
+        </w:tc>
+      </w:tr>
+      <w:tr>
+        <w:trPr>
+          <w:trHeight w:val="753"/>
+        </w:trPr>
+        <w:tc>
+          <w:tcPr>
+            <w:tcW w:w="1033" w:type="dxa"/>
+          </w:tcPr>
+          <w:p>
+            <w:pPr>
+              <w:jc w:val="center"/>
+              <w:rPr>
+                <w:sz w:val="24"/>
+                <w:szCs w:val="24"/>
+              </w:rPr>
+            </w:pPr>
+            <w:r>
+              <w:rPr>
+                <w:sz w:val="24"/>
+                <w:szCs w:val="24"/>
+              </w:rPr>
+              <w:t>6.6</w:t>
+            </w:r>
+          </w:p>
+        </w:tc>
+        <w:tc>
+          <w:tcPr>
+            <w:tcW w:w="6757" w:type="dxa"/>
+          </w:tcPr>
+          <w:p>
+            <w:pPr>
+              <w:rPr>
+                <w:bCs/>
+                <w:sz w:val="24"/>
+                <w:szCs w:val="24"/>
+              </w:rPr>
+            </w:pPr>
+            <w:r>
+              <w:rPr>
+                <w:bCs/>
+                <w:sz w:val="24"/>
+                <w:szCs w:val="24"/>
+              </w:rPr>
+              <w:t>Different types of pests of tomato plant.</w:t>
+            </w:r>
+          </w:p>
+        </w:tc>
+        <w:tc>
+          <w:tcPr>
+            <w:tcW w:w="1111" w:type="dxa"/>
+          </w:tcPr>
+          <w:p>
+            <w:pPr>
+              <w:rPr>
+                <w:sz w:val="28"/>
+              </w:rPr>
+            </w:pPr>
+          </w:p>
+        </w:tc>
+      </w:tr>
+      <w:tr>
+        <w:trPr>
+          <w:trHeight w:val="753"/>
+        </w:trPr>
+        <w:tc>
+          <w:tcPr>
+            <w:tcW w:w="1033" w:type="dxa"/>
+          </w:tcPr>
+          <w:p>
+            <w:pPr>
+              <w:jc w:val="center"/>
+              <w:rPr>
+                <w:sz w:val="24"/>
+                <w:szCs w:val="24"/>
+              </w:rPr>
+            </w:pPr>
+            <w:r>
+              <w:rPr>
+                <w:sz w:val="24"/>
+                <w:szCs w:val="24"/>
+              </w:rPr>
+              <w:t>6.7</w:t>
+            </w:r>
+          </w:p>
+        </w:tc>
+        <w:tc>
+          <w:tcPr>
+            <w:tcW w:w="6757" w:type="dxa"/>
+          </w:tcPr>
+          <w:p>
+            <w:pPr>
+              <w:rPr>
+                <w:bCs/>
+                <w:sz w:val="24"/>
+                <w:szCs w:val="24"/>
+              </w:rPr>
+            </w:pPr>
+            <w:r>
+              <w:rPr>
+                <w:bCs/>
+                <w:sz w:val="24"/>
+                <w:szCs w:val="24"/>
+              </w:rPr>
+              <w:t>Training and Validation accuracy</w:t>
+            </w:r>
+          </w:p>
+        </w:tc>
+        <w:tc>
+          <w:tcPr>
+            <w:tcW w:w="1111" w:type="dxa"/>
+          </w:tcPr>
+          <w:p>
+            <w:pPr>
+              <w:rPr>
+                <w:sz w:val="28"/>
+              </w:rPr>
+            </w:pPr>
+          </w:p>
+        </w:tc>
+      </w:tr>
+      <w:tr>
+        <w:trPr>
+          <w:trHeight w:val="778"/>
+        </w:trPr>
+        <w:tc>
+          <w:tcPr>
+            <w:tcW w:w="1033" w:type="dxa"/>
+          </w:tcPr>
+          <w:p>
+            <w:pPr>
+              <w:jc w:val="center"/>
+              <w:rPr>
+                <w:sz w:val="24"/>
+                <w:szCs w:val="24"/>
+              </w:rPr>
+            </w:pPr>
+            <w:r>
+              <w:rPr>
+                <w:sz w:val="24"/>
+                <w:szCs w:val="24"/>
+              </w:rPr>
+              <w:t>6.8</w:t>
+            </w:r>
+          </w:p>
+        </w:tc>
+        <w:tc>
+          <w:tcPr>
+            <w:tcW w:w="6757" w:type="dxa"/>
+          </w:tcPr>
+          <w:p>
+            <w:pPr>
+              <w:rPr>
+                <w:bCs/>
+                <w:sz w:val="24"/>
+                <w:szCs w:val="24"/>
+              </w:rPr>
+            </w:pPr>
+            <w:r>
+              <w:rPr>
+                <w:bCs/>
+                <w:sz w:val="24"/>
+                <w:szCs w:val="24"/>
+              </w:rPr>
+              <w:t>Outcome of the predicted disease is sent to the user via SMS.</w:t>
+            </w:r>
+          </w:p>
+        </w:tc>
+        <w:tc>
+          <w:tcPr>
+            <w:tcW w:w="1111" w:type="dxa"/>
+          </w:tcPr>
+          <w:p>
+            <w:pPr>
+              <w:rPr>
+                <w:sz w:val="28"/>
+              </w:rPr>
+            </w:pPr>
+          </w:p>
+        </w:tc>
+      </w:tr>
+    </w:tbl>
     <w:p>
       <w:pPr>
         <w:rPr>
@@ -4369,7 +5174,7 @@
         <w:rPr>
           <w:sz w:val="28"/>
         </w:rPr>
-        <w:t>LIST OF FIGURES</w:t>
+        <w:br/>
       </w:r>
     </w:p>
     <w:p>
@@ -4538,6 +5343,7 @@
                 <w:szCs w:val="24"/>
               </w:rPr>
             </w:pPr>
+            <w:proofErr w:type="spellStart"/>
             <w:r>
               <w:rPr>
                 <w:b/>
@@ -4547,6 +5353,7 @@
               </w:rPr>
               <w:t>i</w:t>
             </w:r>
+            <w:proofErr w:type="spellEnd"/>
           </w:p>
         </w:tc>
       </w:tr>
@@ -6484,8 +7291,17 @@
           <w:sz w:val="24"/>
           <w:szCs w:val="24"/>
         </w:rPr>
-        <w:t>and Fawwad</w:t>
-      </w:r>
+        <w:t xml:space="preserve">and </w:t>
+      </w:r>
+      <w:proofErr w:type="spellStart"/>
+      <w:r>
+        <w:rPr>
+          <w:sz w:val="24"/>
+          <w:szCs w:val="24"/>
+        </w:rPr>
+        <w:t>Fawwad</w:t>
+      </w:r>
+      <w:proofErr w:type="spellEnd"/>
       <w:r>
         <w:rPr>
           <w:spacing w:val="-1"/>
@@ -6494,6 +7310,7 @@
         </w:rPr>
         <w:t xml:space="preserve"> </w:t>
       </w:r>
+      <w:proofErr w:type="spellStart"/>
       <w:r>
         <w:rPr>
           <w:spacing w:val="-2"/>
@@ -6502,6 +7319,7 @@
         </w:rPr>
         <w:t>Daroge</w:t>
       </w:r>
+      <w:proofErr w:type="spellEnd"/>
     </w:p>
     <w:p>
       <w:pPr>
@@ -6664,9 +7482,11 @@
         </w:rPr>
         <w:t xml:space="preserve"> </w:t>
       </w:r>
+      <w:proofErr w:type="spellStart"/>
       <w:r>
         <w:t>DFRobot</w:t>
       </w:r>
+      <w:proofErr w:type="spellEnd"/>
       <w:r>
         <w:rPr>
           <w:spacing w:val="-9"/>
@@ -8870,8 +9690,8 @@
         <w:ind w:right="118"/>
         <w:jc w:val="both"/>
         <w:sectPr>
-          <w:headerReference w:type="default" r:id="rId9"/>
-          <w:footerReference w:type="default" r:id="rId10"/>
+          <w:headerReference w:type="default" r:id="rId15"/>
+          <w:footerReference w:type="default" r:id="rId16"/>
           <w:pgSz w:w="11930" w:h="16860"/>
           <w:pgMar w:top="1440" w:right="1440" w:bottom="1440" w:left="1440" w:header="709" w:footer="709" w:gutter="0"/>
           <w:cols w:space="720"/>
@@ -9398,12 +10218,21 @@
           <w:szCs w:val="24"/>
         </w:rPr>
       </w:pPr>
-      <w:r>
-        <w:rPr>
-          <w:sz w:val="24"/>
-          <w:szCs w:val="24"/>
-        </w:rPr>
-        <w:t xml:space="preserve">Bijaylakhmi Goswami and Naseema Rahman </w:t>
+      <w:proofErr w:type="spellStart"/>
+      <w:r>
+        <w:rPr>
+          <w:sz w:val="24"/>
+          <w:szCs w:val="24"/>
+        </w:rPr>
+        <w:t>Bijaylakhmi</w:t>
+      </w:r>
+      <w:proofErr w:type="spellEnd"/>
+      <w:r>
+        <w:rPr>
+          <w:sz w:val="24"/>
+          <w:szCs w:val="24"/>
+        </w:rPr>
+        <w:t xml:space="preserve"> Goswami and Naseema Rahman </w:t>
       </w:r>
     </w:p>
     <w:p>
@@ -9796,8 +10625,8 @@
           <w:szCs w:val="24"/>
         </w:rPr>
         <w:sectPr>
-          <w:headerReference w:type="default" r:id="rId11"/>
-          <w:footerReference w:type="default" r:id="rId12"/>
+          <w:headerReference w:type="default" r:id="rId17"/>
+          <w:footerReference w:type="default" r:id="rId18"/>
           <w:pgSz w:w="11930" w:h="16860"/>
           <w:pgMar w:top="1440" w:right="1440" w:bottom="1440" w:left="1440" w:header="709" w:footer="709" w:gutter="0"/>
           <w:cols w:space="720"/>
@@ -9907,12 +10736,21 @@
           <w:szCs w:val="24"/>
         </w:rPr>
       </w:pPr>
-      <w:r>
-        <w:rPr>
-          <w:sz w:val="24"/>
-          <w:szCs w:val="24"/>
-        </w:rPr>
-        <w:t xml:space="preserve">IEEEInternational Conference on Image Processing (ICIP) </w:t>
+      <w:proofErr w:type="spellStart"/>
+      <w:r>
+        <w:rPr>
+          <w:sz w:val="24"/>
+          <w:szCs w:val="24"/>
+        </w:rPr>
+        <w:t>IEEEInternational</w:t>
+      </w:r>
+      <w:proofErr w:type="spellEnd"/>
+      <w:r>
+        <w:rPr>
+          <w:sz w:val="24"/>
+          <w:szCs w:val="24"/>
+        </w:rPr>
+        <w:t xml:space="preserve"> Conference on Image Processing (ICIP) </w:t>
       </w:r>
     </w:p>
     <w:p>
@@ -10279,7 +11117,23 @@
           <w:sz w:val="24"/>
           <w:szCs w:val="24"/>
         </w:rPr>
-        <w:t>MATLAB, Python with TensorFlow and Keras for implementing CNNs</w:t>
+        <w:t xml:space="preserve">MATLAB, Python with TensorFlow and </w:t>
+      </w:r>
+      <w:proofErr w:type="spellStart"/>
+      <w:r>
+        <w:rPr>
+          <w:sz w:val="24"/>
+          <w:szCs w:val="24"/>
+        </w:rPr>
+        <w:t>Keras</w:t>
+      </w:r>
+      <w:proofErr w:type="spellEnd"/>
+      <w:r>
+        <w:rPr>
+          <w:sz w:val="24"/>
+          <w:szCs w:val="24"/>
+        </w:rPr>
+        <w:t xml:space="preserve"> for implementing CNNs</w:t>
       </w:r>
       <w:r>
         <w:rPr>
@@ -10819,7 +11673,39 @@
           <w:sz w:val="24"/>
           <w:szCs w:val="24"/>
         </w:rPr>
-        <w:t xml:space="preserve">The study employs pre-trained CNN models (AlexNet, GoogLeNet, and ResNet-50) as feature extractors and an SVM classifier for training and classification tasks. </w:t>
+        <w:t>The study employs pre-trained CNN models (</w:t>
+      </w:r>
+      <w:proofErr w:type="spellStart"/>
+      <w:r>
+        <w:rPr>
+          <w:sz w:val="24"/>
+          <w:szCs w:val="24"/>
+        </w:rPr>
+        <w:t>AlexNet</w:t>
+      </w:r>
+      <w:proofErr w:type="spellEnd"/>
+      <w:r>
+        <w:rPr>
+          <w:sz w:val="24"/>
+          <w:szCs w:val="24"/>
+        </w:rPr>
+        <w:t xml:space="preserve">, </w:t>
+      </w:r>
+      <w:proofErr w:type="spellStart"/>
+      <w:r>
+        <w:rPr>
+          <w:sz w:val="24"/>
+          <w:szCs w:val="24"/>
+        </w:rPr>
+        <w:t>GoogLeNet</w:t>
+      </w:r>
+      <w:proofErr w:type="spellEnd"/>
+      <w:r>
+        <w:rPr>
+          <w:sz w:val="24"/>
+          <w:szCs w:val="24"/>
+        </w:rPr>
+        <w:t xml:space="preserve">, and ResNet-50) as feature extractors and an SVM classifier for training and classification tasks. </w:t>
       </w:r>
     </w:p>
     <w:p>
@@ -13040,7 +13926,7 @@
                     </pic:cNvPicPr>
                   </pic:nvPicPr>
                   <pic:blipFill>
-                    <a:blip r:embed="rId13" cstate="print">
+                    <a:blip r:embed="rId19" cstate="print">
                       <a:extLst>
                         <a:ext uri="{28A0092B-C50C-407E-A947-70E740481C1C}">
                           <a14:useLocalDpi xmlns:a14="http://schemas.microsoft.com/office/drawing/2010/main" val="0"/>
@@ -13480,7 +14366,7 @@
                     </pic:cNvPicPr>
                   </pic:nvPicPr>
                   <pic:blipFill>
-                    <a:blip r:embed="rId14">
+                    <a:blip r:embed="rId20">
                       <a:extLst>
                         <a:ext uri="{28A0092B-C50C-407E-A947-70E740481C1C}">
                           <a14:useLocalDpi xmlns:a14="http://schemas.microsoft.com/office/drawing/2010/main" val="0"/>
@@ -13563,7 +14449,35 @@
           <w:sz w:val="24"/>
           <w:szCs w:val="24"/>
         </w:rPr>
-        <w:t>The AB054 Soil Moisture Sensor plays a pivotal role in the smart agriculture system by providing crucial insights into soil hydration levels. This capacitive sensor, connected to analog pin A0, continuously measures the moisture content in the soil. The readSoil() function processes the analog data from the sensor, converting it into a percentage value representing soil moisture ranging from 0% (dry) to 100% (saturated). This information is fundamental as it directly influences the soil's capacity to retain water, which in turn affects the growth, health, and productivity of tomato plants.</w:t>
+        <w:t xml:space="preserve">The AB054 Soil Moisture Sensor plays a pivotal role in the smart agriculture system by providing crucial insights into soil hydration levels. This capacitive sensor, connected to analog pin A0, continuously measures the moisture content in the soil. The </w:t>
+      </w:r>
+      <w:proofErr w:type="spellStart"/>
+      <w:proofErr w:type="gramStart"/>
+      <w:r>
+        <w:rPr>
+          <w:bCs/>
+          <w:sz w:val="24"/>
+          <w:szCs w:val="24"/>
+        </w:rPr>
+        <w:t>readSoil</w:t>
+      </w:r>
+      <w:proofErr w:type="spellEnd"/>
+      <w:r>
+        <w:rPr>
+          <w:bCs/>
+          <w:sz w:val="24"/>
+          <w:szCs w:val="24"/>
+        </w:rPr>
+        <w:t>(</w:t>
+      </w:r>
+      <w:proofErr w:type="gramEnd"/>
+      <w:r>
+        <w:rPr>
+          <w:bCs/>
+          <w:sz w:val="24"/>
+          <w:szCs w:val="24"/>
+        </w:rPr>
+        <w:t>) function processes the analog data from the sensor, converting it into a percentage value representing soil moisture ranging from 0% (dry) to 100% (saturated). This information is fundamental as it directly influences the soil's capacity to retain water, which in turn affects the growth, health, and productivity of tomato plants.</w:t>
       </w:r>
     </w:p>
     <w:p>
@@ -13779,7 +14693,7 @@
                     </pic:cNvPicPr>
                   </pic:nvPicPr>
                   <pic:blipFill>
-                    <a:blip r:embed="rId15" cstate="print">
+                    <a:blip r:embed="rId21" cstate="print">
                       <a:extLst>
                         <a:ext uri="{28A0092B-C50C-407E-A947-70E740481C1C}">
                           <a14:useLocalDpi xmlns:a14="http://schemas.microsoft.com/office/drawing/2010/main" val="0"/>
@@ -13817,12 +14731,16 @@
         <w:rPr>
           <w:b/>
           <w:bCs/>
-        </w:rPr>
-      </w:pPr>
-      <w:r>
-        <w:rPr>
-          <w:b/>
-          <w:bCs/>
+          <w:sz w:val="22"/>
+          <w:szCs w:val="22"/>
+        </w:rPr>
+      </w:pPr>
+      <w:r>
+        <w:rPr>
+          <w:b/>
+          <w:bCs/>
+          <w:sz w:val="22"/>
+          <w:szCs w:val="22"/>
         </w:rPr>
         <w:t xml:space="preserve">Fig </w:t>
       </w:r>
@@ -13830,6 +14748,8 @@
         <w:rPr>
           <w:b/>
           <w:bCs/>
+          <w:sz w:val="22"/>
+          <w:szCs w:val="22"/>
         </w:rPr>
         <w:t>6</w:t>
       </w:r>
@@ -13837,6 +14757,8 @@
         <w:rPr>
           <w:b/>
           <w:bCs/>
+          <w:sz w:val="22"/>
+          <w:szCs w:val="22"/>
         </w:rPr>
         <w:t>.</w:t>
       </w:r>
@@ -13844,6 +14766,8 @@
         <w:rPr>
           <w:b/>
           <w:bCs/>
+          <w:sz w:val="22"/>
+          <w:szCs w:val="22"/>
         </w:rPr>
         <w:t>2</w:t>
       </w:r>
@@ -13851,6 +14775,8 @@
         <w:rPr>
           <w:b/>
           <w:bCs/>
+          <w:sz w:val="22"/>
+          <w:szCs w:val="22"/>
         </w:rPr>
         <w:t>: Moisture of soil and status of pump displayed in Blynk app.</w:t>
       </w:r>
@@ -13878,15 +14804,7 @@
           <w:sz w:val="24"/>
           <w:szCs w:val="24"/>
         </w:rPr>
-        <w:t>T</w:t>
-      </w:r>
-      <w:r>
-        <w:rPr>
-          <w:bCs/>
-          <w:sz w:val="24"/>
-          <w:szCs w:val="24"/>
-        </w:rPr>
-        <w:t>he integration of the AB054 Soil Moisture Sensor, NodeMCU, and Blynk app in the smart agriculture system represents a sophisticated yet user-friendly approach to optimizing tomato cultivation. By leveraging real-time data on soil moisture levels and automating irrigation through the water pump, growers can ensure that tomato plants receive the precise amount of hydration needed for healthy growth and maximum yield. The seamless interaction between sensors, microcontrollers, and the Blynk app not only enhances monitoring and control but also empowers growers with actionable insights and decision-making capabilities, ultimately contributing to sustainable and efficient tomato farming practices.</w:t>
+        <w:t>The integration of the AB054 Soil Moisture Sensor, NodeMCU, and Blynk app in the smart agriculture system represents a sophisticated yet user-friendly approach to optimizing tomato cultivation. By leveraging real-time data on soil moisture levels and automating irrigation through the water pump, growers can ensure that tomato plants receive the precise amount of hydration needed for healthy growth and maximum yield. The seamless interaction between sensors, microcontrollers, and the Blynk app not only enhances monitoring and control but also empowers growers with actionable insights and decision-making capabilities, ultimately contributing to sustainable and efficient tomato farming practices.</w:t>
       </w:r>
     </w:p>
     <w:p>
@@ -14024,7 +14942,7 @@
                     </pic:cNvPicPr>
                   </pic:nvPicPr>
                   <pic:blipFill>
-                    <a:blip r:embed="rId16">
+                    <a:blip r:embed="rId22">
                       <a:extLst>
                         <a:ext uri="{28A0092B-C50C-407E-A947-70E740481C1C}">
                           <a14:useLocalDpi xmlns:a14="http://schemas.microsoft.com/office/drawing/2010/main" val="0"/>
@@ -14535,7 +15453,7 @@
           <w:noProof/>
         </w:rPr>
         <w:drawing>
-          <wp:inline distT="0" distB="0" distL="0" distR="0" wp14:anchorId="30C041CE" wp14:editId="263C165B">
+          <wp:inline distT="0" distB="0" distL="0" distR="0" wp14:anchorId="30C041CE" wp14:editId="6C2DEAC1">
             <wp:extent cx="2933700" cy="4318635"/>
             <wp:effectExtent l="0" t="0" r="0" b="5715"/>
             <wp:docPr id="2016094032" name="Picture 4"/>
@@ -14552,7 +15470,7 @@
                     </pic:cNvPicPr>
                   </pic:nvPicPr>
                   <pic:blipFill>
-                    <a:blip r:embed="rId17" cstate="print">
+                    <a:blip r:embed="rId23" cstate="print">
                       <a:extLst>
                         <a:ext uri="{28A0092B-C50C-407E-A947-70E740481C1C}">
                           <a14:useLocalDpi xmlns:a14="http://schemas.microsoft.com/office/drawing/2010/main" val="0"/>
@@ -14686,16 +15604,7 @@
           <w:sz w:val="32"/>
           <w:szCs w:val="32"/>
         </w:rPr>
-        <w:t xml:space="preserve">.3: </w:t>
-      </w:r>
-      <w:r>
-        <w:rPr>
-          <w:b/>
-          <w:bCs/>
-          <w:sz w:val="32"/>
-          <w:szCs w:val="32"/>
-        </w:rPr>
-        <w:t>Pest Detection and Disease Identification</w:t>
+        <w:t>.3: Pest Detection and Disease Identification</w:t>
       </w:r>
     </w:p>
     <w:p>
@@ -14724,7 +15633,7 @@
                     </pic:cNvPicPr>
                   </pic:nvPicPr>
                   <pic:blipFill>
-                    <a:blip r:embed="rId18">
+                    <a:blip r:embed="rId24">
                       <a:extLst>
                         <a:ext uri="{28A0092B-C50C-407E-A947-70E740481C1C}">
                           <a14:useLocalDpi xmlns:a14="http://schemas.microsoft.com/office/drawing/2010/main" val="0"/>
@@ -14942,14 +15851,30 @@
           <w:sz w:val="24"/>
           <w:szCs w:val="24"/>
         </w:rPr>
-        <w:t xml:space="preserve">The model is trained </w:t>
-      </w:r>
-      <w:r>
-        <w:rPr>
-          <w:sz w:val="24"/>
-          <w:szCs w:val="24"/>
-        </w:rPr>
-        <w:t xml:space="preserve"> to identify a range of diseases commonly affecting tomato plants. These diseases include:</w:t>
+        <w:t xml:space="preserve">The model is </w:t>
+      </w:r>
+      <w:proofErr w:type="gramStart"/>
+      <w:r>
+        <w:rPr>
+          <w:sz w:val="24"/>
+          <w:szCs w:val="24"/>
+        </w:rPr>
+        <w:t xml:space="preserve">trained </w:t>
+      </w:r>
+      <w:r>
+        <w:rPr>
+          <w:sz w:val="24"/>
+          <w:szCs w:val="24"/>
+        </w:rPr>
+        <w:t xml:space="preserve"> to</w:t>
+      </w:r>
+      <w:proofErr w:type="gramEnd"/>
+      <w:r>
+        <w:rPr>
+          <w:sz w:val="24"/>
+          <w:szCs w:val="24"/>
+        </w:rPr>
+        <w:t xml:space="preserve"> identify a range of diseases commonly affecting tomato plants. These diseases include:</w:t>
       </w:r>
     </w:p>
     <w:p>
@@ -15192,7 +16117,7 @@
                           </pic:cNvPicPr>
                         </pic:nvPicPr>
                         <pic:blipFill>
-                          <a:blip r:embed="rId19">
+                          <a:blip r:embed="rId25">
                             <a:extLst>
                               <a:ext uri="{28A0092B-C50C-407E-A947-70E740481C1C}">
                                 <a14:useLocalDpi xmlns:a14="http://schemas.microsoft.com/office/drawing/2010/main" val="0"/>
@@ -15226,7 +16151,7 @@
                           </pic:cNvPicPr>
                         </pic:nvPicPr>
                         <pic:blipFill>
-                          <a:blip r:embed="rId20">
+                          <a:blip r:embed="rId26">
                             <a:extLst>
                               <a:ext uri="{28A0092B-C50C-407E-A947-70E740481C1C}">
                                 <a14:useLocalDpi xmlns:a14="http://schemas.microsoft.com/office/drawing/2010/main" val="0"/>
@@ -15260,7 +16185,7 @@
                           </pic:cNvPicPr>
                         </pic:nvPicPr>
                         <pic:blipFill>
-                          <a:blip r:embed="rId21">
+                          <a:blip r:embed="rId27">
                             <a:extLst>
                               <a:ext uri="{28A0092B-C50C-407E-A947-70E740481C1C}">
                                 <a14:useLocalDpi xmlns:a14="http://schemas.microsoft.com/office/drawing/2010/main" val="0"/>
@@ -15294,7 +16219,7 @@
                           </pic:cNvPicPr>
                         </pic:nvPicPr>
                         <pic:blipFill>
-                          <a:blip r:embed="rId22">
+                          <a:blip r:embed="rId28">
                             <a:extLst>
                               <a:ext uri="{28A0092B-C50C-407E-A947-70E740481C1C}">
                                 <a14:useLocalDpi xmlns:a14="http://schemas.microsoft.com/office/drawing/2010/main" val="0"/>
@@ -15328,7 +16253,7 @@
                           </pic:cNvPicPr>
                         </pic:nvPicPr>
                         <pic:blipFill>
-                          <a:blip r:embed="rId23">
+                          <a:blip r:embed="rId29">
                             <a:extLst>
                               <a:ext uri="{28A0092B-C50C-407E-A947-70E740481C1C}">
                                 <a14:useLocalDpi xmlns:a14="http://schemas.microsoft.com/office/drawing/2010/main" val="0"/>
@@ -15362,7 +16287,7 @@
                           </pic:cNvPicPr>
                         </pic:nvPicPr>
                         <pic:blipFill>
-                          <a:blip r:embed="rId24">
+                          <a:blip r:embed="rId30">
                             <a:extLst>
                               <a:ext uri="{28A0092B-C50C-407E-A947-70E740481C1C}">
                                 <a14:useLocalDpi xmlns:a14="http://schemas.microsoft.com/office/drawing/2010/main" val="0"/>
@@ -15396,7 +16321,7 @@
                           </pic:cNvPicPr>
                         </pic:nvPicPr>
                         <pic:blipFill>
-                          <a:blip r:embed="rId25">
+                          <a:blip r:embed="rId31">
                             <a:extLst>
                               <a:ext uri="{28A0092B-C50C-407E-A947-70E740481C1C}">
                                 <a14:useLocalDpi xmlns:a14="http://schemas.microsoft.com/office/drawing/2010/main" val="0"/>
@@ -15430,7 +16355,7 @@
                           </pic:cNvPicPr>
                         </pic:nvPicPr>
                         <pic:blipFill>
-                          <a:blip r:embed="rId26">
+                          <a:blip r:embed="rId32">
                             <a:extLst>
                               <a:ext uri="{28A0092B-C50C-407E-A947-70E740481C1C}">
                                 <a14:useLocalDpi xmlns:a14="http://schemas.microsoft.com/office/drawing/2010/main" val="0"/>
@@ -15464,7 +16389,7 @@
                           </pic:cNvPicPr>
                         </pic:nvPicPr>
                         <pic:blipFill>
-                          <a:blip r:embed="rId27">
+                          <a:blip r:embed="rId33">
                             <a:extLst>
                               <a:ext uri="{28A0092B-C50C-407E-A947-70E740481C1C}">
                                 <a14:useLocalDpi xmlns:a14="http://schemas.microsoft.com/office/drawing/2010/main" val="0"/>
@@ -15519,31 +16444,31 @@
                   <o:lock v:ext="edit" aspectratio="t"/>
                 </v:shapetype>
                 <v:shape id="Picture 6" o:spid="_x0000_s1027" type="#_x0000_t75" style="position:absolute;left:93;top:19278;width:19185;height:18745;visibility:visible;mso-wrap-style:square" o:gfxdata="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">
-                  <v:imagedata r:id="rId28" o:title=""/>
+                  <v:imagedata r:id="rId34" o:title=""/>
                 </v:shape>
                 <v:shape id="Picture 7" o:spid="_x0000_s1028" type="#_x0000_t75" style="position:absolute;left:18897;top:19659;width:19660;height:18797;visibility:visible;mso-wrap-style:square" o:gfxdata="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">
-                  <v:imagedata r:id="rId29" o:title=""/>
+                  <v:imagedata r:id="rId35" o:title=""/>
                 </v:shape>
                 <v:shape id="Picture 8" o:spid="_x0000_s1029" type="#_x0000_t75" style="position:absolute;left:38557;top:20116;width:18821;height:19383;visibility:visible;mso-wrap-style:square" o:gfxdata="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">
-                  <v:imagedata r:id="rId30" o:title=""/>
+                  <v:imagedata r:id="rId36" o:title=""/>
                 </v:shape>
                 <v:shape id="Picture 5" o:spid="_x0000_s1030" type="#_x0000_t75" style="position:absolute;left:18440;top:152;width:19718;height:19507;visibility:visible;mso-wrap-style:square" o:gfxdata="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">
-                  <v:imagedata r:id="rId31" o:title=""/>
+                  <v:imagedata r:id="rId37" o:title=""/>
                 </v:shape>
                 <v:shape id="Picture 3" o:spid="_x0000_s1031" type="#_x0000_t75" style="position:absolute;top:228;width:18745;height:19431;visibility:visible;mso-wrap-style:square" o:gfxdata="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">
-                  <v:imagedata r:id="rId32" o:title=""/>
+                  <v:imagedata r:id="rId38" o:title=""/>
                 </v:shape>
                 <v:shape id="Picture 4" o:spid="_x0000_s1032" type="#_x0000_t75" style="position:absolute;left:38158;width:19220;height:20040;visibility:visible;mso-wrap-style:square" o:gfxdata="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">
-                  <v:imagedata r:id="rId33" o:title=""/>
+                  <v:imagedata r:id="rId39" o:title=""/>
                 </v:shape>
                 <v:shape id="Picture 9" o:spid="_x0000_s1033" type="#_x0000_t75" style="position:absolute;top:37947;width:19126;height:20117;visibility:visible;mso-wrap-style:square" o:gfxdata="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">
-                  <v:imagedata r:id="rId34" o:title=""/>
+                  <v:imagedata r:id="rId40" o:title=""/>
                 </v:shape>
                 <v:shape id="Picture 10" o:spid="_x0000_s1034" type="#_x0000_t75" style="position:absolute;left:18897;top:38023;width:20269;height:20117;visibility:visible;mso-wrap-style:square" o:gfxdata="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">
-                  <v:imagedata r:id="rId35" o:title=""/>
+                  <v:imagedata r:id="rId41" o:title=""/>
                 </v:shape>
                 <v:shape id="Picture 13" o:spid="_x0000_s1035" type="#_x0000_t75" style="position:absolute;left:38709;top:38023;width:18593;height:20247;visibility:visible;mso-wrap-style:square" o:gfxdata="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">
-                  <v:imagedata r:id="rId36" o:title=""/>
+                  <v:imagedata r:id="rId42" o:title=""/>
                 </v:shape>
                 <w10:anchorlock/>
               </v:group>
@@ -15602,16 +16527,7 @@
           <w:sz w:val="24"/>
           <w:szCs w:val="24"/>
         </w:rPr>
-        <w:t xml:space="preserve">: </w:t>
-      </w:r>
-      <w:r>
-        <w:rPr>
-          <w:b/>
-          <w:bCs/>
-          <w:sz w:val="24"/>
-          <w:szCs w:val="24"/>
-        </w:rPr>
-        <w:t>Different types of pests of tomato plant.</w:t>
+        <w:t>: Different types of pests of tomato plant.</w:t>
       </w:r>
     </w:p>
     <w:p>
@@ -15728,7 +16644,7 @@
                     <pic:cNvPicPr/>
                   </pic:nvPicPr>
                   <pic:blipFill>
-                    <a:blip r:embed="rId37"/>
+                    <a:blip r:embed="rId43"/>
                     <a:stretch>
                       <a:fillRect/>
                     </a:stretch>
@@ -16216,7 +17132,7 @@
                     </pic:cNvPicPr>
                   </pic:nvPicPr>
                   <pic:blipFill>
-                    <a:blip r:embed="rId38">
+                    <a:blip r:embed="rId44">
                       <a:extLst>
                         <a:ext uri="{28A0092B-C50C-407E-A947-70E740481C1C}">
                           <a14:useLocalDpi xmlns:a14="http://schemas.microsoft.com/office/drawing/2010/main" val="0"/>
@@ -16310,7 +17226,7 @@
       </w:pPr>
     </w:p>
     <w:sectPr>
-      <w:footerReference w:type="default" r:id="rId39"/>
+      <w:footerReference w:type="default" r:id="rId45"/>
       <w:pgSz w:w="11906" w:h="16838"/>
       <w:pgMar w:top="1440" w:right="1440" w:bottom="1440" w:left="1440" w:header="709" w:footer="709" w:gutter="0"/>
       <w:cols w:space="708"/>
@@ -16340,6 +17256,36 @@
 </file>
 
 <file path=word/footer1.xml><?xml version="1.0" encoding="utf-8"?>
+<w:ftr xmlns:wpc="http://schemas.microsoft.com/office/word/2010/wordprocessingCanvas" xmlns:cx="http://schemas.microsoft.com/office/drawing/2014/chartex" xmlns:cx1="http://schemas.microsoft.com/office/drawing/2015/9/8/chartex" xmlns:cx2="http://schemas.microsoft.com/office/drawing/2015/10/21/chartex" xmlns:cx3="http://schemas.microsoft.com/office/drawing/2016/5/9/chartex" xmlns:cx4="http://schemas.microsoft.com/office/drawing/2016/5/10/chartex" xmlns:cx5="http://schemas.microsoft.com/office/drawing/2016/5/11/chartex" xmlns:cx6="http://schemas.microsoft.com/office/drawing/2016/5/12/chartex" xmlns:cx7="http://schemas.microsoft.com/office/drawing/2016/5/13/chartex" xmlns:cx8="http://schemas.microsoft.com/office/drawing/2016/5/14/chartex" xmlns:mc="http://schemas.openxmlformats.org/markup-compatibility/2006" xmlns:aink="http://schemas.microsoft.com/office/drawing/2016/ink" xmlns:am3d="http://schemas.microsoft.com/office/drawing/2017/model3d" xmlns:o="urn:schemas-microsoft-com:office:office" xmlns:oel="http://schemas.microsoft.com/office/2019/extlst" xmlns:r="http://schemas.openxmlformats.org/officeDocument/2006/relationships" xmlns:m="http://schemas.openxmlformats.org/officeDocument/2006/math" xmlns:v="urn:schemas-microsoft-com:vml" xmlns:wp14="http://schemas.microsoft.com/office/word/2010/wordprocessingDrawing" xmlns:wp="http://schemas.openxmlformats.org/drawingml/2006/wordprocessingDrawing" xmlns:w10="urn:schemas-microsoft-com:office:word" xmlns:w="http://schemas.openxmlformats.org/wordprocessingml/2006/main" xmlns:w14="http://schemas.microsoft.com/office/word/2010/wordml" xmlns:w15="http://schemas.microsoft.com/office/word/2012/wordml" xmlns:w16cex="http://schemas.microsoft.com/office/word/2018/wordml/cex" xmlns:w16cid="http://schemas.microsoft.com/office/word/2016/wordml/cid" xmlns:w16="http://schemas.microsoft.com/office/word/2018/wordml" xmlns:w16du="http://schemas.microsoft.com/office/word/2023/wordml/word16du" xmlns:w16sdtdh="http://schemas.microsoft.com/office/word/2020/wordml/sdtdatahash" xmlns:w16se="http://schemas.microsoft.com/office/word/2015/wordml/symex" xmlns:wpg="http://schemas.microsoft.com/office/word/2010/wordprocessingGroup" xmlns:wpi="http://schemas.microsoft.com/office/word/2010/wordprocessingInk" xmlns:wne="http://schemas.microsoft.com/office/word/2006/wordml" xmlns:wps="http://schemas.microsoft.com/office/word/2010/wordprocessingShape" mc:Ignorable="w14 w15 w16se w16cid w16 w16cex w16sdtdh w16du wp14">
+  <w:p>
+    <w:pPr>
+      <w:pStyle w:val="Footer"/>
+    </w:pPr>
+  </w:p>
+</w:ftr>
+</file>
+
+<file path=word/footer2.xml><?xml version="1.0" encoding="utf-8"?>
+<w:ftr xmlns:wpc="http://schemas.microsoft.com/office/word/2010/wordprocessingCanvas" xmlns:cx="http://schemas.microsoft.com/office/drawing/2014/chartex" xmlns:cx1="http://schemas.microsoft.com/office/drawing/2015/9/8/chartex" xmlns:cx2="http://schemas.microsoft.com/office/drawing/2015/10/21/chartex" xmlns:cx3="http://schemas.microsoft.com/office/drawing/2016/5/9/chartex" xmlns:cx4="http://schemas.microsoft.com/office/drawing/2016/5/10/chartex" xmlns:cx5="http://schemas.microsoft.com/office/drawing/2016/5/11/chartex" xmlns:cx6="http://schemas.microsoft.com/office/drawing/2016/5/12/chartex" xmlns:cx7="http://schemas.microsoft.com/office/drawing/2016/5/13/chartex" xmlns:cx8="http://schemas.microsoft.com/office/drawing/2016/5/14/chartex" xmlns:mc="http://schemas.openxmlformats.org/markup-compatibility/2006" xmlns:aink="http://schemas.microsoft.com/office/drawing/2016/ink" xmlns:am3d="http://schemas.microsoft.com/office/drawing/2017/model3d" xmlns:o="urn:schemas-microsoft-com:office:office" xmlns:oel="http://schemas.microsoft.com/office/2019/extlst" xmlns:r="http://schemas.openxmlformats.org/officeDocument/2006/relationships" xmlns:m="http://schemas.openxmlformats.org/officeDocument/2006/math" xmlns:v="urn:schemas-microsoft-com:vml" xmlns:wp14="http://schemas.microsoft.com/office/word/2010/wordprocessingDrawing" xmlns:wp="http://schemas.openxmlformats.org/drawingml/2006/wordprocessingDrawing" xmlns:w10="urn:schemas-microsoft-com:office:word" xmlns:w="http://schemas.openxmlformats.org/wordprocessingml/2006/main" xmlns:w14="http://schemas.microsoft.com/office/word/2010/wordml" xmlns:w15="http://schemas.microsoft.com/office/word/2012/wordml" xmlns:w16cex="http://schemas.microsoft.com/office/word/2018/wordml/cex" xmlns:w16cid="http://schemas.microsoft.com/office/word/2016/wordml/cid" xmlns:w16="http://schemas.microsoft.com/office/word/2018/wordml" xmlns:w16du="http://schemas.microsoft.com/office/word/2023/wordml/word16du" xmlns:w16sdtdh="http://schemas.microsoft.com/office/word/2020/wordml/sdtdatahash" xmlns:w16se="http://schemas.microsoft.com/office/word/2015/wordml/symex" xmlns:wpg="http://schemas.microsoft.com/office/word/2010/wordprocessingGroup" xmlns:wpi="http://schemas.microsoft.com/office/word/2010/wordprocessingInk" xmlns:wne="http://schemas.microsoft.com/office/word/2006/wordml" xmlns:wps="http://schemas.microsoft.com/office/word/2010/wordprocessingShape" mc:Ignorable="w14 w15 w16se w16cid w16 w16cex w16sdtdh w16du wp14">
+  <w:p>
+    <w:pPr>
+      <w:pStyle w:val="Footer"/>
+    </w:pPr>
+  </w:p>
+</w:ftr>
+</file>
+
+<file path=word/footer3.xml><?xml version="1.0" encoding="utf-8"?>
+<w:ftr xmlns:wpc="http://schemas.microsoft.com/office/word/2010/wordprocessingCanvas" xmlns:cx="http://schemas.microsoft.com/office/drawing/2014/chartex" xmlns:cx1="http://schemas.microsoft.com/office/drawing/2015/9/8/chartex" xmlns:cx2="http://schemas.microsoft.com/office/drawing/2015/10/21/chartex" xmlns:cx3="http://schemas.microsoft.com/office/drawing/2016/5/9/chartex" xmlns:cx4="http://schemas.microsoft.com/office/drawing/2016/5/10/chartex" xmlns:cx5="http://schemas.microsoft.com/office/drawing/2016/5/11/chartex" xmlns:cx6="http://schemas.microsoft.com/office/drawing/2016/5/12/chartex" xmlns:cx7="http://schemas.microsoft.com/office/drawing/2016/5/13/chartex" xmlns:cx8="http://schemas.microsoft.com/office/drawing/2016/5/14/chartex" xmlns:mc="http://schemas.openxmlformats.org/markup-compatibility/2006" xmlns:aink="http://schemas.microsoft.com/office/drawing/2016/ink" xmlns:am3d="http://schemas.microsoft.com/office/drawing/2017/model3d" xmlns:o="urn:schemas-microsoft-com:office:office" xmlns:oel="http://schemas.microsoft.com/office/2019/extlst" xmlns:r="http://schemas.openxmlformats.org/officeDocument/2006/relationships" xmlns:m="http://schemas.openxmlformats.org/officeDocument/2006/math" xmlns:v="urn:schemas-microsoft-com:vml" xmlns:wp14="http://schemas.microsoft.com/office/word/2010/wordprocessingDrawing" xmlns:wp="http://schemas.openxmlformats.org/drawingml/2006/wordprocessingDrawing" xmlns:w10="urn:schemas-microsoft-com:office:word" xmlns:w="http://schemas.openxmlformats.org/wordprocessingml/2006/main" xmlns:w14="http://schemas.microsoft.com/office/word/2010/wordml" xmlns:w15="http://schemas.microsoft.com/office/word/2012/wordml" xmlns:w16cex="http://schemas.microsoft.com/office/word/2018/wordml/cex" xmlns:w16cid="http://schemas.microsoft.com/office/word/2016/wordml/cid" xmlns:w16="http://schemas.microsoft.com/office/word/2018/wordml" xmlns:w16du="http://schemas.microsoft.com/office/word/2023/wordml/word16du" xmlns:w16sdtdh="http://schemas.microsoft.com/office/word/2020/wordml/sdtdatahash" xmlns:w16se="http://schemas.microsoft.com/office/word/2015/wordml/symex" xmlns:wpg="http://schemas.microsoft.com/office/word/2010/wordprocessingGroup" xmlns:wpi="http://schemas.microsoft.com/office/word/2010/wordprocessingInk" xmlns:wne="http://schemas.microsoft.com/office/word/2006/wordml" xmlns:wps="http://schemas.microsoft.com/office/word/2010/wordprocessingShape" mc:Ignorable="w14 w15 w16se w16cid w16 w16cex w16sdtdh w16du wp14">
+  <w:p>
+    <w:pPr>
+      <w:pStyle w:val="Footer"/>
+    </w:pPr>
+  </w:p>
+</w:ftr>
+</file>
+
+<file path=word/footer4.xml><?xml version="1.0" encoding="utf-8"?>
 <w:ftr xmlns:wpc="http://schemas.microsoft.com/office/word/2010/wordprocessingCanvas" xmlns:cx="http://schemas.microsoft.com/office/drawing/2014/chartex" xmlns:cx1="http://schemas.microsoft.com/office/drawing/2015/9/8/chartex" xmlns:cx2="http://schemas.microsoft.com/office/drawing/2015/10/21/chartex" xmlns:cx3="http://schemas.microsoft.com/office/drawing/2016/5/9/chartex" xmlns:cx4="http://schemas.microsoft.com/office/drawing/2016/5/10/chartex" xmlns:cx5="http://schemas.microsoft.com/office/drawing/2016/5/11/chartex" xmlns:cx6="http://schemas.microsoft.com/office/drawing/2016/5/12/chartex" xmlns:cx7="http://schemas.microsoft.com/office/drawing/2016/5/13/chartex" xmlns:cx8="http://schemas.microsoft.com/office/drawing/2016/5/14/chartex" xmlns:mc="http://schemas.openxmlformats.org/markup-compatibility/2006" xmlns:aink="http://schemas.microsoft.com/office/drawing/2016/ink" xmlns:am3d="http://schemas.microsoft.com/office/drawing/2017/model3d" xmlns:o="urn:schemas-microsoft-com:office:office" xmlns:oel="http://schemas.microsoft.com/office/2019/extlst" xmlns:r="http://schemas.openxmlformats.org/officeDocument/2006/relationships" xmlns:m="http://schemas.openxmlformats.org/officeDocument/2006/math" xmlns:v="urn:schemas-microsoft-com:vml" xmlns:wp14="http://schemas.microsoft.com/office/word/2010/wordprocessingDrawing" xmlns:wp="http://schemas.openxmlformats.org/drawingml/2006/wordprocessingDrawing" xmlns:w10="urn:schemas-microsoft-com:office:word" xmlns:w="http://schemas.openxmlformats.org/wordprocessingml/2006/main" xmlns:w14="http://schemas.microsoft.com/office/word/2010/wordml" xmlns:w15="http://schemas.microsoft.com/office/word/2012/wordml" xmlns:w16cex="http://schemas.microsoft.com/office/word/2018/wordml/cex" xmlns:w16cid="http://schemas.microsoft.com/office/word/2016/wordml/cid" xmlns:w16="http://schemas.microsoft.com/office/word/2018/wordml" xmlns:w16du="http://schemas.microsoft.com/office/word/2023/wordml/word16du" xmlns:w16sdtdh="http://schemas.microsoft.com/office/word/2020/wordml/sdtdatahash" xmlns:w16se="http://schemas.microsoft.com/office/word/2015/wordml/symex" xmlns:wpg="http://schemas.microsoft.com/office/word/2010/wordprocessingGroup" xmlns:wpi="http://schemas.microsoft.com/office/word/2010/wordprocessingInk" xmlns:wne="http://schemas.microsoft.com/office/word/2006/wordml" xmlns:wps="http://schemas.microsoft.com/office/word/2010/wordprocessingShape" mc:Ignorable="w14 w15 w16se w16cid w16 w16cex w16sdtdh w16du wp14">
   <w:p>
     <w:pPr>
@@ -16420,7 +17366,7 @@
 </w:ftr>
 </file>
 
-<file path=word/footer2.xml><?xml version="1.0" encoding="utf-8"?>
+<file path=word/footer5.xml><?xml version="1.0" encoding="utf-8"?>
 <w:ftr xmlns:wpc="http://schemas.microsoft.com/office/word/2010/wordprocessingCanvas" xmlns:cx="http://schemas.microsoft.com/office/drawing/2014/chartex" xmlns:cx1="http://schemas.microsoft.com/office/drawing/2015/9/8/chartex" xmlns:cx2="http://schemas.microsoft.com/office/drawing/2015/10/21/chartex" xmlns:cx3="http://schemas.microsoft.com/office/drawing/2016/5/9/chartex" xmlns:cx4="http://schemas.microsoft.com/office/drawing/2016/5/10/chartex" xmlns:cx5="http://schemas.microsoft.com/office/drawing/2016/5/11/chartex" xmlns:cx6="http://schemas.microsoft.com/office/drawing/2016/5/12/chartex" xmlns:cx7="http://schemas.microsoft.com/office/drawing/2016/5/13/chartex" xmlns:cx8="http://schemas.microsoft.com/office/drawing/2016/5/14/chartex" xmlns:mc="http://schemas.openxmlformats.org/markup-compatibility/2006" xmlns:aink="http://schemas.microsoft.com/office/drawing/2016/ink" xmlns:am3d="http://schemas.microsoft.com/office/drawing/2017/model3d" xmlns:o="urn:schemas-microsoft-com:office:office" xmlns:oel="http://schemas.microsoft.com/office/2019/extlst" xmlns:r="http://schemas.openxmlformats.org/officeDocument/2006/relationships" xmlns:m="http://schemas.openxmlformats.org/officeDocument/2006/math" xmlns:v="urn:schemas-microsoft-com:vml" xmlns:wp14="http://schemas.microsoft.com/office/word/2010/wordprocessingDrawing" xmlns:wp="http://schemas.openxmlformats.org/drawingml/2006/wordprocessingDrawing" xmlns:w10="urn:schemas-microsoft-com:office:word" xmlns:w="http://schemas.openxmlformats.org/wordprocessingml/2006/main" xmlns:w14="http://schemas.microsoft.com/office/word/2010/wordml" xmlns:w15="http://schemas.microsoft.com/office/word/2012/wordml" xmlns:w16cex="http://schemas.microsoft.com/office/word/2018/wordml/cex" xmlns:w16cid="http://schemas.microsoft.com/office/word/2016/wordml/cid" xmlns:w16="http://schemas.microsoft.com/office/word/2018/wordml" xmlns:w16du="http://schemas.microsoft.com/office/word/2023/wordml/word16du" xmlns:w16sdtdh="http://schemas.microsoft.com/office/word/2020/wordml/sdtdatahash" xmlns:w16se="http://schemas.microsoft.com/office/word/2015/wordml/symex" xmlns:wpg="http://schemas.microsoft.com/office/word/2010/wordprocessingGroup" xmlns:wpi="http://schemas.microsoft.com/office/word/2010/wordprocessingInk" xmlns:wne="http://schemas.microsoft.com/office/word/2006/wordml" xmlns:wps="http://schemas.microsoft.com/office/word/2010/wordprocessingShape" mc:Ignorable="w14 w15 w16se w16cid w16 w16cex w16sdtdh w16du wp14">
   <w:p>
     <w:pPr>
@@ -16434,7 +17380,7 @@
 </w:ftr>
 </file>
 
-<file path=word/footer3.xml><?xml version="1.0" encoding="utf-8"?>
+<file path=word/footer6.xml><?xml version="1.0" encoding="utf-8"?>
 <w:ftr xmlns:wpc="http://schemas.microsoft.com/office/word/2010/wordprocessingCanvas" xmlns:cx="http://schemas.microsoft.com/office/drawing/2014/chartex" xmlns:cx1="http://schemas.microsoft.com/office/drawing/2015/9/8/chartex" xmlns:cx2="http://schemas.microsoft.com/office/drawing/2015/10/21/chartex" xmlns:cx3="http://schemas.microsoft.com/office/drawing/2016/5/9/chartex" xmlns:cx4="http://schemas.microsoft.com/office/drawing/2016/5/10/chartex" xmlns:cx5="http://schemas.microsoft.com/office/drawing/2016/5/11/chartex" xmlns:cx6="http://schemas.microsoft.com/office/drawing/2016/5/12/chartex" xmlns:cx7="http://schemas.microsoft.com/office/drawing/2016/5/13/chartex" xmlns:cx8="http://schemas.microsoft.com/office/drawing/2016/5/14/chartex" xmlns:mc="http://schemas.openxmlformats.org/markup-compatibility/2006" xmlns:aink="http://schemas.microsoft.com/office/drawing/2016/ink" xmlns:am3d="http://schemas.microsoft.com/office/drawing/2017/model3d" xmlns:o="urn:schemas-microsoft-com:office:office" xmlns:oel="http://schemas.microsoft.com/office/2019/extlst" xmlns:r="http://schemas.openxmlformats.org/officeDocument/2006/relationships" xmlns:m="http://schemas.openxmlformats.org/officeDocument/2006/math" xmlns:v="urn:schemas-microsoft-com:vml" xmlns:wp14="http://schemas.microsoft.com/office/word/2010/wordprocessingDrawing" xmlns:wp="http://schemas.openxmlformats.org/drawingml/2006/wordprocessingDrawing" xmlns:w10="urn:schemas-microsoft-com:office:word" xmlns:w="http://schemas.openxmlformats.org/wordprocessingml/2006/main" xmlns:w14="http://schemas.microsoft.com/office/word/2010/wordml" xmlns:w15="http://schemas.microsoft.com/office/word/2012/wordml" xmlns:w16cex="http://schemas.microsoft.com/office/word/2018/wordml/cex" xmlns:w16cid="http://schemas.microsoft.com/office/word/2016/wordml/cid" xmlns:w16="http://schemas.microsoft.com/office/word/2018/wordml" xmlns:w16du="http://schemas.microsoft.com/office/word/2023/wordml/word16du" xmlns:w16sdtdh="http://schemas.microsoft.com/office/word/2020/wordml/sdtdatahash" xmlns:w16se="http://schemas.microsoft.com/office/word/2015/wordml/symex" xmlns:wpg="http://schemas.microsoft.com/office/word/2010/wordprocessingGroup" xmlns:wpi="http://schemas.microsoft.com/office/word/2010/wordprocessingInk" xmlns:wne="http://schemas.microsoft.com/office/word/2006/wordml" xmlns:wps="http://schemas.microsoft.com/office/word/2010/wordprocessingShape" mc:Ignorable="w14 w15 w16se w16cid w16 w16cex w16sdtdh w16du wp14">
   <w:p>
     <w:pPr>
@@ -16486,6 +17432,36 @@
 </file>
 
 <file path=word/header1.xml><?xml version="1.0" encoding="utf-8"?>
+<w:hdr xmlns:wpc="http://schemas.microsoft.com/office/word/2010/wordprocessingCanvas" xmlns:cx="http://schemas.microsoft.com/office/drawing/2014/chartex" xmlns:cx1="http://schemas.microsoft.com/office/drawing/2015/9/8/chartex" xmlns:cx2="http://schemas.microsoft.com/office/drawing/2015/10/21/chartex" xmlns:cx3="http://schemas.microsoft.com/office/drawing/2016/5/9/chartex" xmlns:cx4="http://schemas.microsoft.com/office/drawing/2016/5/10/chartex" xmlns:cx5="http://schemas.microsoft.com/office/drawing/2016/5/11/chartex" xmlns:cx6="http://schemas.microsoft.com/office/drawing/2016/5/12/chartex" xmlns:cx7="http://schemas.microsoft.com/office/drawing/2016/5/13/chartex" xmlns:cx8="http://schemas.microsoft.com/office/drawing/2016/5/14/chartex" xmlns:mc="http://schemas.openxmlformats.org/markup-compatibility/2006" xmlns:aink="http://schemas.microsoft.com/office/drawing/2016/ink" xmlns:am3d="http://schemas.microsoft.com/office/drawing/2017/model3d" xmlns:o="urn:schemas-microsoft-com:office:office" xmlns:oel="http://schemas.microsoft.com/office/2019/extlst" xmlns:r="http://schemas.openxmlformats.org/officeDocument/2006/relationships" xmlns:m="http://schemas.openxmlformats.org/officeDocument/2006/math" xmlns:v="urn:schemas-microsoft-com:vml" xmlns:wp14="http://schemas.microsoft.com/office/word/2010/wordprocessingDrawing" xmlns:wp="http://schemas.openxmlformats.org/drawingml/2006/wordprocessingDrawing" xmlns:w10="urn:schemas-microsoft-com:office:word" xmlns:w="http://schemas.openxmlformats.org/wordprocessingml/2006/main" xmlns:w14="http://schemas.microsoft.com/office/word/2010/wordml" xmlns:w15="http://schemas.microsoft.com/office/word/2012/wordml" xmlns:w16cex="http://schemas.microsoft.com/office/word/2018/wordml/cex" xmlns:w16cid="http://schemas.microsoft.com/office/word/2016/wordml/cid" xmlns:w16="http://schemas.microsoft.com/office/word/2018/wordml" xmlns:w16du="http://schemas.microsoft.com/office/word/2023/wordml/word16du" xmlns:w16sdtdh="http://schemas.microsoft.com/office/word/2020/wordml/sdtdatahash" xmlns:w16se="http://schemas.microsoft.com/office/word/2015/wordml/symex" xmlns:wpg="http://schemas.microsoft.com/office/word/2010/wordprocessingGroup" xmlns:wpi="http://schemas.microsoft.com/office/word/2010/wordprocessingInk" xmlns:wne="http://schemas.microsoft.com/office/word/2006/wordml" xmlns:wps="http://schemas.microsoft.com/office/word/2010/wordprocessingShape" mc:Ignorable="w14 w15 w16se w16cid w16 w16cex w16sdtdh w16du wp14">
+  <w:p>
+    <w:pPr>
+      <w:pStyle w:val="Header"/>
+    </w:pPr>
+  </w:p>
+</w:hdr>
+</file>
+
+<file path=word/header2.xml><?xml version="1.0" encoding="utf-8"?>
+<w:hdr xmlns:wpc="http://schemas.microsoft.com/office/word/2010/wordprocessingCanvas" xmlns:cx="http://schemas.microsoft.com/office/drawing/2014/chartex" xmlns:cx1="http://schemas.microsoft.com/office/drawing/2015/9/8/chartex" xmlns:cx2="http://schemas.microsoft.com/office/drawing/2015/10/21/chartex" xmlns:cx3="http://schemas.microsoft.com/office/drawing/2016/5/9/chartex" xmlns:cx4="http://schemas.microsoft.com/office/drawing/2016/5/10/chartex" xmlns:cx5="http://schemas.microsoft.com/office/drawing/2016/5/11/chartex" xmlns:cx6="http://schemas.microsoft.com/office/drawing/2016/5/12/chartex" xmlns:cx7="http://schemas.microsoft.com/office/drawing/2016/5/13/chartex" xmlns:cx8="http://schemas.microsoft.com/office/drawing/2016/5/14/chartex" xmlns:mc="http://schemas.openxmlformats.org/markup-compatibility/2006" xmlns:aink="http://schemas.microsoft.com/office/drawing/2016/ink" xmlns:am3d="http://schemas.microsoft.com/office/drawing/2017/model3d" xmlns:o="urn:schemas-microsoft-com:office:office" xmlns:oel="http://schemas.microsoft.com/office/2019/extlst" xmlns:r="http://schemas.openxmlformats.org/officeDocument/2006/relationships" xmlns:m="http://schemas.openxmlformats.org/officeDocument/2006/math" xmlns:v="urn:schemas-microsoft-com:vml" xmlns:wp14="http://schemas.microsoft.com/office/word/2010/wordprocessingDrawing" xmlns:wp="http://schemas.openxmlformats.org/drawingml/2006/wordprocessingDrawing" xmlns:w10="urn:schemas-microsoft-com:office:word" xmlns:w="http://schemas.openxmlformats.org/wordprocessingml/2006/main" xmlns:w14="http://schemas.microsoft.com/office/word/2010/wordml" xmlns:w15="http://schemas.microsoft.com/office/word/2012/wordml" xmlns:w16cex="http://schemas.microsoft.com/office/word/2018/wordml/cex" xmlns:w16cid="http://schemas.microsoft.com/office/word/2016/wordml/cid" xmlns:w16="http://schemas.microsoft.com/office/word/2018/wordml" xmlns:w16du="http://schemas.microsoft.com/office/word/2023/wordml/word16du" xmlns:w16sdtdh="http://schemas.microsoft.com/office/word/2020/wordml/sdtdatahash" xmlns:w16se="http://schemas.microsoft.com/office/word/2015/wordml/symex" xmlns:wpg="http://schemas.microsoft.com/office/word/2010/wordprocessingGroup" xmlns:wpi="http://schemas.microsoft.com/office/word/2010/wordprocessingInk" xmlns:wne="http://schemas.microsoft.com/office/word/2006/wordml" xmlns:wps="http://schemas.microsoft.com/office/word/2010/wordprocessingShape" mc:Ignorable="w14 w15 w16se w16cid w16 w16cex w16sdtdh w16du wp14">
+  <w:p>
+    <w:pPr>
+      <w:pStyle w:val="Header"/>
+    </w:pPr>
+  </w:p>
+</w:hdr>
+</file>
+
+<file path=word/header3.xml><?xml version="1.0" encoding="utf-8"?>
+<w:hdr xmlns:wpc="http://schemas.microsoft.com/office/word/2010/wordprocessingCanvas" xmlns:cx="http://schemas.microsoft.com/office/drawing/2014/chartex" xmlns:cx1="http://schemas.microsoft.com/office/drawing/2015/9/8/chartex" xmlns:cx2="http://schemas.microsoft.com/office/drawing/2015/10/21/chartex" xmlns:cx3="http://schemas.microsoft.com/office/drawing/2016/5/9/chartex" xmlns:cx4="http://schemas.microsoft.com/office/drawing/2016/5/10/chartex" xmlns:cx5="http://schemas.microsoft.com/office/drawing/2016/5/11/chartex" xmlns:cx6="http://schemas.microsoft.com/office/drawing/2016/5/12/chartex" xmlns:cx7="http://schemas.microsoft.com/office/drawing/2016/5/13/chartex" xmlns:cx8="http://schemas.microsoft.com/office/drawing/2016/5/14/chartex" xmlns:mc="http://schemas.openxmlformats.org/markup-compatibility/2006" xmlns:aink="http://schemas.microsoft.com/office/drawing/2016/ink" xmlns:am3d="http://schemas.microsoft.com/office/drawing/2017/model3d" xmlns:o="urn:schemas-microsoft-com:office:office" xmlns:oel="http://schemas.microsoft.com/office/2019/extlst" xmlns:r="http://schemas.openxmlformats.org/officeDocument/2006/relationships" xmlns:m="http://schemas.openxmlformats.org/officeDocument/2006/math" xmlns:v="urn:schemas-microsoft-com:vml" xmlns:wp14="http://schemas.microsoft.com/office/word/2010/wordprocessingDrawing" xmlns:wp="http://schemas.openxmlformats.org/drawingml/2006/wordprocessingDrawing" xmlns:w10="urn:schemas-microsoft-com:office:word" xmlns:w="http://schemas.openxmlformats.org/wordprocessingml/2006/main" xmlns:w14="http://schemas.microsoft.com/office/word/2010/wordml" xmlns:w15="http://schemas.microsoft.com/office/word/2012/wordml" xmlns:w16cex="http://schemas.microsoft.com/office/word/2018/wordml/cex" xmlns:w16cid="http://schemas.microsoft.com/office/word/2016/wordml/cid" xmlns:w16="http://schemas.microsoft.com/office/word/2018/wordml" xmlns:w16du="http://schemas.microsoft.com/office/word/2023/wordml/word16du" xmlns:w16sdtdh="http://schemas.microsoft.com/office/word/2020/wordml/sdtdatahash" xmlns:w16se="http://schemas.microsoft.com/office/word/2015/wordml/symex" xmlns:wpg="http://schemas.microsoft.com/office/word/2010/wordprocessingGroup" xmlns:wpi="http://schemas.microsoft.com/office/word/2010/wordprocessingInk" xmlns:wne="http://schemas.microsoft.com/office/word/2006/wordml" xmlns:wps="http://schemas.microsoft.com/office/word/2010/wordprocessingShape" mc:Ignorable="w14 w15 w16se w16cid w16 w16cex w16sdtdh w16du wp14">
+  <w:p>
+    <w:pPr>
+      <w:pStyle w:val="Header"/>
+    </w:pPr>
+  </w:p>
+</w:hdr>
+</file>
+
+<file path=word/header4.xml><?xml version="1.0" encoding="utf-8"?>
 <w:hdr xmlns:wpc="http://schemas.microsoft.com/office/word/2010/wordprocessingCanvas" xmlns:cx="http://schemas.microsoft.com/office/drawing/2014/chartex" xmlns:cx1="http://schemas.microsoft.com/office/drawing/2015/9/8/chartex" xmlns:cx2="http://schemas.microsoft.com/office/drawing/2015/10/21/chartex" xmlns:cx3="http://schemas.microsoft.com/office/drawing/2016/5/9/chartex" xmlns:cx4="http://schemas.microsoft.com/office/drawing/2016/5/10/chartex" xmlns:cx5="http://schemas.microsoft.com/office/drawing/2016/5/11/chartex" xmlns:cx6="http://schemas.microsoft.com/office/drawing/2016/5/12/chartex" xmlns:cx7="http://schemas.microsoft.com/office/drawing/2016/5/13/chartex" xmlns:cx8="http://schemas.microsoft.com/office/drawing/2016/5/14/chartex" xmlns:mc="http://schemas.openxmlformats.org/markup-compatibility/2006" xmlns:aink="http://schemas.microsoft.com/office/drawing/2016/ink" xmlns:am3d="http://schemas.microsoft.com/office/drawing/2017/model3d" xmlns:o="urn:schemas-microsoft-com:office:office" xmlns:oel="http://schemas.microsoft.com/office/2019/extlst" xmlns:r="http://schemas.openxmlformats.org/officeDocument/2006/relationships" xmlns:m="http://schemas.openxmlformats.org/officeDocument/2006/math" xmlns:v="urn:schemas-microsoft-com:vml" xmlns:wp14="http://schemas.microsoft.com/office/word/2010/wordprocessingDrawing" xmlns:wp="http://schemas.openxmlformats.org/drawingml/2006/wordprocessingDrawing" xmlns:w10="urn:schemas-microsoft-com:office:word" xmlns:w="http://schemas.openxmlformats.org/wordprocessingml/2006/main" xmlns:w14="http://schemas.microsoft.com/office/word/2010/wordml" xmlns:w15="http://schemas.microsoft.com/office/word/2012/wordml" xmlns:w16cex="http://schemas.microsoft.com/office/word/2018/wordml/cex" xmlns:w16cid="http://schemas.microsoft.com/office/word/2016/wordml/cid" xmlns:w16="http://schemas.microsoft.com/office/word/2018/wordml" xmlns:w16du="http://schemas.microsoft.com/office/word/2023/wordml/word16du" xmlns:w16sdtdh="http://schemas.microsoft.com/office/word/2020/wordml/sdtdatahash" xmlns:w16se="http://schemas.microsoft.com/office/word/2015/wordml/symex" xmlns:wpg="http://schemas.microsoft.com/office/word/2010/wordprocessingGroup" xmlns:wpi="http://schemas.microsoft.com/office/word/2010/wordprocessingInk" xmlns:wne="http://schemas.microsoft.com/office/word/2006/wordml" xmlns:wps="http://schemas.microsoft.com/office/word/2010/wordprocessingShape" mc:Ignorable="w14 w15 w16se w16cid w16 w16cex w16sdtdh w16du wp14">
   <w:p>
     <w:pPr>
@@ -16895,7 +17871,7 @@
 </w:hdr>
 </file>
 
-<file path=word/header2.xml><?xml version="1.0" encoding="utf-8"?>
+<file path=word/header5.xml><?xml version="1.0" encoding="utf-8"?>
 <w:hdr xmlns:wpc="http://schemas.microsoft.com/office/word/2010/wordprocessingCanvas" xmlns:cx="http://schemas.microsoft.com/office/drawing/2014/chartex" xmlns:cx1="http://schemas.microsoft.com/office/drawing/2015/9/8/chartex" xmlns:cx2="http://schemas.microsoft.com/office/drawing/2015/10/21/chartex" xmlns:cx3="http://schemas.microsoft.com/office/drawing/2016/5/9/chartex" xmlns:cx4="http://schemas.microsoft.com/office/drawing/2016/5/10/chartex" xmlns:cx5="http://schemas.microsoft.com/office/drawing/2016/5/11/chartex" xmlns:cx6="http://schemas.microsoft.com/office/drawing/2016/5/12/chartex" xmlns:cx7="http://schemas.microsoft.com/office/drawing/2016/5/13/chartex" xmlns:cx8="http://schemas.microsoft.com/office/drawing/2016/5/14/chartex" xmlns:mc="http://schemas.openxmlformats.org/markup-compatibility/2006" xmlns:aink="http://schemas.microsoft.com/office/drawing/2016/ink" xmlns:am3d="http://schemas.microsoft.com/office/drawing/2017/model3d" xmlns:o="urn:schemas-microsoft-com:office:office" xmlns:oel="http://schemas.microsoft.com/office/2019/extlst" xmlns:r="http://schemas.openxmlformats.org/officeDocument/2006/relationships" xmlns:m="http://schemas.openxmlformats.org/officeDocument/2006/math" xmlns:v="urn:schemas-microsoft-com:vml" xmlns:wp14="http://schemas.microsoft.com/office/word/2010/wordprocessingDrawing" xmlns:wp="http://schemas.openxmlformats.org/drawingml/2006/wordprocessingDrawing" xmlns:w10="urn:schemas-microsoft-com:office:word" xmlns:w="http://schemas.openxmlformats.org/wordprocessingml/2006/main" xmlns:w14="http://schemas.microsoft.com/office/word/2010/wordml" xmlns:w15="http://schemas.microsoft.com/office/word/2012/wordml" xmlns:w16cex="http://schemas.microsoft.com/office/word/2018/wordml/cex" xmlns:w16cid="http://schemas.microsoft.com/office/word/2016/wordml/cid" xmlns:w16="http://schemas.microsoft.com/office/word/2018/wordml" xmlns:w16du="http://schemas.microsoft.com/office/word/2023/wordml/word16du" xmlns:w16sdtdh="http://schemas.microsoft.com/office/word/2020/wordml/sdtdatahash" xmlns:w16se="http://schemas.microsoft.com/office/word/2015/wordml/symex" xmlns:wpg="http://schemas.microsoft.com/office/word/2010/wordprocessingGroup" xmlns:wpi="http://schemas.microsoft.com/office/word/2010/wordprocessingInk" xmlns:wne="http://schemas.microsoft.com/office/word/2006/wordml" xmlns:wps="http://schemas.microsoft.com/office/word/2010/wordprocessingShape" mc:Ignorable="w14 w15 w16se w16cid w16 w16cex w16sdtdh w16du wp14">
   <w:p>
     <w:pPr>
@@ -18981,6 +19957,7 @@
   <w:style w:type="character" w:default="1" w:styleId="DefaultParagraphFont">
     <w:name w:val="Default Paragraph Font"/>
     <w:uiPriority w:val="1"/>
+    <w:semiHidden/>
     <w:unhideWhenUsed/>
   </w:style>
   <w:style w:type="table" w:default="1" w:styleId="TableNormal">

</xml_diff>

<commit_message>
Added Updated Machine learning code Added Conclusion to the report
</commit_message>
<xml_diff>
--- a/Project Report_Phase II.docx
+++ b/Project Report_Phase II.docx
@@ -533,23 +533,7 @@
           <w:b/>
           <w:sz w:val="30"/>
         </w:rPr>
-        <w:t xml:space="preserve">ABHAS </w:t>
-      </w:r>
-      <w:proofErr w:type="gramStart"/>
-      <w:r>
-        <w:rPr>
-          <w:b/>
-          <w:sz w:val="30"/>
-        </w:rPr>
-        <w:t>AGNIHOTRI  -</w:t>
-      </w:r>
-      <w:proofErr w:type="gramEnd"/>
-      <w:r>
-        <w:rPr>
-          <w:b/>
-          <w:sz w:val="30"/>
-        </w:rPr>
-        <w:t xml:space="preserve">  ENG20CT0001</w:t>
+        <w:t>ABHAS AGNIHOTRI  -  ENG20CT0001</w:t>
       </w:r>
     </w:p>
     <w:p>
@@ -574,23 +558,7 @@
           <w:sz w:val="30"/>
         </w:rPr>
         <w:tab/>
-        <w:t xml:space="preserve">            </w:t>
-      </w:r>
-      <w:proofErr w:type="gramStart"/>
-      <w:r>
-        <w:rPr>
-          <w:b/>
-          <w:sz w:val="30"/>
-        </w:rPr>
-        <w:t>-  ENG</w:t>
-      </w:r>
-      <w:proofErr w:type="gramEnd"/>
-      <w:r>
-        <w:rPr>
-          <w:b/>
-          <w:sz w:val="30"/>
-        </w:rPr>
-        <w:t>20CT0009</w:t>
+        <w:t xml:space="preserve">            -  ENG20CT0009</w:t>
       </w:r>
       <w:r>
         <w:rPr>
@@ -615,23 +583,7 @@
           <w:b/>
           <w:sz w:val="30"/>
         </w:rPr>
-        <w:t xml:space="preserve">SHASHIKALA M S      </w:t>
-      </w:r>
-      <w:proofErr w:type="gramStart"/>
-      <w:r>
-        <w:rPr>
-          <w:b/>
-          <w:sz w:val="30"/>
-        </w:rPr>
-        <w:t>-  ENG</w:t>
-      </w:r>
-      <w:proofErr w:type="gramEnd"/>
-      <w:r>
-        <w:rPr>
-          <w:b/>
-          <w:sz w:val="30"/>
-        </w:rPr>
-        <w:t>20CT0025</w:t>
+        <w:t>SHASHIKALA M S      -  ENG20CT0025</w:t>
       </w:r>
     </w:p>
     <w:p>
@@ -849,12 +801,6 @@
           <w:sz w:val="28"/>
         </w:rPr>
         <w:sectPr>
-          <w:headerReference w:type="even" r:id="rId9"/>
-          <w:headerReference w:type="default" r:id="rId10"/>
-          <w:footerReference w:type="even" r:id="rId11"/>
-          <w:footerReference w:type="default" r:id="rId12"/>
-          <w:headerReference w:type="first" r:id="rId13"/>
-          <w:footerReference w:type="first" r:id="rId14"/>
           <w:pgSz w:w="11920" w:h="16850"/>
           <w:pgMar w:top="1680" w:right="1320" w:bottom="280" w:left="1340" w:header="720" w:footer="720" w:gutter="0"/>
           <w:pgBorders w:offsetFrom="page">
@@ -870,7 +816,7 @@
     <w:p>
       <w:pPr>
         <w:pStyle w:val="BodyText"/>
-        <w:ind w:left="142"/>
+        <w:ind w:left="142" w:hanging="709"/>
         <w:jc w:val="center"/>
         <w:rPr>
           <w:sz w:val="20"/>
@@ -1041,7 +987,7 @@
       <w:pPr>
         <w:pStyle w:val="BodyText"/>
         <w:spacing w:before="8" w:line="235" w:lineRule="auto"/>
-        <w:ind w:left="3030" w:right="3040"/>
+        <w:ind w:left="2835" w:right="3040"/>
         <w:jc w:val="center"/>
       </w:pPr>
       <w:r>
@@ -1141,12 +1087,6 @@
       <w:r>
         <w:rPr>
           <w:b/>
-        </w:rPr>
-        <w:t xml:space="preserve"> </w:t>
-      </w:r>
-      <w:r>
-        <w:rPr>
-          <w:b/>
           <w:bCs/>
         </w:rPr>
         <w:t>IoT-Enhanced Tomato plant cultivation with machine learning</w:t>
@@ -1583,7 +1523,6 @@
       <w:r>
         <w:tab/>
       </w:r>
-      <w:proofErr w:type="gramStart"/>
       <w:r>
         <w:t>Chairperson</w:t>
       </w:r>
@@ -1594,11 +1533,7 @@
         <w:t>,</w:t>
       </w:r>
       <w:r>
-        <w:t>Dept.</w:t>
-      </w:r>
-      <w:proofErr w:type="gramEnd"/>
-      <w:r>
-        <w:t xml:space="preserve"> of </w:t>
+        <w:t xml:space="preserve">Dept. of </w:t>
       </w:r>
       <w:r>
         <w:t xml:space="preserve">CST, </w:t>
@@ -1667,7 +1602,6 @@
         </w:rPr>
         <w:t xml:space="preserve"> </w:t>
       </w:r>
-      <w:proofErr w:type="gramStart"/>
       <w:r>
         <w:rPr>
           <w:spacing w:val="-2"/>
@@ -1689,16 +1623,7 @@
           <w:sz w:val="24"/>
           <w:lang w:val="en-IN"/>
         </w:rPr>
-        <w:t xml:space="preserve"> </w:t>
-      </w:r>
-      <w:proofErr w:type="gramEnd"/>
-      <w:r>
-        <w:rPr>
-          <w:spacing w:val="-2"/>
-          <w:sz w:val="24"/>
-          <w:lang w:val="en-IN"/>
-        </w:rPr>
-        <w:t xml:space="preserve">                       </w:t>
+        <w:t xml:space="preserve">                        </w:t>
       </w:r>
       <w:r>
         <w:rPr>
@@ -2226,39 +2151,37 @@
         <w:adjustRightInd w:val="0"/>
         <w:jc w:val="center"/>
         <w:rPr>
+          <w:sz w:val="28"/>
+          <w:szCs w:val="28"/>
+        </w:rPr>
+      </w:pPr>
+      <w:r>
+        <w:rPr>
+          <w:b/>
+          <w:sz w:val="40"/>
+          <w:szCs w:val="40"/>
+        </w:rPr>
+        <w:t>DECLARATION</w:t>
+      </w:r>
+      <w:r>
+        <w:rPr>
+          <w:sz w:val="28"/>
+          <w:szCs w:val="28"/>
+        </w:rPr>
+        <w:t xml:space="preserve"> </w:t>
+      </w:r>
+    </w:p>
+    <w:p>
+      <w:pPr>
+        <w:adjustRightInd w:val="0"/>
+        <w:jc w:val="center"/>
+        <w:rPr>
           <w:b/>
           <w:sz w:val="40"/>
           <w:szCs w:val="40"/>
           <w:lang w:val="en-IN" w:eastAsia="en-IN"/>
         </w:rPr>
       </w:pPr>
-      <w:r>
-        <w:rPr>
-          <w:b/>
-          <w:sz w:val="40"/>
-          <w:szCs w:val="40"/>
-        </w:rPr>
-        <w:t>DECLARATION</w:t>
-      </w:r>
-    </w:p>
-    <w:p>
-      <w:pPr>
-        <w:adjustRightInd w:val="0"/>
-        <w:spacing w:line="360" w:lineRule="auto"/>
-        <w:ind w:left="1440"/>
-        <w:jc w:val="center"/>
-        <w:rPr>
-          <w:sz w:val="28"/>
-          <w:szCs w:val="28"/>
-        </w:rPr>
-      </w:pPr>
-      <w:r>
-        <w:rPr>
-          <w:sz w:val="28"/>
-          <w:szCs w:val="28"/>
-        </w:rPr>
-        <w:t xml:space="preserve"> </w:t>
-      </w:r>
     </w:p>
     <w:p>
       <w:pPr>
@@ -2266,6 +2189,7 @@
         <w:spacing w:before="351" w:line="360" w:lineRule="auto"/>
         <w:ind w:left="102" w:right="108"/>
         <w:contextualSpacing/>
+        <w:jc w:val="both"/>
       </w:pPr>
       <w:r>
         <w:t>We</w:t>
@@ -2289,15 +2213,13 @@
         <w:t xml:space="preserve"> students</w:t>
       </w:r>
       <w:r>
-        <w:t xml:space="preserve"> of the seventh semester </w:t>
-      </w:r>
-      <w:proofErr w:type="spellStart"/>
-      <w:r>
-        <w:t>B.Tech</w:t>
-      </w:r>
-      <w:proofErr w:type="spellEnd"/>
-      <w:r>
-        <w:t xml:space="preserve"> in Computer Science and Technology, at</w:t>
+        <w:t xml:space="preserve"> of the </w:t>
+      </w:r>
+      <w:r>
+        <w:t>eight</w:t>
+      </w:r>
+      <w:r>
+        <w:t xml:space="preserve"> semester B.Tech in Computer Science and Technology, at</w:t>
       </w:r>
       <w:r>
         <w:t xml:space="preserve"> </w:t>
@@ -2349,16 +2271,32 @@
       </w:r>
       <w:r>
         <w:t>.</w:t>
-      </w:r>
-      <w:r>
-        <w:br/>
       </w:r>
     </w:p>
     <w:p>
       <w:pPr>
         <w:pStyle w:val="BodyText"/>
         <w:spacing w:before="351" w:line="360" w:lineRule="auto"/>
-        <w:ind w:left="100" w:right="106"/>
+        <w:ind w:left="102" w:right="108"/>
+        <w:contextualSpacing/>
+        <w:jc w:val="both"/>
+      </w:pPr>
+    </w:p>
+    <w:p>
+      <w:pPr>
+        <w:pStyle w:val="BodyText"/>
+        <w:spacing w:before="351" w:line="360" w:lineRule="auto"/>
+        <w:ind w:left="102" w:right="108"/>
+        <w:contextualSpacing/>
+        <w:jc w:val="both"/>
+      </w:pPr>
+    </w:p>
+    <w:p>
+      <w:pPr>
+        <w:pStyle w:val="BodyText"/>
+        <w:spacing w:before="351" w:line="360" w:lineRule="auto"/>
+        <w:ind w:left="102" w:right="108"/>
+        <w:contextualSpacing/>
         <w:jc w:val="both"/>
       </w:pPr>
       <w:r>
@@ -3895,17 +3833,6 @@
     </w:p>
     <w:p>
       <w:pPr>
-        <w:spacing w:before="1" w:line="360" w:lineRule="auto"/>
-        <w:ind w:left="114" w:right="132"/>
-        <w:jc w:val="both"/>
-        <w:rPr>
-          <w:i/>
-          <w:sz w:val="24"/>
-        </w:rPr>
-      </w:pPr>
-    </w:p>
-    <w:p>
-      <w:pPr>
         <w:ind w:left="114"/>
         <w:jc w:val="both"/>
         <w:rPr>
@@ -4119,6 +4046,7 @@
           <w:sz w:val="36"/>
           <w:szCs w:val="36"/>
         </w:rPr>
+        <w:lastRenderedPageBreak/>
         <w:t>ABSTRACT</w:t>
       </w:r>
     </w:p>
@@ -4426,19 +4354,29 @@
     </w:p>
     <w:p>
       <w:pPr>
-        <w:rPr>
-          <w:sz w:val="28"/>
-        </w:rPr>
-      </w:pPr>
-      <w:r>
-        <w:rPr>
-          <w:sz w:val="28"/>
+        <w:jc w:val="center"/>
+        <w:rPr>
+          <w:b/>
+          <w:bCs/>
+          <w:sz w:val="36"/>
+          <w:szCs w:val="36"/>
+        </w:rPr>
+      </w:pPr>
+      <w:r>
+        <w:rPr>
+          <w:b/>
+          <w:bCs/>
+          <w:sz w:val="36"/>
+          <w:szCs w:val="36"/>
         </w:rPr>
         <w:t>LIST OF FIGURES</w:t>
       </w:r>
       <w:r>
         <w:rPr>
-          <w:sz w:val="28"/>
+          <w:b/>
+          <w:bCs/>
+          <w:sz w:val="36"/>
+          <w:szCs w:val="36"/>
         </w:rPr>
         <w:br/>
       </w:r>
@@ -4629,7 +4567,23 @@
                 <w:sz w:val="24"/>
                 <w:szCs w:val="24"/>
               </w:rPr>
-              <w:t>System architecture</w:t>
+              <w:t>System</w:t>
+            </w:r>
+            <w:r>
+              <w:rPr>
+                <w:bCs/>
+                <w:sz w:val="24"/>
+                <w:szCs w:val="24"/>
+              </w:rPr>
+              <w:t xml:space="preserve"> </w:t>
+            </w:r>
+            <w:r>
+              <w:rPr>
+                <w:bCs/>
+                <w:sz w:val="24"/>
+                <w:szCs w:val="24"/>
+              </w:rPr>
+              <w:t>architecture</w:t>
             </w:r>
           </w:p>
         </w:tc>
@@ -4648,7 +4602,7 @@
       </w:tr>
       <w:tr>
         <w:trPr>
-          <w:trHeight w:val="966"/>
+          <w:trHeight w:val="676"/>
         </w:trPr>
         <w:tc>
           <w:tcPr>
@@ -4840,7 +4794,7 @@
       </w:tr>
       <w:tr>
         <w:trPr>
-          <w:trHeight w:val="1296"/>
+          <w:trHeight w:val="879"/>
         </w:trPr>
         <w:tc>
           <w:tcPr>
@@ -9690,8 +9644,8 @@
         <w:ind w:right="118"/>
         <w:jc w:val="both"/>
         <w:sectPr>
-          <w:headerReference w:type="default" r:id="rId15"/>
-          <w:footerReference w:type="default" r:id="rId16"/>
+          <w:headerReference w:type="default" r:id="rId9"/>
+          <w:footerReference w:type="default" r:id="rId10"/>
           <w:pgSz w:w="11930" w:h="16860"/>
           <w:pgMar w:top="1440" w:right="1440" w:bottom="1440" w:left="1440" w:header="709" w:footer="709" w:gutter="0"/>
           <w:cols w:space="720"/>
@@ -10218,21 +10172,12 @@
           <w:szCs w:val="24"/>
         </w:rPr>
       </w:pPr>
-      <w:proofErr w:type="spellStart"/>
-      <w:r>
-        <w:rPr>
-          <w:sz w:val="24"/>
-          <w:szCs w:val="24"/>
-        </w:rPr>
-        <w:t>Bijaylakhmi</w:t>
-      </w:r>
-      <w:proofErr w:type="spellEnd"/>
-      <w:r>
-        <w:rPr>
-          <w:sz w:val="24"/>
-          <w:szCs w:val="24"/>
-        </w:rPr>
-        <w:t xml:space="preserve"> Goswami and Naseema Rahman </w:t>
+      <w:r>
+        <w:rPr>
+          <w:sz w:val="24"/>
+          <w:szCs w:val="24"/>
+        </w:rPr>
+        <w:t xml:space="preserve">Bijaylakhmi Goswami and Naseema Rahman </w:t>
       </w:r>
     </w:p>
     <w:p>
@@ -10625,8 +10570,8 @@
           <w:szCs w:val="24"/>
         </w:rPr>
         <w:sectPr>
-          <w:headerReference w:type="default" r:id="rId17"/>
-          <w:footerReference w:type="default" r:id="rId18"/>
+          <w:headerReference w:type="default" r:id="rId11"/>
+          <w:footerReference w:type="default" r:id="rId12"/>
           <w:pgSz w:w="11930" w:h="16860"/>
           <w:pgMar w:top="1440" w:right="1440" w:bottom="1440" w:left="1440" w:header="709" w:footer="709" w:gutter="0"/>
           <w:cols w:space="720"/>
@@ -11689,23 +11634,7 @@
           <w:sz w:val="24"/>
           <w:szCs w:val="24"/>
         </w:rPr>
-        <w:t xml:space="preserve">, </w:t>
-      </w:r>
-      <w:proofErr w:type="spellStart"/>
-      <w:r>
-        <w:rPr>
-          <w:sz w:val="24"/>
-          <w:szCs w:val="24"/>
-        </w:rPr>
-        <w:t>GoogLeNet</w:t>
-      </w:r>
-      <w:proofErr w:type="spellEnd"/>
-      <w:r>
-        <w:rPr>
-          <w:sz w:val="24"/>
-          <w:szCs w:val="24"/>
-        </w:rPr>
-        <w:t xml:space="preserve">, and ResNet-50) as feature extractors and an SVM classifier for training and classification tasks. </w:t>
+        <w:t xml:space="preserve">, GoogLeNet, and ResNet-50) as feature extractors and an SVM classifier for training and classification tasks. </w:t>
       </w:r>
     </w:p>
     <w:p>
@@ -13926,7 +13855,7 @@
                     </pic:cNvPicPr>
                   </pic:nvPicPr>
                   <pic:blipFill>
-                    <a:blip r:embed="rId19" cstate="print">
+                    <a:blip r:embed="rId13" cstate="print">
                       <a:extLst>
                         <a:ext uri="{28A0092B-C50C-407E-A947-70E740481C1C}">
                           <a14:useLocalDpi xmlns:a14="http://schemas.microsoft.com/office/drawing/2010/main" val="0"/>
@@ -14366,7 +14295,7 @@
                     </pic:cNvPicPr>
                   </pic:nvPicPr>
                   <pic:blipFill>
-                    <a:blip r:embed="rId20">
+                    <a:blip r:embed="rId14">
                       <a:extLst>
                         <a:ext uri="{28A0092B-C50C-407E-A947-70E740481C1C}">
                           <a14:useLocalDpi xmlns:a14="http://schemas.microsoft.com/office/drawing/2010/main" val="0"/>
@@ -14452,7 +14381,6 @@
         <w:t xml:space="preserve">The AB054 Soil Moisture Sensor plays a pivotal role in the smart agriculture system by providing crucial insights into soil hydration levels. This capacitive sensor, connected to analog pin A0, continuously measures the moisture content in the soil. The </w:t>
       </w:r>
       <w:proofErr w:type="spellStart"/>
-      <w:proofErr w:type="gramStart"/>
       <w:r>
         <w:rPr>
           <w:bCs/>
@@ -14468,16 +14396,7 @@
           <w:sz w:val="24"/>
           <w:szCs w:val="24"/>
         </w:rPr>
-        <w:t>(</w:t>
-      </w:r>
-      <w:proofErr w:type="gramEnd"/>
-      <w:r>
-        <w:rPr>
-          <w:bCs/>
-          <w:sz w:val="24"/>
-          <w:szCs w:val="24"/>
-        </w:rPr>
-        <w:t>) function processes the analog data from the sensor, converting it into a percentage value representing soil moisture ranging from 0% (dry) to 100% (saturated). This information is fundamental as it directly influences the soil's capacity to retain water, which in turn affects the growth, health, and productivity of tomato plants.</w:t>
+        <w:t>() function processes the analog data from the sensor, converting it into a percentage value representing soil moisture ranging from 0% (dry) to 100% (saturated). This information is fundamental as it directly influences the soil's capacity to retain water, which in turn affects the growth, health, and productivity of tomato plants.</w:t>
       </w:r>
     </w:p>
     <w:p>
@@ -14676,7 +14595,7 @@
           <w:noProof/>
         </w:rPr>
         <w:drawing>
-          <wp:inline distT="0" distB="0" distL="0" distR="0" wp14:anchorId="0295CF0D" wp14:editId="6C1B4DB2">
+          <wp:inline distT="0" distB="0" distL="0" distR="0" wp14:anchorId="0295CF0D" wp14:editId="6C0227C0">
             <wp:extent cx="2528455" cy="3661582"/>
             <wp:effectExtent l="0" t="0" r="5715" b="0"/>
             <wp:docPr id="47083691" name="Picture 3"/>
@@ -14693,7 +14612,7 @@
                     </pic:cNvPicPr>
                   </pic:nvPicPr>
                   <pic:blipFill>
-                    <a:blip r:embed="rId21" cstate="print">
+                    <a:blip r:embed="rId15" cstate="print">
                       <a:extLst>
                         <a:ext uri="{28A0092B-C50C-407E-A947-70E740481C1C}">
                           <a14:useLocalDpi xmlns:a14="http://schemas.microsoft.com/office/drawing/2010/main" val="0"/>
@@ -14708,7 +14627,7 @@
                   <pic:spPr bwMode="auto">
                     <a:xfrm>
                       <a:off x="0" y="0"/>
-                      <a:ext cx="2538113" cy="3675568"/>
+                      <a:ext cx="2528455" cy="3661582"/>
                     </a:xfrm>
                     <a:prstGeom prst="rect">
                       <a:avLst/>
@@ -14942,7 +14861,7 @@
                     </pic:cNvPicPr>
                   </pic:nvPicPr>
                   <pic:blipFill>
-                    <a:blip r:embed="rId22">
+                    <a:blip r:embed="rId16">
                       <a:extLst>
                         <a:ext uri="{28A0092B-C50C-407E-A947-70E740481C1C}">
                           <a14:useLocalDpi xmlns:a14="http://schemas.microsoft.com/office/drawing/2010/main" val="0"/>
@@ -15453,9 +15372,9 @@
           <w:noProof/>
         </w:rPr>
         <w:drawing>
-          <wp:inline distT="0" distB="0" distL="0" distR="0" wp14:anchorId="30C041CE" wp14:editId="6C2DEAC1">
-            <wp:extent cx="2933700" cy="4318635"/>
-            <wp:effectExtent l="0" t="0" r="0" b="5715"/>
+          <wp:inline distT="0" distB="0" distL="0" distR="0" wp14:anchorId="30C041CE" wp14:editId="60A7AACC">
+            <wp:extent cx="2551099" cy="4317195"/>
+            <wp:effectExtent l="0" t="0" r="1905" b="7620"/>
             <wp:docPr id="2016094032" name="Picture 4"/>
             <wp:cNvGraphicFramePr>
               <a:graphicFrameLocks xmlns:a="http://schemas.openxmlformats.org/drawingml/2006/main" noChangeAspect="1"/>
@@ -15470,7 +15389,7 @@
                     </pic:cNvPicPr>
                   </pic:nvPicPr>
                   <pic:blipFill>
-                    <a:blip r:embed="rId23" cstate="print">
+                    <a:blip r:embed="rId17" cstate="print">
                       <a:extLst>
                         <a:ext uri="{28A0092B-C50C-407E-A947-70E740481C1C}">
                           <a14:useLocalDpi xmlns:a14="http://schemas.microsoft.com/office/drawing/2010/main" val="0"/>
@@ -15485,7 +15404,7 @@
                   <pic:spPr bwMode="auto">
                     <a:xfrm>
                       <a:off x="0" y="0"/>
-                      <a:ext cx="2934120" cy="4319254"/>
+                      <a:ext cx="2554005" cy="4322113"/>
                     </a:xfrm>
                     <a:prstGeom prst="rect">
                       <a:avLst/>
@@ -15573,11 +15492,12 @@
     </w:p>
     <w:p>
       <w:pPr>
-        <w:spacing w:line="360" w:lineRule="auto"/>
-        <w:jc w:val="both"/>
-        <w:rPr>
-          <w:sz w:val="24"/>
-          <w:szCs w:val="24"/>
+        <w:pStyle w:val="NormalWeb"/>
+        <w:rPr>
+          <w:b/>
+          <w:bCs/>
+          <w:sz w:val="32"/>
+          <w:szCs w:val="32"/>
         </w:rPr>
       </w:pPr>
     </w:p>
@@ -15633,7 +15553,7 @@
                     </pic:cNvPicPr>
                   </pic:nvPicPr>
                   <pic:blipFill>
-                    <a:blip r:embed="rId24">
+                    <a:blip r:embed="rId18">
                       <a:extLst>
                         <a:ext uri="{28A0092B-C50C-407E-A947-70E740481C1C}">
                           <a14:useLocalDpi xmlns:a14="http://schemas.microsoft.com/office/drawing/2010/main" val="0"/>
@@ -15767,63 +15687,85 @@
           <w:sz w:val="24"/>
           <w:szCs w:val="24"/>
         </w:rPr>
-        <w:t>The Automated Tomato Plant Disease Detection System was developed with the aim of automating the process of identifying these pests and diseases in tomato plants. This system is especially valuable in large-scale agricultural operations where manual inspection of each plant is impractical.</w:t>
-      </w:r>
-    </w:p>
-    <w:p>
-      <w:pPr>
-        <w:spacing w:line="360" w:lineRule="auto"/>
-        <w:jc w:val="both"/>
-        <w:rPr>
-          <w:sz w:val="24"/>
-          <w:szCs w:val="24"/>
-        </w:rPr>
-      </w:pPr>
-    </w:p>
-    <w:p>
-      <w:pPr>
-        <w:spacing w:line="360" w:lineRule="auto"/>
-        <w:jc w:val="both"/>
-        <w:rPr>
-          <w:sz w:val="24"/>
-          <w:szCs w:val="24"/>
-        </w:rPr>
-      </w:pPr>
-    </w:p>
-    <w:p>
-      <w:pPr>
-        <w:spacing w:line="360" w:lineRule="auto"/>
-        <w:jc w:val="both"/>
-        <w:rPr>
-          <w:sz w:val="24"/>
-          <w:szCs w:val="24"/>
-        </w:rPr>
-      </w:pPr>
-    </w:p>
-    <w:p>
-      <w:pPr>
-        <w:spacing w:line="360" w:lineRule="auto"/>
-        <w:jc w:val="both"/>
-        <w:rPr>
-          <w:sz w:val="24"/>
-          <w:szCs w:val="24"/>
-        </w:rPr>
-      </w:pPr>
-    </w:p>
-    <w:p>
-      <w:pPr>
-        <w:spacing w:line="360" w:lineRule="auto"/>
-        <w:jc w:val="both"/>
-        <w:rPr>
-          <w:sz w:val="24"/>
-          <w:szCs w:val="24"/>
-        </w:rPr>
-      </w:pPr>
-      <w:r>
-        <w:rPr>
-          <w:sz w:val="24"/>
-          <w:szCs w:val="24"/>
-        </w:rPr>
+        <w:t xml:space="preserve">The </w:t>
+      </w:r>
+      <w:r>
+        <w:rPr>
+          <w:sz w:val="24"/>
+          <w:szCs w:val="24"/>
+        </w:rPr>
+        <w:t xml:space="preserve">Pest Detection </w:t>
+      </w:r>
+      <w:r>
+        <w:rPr>
+          <w:sz w:val="24"/>
+          <w:szCs w:val="24"/>
+        </w:rPr>
+        <w:t xml:space="preserve"> </w:t>
+      </w:r>
+      <w:r>
+        <w:rPr>
+          <w:sz w:val="24"/>
+          <w:szCs w:val="24"/>
+        </w:rPr>
+        <w:t>was developed with the aim of automating the process of identifying these pests and diseases in tomato plants. This system is especially valuable in large-scale agricultural operations where manual inspection of each plant is impractical.</w:t>
+      </w:r>
+    </w:p>
+    <w:p>
+      <w:pPr>
+        <w:spacing w:line="360" w:lineRule="auto"/>
+        <w:jc w:val="both"/>
+        <w:rPr>
+          <w:sz w:val="24"/>
+          <w:szCs w:val="24"/>
+        </w:rPr>
+      </w:pPr>
+    </w:p>
+    <w:p>
+      <w:pPr>
+        <w:spacing w:line="360" w:lineRule="auto"/>
+        <w:jc w:val="both"/>
+        <w:rPr>
+          <w:sz w:val="24"/>
+          <w:szCs w:val="24"/>
+        </w:rPr>
+      </w:pPr>
+    </w:p>
+    <w:p>
+      <w:pPr>
+        <w:spacing w:line="360" w:lineRule="auto"/>
+        <w:jc w:val="both"/>
+        <w:rPr>
+          <w:sz w:val="24"/>
+          <w:szCs w:val="24"/>
+        </w:rPr>
+      </w:pPr>
+    </w:p>
+    <w:p>
+      <w:pPr>
+        <w:spacing w:line="360" w:lineRule="auto"/>
+        <w:jc w:val="both"/>
+        <w:rPr>
+          <w:sz w:val="24"/>
+          <w:szCs w:val="24"/>
+        </w:rPr>
+      </w:pPr>
+    </w:p>
+    <w:p>
+      <w:pPr>
+        <w:spacing w:line="360" w:lineRule="auto"/>
+        <w:jc w:val="both"/>
+        <w:rPr>
+          <w:sz w:val="24"/>
+          <w:szCs w:val="24"/>
+        </w:rPr>
+      </w:pPr>
+      <w:r>
+        <w:rPr>
+          <w:sz w:val="24"/>
+          <w:szCs w:val="24"/>
+        </w:rPr>
+        <w:lastRenderedPageBreak/>
         <w:t>To create a reliable detection system, advanced machine learning techniques were employed. An InceptionV3-based Convolutional Neural Network (CNN) model was trained using a diverse dataset containing images of tomato plants affected by various pests and diseases, including the ones mentioned earlier. This training process involved labeling each image with the corresponding pest or disease to teach the model to recognize the visual patterns associated with each condition accurately.</w:t>
       </w:r>
     </w:p>
@@ -15851,30 +15793,14 @@
           <w:sz w:val="24"/>
           <w:szCs w:val="24"/>
         </w:rPr>
-        <w:t xml:space="preserve">The model is </w:t>
-      </w:r>
-      <w:proofErr w:type="gramStart"/>
-      <w:r>
-        <w:rPr>
-          <w:sz w:val="24"/>
-          <w:szCs w:val="24"/>
-        </w:rPr>
-        <w:t xml:space="preserve">trained </w:t>
-      </w:r>
-      <w:r>
-        <w:rPr>
-          <w:sz w:val="24"/>
-          <w:szCs w:val="24"/>
-        </w:rPr>
-        <w:t xml:space="preserve"> to</w:t>
-      </w:r>
-      <w:proofErr w:type="gramEnd"/>
-      <w:r>
-        <w:rPr>
-          <w:sz w:val="24"/>
-          <w:szCs w:val="24"/>
-        </w:rPr>
-        <w:t xml:space="preserve"> identify a range of diseases commonly affecting tomato plants. These diseases include:</w:t>
+        <w:t xml:space="preserve">The model is trained </w:t>
+      </w:r>
+      <w:r>
+        <w:rPr>
+          <w:sz w:val="24"/>
+          <w:szCs w:val="24"/>
+        </w:rPr>
+        <w:t xml:space="preserve"> to identify a range of diseases commonly affecting tomato plants. These diseases include:</w:t>
       </w:r>
     </w:p>
     <w:p>
@@ -16092,9 +16018,9 @@
         <mc:AlternateContent>
           <mc:Choice Requires="wpg">
             <w:drawing>
-              <wp:inline distT="0" distB="0" distL="0" distR="0" wp14:anchorId="56C63405" wp14:editId="6B54668B">
-                <wp:extent cx="5753100" cy="3406139"/>
-                <wp:effectExtent l="0" t="0" r="0" b="4445"/>
+              <wp:inline distT="0" distB="0" distL="0" distR="0" wp14:anchorId="56C63405" wp14:editId="68F3CC0E">
+                <wp:extent cx="5768468" cy="3405725"/>
+                <wp:effectExtent l="0" t="0" r="3810" b="4445"/>
                 <wp:docPr id="1484639717" name="Group 1"/>
                 <wp:cNvGraphicFramePr/>
                 <a:graphic xmlns:a="http://schemas.openxmlformats.org/drawingml/2006/main">
@@ -16104,9 +16030,9 @@
                       <wpg:grpSpPr>
                         <a:xfrm>
                           <a:off x="0" y="0"/>
-                          <a:ext cx="5753100" cy="3406139"/>
+                          <a:ext cx="5768468" cy="3405725"/>
                           <a:chOff x="0" y="0"/>
-                          <a:chExt cx="5737860" cy="5827094"/>
+                          <a:chExt cx="5737860" cy="5826386"/>
                         </a:xfrm>
                       </wpg:grpSpPr>
                       <pic:pic xmlns:pic="http://schemas.openxmlformats.org/drawingml/2006/picture">
@@ -16117,7 +16043,7 @@
                           </pic:cNvPicPr>
                         </pic:nvPicPr>
                         <pic:blipFill>
-                          <a:blip r:embed="rId25">
+                          <a:blip r:embed="rId19">
                             <a:extLst>
                               <a:ext uri="{28A0092B-C50C-407E-A947-70E740481C1C}">
                                 <a14:useLocalDpi xmlns:a14="http://schemas.microsoft.com/office/drawing/2010/main" val="0"/>
@@ -16151,7 +16077,7 @@
                           </pic:cNvPicPr>
                         </pic:nvPicPr>
                         <pic:blipFill>
-                          <a:blip r:embed="rId26">
+                          <a:blip r:embed="rId20">
                             <a:extLst>
                               <a:ext uri="{28A0092B-C50C-407E-A947-70E740481C1C}">
                                 <a14:useLocalDpi xmlns:a14="http://schemas.microsoft.com/office/drawing/2010/main" val="0"/>
@@ -16165,7 +16091,7 @@
                         </pic:blipFill>
                         <pic:spPr bwMode="auto">
                           <a:xfrm>
-                            <a:off x="1889761" y="1965960"/>
+                            <a:off x="1889761" y="1965594"/>
                             <a:ext cx="1965960" cy="1879661"/>
                           </a:xfrm>
                           <a:prstGeom prst="rect">
@@ -16185,7 +16111,7 @@
                           </pic:cNvPicPr>
                         </pic:nvPicPr>
                         <pic:blipFill>
-                          <a:blip r:embed="rId27">
+                          <a:blip r:embed="rId21">
                             <a:extLst>
                               <a:ext uri="{28A0092B-C50C-407E-A947-70E740481C1C}">
                                 <a14:useLocalDpi xmlns:a14="http://schemas.microsoft.com/office/drawing/2010/main" val="0"/>
@@ -16199,8 +16125,8 @@
                         </pic:blipFill>
                         <pic:spPr bwMode="auto">
                           <a:xfrm>
-                            <a:off x="3855721" y="2011679"/>
-                            <a:ext cx="1882139" cy="1938230"/>
+                            <a:off x="3855721" y="2003688"/>
+                            <a:ext cx="1882139" cy="1944750"/>
                           </a:xfrm>
                           <a:prstGeom prst="rect">
                             <a:avLst/>
@@ -16219,7 +16145,7 @@
                           </pic:cNvPicPr>
                         </pic:nvPicPr>
                         <pic:blipFill>
-                          <a:blip r:embed="rId28">
+                          <a:blip r:embed="rId22">
                             <a:extLst>
                               <a:ext uri="{28A0092B-C50C-407E-A947-70E740481C1C}">
                                 <a14:useLocalDpi xmlns:a14="http://schemas.microsoft.com/office/drawing/2010/main" val="0"/>
@@ -16233,8 +16159,8 @@
                         </pic:blipFill>
                         <pic:spPr bwMode="auto">
                           <a:xfrm>
-                            <a:off x="1844040" y="15239"/>
-                            <a:ext cx="1971824" cy="1950721"/>
+                            <a:off x="1844040" y="15233"/>
+                            <a:ext cx="2011681" cy="1950721"/>
                           </a:xfrm>
                           <a:prstGeom prst="rect">
                             <a:avLst/>
@@ -16253,7 +16179,7 @@
                           </pic:cNvPicPr>
                         </pic:nvPicPr>
                         <pic:blipFill>
-                          <a:blip r:embed="rId29">
+                          <a:blip r:embed="rId23">
                             <a:extLst>
                               <a:ext uri="{28A0092B-C50C-407E-A947-70E740481C1C}">
                                 <a14:useLocalDpi xmlns:a14="http://schemas.microsoft.com/office/drawing/2010/main" val="0"/>
@@ -16287,7 +16213,7 @@
                           </pic:cNvPicPr>
                         </pic:nvPicPr>
                         <pic:blipFill>
-                          <a:blip r:embed="rId30">
+                          <a:blip r:embed="rId24">
                             <a:extLst>
                               <a:ext uri="{28A0092B-C50C-407E-A947-70E740481C1C}">
                                 <a14:useLocalDpi xmlns:a14="http://schemas.microsoft.com/office/drawing/2010/main" val="0"/>
@@ -16301,8 +16227,8 @@
                         </pic:blipFill>
                         <pic:spPr bwMode="auto">
                           <a:xfrm>
-                            <a:off x="3815864" y="0"/>
-                            <a:ext cx="1921996" cy="2004061"/>
+                            <a:off x="3855721" y="0"/>
+                            <a:ext cx="1882138" cy="2004060"/>
                           </a:xfrm>
                           <a:prstGeom prst="rect">
                             <a:avLst/>
@@ -16321,7 +16247,7 @@
                           </pic:cNvPicPr>
                         </pic:nvPicPr>
                         <pic:blipFill>
-                          <a:blip r:embed="rId31">
+                          <a:blip r:embed="rId25">
                             <a:extLst>
                               <a:ext uri="{28A0092B-C50C-407E-A947-70E740481C1C}">
                                 <a14:useLocalDpi xmlns:a14="http://schemas.microsoft.com/office/drawing/2010/main" val="0"/>
@@ -16335,8 +16261,8 @@
                         </pic:blipFill>
                         <pic:spPr bwMode="auto">
                           <a:xfrm>
-                            <a:off x="0" y="3794760"/>
-                            <a:ext cx="1912620" cy="2011680"/>
+                            <a:off x="9377" y="3794053"/>
+                            <a:ext cx="1903243" cy="2011680"/>
                           </a:xfrm>
                           <a:prstGeom prst="rect">
                             <a:avLst/>
@@ -16355,7 +16281,7 @@
                           </pic:cNvPicPr>
                         </pic:nvPicPr>
                         <pic:blipFill>
-                          <a:blip r:embed="rId32">
+                          <a:blip r:embed="rId26">
                             <a:extLst>
                               <a:ext uri="{28A0092B-C50C-407E-A947-70E740481C1C}">
                                 <a14:useLocalDpi xmlns:a14="http://schemas.microsoft.com/office/drawing/2010/main" val="0"/>
@@ -16389,7 +16315,7 @@
                           </pic:cNvPicPr>
                         </pic:nvPicPr>
                         <pic:blipFill>
-                          <a:blip r:embed="rId33">
+                          <a:blip r:embed="rId27">
                             <a:extLst>
                               <a:ext uri="{28A0092B-C50C-407E-A947-70E740481C1C}">
                                 <a14:useLocalDpi xmlns:a14="http://schemas.microsoft.com/office/drawing/2010/main" val="0"/>
@@ -16403,7 +16329,7 @@
                         </pic:blipFill>
                         <pic:spPr bwMode="auto">
                           <a:xfrm>
-                            <a:off x="3870960" y="3802378"/>
+                            <a:off x="3870960" y="3801670"/>
                             <a:ext cx="1859280" cy="2024716"/>
                           </a:xfrm>
                           <a:prstGeom prst="rect">
@@ -16423,7 +16349,7 @@
           </mc:Choice>
           <mc:Fallback>
             <w:pict>
-              <v:group w14:anchorId="5AB9DCD9" id="Group 1" o:spid="_x0000_s1026" style="width:453pt;height:268.2pt;mso-position-horizontal-relative:char;mso-position-vertical-relative:line" coordsize="57378,58270" o:gfxdata="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">
+              <v:group w14:anchorId="700F249E" id="Group 1" o:spid="_x0000_s1026" style="width:454.2pt;height:268.15pt;mso-position-horizontal-relative:char;mso-position-vertical-relative:line" coordsize="57378,58263" o:gfxdata="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">
                 <v:shapetype id="_x0000_t75" coordsize="21600,21600" o:spt="75" o:preferrelative="t" path="m@4@5l@4@11@9@11@9@5xe" filled="f" stroked="f">
                   <v:stroke joinstyle="miter"/>
                   <v:formulas>
@@ -16444,31 +16370,31 @@
                   <o:lock v:ext="edit" aspectratio="t"/>
                 </v:shapetype>
                 <v:shape id="Picture 6" o:spid="_x0000_s1027" type="#_x0000_t75" style="position:absolute;left:93;top:19278;width:19185;height:18745;visibility:visible;mso-wrap-style:square" o:gfxdata="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">
+                  <v:imagedata r:id="rId28" o:title=""/>
+                </v:shape>
+                <v:shape id="Picture 7" o:spid="_x0000_s1028" type="#_x0000_t75" style="position:absolute;left:18897;top:19655;width:19660;height:18797;visibility:visible;mso-wrap-style:square" o:gfxdata="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">
+                  <v:imagedata r:id="rId29" o:title=""/>
+                </v:shape>
+                <v:shape id="Picture 8" o:spid="_x0000_s1029" type="#_x0000_t75" style="position:absolute;left:38557;top:20036;width:18821;height:19448;visibility:visible;mso-wrap-style:square" o:gfxdata="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">
+                  <v:imagedata r:id="rId30" o:title=""/>
+                </v:shape>
+                <v:shape id="Picture 5" o:spid="_x0000_s1030" type="#_x0000_t75" style="position:absolute;left:18440;top:152;width:20117;height:19507;visibility:visible;mso-wrap-style:square" o:gfxdata="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">
+                  <v:imagedata r:id="rId31" o:title=""/>
+                </v:shape>
+                <v:shape id="Picture 3" o:spid="_x0000_s1031" type="#_x0000_t75" style="position:absolute;top:228;width:18745;height:19431;visibility:visible;mso-wrap-style:square" o:gfxdata="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">
+                  <v:imagedata r:id="rId32" o:title=""/>
+                </v:shape>
+                <v:shape id="Picture 4" o:spid="_x0000_s1032" type="#_x0000_t75" style="position:absolute;left:38557;width:18821;height:20040;visibility:visible;mso-wrap-style:square" o:gfxdata="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">
+                  <v:imagedata r:id="rId33" o:title=""/>
+                </v:shape>
+                <v:shape id="Picture 9" o:spid="_x0000_s1033" type="#_x0000_t75" style="position:absolute;left:93;top:37940;width:19033;height:20117;visibility:visible;mso-wrap-style:square" o:gfxdata="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">
                   <v:imagedata r:id="rId34" o:title=""/>
                 </v:shape>
-                <v:shape id="Picture 7" o:spid="_x0000_s1028" type="#_x0000_t75" style="position:absolute;left:18897;top:19659;width:19660;height:18797;visibility:visible;mso-wrap-style:square" o:gfxdata="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">
+                <v:shape id="Picture 10" o:spid="_x0000_s1034" type="#_x0000_t75" style="position:absolute;left:18897;top:38023;width:20269;height:20117;visibility:visible;mso-wrap-style:square" o:gfxdata="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">
                   <v:imagedata r:id="rId35" o:title=""/>
                 </v:shape>
-                <v:shape id="Picture 8" o:spid="_x0000_s1029" type="#_x0000_t75" style="position:absolute;left:38557;top:20116;width:18821;height:19383;visibility:visible;mso-wrap-style:square" o:gfxdata="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">
+                <v:shape id="Picture 13" o:spid="_x0000_s1035" type="#_x0000_t75" style="position:absolute;left:38709;top:38016;width:18593;height:20247;visibility:visible;mso-wrap-style:square" o:gfxdata="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">
                   <v:imagedata r:id="rId36" o:title=""/>
-                </v:shape>
-                <v:shape id="Picture 5" o:spid="_x0000_s1030" type="#_x0000_t75" style="position:absolute;left:18440;top:152;width:19718;height:19507;visibility:visible;mso-wrap-style:square" o:gfxdata="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">
-                  <v:imagedata r:id="rId37" o:title=""/>
-                </v:shape>
-                <v:shape id="Picture 3" o:spid="_x0000_s1031" type="#_x0000_t75" style="position:absolute;top:228;width:18745;height:19431;visibility:visible;mso-wrap-style:square" o:gfxdata="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">
-                  <v:imagedata r:id="rId38" o:title=""/>
-                </v:shape>
-                <v:shape id="Picture 4" o:spid="_x0000_s1032" type="#_x0000_t75" style="position:absolute;left:38158;width:19220;height:20040;visibility:visible;mso-wrap-style:square" o:gfxdata="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">
-                  <v:imagedata r:id="rId39" o:title=""/>
-                </v:shape>
-                <v:shape id="Picture 9" o:spid="_x0000_s1033" type="#_x0000_t75" style="position:absolute;top:37947;width:19126;height:20117;visibility:visible;mso-wrap-style:square" o:gfxdata="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">
-                  <v:imagedata r:id="rId40" o:title=""/>
-                </v:shape>
-                <v:shape id="Picture 10" o:spid="_x0000_s1034" type="#_x0000_t75" style="position:absolute;left:18897;top:38023;width:20269;height:20117;visibility:visible;mso-wrap-style:square" o:gfxdata="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">
-                  <v:imagedata r:id="rId41" o:title=""/>
-                </v:shape>
-                <v:shape id="Picture 13" o:spid="_x0000_s1035" type="#_x0000_t75" style="position:absolute;left:38709;top:38023;width:18593;height:20247;visibility:visible;mso-wrap-style:square" o:gfxdata="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">
-                  <v:imagedata r:id="rId42" o:title=""/>
                 </v:shape>
                 <w10:anchorlock/>
               </v:group>
@@ -16644,7 +16570,7 @@
                     <pic:cNvPicPr/>
                   </pic:nvPicPr>
                   <pic:blipFill>
-                    <a:blip r:embed="rId43"/>
+                    <a:blip r:embed="rId37"/>
                     <a:stretch>
                       <a:fillRect/>
                     </a:stretch>
@@ -17032,7 +16958,21 @@
           <w:sz w:val="24"/>
           <w:szCs w:val="24"/>
         </w:rPr>
-        <w:t>he Automated Tomato Plant Disease Detection System combines advanced technologies like machine learning, automation, and real-time communication to empower farmers with early and accurate pest and disease detection capabilities. By leveraging these technologies, farmers can proactively manage pest infestations, protect crop health, and optimize overall productivity in tomato cultivation.</w:t>
+        <w:t xml:space="preserve">he </w:t>
+      </w:r>
+      <w:r>
+        <w:rPr>
+          <w:sz w:val="24"/>
+          <w:szCs w:val="24"/>
+        </w:rPr>
+        <w:t xml:space="preserve">Pest Detection </w:t>
+      </w:r>
+      <w:r>
+        <w:rPr>
+          <w:sz w:val="24"/>
+          <w:szCs w:val="24"/>
+        </w:rPr>
+        <w:t xml:space="preserve"> combines advanced technologies like machine learning, automation, and real-time communication to empower farmers with early and accurate pest and disease detection capabilities. By leveraging these technologies, farmers can proactively manage pest infestations, protect crop health, and optimize overall productivity in tomato cultivation.</w:t>
       </w:r>
     </w:p>
     <w:p>
@@ -17108,16 +17048,138 @@
     <w:p>
       <w:pPr>
         <w:pStyle w:val="NormalWeb"/>
-        <w:ind w:firstLine="720"/>
+        <w:rPr>
+          <w:b/>
+          <w:bCs/>
+        </w:rPr>
+      </w:pPr>
+    </w:p>
+    <w:p>
+      <w:pPr>
+        <w:pStyle w:val="NormalWeb"/>
+        <w:rPr>
+          <w:b/>
+          <w:bCs/>
+        </w:rPr>
+      </w:pPr>
+    </w:p>
+    <w:p>
+      <w:pPr>
+        <w:pStyle w:val="NormalWeb"/>
+        <w:rPr>
+          <w:b/>
+          <w:bCs/>
+        </w:rPr>
+      </w:pPr>
+    </w:p>
+    <w:p>
+      <w:pPr>
+        <w:pStyle w:val="NormalWeb"/>
+        <w:rPr>
+          <w:b/>
+          <w:bCs/>
+        </w:rPr>
+      </w:pPr>
+    </w:p>
+    <w:p>
+      <w:pPr>
+        <w:pStyle w:val="NormalWeb"/>
+        <w:rPr>
+          <w:b/>
+          <w:bCs/>
+        </w:rPr>
+      </w:pPr>
+    </w:p>
+    <w:p>
+      <w:pPr>
+        <w:pStyle w:val="NormalWeb"/>
+        <w:rPr>
+          <w:b/>
+          <w:bCs/>
+        </w:rPr>
+      </w:pPr>
+    </w:p>
+    <w:p>
+      <w:pPr>
+        <w:pStyle w:val="NormalWeb"/>
+        <w:rPr>
+          <w:b/>
+          <w:bCs/>
+        </w:rPr>
+      </w:pPr>
+    </w:p>
+    <w:p>
+      <w:pPr>
+        <w:pStyle w:val="NormalWeb"/>
+        <w:rPr>
+          <w:b/>
+          <w:bCs/>
+        </w:rPr>
+      </w:pPr>
+    </w:p>
+    <w:p>
+      <w:pPr>
+        <w:pStyle w:val="NormalWeb"/>
+        <w:rPr>
+          <w:b/>
+          <w:bCs/>
+        </w:rPr>
+      </w:pPr>
+    </w:p>
+    <w:p>
+      <w:pPr>
+        <w:pStyle w:val="NormalWeb"/>
+        <w:rPr>
+          <w:b/>
+          <w:bCs/>
+        </w:rPr>
+      </w:pPr>
+    </w:p>
+    <w:p>
+      <w:pPr>
+        <w:pStyle w:val="NormalWeb"/>
+        <w:rPr>
+          <w:b/>
+          <w:bCs/>
+        </w:rPr>
+      </w:pPr>
+    </w:p>
+    <w:p>
+      <w:pPr>
+        <w:pStyle w:val="NormalWeb"/>
+        <w:rPr>
+          <w:b/>
+          <w:bCs/>
+        </w:rPr>
+      </w:pPr>
+    </w:p>
+    <w:p>
+      <w:pPr>
+        <w:spacing w:line="360" w:lineRule="auto"/>
+        <w:jc w:val="both"/>
+        <w:rPr>
+          <w:sz w:val="24"/>
+          <w:szCs w:val="24"/>
+        </w:rPr>
+      </w:pPr>
+    </w:p>
+    <w:p>
+      <w:pPr>
+        <w:spacing w:line="360" w:lineRule="auto"/>
+        <w:jc w:val="both"/>
+        <w:rPr>
+          <w:sz w:val="24"/>
+          <w:szCs w:val="24"/>
+        </w:rPr>
       </w:pPr>
       <w:r>
         <w:rPr>
           <w:noProof/>
         </w:rPr>
         <w:drawing>
-          <wp:inline distT="0" distB="0" distL="0" distR="0" wp14:anchorId="27FB4A31" wp14:editId="12D75CA9">
-            <wp:extent cx="4404360" cy="4440469"/>
-            <wp:effectExtent l="0" t="0" r="0" b="0"/>
+          <wp:inline distT="0" distB="0" distL="0" distR="0" wp14:anchorId="27FB4A31" wp14:editId="4F8B2FA6">
+            <wp:extent cx="3177540" cy="3203575"/>
+            <wp:effectExtent l="0" t="0" r="3810" b="0"/>
             <wp:docPr id="1822163921" name="Picture 5"/>
             <wp:cNvGraphicFramePr>
               <a:graphicFrameLocks xmlns:a="http://schemas.openxmlformats.org/drawingml/2006/main" noChangeAspect="1"/>
@@ -17132,7 +17194,7 @@
                     </pic:cNvPicPr>
                   </pic:nvPicPr>
                   <pic:blipFill>
-                    <a:blip r:embed="rId44">
+                    <a:blip r:embed="rId38" cstate="print">
                       <a:extLst>
                         <a:ext uri="{28A0092B-C50C-407E-A947-70E740481C1C}">
                           <a14:useLocalDpi xmlns:a14="http://schemas.microsoft.com/office/drawing/2010/main" val="0"/>
@@ -17147,7 +17209,7 @@
                   <pic:spPr bwMode="auto">
                     <a:xfrm>
                       <a:off x="0" y="0"/>
-                      <a:ext cx="4406396" cy="4442521"/>
+                      <a:ext cx="3177540" cy="3203575"/>
                     </a:xfrm>
                     <a:prstGeom prst="rect">
                       <a:avLst/>
@@ -17167,7 +17229,6 @@
     <w:p>
       <w:pPr>
         <w:pStyle w:val="NormalWeb"/>
-        <w:ind w:firstLine="720"/>
       </w:pPr>
       <w:r>
         <w:rPr>
@@ -17188,45 +17249,209 @@
           <w:b/>
           <w:bCs/>
         </w:rPr>
+        <w:t xml:space="preserve">.8: Outcome of the predicted disease is sent to the user via </w:t>
+      </w:r>
+      <w:r>
+        <w:rPr>
+          <w:b/>
+          <w:bCs/>
+        </w:rPr>
+        <w:t>SMS</w:t>
+      </w:r>
+      <w:r>
         <w:t>.</w:t>
       </w:r>
-      <w:r>
-        <w:rPr>
-          <w:b/>
-          <w:bCs/>
-        </w:rPr>
-        <w:t>8:</w:t>
-      </w:r>
-      <w:r>
-        <w:rPr>
-          <w:b/>
-          <w:bCs/>
-        </w:rPr>
-        <w:t xml:space="preserve"> Outcome of the predicted disease is sent to the user via </w:t>
-      </w:r>
-      <w:r>
-        <w:rPr>
-          <w:b/>
-          <w:bCs/>
-        </w:rPr>
-        <w:t>SMS</w:t>
-      </w:r>
-      <w:r>
-        <w:t>.</w:t>
-      </w:r>
-    </w:p>
-    <w:p>
-      <w:pPr>
-        <w:spacing w:line="360" w:lineRule="auto"/>
-        <w:jc w:val="both"/>
-        <w:rPr>
-          <w:sz w:val="24"/>
-          <w:szCs w:val="24"/>
-        </w:rPr>
-      </w:pPr>
+    </w:p>
+    <w:p>
+      <w:pPr>
+        <w:spacing w:line="360" w:lineRule="auto"/>
+        <w:jc w:val="both"/>
+        <w:rPr>
+          <w:sz w:val="24"/>
+          <w:szCs w:val="24"/>
+        </w:rPr>
+      </w:pPr>
+    </w:p>
+    <w:p>
+      <w:pPr>
+        <w:spacing w:line="360" w:lineRule="auto"/>
+        <w:jc w:val="both"/>
+        <w:rPr>
+          <w:sz w:val="24"/>
+          <w:szCs w:val="24"/>
+        </w:rPr>
+      </w:pPr>
+    </w:p>
+    <w:p>
+      <w:pPr>
+        <w:spacing w:line="360" w:lineRule="auto"/>
+        <w:jc w:val="both"/>
+        <w:rPr>
+          <w:sz w:val="24"/>
+          <w:szCs w:val="24"/>
+        </w:rPr>
+      </w:pPr>
+    </w:p>
+    <w:p>
+      <w:pPr>
+        <w:spacing w:line="360" w:lineRule="auto"/>
+        <w:jc w:val="both"/>
+        <w:rPr>
+          <w:b/>
+          <w:sz w:val="36"/>
+          <w:szCs w:val="36"/>
+        </w:rPr>
+      </w:pPr>
+      <w:r>
+        <w:rPr>
+          <w:b/>
+          <w:sz w:val="36"/>
+          <w:szCs w:val="36"/>
+        </w:rPr>
+        <w:t xml:space="preserve">CHAPTER </w:t>
+      </w:r>
+      <w:r>
+        <w:rPr>
+          <w:b/>
+          <w:sz w:val="36"/>
+          <w:szCs w:val="36"/>
+        </w:rPr>
+        <w:t>7</w:t>
+      </w:r>
+    </w:p>
+    <w:p>
+      <w:pPr>
+        <w:spacing w:line="360" w:lineRule="auto"/>
+        <w:jc w:val="center"/>
+        <w:rPr>
+          <w:b/>
+          <w:bCs/>
+          <w:sz w:val="36"/>
+          <w:szCs w:val="36"/>
+        </w:rPr>
+      </w:pPr>
+      <w:r>
+        <w:rPr>
+          <w:b/>
+          <w:bCs/>
+          <w:sz w:val="36"/>
+          <w:szCs w:val="36"/>
+        </w:rPr>
+        <w:t>CONCLUSION</w:t>
+      </w:r>
+    </w:p>
+    <w:p>
+      <w:pPr>
+        <w:spacing w:line="360" w:lineRule="auto"/>
+        <w:jc w:val="both"/>
+        <w:rPr>
+          <w:color w:val="0D0D0D"/>
+          <w:sz w:val="24"/>
+          <w:szCs w:val="24"/>
+          <w:shd w:val="clear" w:color="auto" w:fill="FFFFFF"/>
+        </w:rPr>
+      </w:pPr>
+      <w:r>
+        <w:rPr>
+          <w:sz w:val="24"/>
+          <w:szCs w:val="24"/>
+        </w:rPr>
+        <w:br/>
+      </w:r>
+      <w:r>
+        <w:rPr>
+          <w:color w:val="0D0D0D"/>
+          <w:sz w:val="24"/>
+          <w:szCs w:val="24"/>
+          <w:shd w:val="clear" w:color="auto" w:fill="FFFFFF"/>
+        </w:rPr>
+        <w:t xml:space="preserve">The </w:t>
+      </w:r>
+      <w:r>
+        <w:rPr>
+          <w:sz w:val="24"/>
+          <w:szCs w:val="24"/>
+        </w:rPr>
+        <w:t>IoT-Enhanced Tomato plant cultivation with machine learning</w:t>
+      </w:r>
+      <w:r>
+        <w:rPr>
+          <w:color w:val="0D0D0D"/>
+          <w:sz w:val="24"/>
+          <w:szCs w:val="24"/>
+          <w:shd w:val="clear" w:color="auto" w:fill="FFFFFF"/>
+        </w:rPr>
+        <w:t xml:space="preserve"> represents a significant leap forward in agricultural technology, aiming to modernize and optimize tomato cultivation practices through a blend of cutting-edge hardware and intelligent software solutions. At its core, this project addresses crucial challenges faced by farmers, including early detection of pests and diseases, efficient management of soil moisture levels, and precise nutrient supplementation tailored to the growth phases of tomato plants. By integrating IoT devices like soil moisture sensors and NPK sensors with powerful microcontrollers such as NodeMCU and Arduino Uno, the system creates a networked environment that continuously monitors and analyzes vital parameters critical for plant health and productivity.</w:t>
+      </w:r>
+    </w:p>
+    <w:p>
+      <w:pPr>
+        <w:spacing w:line="360" w:lineRule="auto"/>
+        <w:ind w:left="720"/>
+        <w:jc w:val="both"/>
+        <w:rPr>
+          <w:color w:val="0D0D0D"/>
+          <w:sz w:val="24"/>
+          <w:szCs w:val="24"/>
+          <w:shd w:val="clear" w:color="auto" w:fill="FFFFFF"/>
+        </w:rPr>
+      </w:pPr>
+    </w:p>
+    <w:p>
+      <w:pPr>
+        <w:spacing w:line="360" w:lineRule="auto"/>
+        <w:jc w:val="both"/>
+        <w:rPr>
+          <w:color w:val="0D0D0D"/>
+          <w:sz w:val="24"/>
+          <w:szCs w:val="24"/>
+          <w:shd w:val="clear" w:color="auto" w:fill="FFFFFF"/>
+        </w:rPr>
+      </w:pPr>
+      <w:r>
+        <w:rPr>
+          <w:color w:val="0D0D0D"/>
+          <w:sz w:val="24"/>
+          <w:szCs w:val="24"/>
+          <w:shd w:val="clear" w:color="auto" w:fill="FFFFFF"/>
+        </w:rPr>
+        <w:t>Central to the system's functionality is its ability to harness data-driven insights through advanced machine learning algorithms based on InceptionV3 CNN models. These algorithms are trained to accurately identify a range of common pests and diseases that affect tomato plants, ensuring early detection and timely intervention to mitigate potential crop losses. Moreover, the system's automation capabilities, including scheduled image capture using the MacroDroid app, synchronized data storage in Google Drive, and real-time notification generation via Twilio, streamline processes and reduce manual labor, enabling farmers to focus on strategic decision-making and proactive crop management.</w:t>
+      </w:r>
+    </w:p>
+    <w:p>
+      <w:pPr>
+        <w:spacing w:line="360" w:lineRule="auto"/>
+        <w:ind w:left="720"/>
+        <w:jc w:val="both"/>
+        <w:rPr>
+          <w:color w:val="0D0D0D"/>
+          <w:sz w:val="24"/>
+          <w:szCs w:val="24"/>
+          <w:shd w:val="clear" w:color="auto" w:fill="FFFFFF"/>
+        </w:rPr>
+      </w:pPr>
+    </w:p>
+    <w:p>
+      <w:pPr>
+        <w:spacing w:line="360" w:lineRule="auto"/>
+        <w:jc w:val="both"/>
+        <w:rPr>
+          <w:sz w:val="24"/>
+          <w:szCs w:val="24"/>
+        </w:rPr>
+      </w:pPr>
+      <w:r>
+        <w:rPr>
+          <w:color w:val="0D0D0D"/>
+          <w:sz w:val="24"/>
+          <w:szCs w:val="24"/>
+          <w:shd w:val="clear" w:color="auto" w:fill="FFFFFF"/>
+        </w:rPr>
+        <w:t>Beyond the immediate benefits of increased efficiency and reduced risks, the project's overarching goal is to foster sustainable agricultural practices. By optimizing resource utilization, conserving water and nutrients, and enhancing crop resilience, the system contributes to environmental sustainability while supporting farmers in maximizing yields and profitability. This holistic approach reflects a broader vision of leveraging technology to empower agricultural stakeholders, drive innovation in farming practices, and pave the way for a more resilient and productive agricultural sector capable of meeting future challenges.</w:t>
+      </w:r>
     </w:p>
     <w:sectPr>
-      <w:footerReference w:type="default" r:id="rId45"/>
+      <w:footerReference w:type="default" r:id="rId39"/>
       <w:pgSz w:w="11906" w:h="16838"/>
       <w:pgMar w:top="1440" w:right="1440" w:bottom="1440" w:left="1440" w:header="709" w:footer="709" w:gutter="0"/>
       <w:cols w:space="708"/>
@@ -17256,36 +17481,6 @@
 </file>
 
 <file path=word/footer1.xml><?xml version="1.0" encoding="utf-8"?>
-<w:ftr xmlns:wpc="http://schemas.microsoft.com/office/word/2010/wordprocessingCanvas" xmlns:cx="http://schemas.microsoft.com/office/drawing/2014/chartex" xmlns:cx1="http://schemas.microsoft.com/office/drawing/2015/9/8/chartex" xmlns:cx2="http://schemas.microsoft.com/office/drawing/2015/10/21/chartex" xmlns:cx3="http://schemas.microsoft.com/office/drawing/2016/5/9/chartex" xmlns:cx4="http://schemas.microsoft.com/office/drawing/2016/5/10/chartex" xmlns:cx5="http://schemas.microsoft.com/office/drawing/2016/5/11/chartex" xmlns:cx6="http://schemas.microsoft.com/office/drawing/2016/5/12/chartex" xmlns:cx7="http://schemas.microsoft.com/office/drawing/2016/5/13/chartex" xmlns:cx8="http://schemas.microsoft.com/office/drawing/2016/5/14/chartex" xmlns:mc="http://schemas.openxmlformats.org/markup-compatibility/2006" xmlns:aink="http://schemas.microsoft.com/office/drawing/2016/ink" xmlns:am3d="http://schemas.microsoft.com/office/drawing/2017/model3d" xmlns:o="urn:schemas-microsoft-com:office:office" xmlns:oel="http://schemas.microsoft.com/office/2019/extlst" xmlns:r="http://schemas.openxmlformats.org/officeDocument/2006/relationships" xmlns:m="http://schemas.openxmlformats.org/officeDocument/2006/math" xmlns:v="urn:schemas-microsoft-com:vml" xmlns:wp14="http://schemas.microsoft.com/office/word/2010/wordprocessingDrawing" xmlns:wp="http://schemas.openxmlformats.org/drawingml/2006/wordprocessingDrawing" xmlns:w10="urn:schemas-microsoft-com:office:word" xmlns:w="http://schemas.openxmlformats.org/wordprocessingml/2006/main" xmlns:w14="http://schemas.microsoft.com/office/word/2010/wordml" xmlns:w15="http://schemas.microsoft.com/office/word/2012/wordml" xmlns:w16cex="http://schemas.microsoft.com/office/word/2018/wordml/cex" xmlns:w16cid="http://schemas.microsoft.com/office/word/2016/wordml/cid" xmlns:w16="http://schemas.microsoft.com/office/word/2018/wordml" xmlns:w16du="http://schemas.microsoft.com/office/word/2023/wordml/word16du" xmlns:w16sdtdh="http://schemas.microsoft.com/office/word/2020/wordml/sdtdatahash" xmlns:w16se="http://schemas.microsoft.com/office/word/2015/wordml/symex" xmlns:wpg="http://schemas.microsoft.com/office/word/2010/wordprocessingGroup" xmlns:wpi="http://schemas.microsoft.com/office/word/2010/wordprocessingInk" xmlns:wne="http://schemas.microsoft.com/office/word/2006/wordml" xmlns:wps="http://schemas.microsoft.com/office/word/2010/wordprocessingShape" mc:Ignorable="w14 w15 w16se w16cid w16 w16cex w16sdtdh w16du wp14">
-  <w:p>
-    <w:pPr>
-      <w:pStyle w:val="Footer"/>
-    </w:pPr>
-  </w:p>
-</w:ftr>
-</file>
-
-<file path=word/footer2.xml><?xml version="1.0" encoding="utf-8"?>
-<w:ftr xmlns:wpc="http://schemas.microsoft.com/office/word/2010/wordprocessingCanvas" xmlns:cx="http://schemas.microsoft.com/office/drawing/2014/chartex" xmlns:cx1="http://schemas.microsoft.com/office/drawing/2015/9/8/chartex" xmlns:cx2="http://schemas.microsoft.com/office/drawing/2015/10/21/chartex" xmlns:cx3="http://schemas.microsoft.com/office/drawing/2016/5/9/chartex" xmlns:cx4="http://schemas.microsoft.com/office/drawing/2016/5/10/chartex" xmlns:cx5="http://schemas.microsoft.com/office/drawing/2016/5/11/chartex" xmlns:cx6="http://schemas.microsoft.com/office/drawing/2016/5/12/chartex" xmlns:cx7="http://schemas.microsoft.com/office/drawing/2016/5/13/chartex" xmlns:cx8="http://schemas.microsoft.com/office/drawing/2016/5/14/chartex" xmlns:mc="http://schemas.openxmlformats.org/markup-compatibility/2006" xmlns:aink="http://schemas.microsoft.com/office/drawing/2016/ink" xmlns:am3d="http://schemas.microsoft.com/office/drawing/2017/model3d" xmlns:o="urn:schemas-microsoft-com:office:office" xmlns:oel="http://schemas.microsoft.com/office/2019/extlst" xmlns:r="http://schemas.openxmlformats.org/officeDocument/2006/relationships" xmlns:m="http://schemas.openxmlformats.org/officeDocument/2006/math" xmlns:v="urn:schemas-microsoft-com:vml" xmlns:wp14="http://schemas.microsoft.com/office/word/2010/wordprocessingDrawing" xmlns:wp="http://schemas.openxmlformats.org/drawingml/2006/wordprocessingDrawing" xmlns:w10="urn:schemas-microsoft-com:office:word" xmlns:w="http://schemas.openxmlformats.org/wordprocessingml/2006/main" xmlns:w14="http://schemas.microsoft.com/office/word/2010/wordml" xmlns:w15="http://schemas.microsoft.com/office/word/2012/wordml" xmlns:w16cex="http://schemas.microsoft.com/office/word/2018/wordml/cex" xmlns:w16cid="http://schemas.microsoft.com/office/word/2016/wordml/cid" xmlns:w16="http://schemas.microsoft.com/office/word/2018/wordml" xmlns:w16du="http://schemas.microsoft.com/office/word/2023/wordml/word16du" xmlns:w16sdtdh="http://schemas.microsoft.com/office/word/2020/wordml/sdtdatahash" xmlns:w16se="http://schemas.microsoft.com/office/word/2015/wordml/symex" xmlns:wpg="http://schemas.microsoft.com/office/word/2010/wordprocessingGroup" xmlns:wpi="http://schemas.microsoft.com/office/word/2010/wordprocessingInk" xmlns:wne="http://schemas.microsoft.com/office/word/2006/wordml" xmlns:wps="http://schemas.microsoft.com/office/word/2010/wordprocessingShape" mc:Ignorable="w14 w15 w16se w16cid w16 w16cex w16sdtdh w16du wp14">
-  <w:p>
-    <w:pPr>
-      <w:pStyle w:val="Footer"/>
-    </w:pPr>
-  </w:p>
-</w:ftr>
-</file>
-
-<file path=word/footer3.xml><?xml version="1.0" encoding="utf-8"?>
-<w:ftr xmlns:wpc="http://schemas.microsoft.com/office/word/2010/wordprocessingCanvas" xmlns:cx="http://schemas.microsoft.com/office/drawing/2014/chartex" xmlns:cx1="http://schemas.microsoft.com/office/drawing/2015/9/8/chartex" xmlns:cx2="http://schemas.microsoft.com/office/drawing/2015/10/21/chartex" xmlns:cx3="http://schemas.microsoft.com/office/drawing/2016/5/9/chartex" xmlns:cx4="http://schemas.microsoft.com/office/drawing/2016/5/10/chartex" xmlns:cx5="http://schemas.microsoft.com/office/drawing/2016/5/11/chartex" xmlns:cx6="http://schemas.microsoft.com/office/drawing/2016/5/12/chartex" xmlns:cx7="http://schemas.microsoft.com/office/drawing/2016/5/13/chartex" xmlns:cx8="http://schemas.microsoft.com/office/drawing/2016/5/14/chartex" xmlns:mc="http://schemas.openxmlformats.org/markup-compatibility/2006" xmlns:aink="http://schemas.microsoft.com/office/drawing/2016/ink" xmlns:am3d="http://schemas.microsoft.com/office/drawing/2017/model3d" xmlns:o="urn:schemas-microsoft-com:office:office" xmlns:oel="http://schemas.microsoft.com/office/2019/extlst" xmlns:r="http://schemas.openxmlformats.org/officeDocument/2006/relationships" xmlns:m="http://schemas.openxmlformats.org/officeDocument/2006/math" xmlns:v="urn:schemas-microsoft-com:vml" xmlns:wp14="http://schemas.microsoft.com/office/word/2010/wordprocessingDrawing" xmlns:wp="http://schemas.openxmlformats.org/drawingml/2006/wordprocessingDrawing" xmlns:w10="urn:schemas-microsoft-com:office:word" xmlns:w="http://schemas.openxmlformats.org/wordprocessingml/2006/main" xmlns:w14="http://schemas.microsoft.com/office/word/2010/wordml" xmlns:w15="http://schemas.microsoft.com/office/word/2012/wordml" xmlns:w16cex="http://schemas.microsoft.com/office/word/2018/wordml/cex" xmlns:w16cid="http://schemas.microsoft.com/office/word/2016/wordml/cid" xmlns:w16="http://schemas.microsoft.com/office/word/2018/wordml" xmlns:w16du="http://schemas.microsoft.com/office/word/2023/wordml/word16du" xmlns:w16sdtdh="http://schemas.microsoft.com/office/word/2020/wordml/sdtdatahash" xmlns:w16se="http://schemas.microsoft.com/office/word/2015/wordml/symex" xmlns:wpg="http://schemas.microsoft.com/office/word/2010/wordprocessingGroup" xmlns:wpi="http://schemas.microsoft.com/office/word/2010/wordprocessingInk" xmlns:wne="http://schemas.microsoft.com/office/word/2006/wordml" xmlns:wps="http://schemas.microsoft.com/office/word/2010/wordprocessingShape" mc:Ignorable="w14 w15 w16se w16cid w16 w16cex w16sdtdh w16du wp14">
-  <w:p>
-    <w:pPr>
-      <w:pStyle w:val="Footer"/>
-    </w:pPr>
-  </w:p>
-</w:ftr>
-</file>
-
-<file path=word/footer4.xml><?xml version="1.0" encoding="utf-8"?>
 <w:ftr xmlns:wpc="http://schemas.microsoft.com/office/word/2010/wordprocessingCanvas" xmlns:cx="http://schemas.microsoft.com/office/drawing/2014/chartex" xmlns:cx1="http://schemas.microsoft.com/office/drawing/2015/9/8/chartex" xmlns:cx2="http://schemas.microsoft.com/office/drawing/2015/10/21/chartex" xmlns:cx3="http://schemas.microsoft.com/office/drawing/2016/5/9/chartex" xmlns:cx4="http://schemas.microsoft.com/office/drawing/2016/5/10/chartex" xmlns:cx5="http://schemas.microsoft.com/office/drawing/2016/5/11/chartex" xmlns:cx6="http://schemas.microsoft.com/office/drawing/2016/5/12/chartex" xmlns:cx7="http://schemas.microsoft.com/office/drawing/2016/5/13/chartex" xmlns:cx8="http://schemas.microsoft.com/office/drawing/2016/5/14/chartex" xmlns:mc="http://schemas.openxmlformats.org/markup-compatibility/2006" xmlns:aink="http://schemas.microsoft.com/office/drawing/2016/ink" xmlns:am3d="http://schemas.microsoft.com/office/drawing/2017/model3d" xmlns:o="urn:schemas-microsoft-com:office:office" xmlns:oel="http://schemas.microsoft.com/office/2019/extlst" xmlns:r="http://schemas.openxmlformats.org/officeDocument/2006/relationships" xmlns:m="http://schemas.openxmlformats.org/officeDocument/2006/math" xmlns:v="urn:schemas-microsoft-com:vml" xmlns:wp14="http://schemas.microsoft.com/office/word/2010/wordprocessingDrawing" xmlns:wp="http://schemas.openxmlformats.org/drawingml/2006/wordprocessingDrawing" xmlns:w10="urn:schemas-microsoft-com:office:word" xmlns:w="http://schemas.openxmlformats.org/wordprocessingml/2006/main" xmlns:w14="http://schemas.microsoft.com/office/word/2010/wordml" xmlns:w15="http://schemas.microsoft.com/office/word/2012/wordml" xmlns:w16cex="http://schemas.microsoft.com/office/word/2018/wordml/cex" xmlns:w16cid="http://schemas.microsoft.com/office/word/2016/wordml/cid" xmlns:w16="http://schemas.microsoft.com/office/word/2018/wordml" xmlns:w16du="http://schemas.microsoft.com/office/word/2023/wordml/word16du" xmlns:w16sdtdh="http://schemas.microsoft.com/office/word/2020/wordml/sdtdatahash" xmlns:w16se="http://schemas.microsoft.com/office/word/2015/wordml/symex" xmlns:wpg="http://schemas.microsoft.com/office/word/2010/wordprocessingGroup" xmlns:wpi="http://schemas.microsoft.com/office/word/2010/wordprocessingInk" xmlns:wne="http://schemas.microsoft.com/office/word/2006/wordml" xmlns:wps="http://schemas.microsoft.com/office/word/2010/wordprocessingShape" mc:Ignorable="w14 w15 w16se w16cid w16 w16cex w16sdtdh w16du wp14">
   <w:p>
     <w:pPr>
@@ -17366,7 +17561,7 @@
 </w:ftr>
 </file>
 
-<file path=word/footer5.xml><?xml version="1.0" encoding="utf-8"?>
+<file path=word/footer2.xml><?xml version="1.0" encoding="utf-8"?>
 <w:ftr xmlns:wpc="http://schemas.microsoft.com/office/word/2010/wordprocessingCanvas" xmlns:cx="http://schemas.microsoft.com/office/drawing/2014/chartex" xmlns:cx1="http://schemas.microsoft.com/office/drawing/2015/9/8/chartex" xmlns:cx2="http://schemas.microsoft.com/office/drawing/2015/10/21/chartex" xmlns:cx3="http://schemas.microsoft.com/office/drawing/2016/5/9/chartex" xmlns:cx4="http://schemas.microsoft.com/office/drawing/2016/5/10/chartex" xmlns:cx5="http://schemas.microsoft.com/office/drawing/2016/5/11/chartex" xmlns:cx6="http://schemas.microsoft.com/office/drawing/2016/5/12/chartex" xmlns:cx7="http://schemas.microsoft.com/office/drawing/2016/5/13/chartex" xmlns:cx8="http://schemas.microsoft.com/office/drawing/2016/5/14/chartex" xmlns:mc="http://schemas.openxmlformats.org/markup-compatibility/2006" xmlns:aink="http://schemas.microsoft.com/office/drawing/2016/ink" xmlns:am3d="http://schemas.microsoft.com/office/drawing/2017/model3d" xmlns:o="urn:schemas-microsoft-com:office:office" xmlns:oel="http://schemas.microsoft.com/office/2019/extlst" xmlns:r="http://schemas.openxmlformats.org/officeDocument/2006/relationships" xmlns:m="http://schemas.openxmlformats.org/officeDocument/2006/math" xmlns:v="urn:schemas-microsoft-com:vml" xmlns:wp14="http://schemas.microsoft.com/office/word/2010/wordprocessingDrawing" xmlns:wp="http://schemas.openxmlformats.org/drawingml/2006/wordprocessingDrawing" xmlns:w10="urn:schemas-microsoft-com:office:word" xmlns:w="http://schemas.openxmlformats.org/wordprocessingml/2006/main" xmlns:w14="http://schemas.microsoft.com/office/word/2010/wordml" xmlns:w15="http://schemas.microsoft.com/office/word/2012/wordml" xmlns:w16cex="http://schemas.microsoft.com/office/word/2018/wordml/cex" xmlns:w16cid="http://schemas.microsoft.com/office/word/2016/wordml/cid" xmlns:w16="http://schemas.microsoft.com/office/word/2018/wordml" xmlns:w16du="http://schemas.microsoft.com/office/word/2023/wordml/word16du" xmlns:w16sdtdh="http://schemas.microsoft.com/office/word/2020/wordml/sdtdatahash" xmlns:w16se="http://schemas.microsoft.com/office/word/2015/wordml/symex" xmlns:wpg="http://schemas.microsoft.com/office/word/2010/wordprocessingGroup" xmlns:wpi="http://schemas.microsoft.com/office/word/2010/wordprocessingInk" xmlns:wne="http://schemas.microsoft.com/office/word/2006/wordml" xmlns:wps="http://schemas.microsoft.com/office/word/2010/wordprocessingShape" mc:Ignorable="w14 w15 w16se w16cid w16 w16cex w16sdtdh w16du wp14">
   <w:p>
     <w:pPr>
@@ -17380,7 +17575,7 @@
 </w:ftr>
 </file>
 
-<file path=word/footer6.xml><?xml version="1.0" encoding="utf-8"?>
+<file path=word/footer3.xml><?xml version="1.0" encoding="utf-8"?>
 <w:ftr xmlns:wpc="http://schemas.microsoft.com/office/word/2010/wordprocessingCanvas" xmlns:cx="http://schemas.microsoft.com/office/drawing/2014/chartex" xmlns:cx1="http://schemas.microsoft.com/office/drawing/2015/9/8/chartex" xmlns:cx2="http://schemas.microsoft.com/office/drawing/2015/10/21/chartex" xmlns:cx3="http://schemas.microsoft.com/office/drawing/2016/5/9/chartex" xmlns:cx4="http://schemas.microsoft.com/office/drawing/2016/5/10/chartex" xmlns:cx5="http://schemas.microsoft.com/office/drawing/2016/5/11/chartex" xmlns:cx6="http://schemas.microsoft.com/office/drawing/2016/5/12/chartex" xmlns:cx7="http://schemas.microsoft.com/office/drawing/2016/5/13/chartex" xmlns:cx8="http://schemas.microsoft.com/office/drawing/2016/5/14/chartex" xmlns:mc="http://schemas.openxmlformats.org/markup-compatibility/2006" xmlns:aink="http://schemas.microsoft.com/office/drawing/2016/ink" xmlns:am3d="http://schemas.microsoft.com/office/drawing/2017/model3d" xmlns:o="urn:schemas-microsoft-com:office:office" xmlns:oel="http://schemas.microsoft.com/office/2019/extlst" xmlns:r="http://schemas.openxmlformats.org/officeDocument/2006/relationships" xmlns:m="http://schemas.openxmlformats.org/officeDocument/2006/math" xmlns:v="urn:schemas-microsoft-com:vml" xmlns:wp14="http://schemas.microsoft.com/office/word/2010/wordprocessingDrawing" xmlns:wp="http://schemas.openxmlformats.org/drawingml/2006/wordprocessingDrawing" xmlns:w10="urn:schemas-microsoft-com:office:word" xmlns:w="http://schemas.openxmlformats.org/wordprocessingml/2006/main" xmlns:w14="http://schemas.microsoft.com/office/word/2010/wordml" xmlns:w15="http://schemas.microsoft.com/office/word/2012/wordml" xmlns:w16cex="http://schemas.microsoft.com/office/word/2018/wordml/cex" xmlns:w16cid="http://schemas.microsoft.com/office/word/2016/wordml/cid" xmlns:w16="http://schemas.microsoft.com/office/word/2018/wordml" xmlns:w16du="http://schemas.microsoft.com/office/word/2023/wordml/word16du" xmlns:w16sdtdh="http://schemas.microsoft.com/office/word/2020/wordml/sdtdatahash" xmlns:w16se="http://schemas.microsoft.com/office/word/2015/wordml/symex" xmlns:wpg="http://schemas.microsoft.com/office/word/2010/wordprocessingGroup" xmlns:wpi="http://schemas.microsoft.com/office/word/2010/wordprocessingInk" xmlns:wne="http://schemas.microsoft.com/office/word/2006/wordml" xmlns:wps="http://schemas.microsoft.com/office/word/2010/wordprocessingShape" mc:Ignorable="w14 w15 w16se w16cid w16 w16cex w16sdtdh w16du wp14">
   <w:p>
     <w:pPr>
@@ -17396,7 +17591,15 @@
         <w:szCs w:val="24"/>
         <w:lang w:val="en-IN"/>
       </w:rPr>
-      <w:t>Department of Computer Science and Technology</w:t>
+      <w:t xml:space="preserve">Dept. of </w:t>
+    </w:r>
+    <w:r>
+      <w:rPr>
+        <w:sz w:val="24"/>
+        <w:szCs w:val="24"/>
+        <w:lang w:val="en-IN"/>
+      </w:rPr>
+      <w:t>Computer Science and Technology</w:t>
     </w:r>
   </w:p>
   <w:p>
@@ -17432,36 +17635,6 @@
 </file>
 
 <file path=word/header1.xml><?xml version="1.0" encoding="utf-8"?>
-<w:hdr xmlns:wpc="http://schemas.microsoft.com/office/word/2010/wordprocessingCanvas" xmlns:cx="http://schemas.microsoft.com/office/drawing/2014/chartex" xmlns:cx1="http://schemas.microsoft.com/office/drawing/2015/9/8/chartex" xmlns:cx2="http://schemas.microsoft.com/office/drawing/2015/10/21/chartex" xmlns:cx3="http://schemas.microsoft.com/office/drawing/2016/5/9/chartex" xmlns:cx4="http://schemas.microsoft.com/office/drawing/2016/5/10/chartex" xmlns:cx5="http://schemas.microsoft.com/office/drawing/2016/5/11/chartex" xmlns:cx6="http://schemas.microsoft.com/office/drawing/2016/5/12/chartex" xmlns:cx7="http://schemas.microsoft.com/office/drawing/2016/5/13/chartex" xmlns:cx8="http://schemas.microsoft.com/office/drawing/2016/5/14/chartex" xmlns:mc="http://schemas.openxmlformats.org/markup-compatibility/2006" xmlns:aink="http://schemas.microsoft.com/office/drawing/2016/ink" xmlns:am3d="http://schemas.microsoft.com/office/drawing/2017/model3d" xmlns:o="urn:schemas-microsoft-com:office:office" xmlns:oel="http://schemas.microsoft.com/office/2019/extlst" xmlns:r="http://schemas.openxmlformats.org/officeDocument/2006/relationships" xmlns:m="http://schemas.openxmlformats.org/officeDocument/2006/math" xmlns:v="urn:schemas-microsoft-com:vml" xmlns:wp14="http://schemas.microsoft.com/office/word/2010/wordprocessingDrawing" xmlns:wp="http://schemas.openxmlformats.org/drawingml/2006/wordprocessingDrawing" xmlns:w10="urn:schemas-microsoft-com:office:word" xmlns:w="http://schemas.openxmlformats.org/wordprocessingml/2006/main" xmlns:w14="http://schemas.microsoft.com/office/word/2010/wordml" xmlns:w15="http://schemas.microsoft.com/office/word/2012/wordml" xmlns:w16cex="http://schemas.microsoft.com/office/word/2018/wordml/cex" xmlns:w16cid="http://schemas.microsoft.com/office/word/2016/wordml/cid" xmlns:w16="http://schemas.microsoft.com/office/word/2018/wordml" xmlns:w16du="http://schemas.microsoft.com/office/word/2023/wordml/word16du" xmlns:w16sdtdh="http://schemas.microsoft.com/office/word/2020/wordml/sdtdatahash" xmlns:w16se="http://schemas.microsoft.com/office/word/2015/wordml/symex" xmlns:wpg="http://schemas.microsoft.com/office/word/2010/wordprocessingGroup" xmlns:wpi="http://schemas.microsoft.com/office/word/2010/wordprocessingInk" xmlns:wne="http://schemas.microsoft.com/office/word/2006/wordml" xmlns:wps="http://schemas.microsoft.com/office/word/2010/wordprocessingShape" mc:Ignorable="w14 w15 w16se w16cid w16 w16cex w16sdtdh w16du wp14">
-  <w:p>
-    <w:pPr>
-      <w:pStyle w:val="Header"/>
-    </w:pPr>
-  </w:p>
-</w:hdr>
-</file>
-
-<file path=word/header2.xml><?xml version="1.0" encoding="utf-8"?>
-<w:hdr xmlns:wpc="http://schemas.microsoft.com/office/word/2010/wordprocessingCanvas" xmlns:cx="http://schemas.microsoft.com/office/drawing/2014/chartex" xmlns:cx1="http://schemas.microsoft.com/office/drawing/2015/9/8/chartex" xmlns:cx2="http://schemas.microsoft.com/office/drawing/2015/10/21/chartex" xmlns:cx3="http://schemas.microsoft.com/office/drawing/2016/5/9/chartex" xmlns:cx4="http://schemas.microsoft.com/office/drawing/2016/5/10/chartex" xmlns:cx5="http://schemas.microsoft.com/office/drawing/2016/5/11/chartex" xmlns:cx6="http://schemas.microsoft.com/office/drawing/2016/5/12/chartex" xmlns:cx7="http://schemas.microsoft.com/office/drawing/2016/5/13/chartex" xmlns:cx8="http://schemas.microsoft.com/office/drawing/2016/5/14/chartex" xmlns:mc="http://schemas.openxmlformats.org/markup-compatibility/2006" xmlns:aink="http://schemas.microsoft.com/office/drawing/2016/ink" xmlns:am3d="http://schemas.microsoft.com/office/drawing/2017/model3d" xmlns:o="urn:schemas-microsoft-com:office:office" xmlns:oel="http://schemas.microsoft.com/office/2019/extlst" xmlns:r="http://schemas.openxmlformats.org/officeDocument/2006/relationships" xmlns:m="http://schemas.openxmlformats.org/officeDocument/2006/math" xmlns:v="urn:schemas-microsoft-com:vml" xmlns:wp14="http://schemas.microsoft.com/office/word/2010/wordprocessingDrawing" xmlns:wp="http://schemas.openxmlformats.org/drawingml/2006/wordprocessingDrawing" xmlns:w10="urn:schemas-microsoft-com:office:word" xmlns:w="http://schemas.openxmlformats.org/wordprocessingml/2006/main" xmlns:w14="http://schemas.microsoft.com/office/word/2010/wordml" xmlns:w15="http://schemas.microsoft.com/office/word/2012/wordml" xmlns:w16cex="http://schemas.microsoft.com/office/word/2018/wordml/cex" xmlns:w16cid="http://schemas.microsoft.com/office/word/2016/wordml/cid" xmlns:w16="http://schemas.microsoft.com/office/word/2018/wordml" xmlns:w16du="http://schemas.microsoft.com/office/word/2023/wordml/word16du" xmlns:w16sdtdh="http://schemas.microsoft.com/office/word/2020/wordml/sdtdatahash" xmlns:w16se="http://schemas.microsoft.com/office/word/2015/wordml/symex" xmlns:wpg="http://schemas.microsoft.com/office/word/2010/wordprocessingGroup" xmlns:wpi="http://schemas.microsoft.com/office/word/2010/wordprocessingInk" xmlns:wne="http://schemas.microsoft.com/office/word/2006/wordml" xmlns:wps="http://schemas.microsoft.com/office/word/2010/wordprocessingShape" mc:Ignorable="w14 w15 w16se w16cid w16 w16cex w16sdtdh w16du wp14">
-  <w:p>
-    <w:pPr>
-      <w:pStyle w:val="Header"/>
-    </w:pPr>
-  </w:p>
-</w:hdr>
-</file>
-
-<file path=word/header3.xml><?xml version="1.0" encoding="utf-8"?>
-<w:hdr xmlns:wpc="http://schemas.microsoft.com/office/word/2010/wordprocessingCanvas" xmlns:cx="http://schemas.microsoft.com/office/drawing/2014/chartex" xmlns:cx1="http://schemas.microsoft.com/office/drawing/2015/9/8/chartex" xmlns:cx2="http://schemas.microsoft.com/office/drawing/2015/10/21/chartex" xmlns:cx3="http://schemas.microsoft.com/office/drawing/2016/5/9/chartex" xmlns:cx4="http://schemas.microsoft.com/office/drawing/2016/5/10/chartex" xmlns:cx5="http://schemas.microsoft.com/office/drawing/2016/5/11/chartex" xmlns:cx6="http://schemas.microsoft.com/office/drawing/2016/5/12/chartex" xmlns:cx7="http://schemas.microsoft.com/office/drawing/2016/5/13/chartex" xmlns:cx8="http://schemas.microsoft.com/office/drawing/2016/5/14/chartex" xmlns:mc="http://schemas.openxmlformats.org/markup-compatibility/2006" xmlns:aink="http://schemas.microsoft.com/office/drawing/2016/ink" xmlns:am3d="http://schemas.microsoft.com/office/drawing/2017/model3d" xmlns:o="urn:schemas-microsoft-com:office:office" xmlns:oel="http://schemas.microsoft.com/office/2019/extlst" xmlns:r="http://schemas.openxmlformats.org/officeDocument/2006/relationships" xmlns:m="http://schemas.openxmlformats.org/officeDocument/2006/math" xmlns:v="urn:schemas-microsoft-com:vml" xmlns:wp14="http://schemas.microsoft.com/office/word/2010/wordprocessingDrawing" xmlns:wp="http://schemas.openxmlformats.org/drawingml/2006/wordprocessingDrawing" xmlns:w10="urn:schemas-microsoft-com:office:word" xmlns:w="http://schemas.openxmlformats.org/wordprocessingml/2006/main" xmlns:w14="http://schemas.microsoft.com/office/word/2010/wordml" xmlns:w15="http://schemas.microsoft.com/office/word/2012/wordml" xmlns:w16cex="http://schemas.microsoft.com/office/word/2018/wordml/cex" xmlns:w16cid="http://schemas.microsoft.com/office/word/2016/wordml/cid" xmlns:w16="http://schemas.microsoft.com/office/word/2018/wordml" xmlns:w16du="http://schemas.microsoft.com/office/word/2023/wordml/word16du" xmlns:w16sdtdh="http://schemas.microsoft.com/office/word/2020/wordml/sdtdatahash" xmlns:w16se="http://schemas.microsoft.com/office/word/2015/wordml/symex" xmlns:wpg="http://schemas.microsoft.com/office/word/2010/wordprocessingGroup" xmlns:wpi="http://schemas.microsoft.com/office/word/2010/wordprocessingInk" xmlns:wne="http://schemas.microsoft.com/office/word/2006/wordml" xmlns:wps="http://schemas.microsoft.com/office/word/2010/wordprocessingShape" mc:Ignorable="w14 w15 w16se w16cid w16 w16cex w16sdtdh w16du wp14">
-  <w:p>
-    <w:pPr>
-      <w:pStyle w:val="Header"/>
-    </w:pPr>
-  </w:p>
-</w:hdr>
-</file>
-
-<file path=word/header4.xml><?xml version="1.0" encoding="utf-8"?>
 <w:hdr xmlns:wpc="http://schemas.microsoft.com/office/word/2010/wordprocessingCanvas" xmlns:cx="http://schemas.microsoft.com/office/drawing/2014/chartex" xmlns:cx1="http://schemas.microsoft.com/office/drawing/2015/9/8/chartex" xmlns:cx2="http://schemas.microsoft.com/office/drawing/2015/10/21/chartex" xmlns:cx3="http://schemas.microsoft.com/office/drawing/2016/5/9/chartex" xmlns:cx4="http://schemas.microsoft.com/office/drawing/2016/5/10/chartex" xmlns:cx5="http://schemas.microsoft.com/office/drawing/2016/5/11/chartex" xmlns:cx6="http://schemas.microsoft.com/office/drawing/2016/5/12/chartex" xmlns:cx7="http://schemas.microsoft.com/office/drawing/2016/5/13/chartex" xmlns:cx8="http://schemas.microsoft.com/office/drawing/2016/5/14/chartex" xmlns:mc="http://schemas.openxmlformats.org/markup-compatibility/2006" xmlns:aink="http://schemas.microsoft.com/office/drawing/2016/ink" xmlns:am3d="http://schemas.microsoft.com/office/drawing/2017/model3d" xmlns:o="urn:schemas-microsoft-com:office:office" xmlns:oel="http://schemas.microsoft.com/office/2019/extlst" xmlns:r="http://schemas.openxmlformats.org/officeDocument/2006/relationships" xmlns:m="http://schemas.openxmlformats.org/officeDocument/2006/math" xmlns:v="urn:schemas-microsoft-com:vml" xmlns:wp14="http://schemas.microsoft.com/office/word/2010/wordprocessingDrawing" xmlns:wp="http://schemas.openxmlformats.org/drawingml/2006/wordprocessingDrawing" xmlns:w10="urn:schemas-microsoft-com:office:word" xmlns:w="http://schemas.openxmlformats.org/wordprocessingml/2006/main" xmlns:w14="http://schemas.microsoft.com/office/word/2010/wordml" xmlns:w15="http://schemas.microsoft.com/office/word/2012/wordml" xmlns:w16cex="http://schemas.microsoft.com/office/word/2018/wordml/cex" xmlns:w16cid="http://schemas.microsoft.com/office/word/2016/wordml/cid" xmlns:w16="http://schemas.microsoft.com/office/word/2018/wordml" xmlns:w16du="http://schemas.microsoft.com/office/word/2023/wordml/word16du" xmlns:w16sdtdh="http://schemas.microsoft.com/office/word/2020/wordml/sdtdatahash" xmlns:w16se="http://schemas.microsoft.com/office/word/2015/wordml/symex" xmlns:wpg="http://schemas.microsoft.com/office/word/2010/wordprocessingGroup" xmlns:wpi="http://schemas.microsoft.com/office/word/2010/wordprocessingInk" xmlns:wne="http://schemas.microsoft.com/office/word/2006/wordml" xmlns:wps="http://schemas.microsoft.com/office/word/2010/wordprocessingShape" mc:Ignorable="w14 w15 w16se w16cid w16 w16cex w16sdtdh w16du wp14">
   <w:p>
     <w:pPr>
@@ -17871,7 +18044,7 @@
 </w:hdr>
 </file>
 
-<file path=word/header5.xml><?xml version="1.0" encoding="utf-8"?>
+<file path=word/header2.xml><?xml version="1.0" encoding="utf-8"?>
 <w:hdr xmlns:wpc="http://schemas.microsoft.com/office/word/2010/wordprocessingCanvas" xmlns:cx="http://schemas.microsoft.com/office/drawing/2014/chartex" xmlns:cx1="http://schemas.microsoft.com/office/drawing/2015/9/8/chartex" xmlns:cx2="http://schemas.microsoft.com/office/drawing/2015/10/21/chartex" xmlns:cx3="http://schemas.microsoft.com/office/drawing/2016/5/9/chartex" xmlns:cx4="http://schemas.microsoft.com/office/drawing/2016/5/10/chartex" xmlns:cx5="http://schemas.microsoft.com/office/drawing/2016/5/11/chartex" xmlns:cx6="http://schemas.microsoft.com/office/drawing/2016/5/12/chartex" xmlns:cx7="http://schemas.microsoft.com/office/drawing/2016/5/13/chartex" xmlns:cx8="http://schemas.microsoft.com/office/drawing/2016/5/14/chartex" xmlns:mc="http://schemas.openxmlformats.org/markup-compatibility/2006" xmlns:aink="http://schemas.microsoft.com/office/drawing/2016/ink" xmlns:am3d="http://schemas.microsoft.com/office/drawing/2017/model3d" xmlns:o="urn:schemas-microsoft-com:office:office" xmlns:oel="http://schemas.microsoft.com/office/2019/extlst" xmlns:r="http://schemas.openxmlformats.org/officeDocument/2006/relationships" xmlns:m="http://schemas.openxmlformats.org/officeDocument/2006/math" xmlns:v="urn:schemas-microsoft-com:vml" xmlns:wp14="http://schemas.microsoft.com/office/word/2010/wordprocessingDrawing" xmlns:wp="http://schemas.openxmlformats.org/drawingml/2006/wordprocessingDrawing" xmlns:w10="urn:schemas-microsoft-com:office:word" xmlns:w="http://schemas.openxmlformats.org/wordprocessingml/2006/main" xmlns:w14="http://schemas.microsoft.com/office/word/2010/wordml" xmlns:w15="http://schemas.microsoft.com/office/word/2012/wordml" xmlns:w16cex="http://schemas.microsoft.com/office/word/2018/wordml/cex" xmlns:w16cid="http://schemas.microsoft.com/office/word/2016/wordml/cid" xmlns:w16="http://schemas.microsoft.com/office/word/2018/wordml" xmlns:w16du="http://schemas.microsoft.com/office/word/2023/wordml/word16du" xmlns:w16sdtdh="http://schemas.microsoft.com/office/word/2020/wordml/sdtdatahash" xmlns:w16se="http://schemas.microsoft.com/office/word/2015/wordml/symex" xmlns:wpg="http://schemas.microsoft.com/office/word/2010/wordprocessingGroup" xmlns:wpi="http://schemas.microsoft.com/office/word/2010/wordprocessingInk" xmlns:wne="http://schemas.microsoft.com/office/word/2006/wordml" xmlns:wps="http://schemas.microsoft.com/office/word/2010/wordprocessingShape" mc:Ignorable="w14 w15 w16se w16cid w16 w16cex w16sdtdh w16du wp14">
   <w:p>
     <w:pPr>
@@ -19922,7 +20095,7 @@
   <w:style w:type="paragraph" w:default="1" w:styleId="Normal">
     <w:name w:val="Normal"/>
     <w:qFormat/>
-    <w:rsid w:val="00EC50E3"/>
+    <w:rsid w:val="00BB1071"/>
     <w:pPr>
       <w:widowControl w:val="0"/>
       <w:autoSpaceDE w:val="0"/>

</xml_diff>

<commit_message>
Added References to the report
</commit_message>
<xml_diff>
--- a/Project Report_Phase II.docx
+++ b/Project Report_Phase II.docx
@@ -4955,11 +4955,20 @@
           </w:tcPr>
           <w:p>
             <w:pPr>
+              <w:jc w:val="center"/>
               <w:cnfStyle w:val="000000000000" w:firstRow="0" w:lastRow="0" w:firstColumn="0" w:lastColumn="0" w:oddVBand="0" w:evenVBand="0" w:oddHBand="0" w:evenHBand="0" w:firstRowFirstColumn="0" w:firstRowLastColumn="0" w:lastRowFirstColumn="0" w:lastRowLastColumn="0"/>
               <w:rPr>
-                <w:sz w:val="28"/>
+                <w:sz w:val="24"/>
+                <w:szCs w:val="24"/>
               </w:rPr>
             </w:pPr>
+            <w:r>
+              <w:rPr>
+                <w:sz w:val="24"/>
+                <w:szCs w:val="24"/>
+              </w:rPr>
+              <w:t>18</w:t>
+            </w:r>
           </w:p>
         </w:tc>
       </w:tr>
@@ -5035,11 +5044,20 @@
           </w:tcPr>
           <w:p>
             <w:pPr>
+              <w:jc w:val="center"/>
               <w:cnfStyle w:val="000000000000" w:firstRow="0" w:lastRow="0" w:firstColumn="0" w:lastColumn="0" w:oddVBand="0" w:evenVBand="0" w:oddHBand="0" w:evenHBand="0" w:firstRowFirstColumn="0" w:firstRowLastColumn="0" w:lastRowFirstColumn="0" w:lastRowLastColumn="0"/>
               <w:rPr>
-                <w:sz w:val="28"/>
+                <w:sz w:val="24"/>
+                <w:szCs w:val="24"/>
               </w:rPr>
             </w:pPr>
+            <w:r>
+              <w:rPr>
+                <w:sz w:val="24"/>
+                <w:szCs w:val="24"/>
+              </w:rPr>
+              <w:t>20</w:t>
+            </w:r>
           </w:p>
         </w:tc>
       </w:tr>
@@ -5109,11 +5127,20 @@
           </w:tcPr>
           <w:p>
             <w:pPr>
+              <w:jc w:val="center"/>
               <w:cnfStyle w:val="000000000000" w:firstRow="0" w:lastRow="0" w:firstColumn="0" w:lastColumn="0" w:oddVBand="0" w:evenVBand="0" w:oddHBand="0" w:evenHBand="0" w:firstRowFirstColumn="0" w:firstRowLastColumn="0" w:lastRowFirstColumn="0" w:lastRowLastColumn="0"/>
               <w:rPr>
-                <w:sz w:val="28"/>
+                <w:sz w:val="24"/>
+                <w:szCs w:val="24"/>
               </w:rPr>
             </w:pPr>
+            <w:r>
+              <w:rPr>
+                <w:sz w:val="24"/>
+                <w:szCs w:val="24"/>
+              </w:rPr>
+              <w:t>22</w:t>
+            </w:r>
           </w:p>
         </w:tc>
       </w:tr>
@@ -5182,11 +5209,20 @@
           </w:tcPr>
           <w:p>
             <w:pPr>
+              <w:jc w:val="center"/>
               <w:cnfStyle w:val="000000000000" w:firstRow="0" w:lastRow="0" w:firstColumn="0" w:lastColumn="0" w:oddVBand="0" w:evenVBand="0" w:oddHBand="0" w:evenHBand="0" w:firstRowFirstColumn="0" w:firstRowLastColumn="0" w:lastRowFirstColumn="0" w:lastRowLastColumn="0"/>
               <w:rPr>
-                <w:sz w:val="28"/>
+                <w:sz w:val="24"/>
+                <w:szCs w:val="24"/>
               </w:rPr>
             </w:pPr>
+            <w:r>
+              <w:rPr>
+                <w:sz w:val="24"/>
+                <w:szCs w:val="24"/>
+              </w:rPr>
+              <w:t>22</w:t>
+            </w:r>
           </w:p>
         </w:tc>
       </w:tr>
@@ -5242,7 +5278,7 @@
                 <w:sz w:val="24"/>
                 <w:szCs w:val="24"/>
               </w:rPr>
-              <w:t>Soil nutrients monitoring and pumping</w:t>
+              <w:t>Soil nutrients monitoring</w:t>
             </w:r>
             <w:r>
               <w:rPr>
@@ -5260,11 +5296,20 @@
           </w:tcPr>
           <w:p>
             <w:pPr>
+              <w:jc w:val="center"/>
               <w:cnfStyle w:val="000000000000" w:firstRow="0" w:lastRow="0" w:firstColumn="0" w:lastColumn="0" w:oddVBand="0" w:evenVBand="0" w:oddHBand="0" w:evenHBand="0" w:firstRowFirstColumn="0" w:firstRowLastColumn="0" w:lastRowFirstColumn="0" w:lastRowLastColumn="0"/>
               <w:rPr>
-                <w:sz w:val="28"/>
+                <w:sz w:val="24"/>
+                <w:szCs w:val="24"/>
               </w:rPr>
             </w:pPr>
+            <w:r>
+              <w:rPr>
+                <w:sz w:val="24"/>
+                <w:szCs w:val="24"/>
+              </w:rPr>
+              <w:t>23</w:t>
+            </w:r>
           </w:p>
         </w:tc>
       </w:tr>
@@ -5339,11 +5384,20 @@
           </w:tcPr>
           <w:p>
             <w:pPr>
+              <w:jc w:val="center"/>
               <w:cnfStyle w:val="000000000000" w:firstRow="0" w:lastRow="0" w:firstColumn="0" w:lastColumn="0" w:oddVBand="0" w:evenVBand="0" w:oddHBand="0" w:evenHBand="0" w:firstRowFirstColumn="0" w:firstRowLastColumn="0" w:lastRowFirstColumn="0" w:lastRowLastColumn="0"/>
               <w:rPr>
-                <w:sz w:val="28"/>
+                <w:sz w:val="24"/>
+                <w:szCs w:val="24"/>
               </w:rPr>
             </w:pPr>
+            <w:r>
+              <w:rPr>
+                <w:sz w:val="24"/>
+                <w:szCs w:val="24"/>
+              </w:rPr>
+              <w:t>25</w:t>
+            </w:r>
           </w:p>
         </w:tc>
       </w:tr>
@@ -5429,11 +5483,20 @@
           </w:tcPr>
           <w:p>
             <w:pPr>
+              <w:jc w:val="center"/>
               <w:cnfStyle w:val="000000000000" w:firstRow="0" w:lastRow="0" w:firstColumn="0" w:lastColumn="0" w:oddVBand="0" w:evenVBand="0" w:oddHBand="0" w:evenHBand="0" w:firstRowFirstColumn="0" w:firstRowLastColumn="0" w:lastRowFirstColumn="0" w:lastRowLastColumn="0"/>
               <w:rPr>
-                <w:sz w:val="28"/>
+                <w:sz w:val="24"/>
+                <w:szCs w:val="24"/>
               </w:rPr>
             </w:pPr>
+            <w:r>
+              <w:rPr>
+                <w:sz w:val="24"/>
+                <w:szCs w:val="24"/>
+              </w:rPr>
+              <w:t>26</w:t>
+            </w:r>
           </w:p>
         </w:tc>
       </w:tr>
@@ -5499,9 +5562,28 @@
           </w:tcPr>
           <w:p>
             <w:pPr>
+              <w:jc w:val="center"/>
               <w:cnfStyle w:val="000000000000" w:firstRow="0" w:lastRow="0" w:firstColumn="0" w:lastColumn="0" w:oddVBand="0" w:evenVBand="0" w:oddHBand="0" w:evenHBand="0" w:firstRowFirstColumn="0" w:firstRowLastColumn="0" w:lastRowFirstColumn="0" w:lastRowLastColumn="0"/>
               <w:rPr>
-                <w:sz w:val="28"/>
+                <w:sz w:val="24"/>
+                <w:szCs w:val="24"/>
+              </w:rPr>
+            </w:pPr>
+            <w:r>
+              <w:rPr>
+                <w:sz w:val="24"/>
+                <w:szCs w:val="24"/>
+              </w:rPr>
+              <w:t>27</w:t>
+            </w:r>
+          </w:p>
+          <w:p>
+            <w:pPr>
+              <w:jc w:val="center"/>
+              <w:cnfStyle w:val="000000000000" w:firstRow="0" w:lastRow="0" w:firstColumn="0" w:lastColumn="0" w:oddVBand="0" w:evenVBand="0" w:oddHBand="0" w:evenHBand="0" w:firstRowFirstColumn="0" w:firstRowLastColumn="0" w:lastRowFirstColumn="0" w:lastRowLastColumn="0"/>
+              <w:rPr>
+                <w:sz w:val="24"/>
+                <w:szCs w:val="24"/>
               </w:rPr>
             </w:pPr>
           </w:p>
@@ -5569,11 +5651,20 @@
           </w:tcPr>
           <w:p>
             <w:pPr>
+              <w:jc w:val="center"/>
               <w:cnfStyle w:val="000000000000" w:firstRow="0" w:lastRow="0" w:firstColumn="0" w:lastColumn="0" w:oddVBand="0" w:evenVBand="0" w:oddHBand="0" w:evenHBand="0" w:firstRowFirstColumn="0" w:firstRowLastColumn="0" w:lastRowFirstColumn="0" w:lastRowLastColumn="0"/>
               <w:rPr>
-                <w:sz w:val="28"/>
+                <w:sz w:val="24"/>
+                <w:szCs w:val="24"/>
               </w:rPr>
             </w:pPr>
+            <w:r>
+              <w:rPr>
+                <w:sz w:val="24"/>
+                <w:szCs w:val="24"/>
+              </w:rPr>
+              <w:t>28</w:t>
+            </w:r>
           </w:p>
         </w:tc>
       </w:tr>
@@ -5639,11 +5730,20 @@
           </w:tcPr>
           <w:p>
             <w:pPr>
+              <w:jc w:val="center"/>
               <w:cnfStyle w:val="000000000000" w:firstRow="0" w:lastRow="0" w:firstColumn="0" w:lastColumn="0" w:oddVBand="0" w:evenVBand="0" w:oddHBand="0" w:evenHBand="0" w:firstRowFirstColumn="0" w:firstRowLastColumn="0" w:lastRowFirstColumn="0" w:lastRowLastColumn="0"/>
               <w:rPr>
-                <w:sz w:val="28"/>
+                <w:sz w:val="24"/>
+                <w:szCs w:val="24"/>
               </w:rPr>
             </w:pPr>
+            <w:r>
+              <w:rPr>
+                <w:sz w:val="24"/>
+                <w:szCs w:val="24"/>
+              </w:rPr>
+              <w:t>29</w:t>
+            </w:r>
           </w:p>
         </w:tc>
       </w:tr>
@@ -5700,11 +5800,20 @@
           </w:tcPr>
           <w:p>
             <w:pPr>
+              <w:jc w:val="center"/>
               <w:cnfStyle w:val="000000000000" w:firstRow="0" w:lastRow="0" w:firstColumn="0" w:lastColumn="0" w:oddVBand="0" w:evenVBand="0" w:oddHBand="0" w:evenHBand="0" w:firstRowFirstColumn="0" w:firstRowLastColumn="0" w:lastRowFirstColumn="0" w:lastRowLastColumn="0"/>
               <w:rPr>
-                <w:sz w:val="28"/>
+                <w:sz w:val="24"/>
+                <w:szCs w:val="24"/>
               </w:rPr>
             </w:pPr>
+            <w:r>
+              <w:rPr>
+                <w:sz w:val="24"/>
+                <w:szCs w:val="24"/>
+              </w:rPr>
+              <w:t>31</w:t>
+            </w:r>
           </w:p>
         </w:tc>
       </w:tr>
@@ -5770,11 +5879,20 @@
           </w:tcPr>
           <w:p>
             <w:pPr>
+              <w:jc w:val="center"/>
               <w:cnfStyle w:val="000000000000" w:firstRow="0" w:lastRow="0" w:firstColumn="0" w:lastColumn="0" w:oddVBand="0" w:evenVBand="0" w:oddHBand="0" w:evenHBand="0" w:firstRowFirstColumn="0" w:firstRowLastColumn="0" w:lastRowFirstColumn="0" w:lastRowLastColumn="0"/>
               <w:rPr>
-                <w:sz w:val="28"/>
+                <w:sz w:val="24"/>
+                <w:szCs w:val="24"/>
               </w:rPr>
             </w:pPr>
+            <w:r>
+              <w:rPr>
+                <w:sz w:val="24"/>
+                <w:szCs w:val="24"/>
+              </w:rPr>
+              <w:t>31</w:t>
+            </w:r>
           </w:p>
         </w:tc>
       </w:tr>
@@ -6326,6 +6444,75 @@
               </w:rPr>
             </w:pPr>
           </w:p>
+          <w:p>
+            <w:pPr>
+              <w:spacing w:line="360" w:lineRule="auto"/>
+              <w:contextualSpacing/>
+              <w:jc w:val="center"/>
+              <w:cnfStyle w:val="000000000000" w:firstRow="0" w:lastRow="0" w:firstColumn="0" w:lastColumn="0" w:oddVBand="0" w:evenVBand="0" w:oddHBand="0" w:evenHBand="0" w:firstRowFirstColumn="0" w:firstRowLastColumn="0" w:lastRowFirstColumn="0" w:lastRowLastColumn="0"/>
+              <w:rPr>
+                <w:b/>
+                <w:bCs/>
+                <w:sz w:val="24"/>
+                <w:szCs w:val="24"/>
+              </w:rPr>
+            </w:pPr>
+            <w:r>
+              <w:rPr>
+                <w:b/>
+                <w:bCs/>
+                <w:sz w:val="24"/>
+                <w:szCs w:val="24"/>
+              </w:rPr>
+              <w:t>1</w:t>
+            </w:r>
+          </w:p>
+          <w:p>
+            <w:pPr>
+              <w:spacing w:line="360" w:lineRule="auto"/>
+              <w:contextualSpacing/>
+              <w:jc w:val="center"/>
+              <w:cnfStyle w:val="000000000000" w:firstRow="0" w:lastRow="0" w:firstColumn="0" w:lastColumn="0" w:oddVBand="0" w:evenVBand="0" w:oddHBand="0" w:evenHBand="0" w:firstRowFirstColumn="0" w:firstRowLastColumn="0" w:lastRowFirstColumn="0" w:lastRowLastColumn="0"/>
+              <w:rPr>
+                <w:b/>
+                <w:bCs/>
+                <w:sz w:val="24"/>
+                <w:szCs w:val="24"/>
+              </w:rPr>
+            </w:pPr>
+            <w:r>
+              <w:rPr>
+                <w:b/>
+                <w:bCs/>
+                <w:sz w:val="24"/>
+                <w:szCs w:val="24"/>
+              </w:rPr>
+              <w:t>2</w:t>
+            </w:r>
+          </w:p>
+          <w:p>
+            <w:pPr>
+              <w:spacing w:line="360" w:lineRule="auto"/>
+              <w:contextualSpacing/>
+              <w:jc w:val="center"/>
+              <w:cnfStyle w:val="000000000000" w:firstRow="0" w:lastRow="0" w:firstColumn="0" w:lastColumn="0" w:oddVBand="0" w:evenVBand="0" w:oddHBand="0" w:evenHBand="0" w:firstRowFirstColumn="0" w:firstRowLastColumn="0" w:lastRowFirstColumn="0" w:lastRowLastColumn="0"/>
+              <w:rPr>
+                <w:b/>
+                <w:bCs/>
+                <w:sz w:val="24"/>
+                <w:szCs w:val="24"/>
+              </w:rPr>
+            </w:pPr>
+            <w:r>
+              <w:rPr>
+                <w:b/>
+                <w:bCs/>
+                <w:sz w:val="24"/>
+                <w:szCs w:val="24"/>
+              </w:rPr>
+              <w:t>2</w:t>
+            </w:r>
+          </w:p>
         </w:tc>
       </w:tr>
       <w:tr>
@@ -6355,7 +6542,14 @@
                 <w:sz w:val="24"/>
                 <w:szCs w:val="24"/>
               </w:rPr>
-              <w:t>Literature Survey</w:t>
+              <w:t xml:space="preserve">Literature </w:t>
+            </w:r>
+            <w:r>
+              <w:rPr>
+                <w:sz w:val="24"/>
+                <w:szCs w:val="24"/>
+              </w:rPr>
+              <w:t>Review</w:t>
             </w:r>
           </w:p>
         </w:tc>
@@ -6376,6 +6570,15 @@
                 <w:szCs w:val="24"/>
               </w:rPr>
             </w:pPr>
+            <w:r>
+              <w:rPr>
+                <w:b/>
+                <w:bCs/>
+                <w:sz w:val="24"/>
+                <w:szCs w:val="24"/>
+              </w:rPr>
+              <w:t>3</w:t>
+            </w:r>
           </w:p>
         </w:tc>
       </w:tr>
@@ -6479,6 +6682,75 @@
               </w:rPr>
             </w:pPr>
           </w:p>
+          <w:p>
+            <w:pPr>
+              <w:spacing w:line="360" w:lineRule="auto"/>
+              <w:contextualSpacing/>
+              <w:jc w:val="center"/>
+              <w:cnfStyle w:val="000000000000" w:firstRow="0" w:lastRow="0" w:firstColumn="0" w:lastColumn="0" w:oddVBand="0" w:evenVBand="0" w:oddHBand="0" w:evenHBand="0" w:firstRowFirstColumn="0" w:firstRowLastColumn="0" w:lastRowFirstColumn="0" w:lastRowLastColumn="0"/>
+              <w:rPr>
+                <w:b/>
+                <w:bCs/>
+                <w:sz w:val="24"/>
+                <w:szCs w:val="24"/>
+              </w:rPr>
+            </w:pPr>
+            <w:r>
+              <w:rPr>
+                <w:b/>
+                <w:bCs/>
+                <w:sz w:val="24"/>
+                <w:szCs w:val="24"/>
+              </w:rPr>
+              <w:t>12</w:t>
+            </w:r>
+          </w:p>
+          <w:p>
+            <w:pPr>
+              <w:spacing w:line="360" w:lineRule="auto"/>
+              <w:contextualSpacing/>
+              <w:jc w:val="center"/>
+              <w:cnfStyle w:val="000000000000" w:firstRow="0" w:lastRow="0" w:firstColumn="0" w:lastColumn="0" w:oddVBand="0" w:evenVBand="0" w:oddHBand="0" w:evenHBand="0" w:firstRowFirstColumn="0" w:firstRowLastColumn="0" w:lastRowFirstColumn="0" w:lastRowLastColumn="0"/>
+              <w:rPr>
+                <w:b/>
+                <w:bCs/>
+                <w:sz w:val="24"/>
+                <w:szCs w:val="24"/>
+              </w:rPr>
+            </w:pPr>
+            <w:r>
+              <w:rPr>
+                <w:b/>
+                <w:bCs/>
+                <w:sz w:val="24"/>
+                <w:szCs w:val="24"/>
+              </w:rPr>
+              <w:t>13</w:t>
+            </w:r>
+          </w:p>
+          <w:p>
+            <w:pPr>
+              <w:spacing w:line="360" w:lineRule="auto"/>
+              <w:contextualSpacing/>
+              <w:jc w:val="center"/>
+              <w:cnfStyle w:val="000000000000" w:firstRow="0" w:lastRow="0" w:firstColumn="0" w:lastColumn="0" w:oddVBand="0" w:evenVBand="0" w:oddHBand="0" w:evenHBand="0" w:firstRowFirstColumn="0" w:firstRowLastColumn="0" w:lastRowFirstColumn="0" w:lastRowLastColumn="0"/>
+              <w:rPr>
+                <w:b/>
+                <w:bCs/>
+                <w:sz w:val="24"/>
+                <w:szCs w:val="24"/>
+              </w:rPr>
+            </w:pPr>
+            <w:r>
+              <w:rPr>
+                <w:b/>
+                <w:bCs/>
+                <w:sz w:val="24"/>
+                <w:szCs w:val="24"/>
+              </w:rPr>
+              <w:t>15</w:t>
+            </w:r>
+          </w:p>
         </w:tc>
       </w:tr>
       <w:tr>
@@ -6559,6 +6831,52 @@
               </w:rPr>
             </w:pPr>
           </w:p>
+          <w:p>
+            <w:pPr>
+              <w:spacing w:line="360" w:lineRule="auto"/>
+              <w:contextualSpacing/>
+              <w:jc w:val="center"/>
+              <w:cnfStyle w:val="000000000000" w:firstRow="0" w:lastRow="0" w:firstColumn="0" w:lastColumn="0" w:oddVBand="0" w:evenVBand="0" w:oddHBand="0" w:evenHBand="0" w:firstRowFirstColumn="0" w:firstRowLastColumn="0" w:lastRowFirstColumn="0" w:lastRowLastColumn="0"/>
+              <w:rPr>
+                <w:b/>
+                <w:bCs/>
+                <w:sz w:val="24"/>
+                <w:szCs w:val="24"/>
+              </w:rPr>
+            </w:pPr>
+            <w:r>
+              <w:rPr>
+                <w:b/>
+                <w:bCs/>
+                <w:sz w:val="24"/>
+                <w:szCs w:val="24"/>
+              </w:rPr>
+              <w:t>16</w:t>
+            </w:r>
+          </w:p>
+          <w:p>
+            <w:pPr>
+              <w:spacing w:line="360" w:lineRule="auto"/>
+              <w:contextualSpacing/>
+              <w:jc w:val="center"/>
+              <w:cnfStyle w:val="000000000000" w:firstRow="0" w:lastRow="0" w:firstColumn="0" w:lastColumn="0" w:oddVBand="0" w:evenVBand="0" w:oddHBand="0" w:evenHBand="0" w:firstRowFirstColumn="0" w:firstRowLastColumn="0" w:lastRowFirstColumn="0" w:lastRowLastColumn="0"/>
+              <w:rPr>
+                <w:b/>
+                <w:bCs/>
+                <w:sz w:val="24"/>
+                <w:szCs w:val="24"/>
+              </w:rPr>
+            </w:pPr>
+            <w:r>
+              <w:rPr>
+                <w:b/>
+                <w:bCs/>
+                <w:sz w:val="24"/>
+                <w:szCs w:val="24"/>
+              </w:rPr>
+              <w:t>17</w:t>
+            </w:r>
+          </w:p>
         </w:tc>
       </w:tr>
       <w:tr>
@@ -6613,6 +6931,15 @@
                 <w:szCs w:val="24"/>
               </w:rPr>
             </w:pPr>
+            <w:r>
+              <w:rPr>
+                <w:b/>
+                <w:bCs/>
+                <w:sz w:val="24"/>
+                <w:szCs w:val="24"/>
+              </w:rPr>
+              <w:t>18</w:t>
+            </w:r>
           </w:p>
         </w:tc>
       </w:tr>
@@ -6671,6 +6998,15 @@
                 <w:szCs w:val="24"/>
               </w:rPr>
             </w:pPr>
+            <w:r>
+              <w:rPr>
+                <w:b/>
+                <w:bCs/>
+                <w:sz w:val="24"/>
+                <w:szCs w:val="24"/>
+              </w:rPr>
+              <w:t>20</w:t>
+            </w:r>
           </w:p>
         </w:tc>
       </w:tr>
@@ -6698,6 +7034,13 @@
               </w:rPr>
               <w:t>7. Conclusion</w:t>
             </w:r>
+            <w:r>
+              <w:rPr>
+                <w:sz w:val="24"/>
+                <w:szCs w:val="24"/>
+              </w:rPr>
+              <w:t xml:space="preserve"> and Future Work</w:t>
+            </w:r>
           </w:p>
         </w:tc>
         <w:tc>
@@ -6717,6 +7060,15 @@
                 <w:szCs w:val="24"/>
               </w:rPr>
             </w:pPr>
+            <w:r>
+              <w:rPr>
+                <w:b/>
+                <w:bCs/>
+                <w:sz w:val="24"/>
+                <w:szCs w:val="24"/>
+              </w:rPr>
+              <w:t>32</w:t>
+            </w:r>
           </w:p>
         </w:tc>
       </w:tr>
@@ -6763,6 +7115,15 @@
                 <w:szCs w:val="24"/>
               </w:rPr>
             </w:pPr>
+            <w:r>
+              <w:rPr>
+                <w:b/>
+                <w:bCs/>
+                <w:sz w:val="24"/>
+                <w:szCs w:val="24"/>
+              </w:rPr>
+              <w:t>33</w:t>
+            </w:r>
           </w:p>
         </w:tc>
       </w:tr>
@@ -7285,7 +7646,16 @@
           <w:sz w:val="32"/>
           <w:szCs w:val="32"/>
         </w:rPr>
-        <w:t xml:space="preserve">1. </w:t>
+        <w:t>[1]</w:t>
+      </w:r>
+      <w:r>
+        <w:rPr>
+          <w:b/>
+          <w:bCs/>
+          <w:sz w:val="32"/>
+          <w:szCs w:val="32"/>
+        </w:rPr>
+        <w:t xml:space="preserve">. </w:t>
       </w:r>
       <w:r>
         <w:rPr>
@@ -8800,7 +9170,34 @@
           <w:sz w:val="32"/>
           <w:szCs w:val="32"/>
         </w:rPr>
-        <w:t>2. A</w:t>
+        <w:t>[</w:t>
+      </w:r>
+      <w:r>
+        <w:rPr>
+          <w:b/>
+          <w:bCs/>
+          <w:sz w:val="32"/>
+          <w:szCs w:val="32"/>
+        </w:rPr>
+        <w:t>2</w:t>
+      </w:r>
+      <w:r>
+        <w:rPr>
+          <w:b/>
+          <w:bCs/>
+          <w:sz w:val="32"/>
+          <w:szCs w:val="32"/>
+        </w:rPr>
+        <w:t>]</w:t>
+      </w:r>
+      <w:r>
+        <w:rPr>
+          <w:b/>
+          <w:bCs/>
+          <w:sz w:val="32"/>
+          <w:szCs w:val="32"/>
+        </w:rPr>
+        <w:t>. A</w:t>
       </w:r>
       <w:r>
         <w:rPr>
@@ -10252,7 +10649,34 @@
           <w:sz w:val="32"/>
           <w:szCs w:val="32"/>
         </w:rPr>
-        <w:t>3. Monitoring of Soil Nutrients Using Soil NPK Sensor an</w:t>
+        <w:t>[</w:t>
+      </w:r>
+      <w:r>
+        <w:rPr>
+          <w:b/>
+          <w:bCs/>
+          <w:sz w:val="32"/>
+          <w:szCs w:val="32"/>
+        </w:rPr>
+        <w:t>3</w:t>
+      </w:r>
+      <w:r>
+        <w:rPr>
+          <w:b/>
+          <w:bCs/>
+          <w:sz w:val="32"/>
+          <w:szCs w:val="32"/>
+        </w:rPr>
+        <w:t>]</w:t>
+      </w:r>
+      <w:r>
+        <w:rPr>
+          <w:b/>
+          <w:bCs/>
+          <w:sz w:val="32"/>
+          <w:szCs w:val="32"/>
+        </w:rPr>
+        <w:t>. Monitoring of Soil Nutrients Using Soil NPK Sensor an</w:t>
       </w:r>
       <w:r>
         <w:rPr>
@@ -10727,7 +11151,34 @@
           <w:sz w:val="32"/>
           <w:szCs w:val="32"/>
         </w:rPr>
-        <w:t>4. Field application of precise IoT-based soil testing and fertilizer recommendation system in tomato, 2023</w:t>
+        <w:t>[</w:t>
+      </w:r>
+      <w:r>
+        <w:rPr>
+          <w:b/>
+          <w:bCs/>
+          <w:sz w:val="32"/>
+          <w:szCs w:val="32"/>
+        </w:rPr>
+        <w:t>4</w:t>
+      </w:r>
+      <w:r>
+        <w:rPr>
+          <w:b/>
+          <w:bCs/>
+          <w:sz w:val="32"/>
+          <w:szCs w:val="32"/>
+        </w:rPr>
+        <w:t>]</w:t>
+      </w:r>
+      <w:r>
+        <w:rPr>
+          <w:b/>
+          <w:bCs/>
+          <w:sz w:val="32"/>
+          <w:szCs w:val="32"/>
+        </w:rPr>
+        <w:t>. Field application of precise IoT-based soil testing and fertilizer recommendation system in tomato, 2023</w:t>
       </w:r>
       <w:r>
         <w:rPr>
@@ -11431,14 +11882,16 @@
           <w:sz w:val="32"/>
           <w:szCs w:val="32"/>
         </w:rPr>
-        <w:t>5. A review on the seasonal succession and management of key insect pests infesting tomatoes</w:t>
-      </w:r>
-      <w:r>
-        <w:rPr>
+        <w:t>[</w:t>
+      </w:r>
+      <w:r>
+        <w:rPr>
+          <w:b/>
+          <w:bCs/>
           <w:sz w:val="32"/>
           <w:szCs w:val="32"/>
         </w:rPr>
-        <w:t xml:space="preserve">, </w:t>
+        <w:t>5</w:t>
       </w:r>
       <w:r>
         <w:rPr>
@@ -11447,769 +11900,821 @@
           <w:sz w:val="32"/>
           <w:szCs w:val="32"/>
         </w:rPr>
-        <w:t>2023</w:t>
-      </w:r>
-      <w:r>
-        <w:rPr>
-          <w:b/>
-          <w:bCs/>
-        </w:rPr>
-        <w:t xml:space="preserve"> </w:t>
-      </w:r>
-    </w:p>
-    <w:p>
-      <w:pPr>
-        <w:spacing w:line="360" w:lineRule="auto"/>
-        <w:jc w:val="both"/>
-        <w:rPr>
-          <w:i/>
-          <w:iCs/>
-          <w:sz w:val="28"/>
-          <w:szCs w:val="28"/>
-        </w:rPr>
-      </w:pPr>
-    </w:p>
-    <w:p>
-      <w:pPr>
-        <w:spacing w:line="360" w:lineRule="auto"/>
-        <w:jc w:val="both"/>
-        <w:rPr>
-          <w:b/>
-          <w:bCs/>
-          <w:sz w:val="28"/>
-          <w:szCs w:val="28"/>
-        </w:rPr>
-      </w:pPr>
-      <w:r>
-        <w:rPr>
-          <w:b/>
-          <w:bCs/>
-          <w:sz w:val="28"/>
-          <w:szCs w:val="28"/>
-        </w:rPr>
-        <w:t>J</w:t>
-      </w:r>
-      <w:r>
-        <w:rPr>
-          <w:b/>
-          <w:bCs/>
-          <w:sz w:val="28"/>
-          <w:szCs w:val="28"/>
-        </w:rPr>
-        <w:t>ournal</w:t>
-      </w:r>
-      <w:r>
-        <w:rPr>
-          <w:b/>
-          <w:bCs/>
-          <w:sz w:val="28"/>
-          <w:szCs w:val="28"/>
-        </w:rPr>
-        <w:t>:</w:t>
-      </w:r>
-    </w:p>
-    <w:p>
-      <w:pPr>
-        <w:spacing w:line="360" w:lineRule="auto"/>
-        <w:jc w:val="both"/>
-        <w:rPr>
-          <w:sz w:val="24"/>
-          <w:szCs w:val="24"/>
-        </w:rPr>
-      </w:pPr>
-      <w:r>
-        <w:rPr>
-          <w:sz w:val="24"/>
-          <w:szCs w:val="24"/>
-        </w:rPr>
-        <w:t>IEEE</w:t>
-      </w:r>
-      <w:r>
-        <w:rPr>
-          <w:sz w:val="24"/>
-          <w:szCs w:val="24"/>
-        </w:rPr>
-        <w:t xml:space="preserve"> </w:t>
-      </w:r>
-      <w:r>
-        <w:rPr>
-          <w:sz w:val="24"/>
-          <w:szCs w:val="24"/>
-        </w:rPr>
-        <w:t xml:space="preserve">International Conference on Image Processing (ICIP) </w:t>
-      </w:r>
-    </w:p>
-    <w:p>
-      <w:pPr>
-        <w:spacing w:line="360" w:lineRule="auto"/>
-        <w:ind w:left="580"/>
-        <w:jc w:val="both"/>
-        <w:rPr>
-          <w:sz w:val="24"/>
-          <w:szCs w:val="24"/>
-        </w:rPr>
-      </w:pPr>
-    </w:p>
-    <w:p>
-      <w:pPr>
-        <w:spacing w:line="360" w:lineRule="auto"/>
-        <w:jc w:val="both"/>
-        <w:rPr>
-          <w:b/>
-          <w:bCs/>
-          <w:sz w:val="28"/>
-          <w:szCs w:val="28"/>
-        </w:rPr>
-      </w:pPr>
-      <w:r>
-        <w:rPr>
-          <w:b/>
-          <w:bCs/>
-          <w:sz w:val="28"/>
-          <w:szCs w:val="28"/>
-        </w:rPr>
-        <w:t>A</w:t>
-      </w:r>
-      <w:r>
-        <w:rPr>
-          <w:b/>
-          <w:bCs/>
-          <w:sz w:val="28"/>
-          <w:szCs w:val="28"/>
-        </w:rPr>
-        <w:t>uthor</w:t>
-      </w:r>
-    </w:p>
-    <w:p>
-      <w:pPr>
-        <w:spacing w:line="360" w:lineRule="auto"/>
-        <w:jc w:val="both"/>
-        <w:rPr>
-          <w:sz w:val="24"/>
-          <w:szCs w:val="24"/>
-        </w:rPr>
-      </w:pPr>
-      <w:r>
-        <w:rPr>
-          <w:sz w:val="24"/>
-          <w:szCs w:val="24"/>
-        </w:rPr>
-        <w:t>Soniya Dhanda</w:t>
-      </w:r>
-      <w:r>
-        <w:rPr>
-          <w:sz w:val="24"/>
-          <w:szCs w:val="24"/>
-        </w:rPr>
-        <w:t xml:space="preserve">, </w:t>
-      </w:r>
-      <w:r>
-        <w:rPr>
-          <w:sz w:val="24"/>
-          <w:szCs w:val="24"/>
-        </w:rPr>
-        <w:t>Surender Singh</w:t>
-      </w:r>
-      <w:r>
-        <w:rPr>
-          <w:sz w:val="24"/>
-          <w:szCs w:val="24"/>
-        </w:rPr>
-        <w:t xml:space="preserve"> </w:t>
-      </w:r>
-      <w:r>
-        <w:rPr>
-          <w:sz w:val="24"/>
-          <w:szCs w:val="24"/>
-        </w:rPr>
-        <w:t>Yadav</w:t>
-      </w:r>
-      <w:r>
-        <w:rPr>
-          <w:sz w:val="24"/>
-          <w:szCs w:val="24"/>
-        </w:rPr>
-        <w:t xml:space="preserve">, </w:t>
-      </w:r>
-      <w:r>
-        <w:rPr>
-          <w:sz w:val="24"/>
-          <w:szCs w:val="24"/>
-        </w:rPr>
-        <w:t>Anil Jakhar</w:t>
-      </w:r>
-      <w:r>
-        <w:rPr>
-          <w:sz w:val="24"/>
-          <w:szCs w:val="24"/>
-        </w:rPr>
-        <w:t xml:space="preserve">, </w:t>
-      </w:r>
-      <w:r>
-        <w:rPr>
-          <w:sz w:val="24"/>
-          <w:szCs w:val="24"/>
-        </w:rPr>
-        <w:t xml:space="preserve">Sonu Kumari </w:t>
-      </w:r>
-    </w:p>
-    <w:p>
-      <w:pPr>
-        <w:spacing w:line="360" w:lineRule="auto"/>
-        <w:jc w:val="both"/>
-        <w:rPr>
-          <w:sz w:val="24"/>
-          <w:szCs w:val="24"/>
-        </w:rPr>
-      </w:pPr>
-    </w:p>
-    <w:p>
-      <w:pPr>
-        <w:spacing w:line="360" w:lineRule="auto"/>
-        <w:jc w:val="both"/>
-        <w:rPr>
-          <w:b/>
-          <w:bCs/>
-          <w:sz w:val="24"/>
-          <w:szCs w:val="24"/>
-        </w:rPr>
-      </w:pPr>
-      <w:r>
-        <w:rPr>
-          <w:b/>
-          <w:bCs/>
-          <w:sz w:val="28"/>
-          <w:szCs w:val="28"/>
-        </w:rPr>
-        <w:t>P</w:t>
-      </w:r>
-      <w:r>
-        <w:rPr>
-          <w:b/>
-          <w:bCs/>
-          <w:sz w:val="28"/>
-          <w:szCs w:val="28"/>
-        </w:rPr>
-        <w:t>roblem</w:t>
-      </w:r>
-      <w:r>
-        <w:rPr>
-          <w:b/>
-          <w:bCs/>
-          <w:sz w:val="24"/>
-          <w:szCs w:val="24"/>
-        </w:rPr>
-        <w:t xml:space="preserve"> </w:t>
-      </w:r>
-      <w:r>
-        <w:rPr>
-          <w:b/>
-          <w:bCs/>
-          <w:sz w:val="28"/>
-          <w:szCs w:val="28"/>
-        </w:rPr>
-        <w:t>mentioned</w:t>
-      </w:r>
-      <w:r>
-        <w:rPr>
-          <w:b/>
-          <w:bCs/>
-          <w:sz w:val="28"/>
-          <w:szCs w:val="28"/>
-        </w:rPr>
-        <w:t>:</w:t>
-      </w:r>
-    </w:p>
-    <w:p>
-      <w:pPr>
-        <w:spacing w:line="360" w:lineRule="auto"/>
-        <w:jc w:val="both"/>
-        <w:rPr>
-          <w:sz w:val="24"/>
-          <w:szCs w:val="24"/>
-        </w:rPr>
-      </w:pPr>
-      <w:r>
-        <w:rPr>
-          <w:sz w:val="24"/>
-          <w:szCs w:val="24"/>
-        </w:rPr>
-        <w:t xml:space="preserve">The paper addresses the challenge of accurately segmenting medical images, particularly in the context of tumor detection. It compares various image segmentation algorithms to identify the most effective approach for medical image analysis. </w:t>
-      </w:r>
-    </w:p>
-    <w:p>
-      <w:pPr>
-        <w:spacing w:line="360" w:lineRule="auto"/>
-        <w:ind w:left="580"/>
-        <w:jc w:val="both"/>
-        <w:rPr>
-          <w:sz w:val="28"/>
-          <w:szCs w:val="28"/>
-        </w:rPr>
-      </w:pPr>
-    </w:p>
-    <w:p>
-      <w:pPr>
-        <w:spacing w:line="360" w:lineRule="auto"/>
-        <w:jc w:val="both"/>
-        <w:rPr>
-          <w:b/>
-          <w:bCs/>
-          <w:sz w:val="24"/>
-          <w:szCs w:val="24"/>
-        </w:rPr>
-      </w:pPr>
-      <w:r>
-        <w:rPr>
-          <w:b/>
-          <w:bCs/>
-          <w:sz w:val="28"/>
-          <w:szCs w:val="28"/>
-        </w:rPr>
-        <w:t>A</w:t>
-      </w:r>
-      <w:r>
-        <w:rPr>
-          <w:b/>
-          <w:bCs/>
-          <w:sz w:val="28"/>
-          <w:szCs w:val="28"/>
-        </w:rPr>
-        <w:t>lgorithm</w:t>
-      </w:r>
-      <w:r>
-        <w:rPr>
-          <w:b/>
-          <w:bCs/>
-          <w:sz w:val="24"/>
-          <w:szCs w:val="24"/>
-        </w:rPr>
-        <w:t xml:space="preserve"> </w:t>
-      </w:r>
-      <w:r>
-        <w:rPr>
-          <w:b/>
-          <w:bCs/>
-          <w:sz w:val="28"/>
-          <w:szCs w:val="28"/>
-        </w:rPr>
-        <w:t>U</w:t>
-      </w:r>
-      <w:r>
-        <w:rPr>
-          <w:b/>
-          <w:bCs/>
-          <w:sz w:val="28"/>
-          <w:szCs w:val="28"/>
-        </w:rPr>
-        <w:t>sed</w:t>
-      </w:r>
-      <w:r>
-        <w:rPr>
-          <w:b/>
-          <w:bCs/>
-          <w:sz w:val="28"/>
-          <w:szCs w:val="28"/>
-        </w:rPr>
-        <w:t>:</w:t>
-      </w:r>
-    </w:p>
-    <w:p>
-      <w:pPr>
-        <w:spacing w:line="360" w:lineRule="auto"/>
-        <w:jc w:val="both"/>
-        <w:rPr>
-          <w:sz w:val="24"/>
-          <w:szCs w:val="24"/>
-        </w:rPr>
-      </w:pPr>
-      <w:r>
-        <w:rPr>
-          <w:sz w:val="24"/>
-          <w:szCs w:val="24"/>
-        </w:rPr>
-        <w:t xml:space="preserve">The paper evaluates several segmentation algorithms, including K-means clustering, Watershed transform, and Convolutional Neural Networks (CNNs). </w:t>
-      </w:r>
-    </w:p>
-    <w:p>
-      <w:pPr>
-        <w:spacing w:line="360" w:lineRule="auto"/>
-        <w:jc w:val="both"/>
-        <w:rPr>
-          <w:sz w:val="24"/>
-          <w:szCs w:val="24"/>
-        </w:rPr>
-      </w:pPr>
-    </w:p>
-    <w:p>
-      <w:pPr>
-        <w:spacing w:line="360" w:lineRule="auto"/>
-        <w:jc w:val="both"/>
-        <w:rPr>
-          <w:b/>
-          <w:bCs/>
-          <w:sz w:val="24"/>
-          <w:szCs w:val="24"/>
-        </w:rPr>
-      </w:pPr>
-      <w:r>
-        <w:rPr>
-          <w:b/>
-          <w:bCs/>
-          <w:sz w:val="28"/>
-          <w:szCs w:val="28"/>
-        </w:rPr>
-        <w:t>T</w:t>
-      </w:r>
-      <w:r>
-        <w:rPr>
-          <w:b/>
-          <w:bCs/>
-          <w:sz w:val="28"/>
-          <w:szCs w:val="28"/>
-        </w:rPr>
-        <w:t>ools</w:t>
-      </w:r>
-      <w:r>
-        <w:rPr>
-          <w:b/>
-          <w:bCs/>
-          <w:sz w:val="24"/>
-          <w:szCs w:val="24"/>
-        </w:rPr>
-        <w:t xml:space="preserve"> </w:t>
-      </w:r>
-      <w:r>
-        <w:rPr>
-          <w:b/>
-          <w:bCs/>
-          <w:sz w:val="28"/>
-          <w:szCs w:val="28"/>
-        </w:rPr>
-        <w:t>U</w:t>
-      </w:r>
-      <w:r>
-        <w:rPr>
-          <w:b/>
-          <w:bCs/>
-          <w:sz w:val="28"/>
-          <w:szCs w:val="28"/>
-        </w:rPr>
-        <w:t>sed</w:t>
-      </w:r>
-      <w:r>
-        <w:rPr>
-          <w:b/>
-          <w:bCs/>
-          <w:sz w:val="28"/>
-          <w:szCs w:val="28"/>
-        </w:rPr>
-        <w:t>:</w:t>
-      </w:r>
-    </w:p>
-    <w:p>
-      <w:pPr>
-        <w:spacing w:line="360" w:lineRule="auto"/>
-        <w:jc w:val="both"/>
-        <w:rPr>
-          <w:sz w:val="24"/>
-          <w:szCs w:val="24"/>
-        </w:rPr>
-      </w:pPr>
-      <w:r>
-        <w:rPr>
-          <w:sz w:val="24"/>
-          <w:szCs w:val="24"/>
-        </w:rPr>
-        <w:t>MATLAB, Python with TensorFlow and Keras for implementing CNNs</w:t>
-      </w:r>
-      <w:r>
-        <w:rPr>
-          <w:sz w:val="24"/>
-          <w:szCs w:val="24"/>
-        </w:rPr>
-        <w:t>.</w:t>
-      </w:r>
-    </w:p>
-    <w:p>
-      <w:pPr>
-        <w:spacing w:line="360" w:lineRule="auto"/>
-        <w:jc w:val="both"/>
-        <w:rPr>
-          <w:i/>
-          <w:iCs/>
-          <w:sz w:val="24"/>
-          <w:szCs w:val="24"/>
-        </w:rPr>
-      </w:pPr>
-    </w:p>
-    <w:p>
-      <w:pPr>
-        <w:spacing w:line="360" w:lineRule="auto"/>
-        <w:jc w:val="both"/>
-        <w:rPr>
-          <w:b/>
-          <w:bCs/>
-          <w:sz w:val="24"/>
-          <w:szCs w:val="24"/>
-        </w:rPr>
-      </w:pPr>
-      <w:r>
-        <w:rPr>
-          <w:b/>
-          <w:bCs/>
-          <w:sz w:val="28"/>
-          <w:szCs w:val="28"/>
-        </w:rPr>
-        <w:t>Results</w:t>
-      </w:r>
-      <w:r>
-        <w:rPr>
-          <w:b/>
-          <w:bCs/>
-          <w:sz w:val="24"/>
-          <w:szCs w:val="24"/>
-        </w:rPr>
-        <w:t xml:space="preserve"> </w:t>
-      </w:r>
-      <w:r>
-        <w:rPr>
-          <w:b/>
-          <w:bCs/>
-          <w:sz w:val="28"/>
-          <w:szCs w:val="28"/>
-        </w:rPr>
-        <w:t>and</w:t>
-      </w:r>
-      <w:r>
-        <w:rPr>
-          <w:b/>
-          <w:bCs/>
-          <w:sz w:val="24"/>
-          <w:szCs w:val="24"/>
-        </w:rPr>
-        <w:t xml:space="preserve"> </w:t>
-      </w:r>
-      <w:r>
-        <w:rPr>
-          <w:b/>
-          <w:bCs/>
-          <w:sz w:val="28"/>
-          <w:szCs w:val="28"/>
-        </w:rPr>
-        <w:t>D</w:t>
-      </w:r>
-      <w:r>
-        <w:rPr>
-          <w:b/>
-          <w:bCs/>
-          <w:sz w:val="28"/>
-          <w:szCs w:val="28"/>
-        </w:rPr>
-        <w:t>iscussion</w:t>
-      </w:r>
-      <w:r>
-        <w:rPr>
-          <w:b/>
-          <w:bCs/>
-          <w:sz w:val="28"/>
-          <w:szCs w:val="28"/>
-        </w:rPr>
-        <w:t>:</w:t>
-      </w:r>
-    </w:p>
-    <w:p>
-      <w:pPr>
-        <w:spacing w:line="360" w:lineRule="auto"/>
-        <w:jc w:val="both"/>
-        <w:rPr>
-          <w:sz w:val="24"/>
-          <w:szCs w:val="24"/>
-        </w:rPr>
-      </w:pPr>
-      <w:r>
-        <w:rPr>
-          <w:sz w:val="24"/>
-          <w:szCs w:val="24"/>
-        </w:rPr>
-        <w:t>The results demonstrate that CNN-based approaches outperform traditional methods like K-means clustering and Watershed transform in terms of segmentation accuracy and robustness, especially in complex medical images with varying levels of noise and artifacts. The paper discusses the strengths and limitations of each algorithm and provides insights into their performance metrics</w:t>
-      </w:r>
-    </w:p>
-    <w:p>
-      <w:pPr>
-        <w:spacing w:line="360" w:lineRule="auto"/>
-        <w:ind w:left="580"/>
-        <w:jc w:val="both"/>
-        <w:rPr>
-          <w:sz w:val="24"/>
-          <w:szCs w:val="24"/>
-        </w:rPr>
-      </w:pPr>
-    </w:p>
-    <w:p>
-      <w:pPr>
-        <w:spacing w:line="360" w:lineRule="auto"/>
-        <w:jc w:val="both"/>
-        <w:rPr>
-          <w:i/>
-          <w:iCs/>
-          <w:sz w:val="28"/>
-          <w:szCs w:val="28"/>
-        </w:rPr>
-      </w:pPr>
-      <w:r>
-        <w:rPr>
-          <w:i/>
-          <w:iCs/>
-          <w:sz w:val="28"/>
-          <w:szCs w:val="28"/>
-        </w:rPr>
-        <w:br/>
-      </w:r>
-    </w:p>
-    <w:p>
-      <w:pPr>
-        <w:spacing w:line="360" w:lineRule="auto"/>
-        <w:jc w:val="both"/>
-        <w:rPr>
-          <w:b/>
-          <w:bCs/>
-          <w:sz w:val="28"/>
-          <w:szCs w:val="28"/>
-        </w:rPr>
-      </w:pPr>
-    </w:p>
-    <w:p>
-      <w:pPr>
-        <w:spacing w:line="360" w:lineRule="auto"/>
-        <w:jc w:val="both"/>
-        <w:rPr>
-          <w:b/>
-          <w:bCs/>
-          <w:sz w:val="24"/>
-          <w:szCs w:val="24"/>
-        </w:rPr>
-      </w:pPr>
-      <w:r>
-        <w:rPr>
-          <w:b/>
-          <w:bCs/>
-          <w:sz w:val="28"/>
-          <w:szCs w:val="28"/>
-        </w:rPr>
-        <w:t>K</w:t>
-      </w:r>
-      <w:r>
-        <w:rPr>
-          <w:b/>
-          <w:bCs/>
-          <w:sz w:val="28"/>
-          <w:szCs w:val="28"/>
-        </w:rPr>
-        <w:t>nowledge</w:t>
-      </w:r>
-      <w:r>
-        <w:rPr>
-          <w:b/>
-          <w:bCs/>
-          <w:sz w:val="24"/>
-          <w:szCs w:val="24"/>
-        </w:rPr>
-        <w:t xml:space="preserve"> </w:t>
-      </w:r>
-      <w:r>
-        <w:rPr>
-          <w:b/>
-          <w:bCs/>
-          <w:sz w:val="28"/>
-          <w:szCs w:val="28"/>
-        </w:rPr>
-        <w:t>A</w:t>
-      </w:r>
-      <w:r>
-        <w:rPr>
-          <w:b/>
-          <w:bCs/>
-          <w:sz w:val="28"/>
-          <w:szCs w:val="28"/>
-        </w:rPr>
-        <w:t>cquired</w:t>
-      </w:r>
-      <w:r>
-        <w:rPr>
-          <w:b/>
-          <w:bCs/>
-          <w:sz w:val="28"/>
-          <w:szCs w:val="28"/>
-        </w:rPr>
-        <w:t>:</w:t>
-      </w:r>
-    </w:p>
-    <w:p>
-      <w:pPr>
-        <w:spacing w:line="360" w:lineRule="auto"/>
-        <w:jc w:val="both"/>
-        <w:rPr>
-          <w:b/>
-        </w:rPr>
-      </w:pPr>
-      <w:r>
-        <w:rPr>
-          <w:sz w:val="24"/>
-          <w:szCs w:val="24"/>
-        </w:rPr>
-        <w:t>Through this study, researchers gained a deeper understanding of the strengths and weaknesses of different image segmentation algorithms for medical image analysis. They acquired knowledge about the importance of selecting appropriate algorithms based on the characteristics of the images and the specific requirements of the medical application. Additionally, they gained insights into the potential of CNNs for improving segmentation accuracy</w:t>
-      </w:r>
-      <w:r>
-        <w:rPr>
-          <w:sz w:val="24"/>
-          <w:szCs w:val="24"/>
-        </w:rPr>
-        <w:t xml:space="preserve"> </w:t>
-      </w:r>
-      <w:r>
-        <w:rPr>
-          <w:sz w:val="24"/>
-          <w:szCs w:val="24"/>
-        </w:rPr>
-        <w:t>in challenging medical imaging tasks.</w:t>
-      </w:r>
-    </w:p>
-    <w:p>
-      <w:pPr>
-        <w:spacing w:line="360" w:lineRule="auto"/>
-        <w:jc w:val="both"/>
-        <w:rPr>
-          <w:b/>
-        </w:rPr>
-      </w:pPr>
-    </w:p>
-    <w:p>
-      <w:pPr>
-        <w:spacing w:line="360" w:lineRule="auto"/>
-        <w:jc w:val="both"/>
-        <w:rPr>
-          <w:b/>
-        </w:rPr>
-      </w:pPr>
-    </w:p>
-    <w:p>
-      <w:pPr>
-        <w:spacing w:line="360" w:lineRule="auto"/>
-        <w:jc w:val="both"/>
-        <w:rPr>
+        <w:t>]</w:t>
+      </w:r>
+      <w:r>
+        <w:rPr>
+          <w:b/>
+          <w:bCs/>
           <w:sz w:val="32"/>
           <w:szCs w:val="32"/>
         </w:rPr>
-      </w:pPr>
-      <w:r>
-        <w:rPr>
-          <w:b/>
-          <w:bCs/>
+        <w:t>. A review on the seasonal succession and management of key insect pests infesting tomatoes</w:t>
+      </w:r>
+      <w:r>
+        <w:rPr>
           <w:sz w:val="32"/>
           <w:szCs w:val="32"/>
         </w:rPr>
-        <w:t>6. Deep Feature Extraction for Detection of Tomato Plant Diseases and Pests based on Leaf Images</w:t>
+        <w:t xml:space="preserve">, </w:t>
+      </w:r>
+      <w:r>
+        <w:rPr>
+          <w:b/>
+          <w:bCs/>
+          <w:sz w:val="32"/>
+          <w:szCs w:val="32"/>
+        </w:rPr>
+        <w:t>2023</w:t>
+      </w:r>
+      <w:r>
+        <w:rPr>
+          <w:b/>
+          <w:bCs/>
+        </w:rPr>
+        <w:t xml:space="preserve"> </w:t>
+      </w:r>
+    </w:p>
+    <w:p>
+      <w:pPr>
+        <w:spacing w:line="360" w:lineRule="auto"/>
+        <w:jc w:val="both"/>
+        <w:rPr>
+          <w:i/>
+          <w:iCs/>
+          <w:sz w:val="28"/>
+          <w:szCs w:val="28"/>
+        </w:rPr>
+      </w:pPr>
+    </w:p>
+    <w:p>
+      <w:pPr>
+        <w:spacing w:line="360" w:lineRule="auto"/>
+        <w:jc w:val="both"/>
+        <w:rPr>
+          <w:b/>
+          <w:bCs/>
+          <w:sz w:val="28"/>
+          <w:szCs w:val="28"/>
+        </w:rPr>
+      </w:pPr>
+      <w:r>
+        <w:rPr>
+          <w:b/>
+          <w:bCs/>
+          <w:sz w:val="28"/>
+          <w:szCs w:val="28"/>
+        </w:rPr>
+        <w:t>J</w:t>
+      </w:r>
+      <w:r>
+        <w:rPr>
+          <w:b/>
+          <w:bCs/>
+          <w:sz w:val="28"/>
+          <w:szCs w:val="28"/>
+        </w:rPr>
+        <w:t>ournal</w:t>
+      </w:r>
+      <w:r>
+        <w:rPr>
+          <w:b/>
+          <w:bCs/>
+          <w:sz w:val="28"/>
+          <w:szCs w:val="28"/>
+        </w:rPr>
+        <w:t>:</w:t>
+      </w:r>
+    </w:p>
+    <w:p>
+      <w:pPr>
+        <w:spacing w:line="360" w:lineRule="auto"/>
+        <w:jc w:val="both"/>
+        <w:rPr>
+          <w:sz w:val="24"/>
+          <w:szCs w:val="24"/>
+        </w:rPr>
+      </w:pPr>
+      <w:r>
+        <w:rPr>
+          <w:sz w:val="24"/>
+          <w:szCs w:val="24"/>
+        </w:rPr>
+        <w:t>IEEE</w:t>
+      </w:r>
+      <w:r>
+        <w:rPr>
+          <w:sz w:val="24"/>
+          <w:szCs w:val="24"/>
+        </w:rPr>
+        <w:t xml:space="preserve"> </w:t>
+      </w:r>
+      <w:r>
+        <w:rPr>
+          <w:sz w:val="24"/>
+          <w:szCs w:val="24"/>
+        </w:rPr>
+        <w:t xml:space="preserve">International Conference on Image Processing (ICIP) </w:t>
+      </w:r>
+    </w:p>
+    <w:p>
+      <w:pPr>
+        <w:spacing w:line="360" w:lineRule="auto"/>
+        <w:ind w:left="580"/>
+        <w:jc w:val="both"/>
+        <w:rPr>
+          <w:sz w:val="24"/>
+          <w:szCs w:val="24"/>
+        </w:rPr>
+      </w:pPr>
+    </w:p>
+    <w:p>
+      <w:pPr>
+        <w:spacing w:line="360" w:lineRule="auto"/>
+        <w:jc w:val="both"/>
+        <w:rPr>
+          <w:b/>
+          <w:bCs/>
+          <w:sz w:val="28"/>
+          <w:szCs w:val="28"/>
+        </w:rPr>
+      </w:pPr>
+      <w:r>
+        <w:rPr>
+          <w:b/>
+          <w:bCs/>
+          <w:sz w:val="28"/>
+          <w:szCs w:val="28"/>
+        </w:rPr>
+        <w:t>A</w:t>
+      </w:r>
+      <w:r>
+        <w:rPr>
+          <w:b/>
+          <w:bCs/>
+          <w:sz w:val="28"/>
+          <w:szCs w:val="28"/>
+        </w:rPr>
+        <w:t>uthor</w:t>
+      </w:r>
+    </w:p>
+    <w:p>
+      <w:pPr>
+        <w:spacing w:line="360" w:lineRule="auto"/>
+        <w:jc w:val="both"/>
+        <w:rPr>
+          <w:sz w:val="24"/>
+          <w:szCs w:val="24"/>
+        </w:rPr>
+      </w:pPr>
+      <w:r>
+        <w:rPr>
+          <w:sz w:val="24"/>
+          <w:szCs w:val="24"/>
+        </w:rPr>
+        <w:t>Soniya Dhanda</w:t>
+      </w:r>
+      <w:r>
+        <w:rPr>
+          <w:sz w:val="24"/>
+          <w:szCs w:val="24"/>
+        </w:rPr>
+        <w:t xml:space="preserve">, </w:t>
+      </w:r>
+      <w:r>
+        <w:rPr>
+          <w:sz w:val="24"/>
+          <w:szCs w:val="24"/>
+        </w:rPr>
+        <w:t>Surender Singh</w:t>
+      </w:r>
+      <w:r>
+        <w:rPr>
+          <w:sz w:val="24"/>
+          <w:szCs w:val="24"/>
+        </w:rPr>
+        <w:t xml:space="preserve"> </w:t>
+      </w:r>
+      <w:r>
+        <w:rPr>
+          <w:sz w:val="24"/>
+          <w:szCs w:val="24"/>
+        </w:rPr>
+        <w:t>Yadav</w:t>
+      </w:r>
+      <w:r>
+        <w:rPr>
+          <w:sz w:val="24"/>
+          <w:szCs w:val="24"/>
+        </w:rPr>
+        <w:t xml:space="preserve">, </w:t>
+      </w:r>
+      <w:r>
+        <w:rPr>
+          <w:sz w:val="24"/>
+          <w:szCs w:val="24"/>
+        </w:rPr>
+        <w:t>Anil Jakhar</w:t>
+      </w:r>
+      <w:r>
+        <w:rPr>
+          <w:sz w:val="24"/>
+          <w:szCs w:val="24"/>
+        </w:rPr>
+        <w:t xml:space="preserve">, </w:t>
+      </w:r>
+      <w:r>
+        <w:rPr>
+          <w:sz w:val="24"/>
+          <w:szCs w:val="24"/>
+        </w:rPr>
+        <w:t xml:space="preserve">Sonu Kumari </w:t>
+      </w:r>
+    </w:p>
+    <w:p>
+      <w:pPr>
+        <w:spacing w:line="360" w:lineRule="auto"/>
+        <w:jc w:val="both"/>
+        <w:rPr>
+          <w:sz w:val="24"/>
+          <w:szCs w:val="24"/>
+        </w:rPr>
+      </w:pPr>
+    </w:p>
+    <w:p>
+      <w:pPr>
+        <w:spacing w:line="360" w:lineRule="auto"/>
+        <w:jc w:val="both"/>
+        <w:rPr>
+          <w:b/>
+          <w:bCs/>
+          <w:sz w:val="24"/>
+          <w:szCs w:val="24"/>
+        </w:rPr>
+      </w:pPr>
+      <w:r>
+        <w:rPr>
+          <w:b/>
+          <w:bCs/>
+          <w:sz w:val="28"/>
+          <w:szCs w:val="28"/>
+        </w:rPr>
+        <w:t>P</w:t>
+      </w:r>
+      <w:r>
+        <w:rPr>
+          <w:b/>
+          <w:bCs/>
+          <w:sz w:val="28"/>
+          <w:szCs w:val="28"/>
+        </w:rPr>
+        <w:t>roblem</w:t>
+      </w:r>
+      <w:r>
+        <w:rPr>
+          <w:b/>
+          <w:bCs/>
+          <w:sz w:val="24"/>
+          <w:szCs w:val="24"/>
+        </w:rPr>
+        <w:t xml:space="preserve"> </w:t>
+      </w:r>
+      <w:r>
+        <w:rPr>
+          <w:b/>
+          <w:bCs/>
+          <w:sz w:val="28"/>
+          <w:szCs w:val="28"/>
+        </w:rPr>
+        <w:t>mentioned</w:t>
+      </w:r>
+      <w:r>
+        <w:rPr>
+          <w:b/>
+          <w:bCs/>
+          <w:sz w:val="28"/>
+          <w:szCs w:val="28"/>
+        </w:rPr>
+        <w:t>:</w:t>
+      </w:r>
+    </w:p>
+    <w:p>
+      <w:pPr>
+        <w:spacing w:line="360" w:lineRule="auto"/>
+        <w:jc w:val="both"/>
+        <w:rPr>
+          <w:sz w:val="24"/>
+          <w:szCs w:val="24"/>
+        </w:rPr>
+      </w:pPr>
+      <w:r>
+        <w:rPr>
+          <w:sz w:val="24"/>
+          <w:szCs w:val="24"/>
+        </w:rPr>
+        <w:t xml:space="preserve">The paper addresses the challenge of accurately segmenting medical images, particularly in the context of tumor detection. It compares various image segmentation algorithms to identify the most effective approach for medical image analysis. </w:t>
+      </w:r>
+    </w:p>
+    <w:p>
+      <w:pPr>
+        <w:spacing w:line="360" w:lineRule="auto"/>
+        <w:ind w:left="580"/>
+        <w:jc w:val="both"/>
+        <w:rPr>
+          <w:sz w:val="28"/>
+          <w:szCs w:val="28"/>
+        </w:rPr>
+      </w:pPr>
+    </w:p>
+    <w:p>
+      <w:pPr>
+        <w:spacing w:line="360" w:lineRule="auto"/>
+        <w:jc w:val="both"/>
+        <w:rPr>
+          <w:b/>
+          <w:bCs/>
+          <w:sz w:val="24"/>
+          <w:szCs w:val="24"/>
+        </w:rPr>
+      </w:pPr>
+      <w:r>
+        <w:rPr>
+          <w:b/>
+          <w:bCs/>
+          <w:sz w:val="28"/>
+          <w:szCs w:val="28"/>
+        </w:rPr>
+        <w:t>A</w:t>
+      </w:r>
+      <w:r>
+        <w:rPr>
+          <w:b/>
+          <w:bCs/>
+          <w:sz w:val="28"/>
+          <w:szCs w:val="28"/>
+        </w:rPr>
+        <w:t>lgorithm</w:t>
+      </w:r>
+      <w:r>
+        <w:rPr>
+          <w:b/>
+          <w:bCs/>
+          <w:sz w:val="24"/>
+          <w:szCs w:val="24"/>
+        </w:rPr>
+        <w:t xml:space="preserve"> </w:t>
+      </w:r>
+      <w:r>
+        <w:rPr>
+          <w:b/>
+          <w:bCs/>
+          <w:sz w:val="28"/>
+          <w:szCs w:val="28"/>
+        </w:rPr>
+        <w:t>U</w:t>
+      </w:r>
+      <w:r>
+        <w:rPr>
+          <w:b/>
+          <w:bCs/>
+          <w:sz w:val="28"/>
+          <w:szCs w:val="28"/>
+        </w:rPr>
+        <w:t>sed</w:t>
+      </w:r>
+      <w:r>
+        <w:rPr>
+          <w:b/>
+          <w:bCs/>
+          <w:sz w:val="28"/>
+          <w:szCs w:val="28"/>
+        </w:rPr>
+        <w:t>:</w:t>
+      </w:r>
+    </w:p>
+    <w:p>
+      <w:pPr>
+        <w:spacing w:line="360" w:lineRule="auto"/>
+        <w:jc w:val="both"/>
+        <w:rPr>
+          <w:sz w:val="24"/>
+          <w:szCs w:val="24"/>
+        </w:rPr>
+      </w:pPr>
+      <w:r>
+        <w:rPr>
+          <w:sz w:val="24"/>
+          <w:szCs w:val="24"/>
+        </w:rPr>
+        <w:t xml:space="preserve">The paper evaluates several segmentation algorithms, including K-means clustering, Watershed transform, and Convolutional Neural Networks (CNNs). </w:t>
+      </w:r>
+    </w:p>
+    <w:p>
+      <w:pPr>
+        <w:spacing w:line="360" w:lineRule="auto"/>
+        <w:jc w:val="both"/>
+        <w:rPr>
+          <w:sz w:val="24"/>
+          <w:szCs w:val="24"/>
+        </w:rPr>
+      </w:pPr>
+    </w:p>
+    <w:p>
+      <w:pPr>
+        <w:spacing w:line="360" w:lineRule="auto"/>
+        <w:jc w:val="both"/>
+        <w:rPr>
+          <w:b/>
+          <w:bCs/>
+          <w:sz w:val="24"/>
+          <w:szCs w:val="24"/>
+        </w:rPr>
+      </w:pPr>
+      <w:r>
+        <w:rPr>
+          <w:b/>
+          <w:bCs/>
+          <w:sz w:val="28"/>
+          <w:szCs w:val="28"/>
+        </w:rPr>
+        <w:t>T</w:t>
+      </w:r>
+      <w:r>
+        <w:rPr>
+          <w:b/>
+          <w:bCs/>
+          <w:sz w:val="28"/>
+          <w:szCs w:val="28"/>
+        </w:rPr>
+        <w:t>ools</w:t>
+      </w:r>
+      <w:r>
+        <w:rPr>
+          <w:b/>
+          <w:bCs/>
+          <w:sz w:val="24"/>
+          <w:szCs w:val="24"/>
+        </w:rPr>
+        <w:t xml:space="preserve"> </w:t>
+      </w:r>
+      <w:r>
+        <w:rPr>
+          <w:b/>
+          <w:bCs/>
+          <w:sz w:val="28"/>
+          <w:szCs w:val="28"/>
+        </w:rPr>
+        <w:t>U</w:t>
+      </w:r>
+      <w:r>
+        <w:rPr>
+          <w:b/>
+          <w:bCs/>
+          <w:sz w:val="28"/>
+          <w:szCs w:val="28"/>
+        </w:rPr>
+        <w:t>sed</w:t>
+      </w:r>
+      <w:r>
+        <w:rPr>
+          <w:b/>
+          <w:bCs/>
+          <w:sz w:val="28"/>
+          <w:szCs w:val="28"/>
+        </w:rPr>
+        <w:t>:</w:t>
+      </w:r>
+    </w:p>
+    <w:p>
+      <w:pPr>
+        <w:spacing w:line="360" w:lineRule="auto"/>
+        <w:jc w:val="both"/>
+        <w:rPr>
+          <w:sz w:val="24"/>
+          <w:szCs w:val="24"/>
+        </w:rPr>
+      </w:pPr>
+      <w:r>
+        <w:rPr>
+          <w:sz w:val="24"/>
+          <w:szCs w:val="24"/>
+        </w:rPr>
+        <w:t>MATLAB, Python with TensorFlow and Keras for implementing CNNs</w:t>
+      </w:r>
+      <w:r>
+        <w:rPr>
+          <w:sz w:val="24"/>
+          <w:szCs w:val="24"/>
+        </w:rPr>
+        <w:t>.</w:t>
+      </w:r>
+    </w:p>
+    <w:p>
+      <w:pPr>
+        <w:spacing w:line="360" w:lineRule="auto"/>
+        <w:jc w:val="both"/>
+        <w:rPr>
+          <w:i/>
+          <w:iCs/>
+          <w:sz w:val="24"/>
+          <w:szCs w:val="24"/>
+        </w:rPr>
+      </w:pPr>
+    </w:p>
+    <w:p>
+      <w:pPr>
+        <w:spacing w:line="360" w:lineRule="auto"/>
+        <w:jc w:val="both"/>
+        <w:rPr>
+          <w:b/>
+          <w:bCs/>
+          <w:sz w:val="24"/>
+          <w:szCs w:val="24"/>
+        </w:rPr>
+      </w:pPr>
+      <w:r>
+        <w:rPr>
+          <w:b/>
+          <w:bCs/>
+          <w:sz w:val="28"/>
+          <w:szCs w:val="28"/>
+        </w:rPr>
+        <w:t>Results</w:t>
+      </w:r>
+      <w:r>
+        <w:rPr>
+          <w:b/>
+          <w:bCs/>
+          <w:sz w:val="24"/>
+          <w:szCs w:val="24"/>
+        </w:rPr>
+        <w:t xml:space="preserve"> </w:t>
+      </w:r>
+      <w:r>
+        <w:rPr>
+          <w:b/>
+          <w:bCs/>
+          <w:sz w:val="28"/>
+          <w:szCs w:val="28"/>
+        </w:rPr>
+        <w:t>and</w:t>
+      </w:r>
+      <w:r>
+        <w:rPr>
+          <w:b/>
+          <w:bCs/>
+          <w:sz w:val="24"/>
+          <w:szCs w:val="24"/>
+        </w:rPr>
+        <w:t xml:space="preserve"> </w:t>
+      </w:r>
+      <w:r>
+        <w:rPr>
+          <w:b/>
+          <w:bCs/>
+          <w:sz w:val="28"/>
+          <w:szCs w:val="28"/>
+        </w:rPr>
+        <w:t>D</w:t>
+      </w:r>
+      <w:r>
+        <w:rPr>
+          <w:b/>
+          <w:bCs/>
+          <w:sz w:val="28"/>
+          <w:szCs w:val="28"/>
+        </w:rPr>
+        <w:t>iscussion</w:t>
+      </w:r>
+      <w:r>
+        <w:rPr>
+          <w:b/>
+          <w:bCs/>
+          <w:sz w:val="28"/>
+          <w:szCs w:val="28"/>
+        </w:rPr>
+        <w:t>:</w:t>
+      </w:r>
+    </w:p>
+    <w:p>
+      <w:pPr>
+        <w:spacing w:line="360" w:lineRule="auto"/>
+        <w:jc w:val="both"/>
+        <w:rPr>
+          <w:sz w:val="24"/>
+          <w:szCs w:val="24"/>
+        </w:rPr>
+      </w:pPr>
+      <w:r>
+        <w:rPr>
+          <w:sz w:val="24"/>
+          <w:szCs w:val="24"/>
+        </w:rPr>
+        <w:t>The results demonstrate that CNN-based approaches outperform traditional methods like K-means clustering and Watershed transform in terms of segmentation accuracy and robustness, especially in complex medical images with varying levels of noise and artifacts. The paper discusses the strengths and limitations of each algorithm and provides insights into their performance metrics</w:t>
+      </w:r>
+    </w:p>
+    <w:p>
+      <w:pPr>
+        <w:spacing w:line="360" w:lineRule="auto"/>
+        <w:ind w:left="580"/>
+        <w:jc w:val="both"/>
+        <w:rPr>
+          <w:sz w:val="24"/>
+          <w:szCs w:val="24"/>
+        </w:rPr>
+      </w:pPr>
+    </w:p>
+    <w:p>
+      <w:pPr>
+        <w:spacing w:line="360" w:lineRule="auto"/>
+        <w:jc w:val="both"/>
+        <w:rPr>
+          <w:i/>
+          <w:iCs/>
+          <w:sz w:val="28"/>
+          <w:szCs w:val="28"/>
+        </w:rPr>
+      </w:pPr>
+      <w:r>
+        <w:rPr>
+          <w:i/>
+          <w:iCs/>
+          <w:sz w:val="28"/>
+          <w:szCs w:val="28"/>
+        </w:rPr>
+        <w:br/>
+      </w:r>
+    </w:p>
+    <w:p>
+      <w:pPr>
+        <w:spacing w:line="360" w:lineRule="auto"/>
+        <w:jc w:val="both"/>
+        <w:rPr>
+          <w:b/>
+          <w:bCs/>
+          <w:sz w:val="28"/>
+          <w:szCs w:val="28"/>
+        </w:rPr>
+      </w:pPr>
+    </w:p>
+    <w:p>
+      <w:pPr>
+        <w:spacing w:line="360" w:lineRule="auto"/>
+        <w:jc w:val="both"/>
+        <w:rPr>
+          <w:b/>
+          <w:bCs/>
+          <w:sz w:val="24"/>
+          <w:szCs w:val="24"/>
+        </w:rPr>
+      </w:pPr>
+      <w:r>
+        <w:rPr>
+          <w:b/>
+          <w:bCs/>
+          <w:sz w:val="28"/>
+          <w:szCs w:val="28"/>
+        </w:rPr>
+        <w:t>K</w:t>
+      </w:r>
+      <w:r>
+        <w:rPr>
+          <w:b/>
+          <w:bCs/>
+          <w:sz w:val="28"/>
+          <w:szCs w:val="28"/>
+        </w:rPr>
+        <w:t>nowledge</w:t>
+      </w:r>
+      <w:r>
+        <w:rPr>
+          <w:b/>
+          <w:bCs/>
+          <w:sz w:val="24"/>
+          <w:szCs w:val="24"/>
+        </w:rPr>
+        <w:t xml:space="preserve"> </w:t>
+      </w:r>
+      <w:r>
+        <w:rPr>
+          <w:b/>
+          <w:bCs/>
+          <w:sz w:val="28"/>
+          <w:szCs w:val="28"/>
+        </w:rPr>
+        <w:t>A</w:t>
+      </w:r>
+      <w:r>
+        <w:rPr>
+          <w:b/>
+          <w:bCs/>
+          <w:sz w:val="28"/>
+          <w:szCs w:val="28"/>
+        </w:rPr>
+        <w:t>cquired</w:t>
+      </w:r>
+      <w:r>
+        <w:rPr>
+          <w:b/>
+          <w:bCs/>
+          <w:sz w:val="28"/>
+          <w:szCs w:val="28"/>
+        </w:rPr>
+        <w:t>:</w:t>
+      </w:r>
+    </w:p>
+    <w:p>
+      <w:pPr>
+        <w:spacing w:line="360" w:lineRule="auto"/>
+        <w:jc w:val="both"/>
+        <w:rPr>
+          <w:b/>
+        </w:rPr>
+      </w:pPr>
+      <w:r>
+        <w:rPr>
+          <w:sz w:val="24"/>
+          <w:szCs w:val="24"/>
+        </w:rPr>
+        <w:t>Through this study, researchers gained a deeper understanding of the strengths and weaknesses of different image segmentation algorithms for medical image analysis. They acquired knowledge about the importance of selecting appropriate algorithms based on the characteristics of the images and the specific requirements of the medical application. Additionally, they gained insights into the potential of CNNs for improving segmentation accuracy</w:t>
+      </w:r>
+      <w:r>
+        <w:rPr>
+          <w:sz w:val="24"/>
+          <w:szCs w:val="24"/>
+        </w:rPr>
+        <w:t xml:space="preserve"> </w:t>
+      </w:r>
+      <w:r>
+        <w:rPr>
+          <w:sz w:val="24"/>
+          <w:szCs w:val="24"/>
+        </w:rPr>
+        <w:t>in challenging medical imaging tasks.</w:t>
+      </w:r>
+    </w:p>
+    <w:p>
+      <w:pPr>
+        <w:spacing w:line="360" w:lineRule="auto"/>
+        <w:jc w:val="both"/>
+        <w:rPr>
+          <w:b/>
+        </w:rPr>
+      </w:pPr>
+    </w:p>
+    <w:p>
+      <w:pPr>
+        <w:spacing w:line="360" w:lineRule="auto"/>
+        <w:jc w:val="both"/>
+        <w:rPr>
+          <w:b/>
+        </w:rPr>
+      </w:pPr>
+    </w:p>
+    <w:p>
+      <w:pPr>
+        <w:spacing w:line="360" w:lineRule="auto"/>
+        <w:jc w:val="both"/>
+        <w:rPr>
+          <w:sz w:val="32"/>
+          <w:szCs w:val="32"/>
+        </w:rPr>
+      </w:pPr>
+      <w:r>
+        <w:rPr>
+          <w:b/>
+          <w:bCs/>
+          <w:sz w:val="32"/>
+          <w:szCs w:val="32"/>
+        </w:rPr>
+        <w:t>[</w:t>
+      </w:r>
+      <w:r>
+        <w:rPr>
+          <w:b/>
+          <w:bCs/>
+          <w:sz w:val="32"/>
+          <w:szCs w:val="32"/>
+        </w:rPr>
+        <w:t>6</w:t>
+      </w:r>
+      <w:r>
+        <w:rPr>
+          <w:b/>
+          <w:bCs/>
+          <w:sz w:val="32"/>
+          <w:szCs w:val="32"/>
+        </w:rPr>
+        <w:t>]</w:t>
+      </w:r>
+      <w:r>
+        <w:rPr>
+          <w:b/>
+          <w:bCs/>
+          <w:sz w:val="32"/>
+          <w:szCs w:val="32"/>
+        </w:rPr>
+        <w:t>. Deep Feature Extraction for Detection of Tomato Plant Diseases and Pests based on Leaf Images</w:t>
       </w:r>
       <w:r>
         <w:rPr>
@@ -18638,6 +19143,432 @@
         </w:rPr>
         <w:t>Looking ahead, future developments in this domain could focus on expanding the system's capabilities to include additional sensors for comprehensive environmental monitoring, enhancing machine learning algorithms for greater accuracy, and integrating predictive analytics for yield forecasting. Collaborative efforts and research in scalable technology adoption across different crops and regions could further enhance the impact of IoT and machine learning in promoting sustainable agriculture practices and bolstering food security.</w:t>
       </w:r>
+      <w:r>
+        <w:rPr>
+          <w:sz w:val="24"/>
+          <w:szCs w:val="24"/>
+        </w:rPr>
+        <w:br w:type="page"/>
+      </w:r>
+    </w:p>
+    <w:p>
+      <w:pPr>
+        <w:spacing w:line="360" w:lineRule="auto"/>
+        <w:jc w:val="center"/>
+        <w:rPr>
+          <w:b/>
+          <w:bCs/>
+          <w:sz w:val="36"/>
+          <w:szCs w:val="36"/>
+        </w:rPr>
+      </w:pPr>
+    </w:p>
+    <w:p>
+      <w:pPr>
+        <w:spacing w:line="360" w:lineRule="auto"/>
+        <w:jc w:val="center"/>
+        <w:rPr>
+          <w:b/>
+          <w:bCs/>
+          <w:sz w:val="36"/>
+          <w:szCs w:val="36"/>
+        </w:rPr>
+      </w:pPr>
+      <w:r>
+        <w:rPr>
+          <w:b/>
+          <w:bCs/>
+          <w:sz w:val="36"/>
+          <w:szCs w:val="36"/>
+        </w:rPr>
+        <w:t>REFERENCES</w:t>
+      </w:r>
+    </w:p>
+    <w:p>
+      <w:pPr>
+        <w:spacing w:line="360" w:lineRule="auto"/>
+        <w:jc w:val="both"/>
+        <w:rPr>
+          <w:b/>
+          <w:bCs/>
+          <w:sz w:val="36"/>
+          <w:szCs w:val="36"/>
+        </w:rPr>
+      </w:pPr>
+    </w:p>
+    <w:p>
+      <w:pPr>
+        <w:spacing w:line="360" w:lineRule="auto"/>
+        <w:jc w:val="both"/>
+        <w:rPr>
+          <w:sz w:val="24"/>
+          <w:szCs w:val="24"/>
+        </w:rPr>
+      </w:pPr>
+      <w:r>
+        <w:rPr>
+          <w:sz w:val="24"/>
+          <w:szCs w:val="24"/>
+        </w:rPr>
+        <w:t xml:space="preserve">[1] </w:t>
+      </w:r>
+      <w:r>
+        <w:rPr>
+          <w:sz w:val="24"/>
+          <w:szCs w:val="24"/>
+        </w:rPr>
+        <w:t xml:space="preserve">Pereira, G.P.; Chaari, M.Z.; Daroge, F. </w:t>
+      </w:r>
+      <w:r>
+        <w:rPr>
+          <w:sz w:val="24"/>
+          <w:szCs w:val="24"/>
+        </w:rPr>
+        <w:t>“</w:t>
+      </w:r>
+      <w:r>
+        <w:rPr>
+          <w:sz w:val="24"/>
+          <w:szCs w:val="24"/>
+        </w:rPr>
+        <w:t>IoT-Enabled Smart Drip Irrigation System Using ESP32</w:t>
+      </w:r>
+      <w:r>
+        <w:rPr>
+          <w:sz w:val="24"/>
+          <w:szCs w:val="24"/>
+        </w:rPr>
+        <w:t>”</w:t>
+      </w:r>
+      <w:r>
+        <w:rPr>
+          <w:sz w:val="24"/>
+          <w:szCs w:val="24"/>
+        </w:rPr>
+        <w:t>. IoT 2023, 4, 221–243. https://doi.org/ 10.3390/iot4030012</w:t>
+      </w:r>
+    </w:p>
+    <w:p>
+      <w:pPr>
+        <w:spacing w:line="360" w:lineRule="auto"/>
+        <w:jc w:val="both"/>
+        <w:rPr>
+          <w:sz w:val="24"/>
+          <w:szCs w:val="24"/>
+        </w:rPr>
+      </w:pPr>
+    </w:p>
+    <w:p>
+      <w:pPr>
+        <w:pStyle w:val="NormalWeb"/>
+        <w:spacing w:before="0" w:beforeAutospacing="0" w:after="0" w:afterAutospacing="0" w:line="360" w:lineRule="auto"/>
+        <w:jc w:val="both"/>
+        <w:rPr>
+          <w:rStyle w:val="url"/>
+        </w:rPr>
+      </w:pPr>
+      <w:r>
+        <w:t xml:space="preserve">[2] </w:t>
+      </w:r>
+      <w:r>
+        <w:t xml:space="preserve">M. Bansal </w:t>
+      </w:r>
+      <w:r>
+        <w:rPr>
+          <w:i/>
+          <w:iCs/>
+        </w:rPr>
+        <w:t>et al.</w:t>
+      </w:r>
+      <w:r>
+        <w:t xml:space="preserve">, “A literature review on automatic watering of plants,” journal-article, Apr. 2022. [Online]. Available: </w:t>
+      </w:r>
+      <w:r>
+        <w:rPr>
+          <w:rStyle w:val="url"/>
+        </w:rPr>
+        <w:t>https://ijcrt.org/papers/IJCRT2205755.pdf</w:t>
+      </w:r>
+    </w:p>
+    <w:p>
+      <w:pPr>
+        <w:pStyle w:val="NormalWeb"/>
+        <w:spacing w:before="0" w:beforeAutospacing="0" w:after="0" w:afterAutospacing="0" w:line="360" w:lineRule="auto"/>
+        <w:jc w:val="both"/>
+        <w:rPr>
+          <w:rStyle w:val="url"/>
+        </w:rPr>
+      </w:pPr>
+    </w:p>
+    <w:p>
+      <w:pPr>
+        <w:pStyle w:val="NormalWeb"/>
+        <w:spacing w:before="0" w:beforeAutospacing="0" w:after="0" w:afterAutospacing="0" w:line="360" w:lineRule="auto"/>
+        <w:jc w:val="both"/>
+      </w:pPr>
+      <w:r>
+        <w:rPr>
+          <w:rStyle w:val="url"/>
+        </w:rPr>
+        <w:t xml:space="preserve">[3] </w:t>
+      </w:r>
+      <w:r>
+        <w:t xml:space="preserve">L. Lenin </w:t>
+      </w:r>
+      <w:r>
+        <w:t>Kumar,</w:t>
+      </w:r>
+      <w:r>
+        <w:t xml:space="preserve"> M. Srivani1, Md. Tabassum Nishath, T. Akhil</w:t>
+      </w:r>
+      <w:r>
+        <w:t>,</w:t>
+      </w:r>
+      <w:r>
+        <w:t xml:space="preserve"> Arugula Naveen and K. Charith Kumar</w:t>
+      </w:r>
+      <w:r>
+        <w:t xml:space="preserve"> </w:t>
+      </w:r>
+      <w:r>
+        <w:t xml:space="preserve">“Monitoring of soil nutrients using soil NPK sensor and arduino,” EM International, journal-article, 2024. doi: </w:t>
+      </w:r>
+      <w:r>
+        <w:rPr>
+          <w:rStyle w:val="url"/>
+        </w:rPr>
+        <w:t>10.53550/EEC.2023.v30i01s.049</w:t>
+      </w:r>
+      <w:r>
+        <w:t>.</w:t>
+      </w:r>
+    </w:p>
+    <w:p>
+      <w:pPr>
+        <w:pStyle w:val="NormalWeb"/>
+        <w:spacing w:line="360" w:lineRule="auto"/>
+      </w:pPr>
+      <w:r>
+        <w:t>[4]</w:t>
+      </w:r>
+      <w:r>
+        <w:t xml:space="preserve"> </w:t>
+      </w:r>
+      <w:r>
+        <w:t xml:space="preserve">B. Goswami, N. Rahman, and B. Goswami, “Field application of precise IoT based soil testing and fertilizer recommendation system in tomato,” The Pharma Innovation Journal, vol.12, no. 3, pp. 1637–1642, 2023, [Online]. Available: </w:t>
+      </w:r>
+      <w:r>
+        <w:t>https://www.thepharmajournal.com/archives/2023/vol12issue3/PartP/12-2-445-368.pdf</w:t>
+      </w:r>
+    </w:p>
+    <w:p>
+      <w:pPr>
+        <w:pStyle w:val="HTMLPreformatted"/>
+        <w:spacing w:line="360" w:lineRule="auto"/>
+        <w:jc w:val="both"/>
+        <w:rPr>
+          <w:rFonts w:ascii="Times New Roman" w:hAnsi="Times New Roman" w:cs="Times New Roman"/>
+          <w:color w:val="000000"/>
+          <w:sz w:val="24"/>
+          <w:szCs w:val="24"/>
+        </w:rPr>
+      </w:pPr>
+      <w:r>
+        <w:rPr>
+          <w:rFonts w:ascii="Times New Roman" w:hAnsi="Times New Roman" w:cs="Times New Roman"/>
+          <w:sz w:val="24"/>
+          <w:szCs w:val="24"/>
+        </w:rPr>
+        <w:t xml:space="preserve">[5] </w:t>
+      </w:r>
+      <w:r>
+        <w:rPr>
+          <w:rFonts w:ascii="Times New Roman" w:hAnsi="Times New Roman" w:cs="Times New Roman"/>
+          <w:color w:val="000000"/>
+          <w:sz w:val="24"/>
+          <w:szCs w:val="24"/>
+        </w:rPr>
+        <w:t>Soniya Dhanda &amp; Surender Singh Yadav &amp; Anil Jakhar &amp; Sonu Kumari, 2023.</w:t>
+      </w:r>
+    </w:p>
+    <w:p>
+      <w:pPr>
+        <w:widowControl/>
+        <w:tabs>
+          <w:tab w:val="left" w:pos="916"/>
+          <w:tab w:val="left" w:pos="1832"/>
+          <w:tab w:val="left" w:pos="2748"/>
+          <w:tab w:val="left" w:pos="3664"/>
+          <w:tab w:val="left" w:pos="4580"/>
+          <w:tab w:val="left" w:pos="5496"/>
+          <w:tab w:val="left" w:pos="6412"/>
+          <w:tab w:val="left" w:pos="7328"/>
+          <w:tab w:val="left" w:pos="8244"/>
+          <w:tab w:val="left" w:pos="9160"/>
+          <w:tab w:val="left" w:pos="10076"/>
+          <w:tab w:val="left" w:pos="10992"/>
+          <w:tab w:val="left" w:pos="11908"/>
+          <w:tab w:val="left" w:pos="12824"/>
+          <w:tab w:val="left" w:pos="13740"/>
+          <w:tab w:val="left" w:pos="14656"/>
+        </w:tabs>
+        <w:autoSpaceDE/>
+        <w:autoSpaceDN/>
+        <w:spacing w:line="360" w:lineRule="auto"/>
+        <w:jc w:val="both"/>
+        <w:rPr>
+          <w:color w:val="000000"/>
+          <w:sz w:val="24"/>
+          <w:szCs w:val="24"/>
+          <w:lang w:val="en-IN" w:eastAsia="en-IN"/>
+        </w:rPr>
+      </w:pPr>
+      <w:r>
+        <w:rPr>
+          <w:color w:val="000000"/>
+          <w:sz w:val="24"/>
+          <w:szCs w:val="24"/>
+          <w:lang w:val="en-IN" w:eastAsia="en-IN"/>
+        </w:rPr>
+        <w:t>"A review on seasonal succession and management of key insect- pest infesting tomato," Horticultural Science, Czech Academy of Agricultural Sciences, vol. 50(1), pages 12-24.</w:t>
+      </w:r>
+    </w:p>
+    <w:p>
+      <w:pPr>
+        <w:spacing w:line="360" w:lineRule="auto"/>
+        <w:jc w:val="both"/>
+        <w:rPr>
+          <w:sz w:val="24"/>
+          <w:szCs w:val="24"/>
+          <w:lang w:val="en-IN" w:eastAsia="en-IN"/>
+        </w:rPr>
+      </w:pPr>
+    </w:p>
+    <w:p>
+      <w:pPr>
+        <w:spacing w:line="360" w:lineRule="auto"/>
+        <w:jc w:val="both"/>
+        <w:rPr>
+          <w:sz w:val="24"/>
+          <w:szCs w:val="24"/>
+          <w:lang w:val="en-IN"/>
+        </w:rPr>
+      </w:pPr>
+      <w:r>
+        <w:rPr>
+          <w:sz w:val="24"/>
+          <w:szCs w:val="24"/>
+          <w:lang w:val="en-IN" w:eastAsia="en-IN"/>
+        </w:rPr>
+        <w:t xml:space="preserve">[6] </w:t>
+      </w:r>
+      <w:r>
+        <w:rPr>
+          <w:sz w:val="24"/>
+          <w:szCs w:val="24"/>
+        </w:rPr>
+        <w:t xml:space="preserve">Y. Altuntaş and A. F. Kocamaz, “Deep Feature Extraction for Detection of Tomato Plant Diseases and Pests based on Leaf Images,” </w:t>
+      </w:r>
+      <w:r>
+        <w:rPr>
+          <w:i/>
+          <w:iCs/>
+          <w:sz w:val="24"/>
+          <w:szCs w:val="24"/>
+        </w:rPr>
+        <w:t>Celal Bayar ÜNiversitesi Fen Bilimleri Dergisi</w:t>
+      </w:r>
+      <w:r>
+        <w:rPr>
+          <w:sz w:val="24"/>
+          <w:szCs w:val="24"/>
+        </w:rPr>
+        <w:t xml:space="preserve">, vol. 17, no. 2, pp. 145–157, Jun. 2021, doi: </w:t>
+      </w:r>
+      <w:r>
+        <w:rPr>
+          <w:rStyle w:val="url"/>
+          <w:sz w:val="24"/>
+          <w:szCs w:val="24"/>
+        </w:rPr>
+        <w:t>10.18466/cbayarfbe.812375</w:t>
+      </w:r>
+      <w:r>
+        <w:rPr>
+          <w:sz w:val="24"/>
+          <w:szCs w:val="24"/>
+        </w:rPr>
+        <w:t>.</w:t>
+      </w:r>
+    </w:p>
+    <w:p>
+      <w:pPr>
+        <w:widowControl/>
+        <w:tabs>
+          <w:tab w:val="left" w:pos="916"/>
+          <w:tab w:val="left" w:pos="1832"/>
+          <w:tab w:val="left" w:pos="2748"/>
+          <w:tab w:val="left" w:pos="3664"/>
+          <w:tab w:val="left" w:pos="4580"/>
+          <w:tab w:val="left" w:pos="5496"/>
+          <w:tab w:val="left" w:pos="6412"/>
+          <w:tab w:val="left" w:pos="7328"/>
+          <w:tab w:val="left" w:pos="8244"/>
+          <w:tab w:val="left" w:pos="9160"/>
+          <w:tab w:val="left" w:pos="10076"/>
+          <w:tab w:val="left" w:pos="10992"/>
+          <w:tab w:val="left" w:pos="11908"/>
+          <w:tab w:val="left" w:pos="12824"/>
+          <w:tab w:val="left" w:pos="13740"/>
+          <w:tab w:val="left" w:pos="14656"/>
+        </w:tabs>
+        <w:autoSpaceDE/>
+        <w:autoSpaceDN/>
+        <w:spacing w:line="360" w:lineRule="auto"/>
+        <w:jc w:val="both"/>
+        <w:rPr>
+          <w:color w:val="000000"/>
+          <w:sz w:val="24"/>
+          <w:szCs w:val="24"/>
+          <w:lang w:val="en-IN" w:eastAsia="en-IN"/>
+        </w:rPr>
+      </w:pPr>
+    </w:p>
+    <w:p>
+      <w:pPr>
+        <w:pStyle w:val="NormalWeb"/>
+        <w:spacing w:line="360" w:lineRule="auto"/>
+      </w:pPr>
+    </w:p>
+    <w:p>
+      <w:pPr>
+        <w:pStyle w:val="NormalWeb"/>
+        <w:spacing w:line="360" w:lineRule="auto"/>
+      </w:pPr>
+    </w:p>
+    <w:p>
+      <w:pPr>
+        <w:pStyle w:val="NormalWeb"/>
+        <w:spacing w:before="0" w:beforeAutospacing="0" w:after="0" w:afterAutospacing="0" w:line="360" w:lineRule="auto"/>
+        <w:jc w:val="both"/>
+      </w:pPr>
+    </w:p>
+    <w:p>
+      <w:pPr>
+        <w:pStyle w:val="NormalWeb"/>
+        <w:spacing w:before="0" w:beforeAutospacing="0" w:after="0" w:afterAutospacing="0" w:line="360" w:lineRule="auto"/>
+        <w:jc w:val="both"/>
+      </w:pPr>
+    </w:p>
+    <w:p>
+      <w:pPr>
+        <w:spacing w:line="360" w:lineRule="auto"/>
+        <w:jc w:val="both"/>
+        <w:rPr>
+          <w:sz w:val="24"/>
+          <w:szCs w:val="24"/>
+        </w:rPr>
+      </w:pPr>
     </w:p>
     <w:sectPr>
       <w:pgSz w:w="11906" w:h="16838"/>
@@ -21553,6 +22484,237 @@
       </w:rPr>
     </w:tblStylePr>
   </w:style>
+  <w:style w:type="table" w:styleId="GridTable4-Accent3">
+    <w:name w:val="Grid Table 4 Accent 3"/>
+    <w:basedOn w:val="TableNormal"/>
+    <w:uiPriority w:val="49"/>
+    <w:rsid w:val="00197C07"/>
+    <w:pPr>
+      <w:spacing w:after="0" w:line="240" w:lineRule="auto"/>
+    </w:pPr>
+    <w:tblPr>
+      <w:tblStyleRowBandSize w:val="1"/>
+      <w:tblStyleColBandSize w:val="1"/>
+      <w:tblBorders>
+        <w:top w:val="single" w:sz="4" w:space="0" w:color="C9C9C9" w:themeColor="accent3" w:themeTint="99"/>
+        <w:left w:val="single" w:sz="4" w:space="0" w:color="C9C9C9" w:themeColor="accent3" w:themeTint="99"/>
+        <w:bottom w:val="single" w:sz="4" w:space="0" w:color="C9C9C9" w:themeColor="accent3" w:themeTint="99"/>
+        <w:right w:val="single" w:sz="4" w:space="0" w:color="C9C9C9" w:themeColor="accent3" w:themeTint="99"/>
+        <w:insideH w:val="single" w:sz="4" w:space="0" w:color="C9C9C9" w:themeColor="accent3" w:themeTint="99"/>
+        <w:insideV w:val="single" w:sz="4" w:space="0" w:color="C9C9C9" w:themeColor="accent3" w:themeTint="99"/>
+      </w:tblBorders>
+    </w:tblPr>
+    <w:tblStylePr w:type="firstRow">
+      <w:rPr>
+        <w:b/>
+        <w:bCs/>
+        <w:color w:val="FFFFFF" w:themeColor="background1"/>
+      </w:rPr>
+      <w:tblPr/>
+      <w:tcPr>
+        <w:tcBorders>
+          <w:top w:val="single" w:sz="4" w:space="0" w:color="A5A5A5" w:themeColor="accent3"/>
+          <w:left w:val="single" w:sz="4" w:space="0" w:color="A5A5A5" w:themeColor="accent3"/>
+          <w:bottom w:val="single" w:sz="4" w:space="0" w:color="A5A5A5" w:themeColor="accent3"/>
+          <w:right w:val="single" w:sz="4" w:space="0" w:color="A5A5A5" w:themeColor="accent3"/>
+          <w:insideH w:val="nil"/>
+          <w:insideV w:val="nil"/>
+        </w:tcBorders>
+        <w:shd w:val="clear" w:color="auto" w:fill="A5A5A5" w:themeFill="accent3"/>
+      </w:tcPr>
+    </w:tblStylePr>
+    <w:tblStylePr w:type="lastRow">
+      <w:rPr>
+        <w:b/>
+        <w:bCs/>
+      </w:rPr>
+      <w:tblPr/>
+      <w:tcPr>
+        <w:tcBorders>
+          <w:top w:val="double" w:sz="4" w:space="0" w:color="A5A5A5" w:themeColor="accent3"/>
+        </w:tcBorders>
+      </w:tcPr>
+    </w:tblStylePr>
+    <w:tblStylePr w:type="firstCol">
+      <w:rPr>
+        <w:b/>
+        <w:bCs/>
+      </w:rPr>
+    </w:tblStylePr>
+    <w:tblStylePr w:type="lastCol">
+      <w:rPr>
+        <w:b/>
+        <w:bCs/>
+      </w:rPr>
+    </w:tblStylePr>
+    <w:tblStylePr w:type="band1Vert">
+      <w:tblPr/>
+      <w:tcPr>
+        <w:shd w:val="clear" w:color="auto" w:fill="EDEDED" w:themeFill="accent3" w:themeFillTint="33"/>
+      </w:tcPr>
+    </w:tblStylePr>
+    <w:tblStylePr w:type="band1Horz">
+      <w:tblPr/>
+      <w:tcPr>
+        <w:shd w:val="clear" w:color="auto" w:fill="EDEDED" w:themeFill="accent3" w:themeFillTint="33"/>
+      </w:tcPr>
+    </w:tblStylePr>
+  </w:style>
+  <w:style w:type="table" w:styleId="ListTable1Light-Accent3">
+    <w:name w:val="List Table 1 Light Accent 3"/>
+    <w:basedOn w:val="TableNormal"/>
+    <w:uiPriority w:val="46"/>
+    <w:rsid w:val="00197C07"/>
+    <w:pPr>
+      <w:spacing w:after="0" w:line="240" w:lineRule="auto"/>
+    </w:pPr>
+    <w:tblPr>
+      <w:tblStyleRowBandSize w:val="1"/>
+      <w:tblStyleColBandSize w:val="1"/>
+    </w:tblPr>
+    <w:tblStylePr w:type="firstRow">
+      <w:rPr>
+        <w:b/>
+        <w:bCs/>
+      </w:rPr>
+      <w:tblPr/>
+      <w:tcPr>
+        <w:tcBorders>
+          <w:bottom w:val="single" w:sz="4" w:space="0" w:color="C9C9C9" w:themeColor="accent3" w:themeTint="99"/>
+        </w:tcBorders>
+      </w:tcPr>
+    </w:tblStylePr>
+    <w:tblStylePr w:type="lastRow">
+      <w:rPr>
+        <w:b/>
+        <w:bCs/>
+      </w:rPr>
+      <w:tblPr/>
+      <w:tcPr>
+        <w:tcBorders>
+          <w:top w:val="single" w:sz="4" w:space="0" w:color="C9C9C9" w:themeColor="accent3" w:themeTint="99"/>
+        </w:tcBorders>
+      </w:tcPr>
+    </w:tblStylePr>
+    <w:tblStylePr w:type="firstCol">
+      <w:rPr>
+        <w:b/>
+        <w:bCs/>
+      </w:rPr>
+    </w:tblStylePr>
+    <w:tblStylePr w:type="lastCol">
+      <w:rPr>
+        <w:b/>
+        <w:bCs/>
+      </w:rPr>
+    </w:tblStylePr>
+    <w:tblStylePr w:type="band1Vert">
+      <w:tblPr/>
+      <w:tcPr>
+        <w:shd w:val="clear" w:color="auto" w:fill="EDEDED" w:themeFill="accent3" w:themeFillTint="33"/>
+      </w:tcPr>
+    </w:tblStylePr>
+    <w:tblStylePr w:type="band1Horz">
+      <w:tblPr/>
+      <w:tcPr>
+        <w:shd w:val="clear" w:color="auto" w:fill="EDEDED" w:themeFill="accent3" w:themeFillTint="33"/>
+      </w:tcPr>
+    </w:tblStylePr>
+  </w:style>
+  <w:style w:type="paragraph" w:styleId="EndnoteText">
+    <w:name w:val="endnote text"/>
+    <w:basedOn w:val="Normal"/>
+    <w:link w:val="EndnoteTextChar"/>
+    <w:uiPriority w:val="99"/>
+    <w:semiHidden/>
+    <w:unhideWhenUsed/>
+    <w:rsid w:val="00E77C91"/>
+    <w:rPr>
+      <w:sz w:val="20"/>
+      <w:szCs w:val="20"/>
+    </w:rPr>
+  </w:style>
+  <w:style w:type="character" w:customStyle="1" w:styleId="EndnoteTextChar">
+    <w:name w:val="Endnote Text Char"/>
+    <w:basedOn w:val="DefaultParagraphFont"/>
+    <w:link w:val="EndnoteText"/>
+    <w:uiPriority w:val="99"/>
+    <w:semiHidden/>
+    <w:rsid w:val="00E77C91"/>
+    <w:rPr>
+      <w:rFonts w:ascii="Times New Roman" w:eastAsia="Times New Roman" w:hAnsi="Times New Roman" w:cs="Times New Roman"/>
+      <w:kern w:val="0"/>
+      <w:sz w:val="20"/>
+      <w:szCs w:val="20"/>
+      <w:lang w:val="en-US"/>
+      <w14:ligatures w14:val="none"/>
+    </w:rPr>
+  </w:style>
+  <w:style w:type="character" w:styleId="EndnoteReference">
+    <w:name w:val="endnote reference"/>
+    <w:basedOn w:val="DefaultParagraphFont"/>
+    <w:uiPriority w:val="99"/>
+    <w:semiHidden/>
+    <w:unhideWhenUsed/>
+    <w:rsid w:val="00E77C91"/>
+    <w:rPr>
+      <w:vertAlign w:val="superscript"/>
+    </w:rPr>
+  </w:style>
+  <w:style w:type="paragraph" w:styleId="HTMLPreformatted">
+    <w:name w:val="HTML Preformatted"/>
+    <w:basedOn w:val="Normal"/>
+    <w:link w:val="HTMLPreformattedChar"/>
+    <w:uiPriority w:val="99"/>
+    <w:semiHidden/>
+    <w:unhideWhenUsed/>
+    <w:rsid w:val="00E77C91"/>
+    <w:pPr>
+      <w:widowControl/>
+      <w:tabs>
+        <w:tab w:val="left" w:pos="916"/>
+        <w:tab w:val="left" w:pos="1832"/>
+        <w:tab w:val="left" w:pos="2748"/>
+        <w:tab w:val="left" w:pos="3664"/>
+        <w:tab w:val="left" w:pos="4580"/>
+        <w:tab w:val="left" w:pos="5496"/>
+        <w:tab w:val="left" w:pos="6412"/>
+        <w:tab w:val="left" w:pos="7328"/>
+        <w:tab w:val="left" w:pos="8244"/>
+        <w:tab w:val="left" w:pos="9160"/>
+        <w:tab w:val="left" w:pos="10076"/>
+        <w:tab w:val="left" w:pos="10992"/>
+        <w:tab w:val="left" w:pos="11908"/>
+        <w:tab w:val="left" w:pos="12824"/>
+        <w:tab w:val="left" w:pos="13740"/>
+        <w:tab w:val="left" w:pos="14656"/>
+      </w:tabs>
+      <w:autoSpaceDE/>
+      <w:autoSpaceDN/>
+    </w:pPr>
+    <w:rPr>
+      <w:rFonts w:ascii="Courier New" w:hAnsi="Courier New" w:cs="Courier New"/>
+      <w:sz w:val="20"/>
+      <w:szCs w:val="20"/>
+      <w:lang w:val="en-IN" w:eastAsia="en-IN"/>
+    </w:rPr>
+  </w:style>
+  <w:style w:type="character" w:customStyle="1" w:styleId="HTMLPreformattedChar">
+    <w:name w:val="HTML Preformatted Char"/>
+    <w:basedOn w:val="DefaultParagraphFont"/>
+    <w:link w:val="HTMLPreformatted"/>
+    <w:uiPriority w:val="99"/>
+    <w:semiHidden/>
+    <w:rsid w:val="00E77C91"/>
+    <w:rPr>
+      <w:rFonts w:ascii="Courier New" w:eastAsia="Times New Roman" w:hAnsi="Courier New" w:cs="Courier New"/>
+      <w:kern w:val="0"/>
+      <w:sz w:val="20"/>
+      <w:szCs w:val="20"/>
+      <w:lang w:eastAsia="en-IN"/>
+      <w14:ligatures w14:val="none"/>
+    </w:rPr>
+  </w:style>
 </w:styles>
 </file>
 

</xml_diff>

<commit_message>
Added Plagrasim report and Final Report
</commit_message>
<xml_diff>
--- a/Project Report_Phase II.docx
+++ b/Project Report_Phase II.docx
@@ -910,7 +910,12 @@
           <w:sz w:val="28"/>
         </w:rPr>
         <w:sectPr>
-          <w:footerReference w:type="default" r:id="rId9"/>
+          <w:headerReference w:type="even" r:id="rId9"/>
+          <w:headerReference w:type="default" r:id="rId10"/>
+          <w:footerReference w:type="even" r:id="rId11"/>
+          <w:footerReference w:type="default" r:id="rId12"/>
+          <w:headerReference w:type="first" r:id="rId13"/>
+          <w:footerReference w:type="first" r:id="rId14"/>
           <w:pgSz w:w="11920" w:h="16850"/>
           <w:pgMar w:top="1680" w:right="1320" w:bottom="280" w:left="1340" w:header="720" w:footer="720" w:gutter="0"/>
           <w:pgBorders w:offsetFrom="page">
@@ -5930,8 +5935,8 @@
           <w:szCs w:val="32"/>
         </w:rPr>
         <w:sectPr>
-          <w:headerReference w:type="default" r:id="rId10"/>
-          <w:footerReference w:type="default" r:id="rId11"/>
+          <w:headerReference w:type="default" r:id="rId15"/>
+          <w:footerReference w:type="default" r:id="rId16"/>
           <w:pgSz w:w="11920" w:h="16850"/>
           <w:pgMar w:top="1680" w:right="1320" w:bottom="280" w:left="1340" w:header="720" w:footer="720" w:gutter="0"/>
           <w:pgBorders w:offsetFrom="page">
@@ -7137,8 +7142,8 @@
           <w:sz w:val="28"/>
         </w:rPr>
         <w:sectPr>
-          <w:headerReference w:type="default" r:id="rId12"/>
-          <w:footerReference w:type="default" r:id="rId13"/>
+          <w:headerReference w:type="default" r:id="rId17"/>
+          <w:footerReference w:type="default" r:id="rId18"/>
           <w:pgSz w:w="11920" w:h="16850"/>
           <w:pgMar w:top="1680" w:right="1320" w:bottom="280" w:left="1340" w:header="720" w:footer="720" w:gutter="0"/>
           <w:pgBorders w:offsetFrom="page">
@@ -10584,8 +10589,8 @@
           <w:szCs w:val="24"/>
         </w:rPr>
         <w:sectPr>
-          <w:headerReference w:type="default" r:id="rId14"/>
-          <w:footerReference w:type="default" r:id="rId15"/>
+          <w:headerReference w:type="default" r:id="rId19"/>
+          <w:footerReference w:type="default" r:id="rId20"/>
           <w:pgSz w:w="11930" w:h="16860"/>
           <w:pgMar w:top="1440" w:right="1440" w:bottom="1440" w:left="1440" w:header="709" w:footer="709" w:gutter="0"/>
           <w:pgNumType w:start="1"/>
@@ -15310,7 +15315,7 @@
                     </pic:cNvPicPr>
                   </pic:nvPicPr>
                   <pic:blipFill>
-                    <a:blip r:embed="rId16" cstate="print">
+                    <a:blip r:embed="rId21" cstate="print">
                       <a:extLst>
                         <a:ext uri="{28A0092B-C50C-407E-A947-70E740481C1C}">
                           <a14:useLocalDpi xmlns:a14="http://schemas.microsoft.com/office/drawing/2010/main" val="0"/>
@@ -15813,7 +15818,7 @@
                     </pic:cNvPicPr>
                   </pic:nvPicPr>
                   <pic:blipFill>
-                    <a:blip r:embed="rId17">
+                    <a:blip r:embed="rId22">
                       <a:extLst>
                         <a:ext uri="{28A0092B-C50C-407E-A947-70E740481C1C}">
                           <a14:useLocalDpi xmlns:a14="http://schemas.microsoft.com/office/drawing/2010/main" val="0"/>
@@ -16129,7 +16134,7 @@
                     </pic:cNvPicPr>
                   </pic:nvPicPr>
                   <pic:blipFill>
-                    <a:blip r:embed="rId18">
+                    <a:blip r:embed="rId23">
                       <a:extLst>
                         <a:ext uri="{28A0092B-C50C-407E-A947-70E740481C1C}">
                           <a14:useLocalDpi xmlns:a14="http://schemas.microsoft.com/office/drawing/2010/main" val="0"/>
@@ -16215,7 +16220,7 @@
                     </pic:cNvPicPr>
                   </pic:nvPicPr>
                   <pic:blipFill>
-                    <a:blip r:embed="rId19" cstate="print">
+                    <a:blip r:embed="rId24" cstate="print">
                       <a:extLst>
                         <a:ext uri="{28A0092B-C50C-407E-A947-70E740481C1C}">
                           <a14:useLocalDpi xmlns:a14="http://schemas.microsoft.com/office/drawing/2010/main" val="0"/>
@@ -16348,7 +16353,7 @@
                     </pic:cNvPicPr>
                   </pic:nvPicPr>
                   <pic:blipFill>
-                    <a:blip r:embed="rId20">
+                    <a:blip r:embed="rId25">
                       <a:extLst>
                         <a:ext uri="{28A0092B-C50C-407E-A947-70E740481C1C}">
                           <a14:useLocalDpi xmlns:a14="http://schemas.microsoft.com/office/drawing/2010/main" val="0"/>
@@ -16861,7 +16866,7 @@
                     </pic:cNvPicPr>
                   </pic:nvPicPr>
                   <pic:blipFill>
-                    <a:blip r:embed="rId21">
+                    <a:blip r:embed="rId26">
                       <a:extLst>
                         <a:ext uri="{28A0092B-C50C-407E-A947-70E740481C1C}">
                           <a14:useLocalDpi xmlns:a14="http://schemas.microsoft.com/office/drawing/2010/main" val="0"/>
@@ -16938,7 +16943,7 @@
           <w:noProof/>
         </w:rPr>
         <w:drawing>
-          <wp:inline distT="0" distB="0" distL="0" distR="0" wp14:anchorId="30C041CE" wp14:editId="3FC80A1E">
+          <wp:inline distT="0" distB="0" distL="0" distR="0" wp14:anchorId="30C041CE" wp14:editId="0E8CDB3A">
             <wp:extent cx="2551099" cy="4317195"/>
             <wp:effectExtent l="0" t="0" r="1905" b="7620"/>
             <wp:docPr id="2016094032" name="Picture 4"/>
@@ -16955,7 +16960,7 @@
                     </pic:cNvPicPr>
                   </pic:nvPicPr>
                   <pic:blipFill>
-                    <a:blip r:embed="rId22" cstate="print">
+                    <a:blip r:embed="rId27" cstate="print">
                       <a:extLst>
                         <a:ext uri="{28A0092B-C50C-407E-A947-70E740481C1C}">
                           <a14:useLocalDpi xmlns:a14="http://schemas.microsoft.com/office/drawing/2010/main" val="0"/>
@@ -17193,7 +17198,7 @@
                     </pic:cNvPicPr>
                   </pic:nvPicPr>
                   <pic:blipFill>
-                    <a:blip r:embed="rId23">
+                    <a:blip r:embed="rId28">
                       <a:extLst>
                         <a:ext uri="{28A0092B-C50C-407E-A947-70E740481C1C}">
                           <a14:useLocalDpi xmlns:a14="http://schemas.microsoft.com/office/drawing/2010/main" val="0"/>
@@ -17710,7 +17715,7 @@
                           </pic:cNvPicPr>
                         </pic:nvPicPr>
                         <pic:blipFill>
-                          <a:blip r:embed="rId24">
+                          <a:blip r:embed="rId29">
                             <a:extLst>
                               <a:ext uri="{28A0092B-C50C-407E-A947-70E740481C1C}">
                                 <a14:useLocalDpi xmlns:a14="http://schemas.microsoft.com/office/drawing/2010/main" val="0"/>
@@ -17744,7 +17749,7 @@
                           </pic:cNvPicPr>
                         </pic:nvPicPr>
                         <pic:blipFill>
-                          <a:blip r:embed="rId25">
+                          <a:blip r:embed="rId30">
                             <a:extLst>
                               <a:ext uri="{28A0092B-C50C-407E-A947-70E740481C1C}">
                                 <a14:useLocalDpi xmlns:a14="http://schemas.microsoft.com/office/drawing/2010/main" val="0"/>
@@ -17778,7 +17783,7 @@
                           </pic:cNvPicPr>
                         </pic:nvPicPr>
                         <pic:blipFill>
-                          <a:blip r:embed="rId26">
+                          <a:blip r:embed="rId31">
                             <a:extLst>
                               <a:ext uri="{28A0092B-C50C-407E-A947-70E740481C1C}">
                                 <a14:useLocalDpi xmlns:a14="http://schemas.microsoft.com/office/drawing/2010/main" val="0"/>
@@ -17812,7 +17817,7 @@
                           </pic:cNvPicPr>
                         </pic:nvPicPr>
                         <pic:blipFill>
-                          <a:blip r:embed="rId27">
+                          <a:blip r:embed="rId32">
                             <a:extLst>
                               <a:ext uri="{28A0092B-C50C-407E-A947-70E740481C1C}">
                                 <a14:useLocalDpi xmlns:a14="http://schemas.microsoft.com/office/drawing/2010/main" val="0"/>
@@ -17846,7 +17851,7 @@
                           </pic:cNvPicPr>
                         </pic:nvPicPr>
                         <pic:blipFill>
-                          <a:blip r:embed="rId28">
+                          <a:blip r:embed="rId33">
                             <a:extLst>
                               <a:ext uri="{28A0092B-C50C-407E-A947-70E740481C1C}">
                                 <a14:useLocalDpi xmlns:a14="http://schemas.microsoft.com/office/drawing/2010/main" val="0"/>
@@ -17880,7 +17885,7 @@
                           </pic:cNvPicPr>
                         </pic:nvPicPr>
                         <pic:blipFill>
-                          <a:blip r:embed="rId29">
+                          <a:blip r:embed="rId34">
                             <a:extLst>
                               <a:ext uri="{28A0092B-C50C-407E-A947-70E740481C1C}">
                                 <a14:useLocalDpi xmlns:a14="http://schemas.microsoft.com/office/drawing/2010/main" val="0"/>
@@ -17914,7 +17919,7 @@
                           </pic:cNvPicPr>
                         </pic:nvPicPr>
                         <pic:blipFill>
-                          <a:blip r:embed="rId30">
+                          <a:blip r:embed="rId35">
                             <a:extLst>
                               <a:ext uri="{28A0092B-C50C-407E-A947-70E740481C1C}">
                                 <a14:useLocalDpi xmlns:a14="http://schemas.microsoft.com/office/drawing/2010/main" val="0"/>
@@ -17948,7 +17953,7 @@
                           </pic:cNvPicPr>
                         </pic:nvPicPr>
                         <pic:blipFill>
-                          <a:blip r:embed="rId31">
+                          <a:blip r:embed="rId36">
                             <a:extLst>
                               <a:ext uri="{28A0092B-C50C-407E-A947-70E740481C1C}">
                                 <a14:useLocalDpi xmlns:a14="http://schemas.microsoft.com/office/drawing/2010/main" val="0"/>
@@ -17982,7 +17987,7 @@
                           </pic:cNvPicPr>
                         </pic:nvPicPr>
                         <pic:blipFill>
-                          <a:blip r:embed="rId32">
+                          <a:blip r:embed="rId37">
                             <a:extLst>
                               <a:ext uri="{28A0092B-C50C-407E-A947-70E740481C1C}">
                                 <a14:useLocalDpi xmlns:a14="http://schemas.microsoft.com/office/drawing/2010/main" val="0"/>
@@ -18037,31 +18042,31 @@
                   <o:lock v:ext="edit" aspectratio="t"/>
                 </v:shapetype>
                 <v:shape id="Picture 6" o:spid="_x0000_s1027" type="#_x0000_t75" style="position:absolute;left:93;top:19278;width:19185;height:18745;visibility:visible;mso-wrap-style:square" o:gfxdata="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">
-                  <v:imagedata r:id="rId33" o:title=""/>
+                  <v:imagedata r:id="rId38" o:title=""/>
                 </v:shape>
                 <v:shape id="Picture 7" o:spid="_x0000_s1028" type="#_x0000_t75" style="position:absolute;left:18897;top:19655;width:19660;height:18797;visibility:visible;mso-wrap-style:square" o:gfxdata="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">
-                  <v:imagedata r:id="rId34" o:title=""/>
+                  <v:imagedata r:id="rId39" o:title=""/>
                 </v:shape>
                 <v:shape id="Picture 8" o:spid="_x0000_s1029" type="#_x0000_t75" style="position:absolute;left:38557;top:20036;width:18821;height:19448;visibility:visible;mso-wrap-style:square" o:gfxdata="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">
-                  <v:imagedata r:id="rId35" o:title=""/>
+                  <v:imagedata r:id="rId40" o:title=""/>
                 </v:shape>
                 <v:shape id="Picture 5" o:spid="_x0000_s1030" type="#_x0000_t75" style="position:absolute;left:18440;top:152;width:20117;height:19507;visibility:visible;mso-wrap-style:square" o:gfxdata="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">
-                  <v:imagedata r:id="rId36" o:title=""/>
+                  <v:imagedata r:id="rId41" o:title=""/>
                 </v:shape>
                 <v:shape id="Picture 3" o:spid="_x0000_s1031" type="#_x0000_t75" style="position:absolute;top:228;width:18745;height:19431;visibility:visible;mso-wrap-style:square" o:gfxdata="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">
-                  <v:imagedata r:id="rId37" o:title=""/>
+                  <v:imagedata r:id="rId42" o:title=""/>
                 </v:shape>
                 <v:shape id="Picture 4" o:spid="_x0000_s1032" type="#_x0000_t75" style="position:absolute;left:38557;width:18821;height:20040;visibility:visible;mso-wrap-style:square" o:gfxdata="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">
-                  <v:imagedata r:id="rId38" o:title=""/>
+                  <v:imagedata r:id="rId43" o:title=""/>
                 </v:shape>
                 <v:shape id="Picture 9" o:spid="_x0000_s1033" type="#_x0000_t75" style="position:absolute;left:93;top:37940;width:19033;height:20117;visibility:visible;mso-wrap-style:square" o:gfxdata="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">
-                  <v:imagedata r:id="rId39" o:title=""/>
+                  <v:imagedata r:id="rId44" o:title=""/>
                 </v:shape>
                 <v:shape id="Picture 10" o:spid="_x0000_s1034" type="#_x0000_t75" style="position:absolute;left:18897;top:38023;width:20269;height:20117;visibility:visible;mso-wrap-style:square" o:gfxdata="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">
-                  <v:imagedata r:id="rId40" o:title=""/>
+                  <v:imagedata r:id="rId45" o:title=""/>
                 </v:shape>
                 <v:shape id="Picture 13" o:spid="_x0000_s1035" type="#_x0000_t75" style="position:absolute;left:38709;top:38016;width:18593;height:20247;visibility:visible;mso-wrap-style:square" o:gfxdata="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">
-                  <v:imagedata r:id="rId41" o:title=""/>
+                  <v:imagedata r:id="rId46" o:title=""/>
                 </v:shape>
                 <w10:anchorlock/>
               </v:group>
@@ -18229,7 +18234,7 @@
                     <pic:cNvPicPr/>
                   </pic:nvPicPr>
                   <pic:blipFill>
-                    <a:blip r:embed="rId42"/>
+                    <a:blip r:embed="rId47"/>
                     <a:stretch>
                       <a:fillRect/>
                     </a:stretch>
@@ -18721,7 +18726,7 @@
                     <pic:cNvPicPr/>
                   </pic:nvPicPr>
                   <pic:blipFill rotWithShape="1">
-                    <a:blip r:embed="rId43"/>
+                    <a:blip r:embed="rId48"/>
                     <a:srcRect l="-3168" t="-2957" r="31232" b="2957"/>
                     <a:stretch/>
                   </pic:blipFill>
@@ -18800,7 +18805,7 @@
           <w:noProof/>
         </w:rPr>
         <w:drawing>
-          <wp:inline distT="0" distB="0" distL="0" distR="0" wp14:anchorId="27FB4A31" wp14:editId="60553466">
+          <wp:inline distT="0" distB="0" distL="0" distR="0" wp14:anchorId="27FB4A31" wp14:editId="3A73FBBA">
             <wp:extent cx="3794153" cy="3825240"/>
             <wp:effectExtent l="0" t="0" r="0" b="3810"/>
             <wp:docPr id="1822163921" name="Picture 5"/>
@@ -18817,7 +18822,7 @@
                     </pic:cNvPicPr>
                   </pic:nvPicPr>
                   <pic:blipFill>
-                    <a:blip r:embed="rId44" cstate="print">
+                    <a:blip r:embed="rId49" cstate="print">
                       <a:extLst>
                         <a:ext uri="{28A0092B-C50C-407E-A947-70E740481C1C}">
                           <a14:useLocalDpi xmlns:a14="http://schemas.microsoft.com/office/drawing/2010/main" val="0"/>
@@ -19210,14 +19215,7 @@
           <w:sz w:val="24"/>
           <w:szCs w:val="24"/>
         </w:rPr>
-        <w:t xml:space="preserve">[1] </w:t>
-      </w:r>
-      <w:r>
-        <w:rPr>
-          <w:sz w:val="24"/>
-          <w:szCs w:val="24"/>
-        </w:rPr>
-        <w:t xml:space="preserve">Pereira, G.P.; Chaari, M.Z.; Daroge, F. </w:t>
+        <w:t xml:space="preserve">[1] Pereira, G.P.; Chaari, M.Z.; Daroge, F. </w:t>
       </w:r>
       <w:r>
         <w:rPr>
@@ -19268,10 +19266,7 @@
         </w:rPr>
       </w:pPr>
       <w:r>
-        <w:t xml:space="preserve">[2] </w:t>
-      </w:r>
-      <w:r>
-        <w:t xml:space="preserve">M. Bansal </w:t>
+        <w:t xml:space="preserve">[2] M. Bansal </w:t>
       </w:r>
       <w:r>
         <w:rPr>
@@ -19325,13 +19320,7 @@
         <w:t>,</w:t>
       </w:r>
       <w:r>
-        <w:t xml:space="preserve"> Arugula Naveen and K. Charith Kumar</w:t>
-      </w:r>
-      <w:r>
-        <w:t xml:space="preserve"> </w:t>
-      </w:r>
-      <w:r>
-        <w:t xml:space="preserve">“Monitoring of soil nutrients using soil NPK sensor and arduino,” EM International, journal-article, 2024. doi: </w:t>
+        <w:t xml:space="preserve"> Arugula Naveen and K. Charith Kumar “Monitoring of soil nutrients using soil NPK sensor and arduino,” EM International, journal-article, 2024. doi: </w:t>
       </w:r>
       <w:r>
         <w:rPr>
@@ -19349,13 +19338,7 @@
         <w:spacing w:line="360" w:lineRule="auto"/>
       </w:pPr>
       <w:r>
-        <w:t>[4]</w:t>
-      </w:r>
-      <w:r>
-        <w:t xml:space="preserve"> </w:t>
-      </w:r>
-      <w:r>
-        <w:t xml:space="preserve">B. Goswami, N. Rahman, and B. Goswami, “Field application of precise IoT based soil testing and fertilizer recommendation system in tomato,” The Pharma Innovation Journal, vol.12, no. 3, pp. 1637–1642, 2023, [Online]. Available: </w:t>
+        <w:t xml:space="preserve">[4] B. Goswami, N. Rahman, and B. Goswami, “Field application of precise IoT based soil testing and fertilizer recommendation system in tomato,” The Pharma Innovation Journal, vol.12, no. 3, pp. 1637–1642, 2023, [Online]. Available: </w:t>
       </w:r>
       <w:r>
         <w:t>https://www.thepharmajournal.com/archives/2023/vol12issue3/PartP/12-2-445-368.pdf</w:t>
@@ -19600,6 +19583,16 @@
 </file>
 
 <file path=word/footer1.xml><?xml version="1.0" encoding="utf-8"?>
+<w:ftr xmlns:wpc="http://schemas.microsoft.com/office/word/2010/wordprocessingCanvas" xmlns:cx="http://schemas.microsoft.com/office/drawing/2014/chartex" xmlns:cx1="http://schemas.microsoft.com/office/drawing/2015/9/8/chartex" xmlns:cx2="http://schemas.microsoft.com/office/drawing/2015/10/21/chartex" xmlns:cx3="http://schemas.microsoft.com/office/drawing/2016/5/9/chartex" xmlns:cx4="http://schemas.microsoft.com/office/drawing/2016/5/10/chartex" xmlns:cx5="http://schemas.microsoft.com/office/drawing/2016/5/11/chartex" xmlns:cx6="http://schemas.microsoft.com/office/drawing/2016/5/12/chartex" xmlns:cx7="http://schemas.microsoft.com/office/drawing/2016/5/13/chartex" xmlns:cx8="http://schemas.microsoft.com/office/drawing/2016/5/14/chartex" xmlns:mc="http://schemas.openxmlformats.org/markup-compatibility/2006" xmlns:aink="http://schemas.microsoft.com/office/drawing/2016/ink" xmlns:am3d="http://schemas.microsoft.com/office/drawing/2017/model3d" xmlns:o="urn:schemas-microsoft-com:office:office" xmlns:oel="http://schemas.microsoft.com/office/2019/extlst" xmlns:r="http://schemas.openxmlformats.org/officeDocument/2006/relationships" xmlns:m="http://schemas.openxmlformats.org/officeDocument/2006/math" xmlns:v="urn:schemas-microsoft-com:vml" xmlns:wp14="http://schemas.microsoft.com/office/word/2010/wordprocessingDrawing" xmlns:wp="http://schemas.openxmlformats.org/drawingml/2006/wordprocessingDrawing" xmlns:w10="urn:schemas-microsoft-com:office:word" xmlns:w="http://schemas.openxmlformats.org/wordprocessingml/2006/main" xmlns:w14="http://schemas.microsoft.com/office/word/2010/wordml" xmlns:w15="http://schemas.microsoft.com/office/word/2012/wordml" xmlns:w16cex="http://schemas.microsoft.com/office/word/2018/wordml/cex" xmlns:w16cid="http://schemas.microsoft.com/office/word/2016/wordml/cid" xmlns:w16="http://schemas.microsoft.com/office/word/2018/wordml" xmlns:w16du="http://schemas.microsoft.com/office/word/2023/wordml/word16du" xmlns:w16sdtdh="http://schemas.microsoft.com/office/word/2020/wordml/sdtdatahash" xmlns:w16se="http://schemas.microsoft.com/office/word/2015/wordml/symex" xmlns:wpg="http://schemas.microsoft.com/office/word/2010/wordprocessingGroup" xmlns:wpi="http://schemas.microsoft.com/office/word/2010/wordprocessingInk" xmlns:wne="http://schemas.microsoft.com/office/word/2006/wordml" xmlns:wps="http://schemas.microsoft.com/office/word/2010/wordprocessingShape" mc:Ignorable="w14 w15 w16se w16cid w16 w16cex w16sdtdh w16du wp14">
+  <w:p>
+    <w:pPr>
+      <w:pStyle w:val="Footer"/>
+    </w:pPr>
+  </w:p>
+</w:ftr>
+</file>
+
+<file path=word/footer2.xml><?xml version="1.0" encoding="utf-8"?>
 <w:ftr xmlns:wpc="http://schemas.microsoft.com/office/word/2010/wordprocessingCanvas" xmlns:cx="http://schemas.microsoft.com/office/drawing/2014/chartex" xmlns:cx1="http://schemas.microsoft.com/office/drawing/2015/9/8/chartex" xmlns:cx2="http://schemas.microsoft.com/office/drawing/2015/10/21/chartex" xmlns:cx3="http://schemas.microsoft.com/office/drawing/2016/5/9/chartex" xmlns:cx4="http://schemas.microsoft.com/office/drawing/2016/5/10/chartex" xmlns:cx5="http://schemas.microsoft.com/office/drawing/2016/5/11/chartex" xmlns:cx6="http://schemas.microsoft.com/office/drawing/2016/5/12/chartex" xmlns:cx7="http://schemas.microsoft.com/office/drawing/2016/5/13/chartex" xmlns:cx8="http://schemas.microsoft.com/office/drawing/2016/5/14/chartex" xmlns:mc="http://schemas.openxmlformats.org/markup-compatibility/2006" xmlns:aink="http://schemas.microsoft.com/office/drawing/2016/ink" xmlns:am3d="http://schemas.microsoft.com/office/drawing/2017/model3d" xmlns:o="urn:schemas-microsoft-com:office:office" xmlns:oel="http://schemas.microsoft.com/office/2019/extlst" xmlns:r="http://schemas.openxmlformats.org/officeDocument/2006/relationships" xmlns:m="http://schemas.openxmlformats.org/officeDocument/2006/math" xmlns:v="urn:schemas-microsoft-com:vml" xmlns:wp14="http://schemas.microsoft.com/office/word/2010/wordprocessingDrawing" xmlns:wp="http://schemas.openxmlformats.org/drawingml/2006/wordprocessingDrawing" xmlns:w10="urn:schemas-microsoft-com:office:word" xmlns:w="http://schemas.openxmlformats.org/wordprocessingml/2006/main" xmlns:w14="http://schemas.microsoft.com/office/word/2010/wordml" xmlns:w15="http://schemas.microsoft.com/office/word/2012/wordml" xmlns:w16cex="http://schemas.microsoft.com/office/word/2018/wordml/cex" xmlns:w16cid="http://schemas.microsoft.com/office/word/2016/wordml/cid" xmlns:w16="http://schemas.microsoft.com/office/word/2018/wordml" xmlns:w16du="http://schemas.microsoft.com/office/word/2023/wordml/word16du" xmlns:w16sdtdh="http://schemas.microsoft.com/office/word/2020/wordml/sdtdatahash" xmlns:w16se="http://schemas.microsoft.com/office/word/2015/wordml/symex" xmlns:wpg="http://schemas.microsoft.com/office/word/2010/wordprocessingGroup" xmlns:wpi="http://schemas.microsoft.com/office/word/2010/wordprocessingInk" xmlns:wne="http://schemas.microsoft.com/office/word/2006/wordml" xmlns:wps="http://schemas.microsoft.com/office/word/2010/wordprocessingShape" mc:Ignorable="w14 w15 w16se w16cid w16 w16cex w16sdtdh w16du wp14">
   <w:sdt>
     <w:sdtPr>
@@ -19652,7 +19645,17 @@
 </w:ftr>
 </file>
 
-<file path=word/footer2.xml><?xml version="1.0" encoding="utf-8"?>
+<file path=word/footer3.xml><?xml version="1.0" encoding="utf-8"?>
+<w:ftr xmlns:wpc="http://schemas.microsoft.com/office/word/2010/wordprocessingCanvas" xmlns:cx="http://schemas.microsoft.com/office/drawing/2014/chartex" xmlns:cx1="http://schemas.microsoft.com/office/drawing/2015/9/8/chartex" xmlns:cx2="http://schemas.microsoft.com/office/drawing/2015/10/21/chartex" xmlns:cx3="http://schemas.microsoft.com/office/drawing/2016/5/9/chartex" xmlns:cx4="http://schemas.microsoft.com/office/drawing/2016/5/10/chartex" xmlns:cx5="http://schemas.microsoft.com/office/drawing/2016/5/11/chartex" xmlns:cx6="http://schemas.microsoft.com/office/drawing/2016/5/12/chartex" xmlns:cx7="http://schemas.microsoft.com/office/drawing/2016/5/13/chartex" xmlns:cx8="http://schemas.microsoft.com/office/drawing/2016/5/14/chartex" xmlns:mc="http://schemas.openxmlformats.org/markup-compatibility/2006" xmlns:aink="http://schemas.microsoft.com/office/drawing/2016/ink" xmlns:am3d="http://schemas.microsoft.com/office/drawing/2017/model3d" xmlns:o="urn:schemas-microsoft-com:office:office" xmlns:oel="http://schemas.microsoft.com/office/2019/extlst" xmlns:r="http://schemas.openxmlformats.org/officeDocument/2006/relationships" xmlns:m="http://schemas.openxmlformats.org/officeDocument/2006/math" xmlns:v="urn:schemas-microsoft-com:vml" xmlns:wp14="http://schemas.microsoft.com/office/word/2010/wordprocessingDrawing" xmlns:wp="http://schemas.openxmlformats.org/drawingml/2006/wordprocessingDrawing" xmlns:w10="urn:schemas-microsoft-com:office:word" xmlns:w="http://schemas.openxmlformats.org/wordprocessingml/2006/main" xmlns:w14="http://schemas.microsoft.com/office/word/2010/wordml" xmlns:w15="http://schemas.microsoft.com/office/word/2012/wordml" xmlns:w16cex="http://schemas.microsoft.com/office/word/2018/wordml/cex" xmlns:w16cid="http://schemas.microsoft.com/office/word/2016/wordml/cid" xmlns:w16="http://schemas.microsoft.com/office/word/2018/wordml" xmlns:w16du="http://schemas.microsoft.com/office/word/2023/wordml/word16du" xmlns:w16sdtdh="http://schemas.microsoft.com/office/word/2020/wordml/sdtdatahash" xmlns:w16se="http://schemas.microsoft.com/office/word/2015/wordml/symex" xmlns:wpg="http://schemas.microsoft.com/office/word/2010/wordprocessingGroup" xmlns:wpi="http://schemas.microsoft.com/office/word/2010/wordprocessingInk" xmlns:wne="http://schemas.microsoft.com/office/word/2006/wordml" xmlns:wps="http://schemas.microsoft.com/office/word/2010/wordprocessingShape" mc:Ignorable="w14 w15 w16se w16cid w16 w16cex w16sdtdh w16du wp14">
+  <w:p>
+    <w:pPr>
+      <w:pStyle w:val="Footer"/>
+    </w:pPr>
+  </w:p>
+</w:ftr>
+</file>
+
+<file path=word/footer4.xml><?xml version="1.0" encoding="utf-8"?>
 <w:ftr xmlns:wpc="http://schemas.microsoft.com/office/word/2010/wordprocessingCanvas" xmlns:cx="http://schemas.microsoft.com/office/drawing/2014/chartex" xmlns:cx1="http://schemas.microsoft.com/office/drawing/2015/9/8/chartex" xmlns:cx2="http://schemas.microsoft.com/office/drawing/2015/10/21/chartex" xmlns:cx3="http://schemas.microsoft.com/office/drawing/2016/5/9/chartex" xmlns:cx4="http://schemas.microsoft.com/office/drawing/2016/5/10/chartex" xmlns:cx5="http://schemas.microsoft.com/office/drawing/2016/5/11/chartex" xmlns:cx6="http://schemas.microsoft.com/office/drawing/2016/5/12/chartex" xmlns:cx7="http://schemas.microsoft.com/office/drawing/2016/5/13/chartex" xmlns:cx8="http://schemas.microsoft.com/office/drawing/2016/5/14/chartex" xmlns:mc="http://schemas.openxmlformats.org/markup-compatibility/2006" xmlns:aink="http://schemas.microsoft.com/office/drawing/2016/ink" xmlns:am3d="http://schemas.microsoft.com/office/drawing/2017/model3d" xmlns:o="urn:schemas-microsoft-com:office:office" xmlns:oel="http://schemas.microsoft.com/office/2019/extlst" xmlns:r="http://schemas.openxmlformats.org/officeDocument/2006/relationships" xmlns:m="http://schemas.openxmlformats.org/officeDocument/2006/math" xmlns:v="urn:schemas-microsoft-com:vml" xmlns:wp14="http://schemas.microsoft.com/office/word/2010/wordprocessingDrawing" xmlns:wp="http://schemas.openxmlformats.org/drawingml/2006/wordprocessingDrawing" xmlns:w10="urn:schemas-microsoft-com:office:word" xmlns:w="http://schemas.openxmlformats.org/wordprocessingml/2006/main" xmlns:w14="http://schemas.microsoft.com/office/word/2010/wordml" xmlns:w15="http://schemas.microsoft.com/office/word/2012/wordml" xmlns:w16cex="http://schemas.microsoft.com/office/word/2018/wordml/cex" xmlns:w16cid="http://schemas.microsoft.com/office/word/2016/wordml/cid" xmlns:w16="http://schemas.microsoft.com/office/word/2018/wordml" xmlns:w16du="http://schemas.microsoft.com/office/word/2023/wordml/word16du" xmlns:w16sdtdh="http://schemas.microsoft.com/office/word/2020/wordml/sdtdatahash" xmlns:w16se="http://schemas.microsoft.com/office/word/2015/wordml/symex" xmlns:wpg="http://schemas.microsoft.com/office/word/2010/wordprocessingGroup" xmlns:wpi="http://schemas.microsoft.com/office/word/2010/wordprocessingInk" xmlns:wne="http://schemas.microsoft.com/office/word/2006/wordml" xmlns:wps="http://schemas.microsoft.com/office/word/2010/wordprocessingShape" mc:Ignorable="w14 w15 w16se w16cid w16 w16cex w16sdtdh w16du wp14">
   <w:sdt>
     <w:sdtPr>
@@ -19705,7 +19708,7 @@
 </w:ftr>
 </file>
 
-<file path=word/footer3.xml><?xml version="1.0" encoding="utf-8"?>
+<file path=word/footer5.xml><?xml version="1.0" encoding="utf-8"?>
 <w:ftr xmlns:wpc="http://schemas.microsoft.com/office/word/2010/wordprocessingCanvas" xmlns:cx="http://schemas.microsoft.com/office/drawing/2014/chartex" xmlns:cx1="http://schemas.microsoft.com/office/drawing/2015/9/8/chartex" xmlns:cx2="http://schemas.microsoft.com/office/drawing/2015/10/21/chartex" xmlns:cx3="http://schemas.microsoft.com/office/drawing/2016/5/9/chartex" xmlns:cx4="http://schemas.microsoft.com/office/drawing/2016/5/10/chartex" xmlns:cx5="http://schemas.microsoft.com/office/drawing/2016/5/11/chartex" xmlns:cx6="http://schemas.microsoft.com/office/drawing/2016/5/12/chartex" xmlns:cx7="http://schemas.microsoft.com/office/drawing/2016/5/13/chartex" xmlns:cx8="http://schemas.microsoft.com/office/drawing/2016/5/14/chartex" xmlns:mc="http://schemas.openxmlformats.org/markup-compatibility/2006" xmlns:aink="http://schemas.microsoft.com/office/drawing/2016/ink" xmlns:am3d="http://schemas.microsoft.com/office/drawing/2017/model3d" xmlns:o="urn:schemas-microsoft-com:office:office" xmlns:oel="http://schemas.microsoft.com/office/2019/extlst" xmlns:r="http://schemas.openxmlformats.org/officeDocument/2006/relationships" xmlns:m="http://schemas.openxmlformats.org/officeDocument/2006/math" xmlns:v="urn:schemas-microsoft-com:vml" xmlns:wp14="http://schemas.microsoft.com/office/word/2010/wordprocessingDrawing" xmlns:wp="http://schemas.openxmlformats.org/drawingml/2006/wordprocessingDrawing" xmlns:w10="urn:schemas-microsoft-com:office:word" xmlns:w="http://schemas.openxmlformats.org/wordprocessingml/2006/main" xmlns:w14="http://schemas.microsoft.com/office/word/2010/wordml" xmlns:w15="http://schemas.microsoft.com/office/word/2012/wordml" xmlns:w16cex="http://schemas.microsoft.com/office/word/2018/wordml/cex" xmlns:w16cid="http://schemas.microsoft.com/office/word/2016/wordml/cid" xmlns:w16="http://schemas.microsoft.com/office/word/2018/wordml" xmlns:w16du="http://schemas.microsoft.com/office/word/2023/wordml/word16du" xmlns:w16sdtdh="http://schemas.microsoft.com/office/word/2020/wordml/sdtdatahash" xmlns:w16se="http://schemas.microsoft.com/office/word/2015/wordml/symex" xmlns:wpg="http://schemas.microsoft.com/office/word/2010/wordprocessingGroup" xmlns:wpi="http://schemas.microsoft.com/office/word/2010/wordprocessingInk" xmlns:wne="http://schemas.microsoft.com/office/word/2006/wordml" xmlns:wps="http://schemas.microsoft.com/office/word/2010/wordprocessingShape" mc:Ignorable="w14 w15 w16se w16cid w16 w16cex w16sdtdh w16du wp14">
   <w:p>
     <w:pPr>
@@ -19721,7 +19724,7 @@
 </w:ftr>
 </file>
 
-<file path=word/footer4.xml><?xml version="1.0" encoding="utf-8"?>
+<file path=word/footer6.xml><?xml version="1.0" encoding="utf-8"?>
 <w:ftr xmlns:wpc="http://schemas.microsoft.com/office/word/2010/wordprocessingCanvas" xmlns:cx="http://schemas.microsoft.com/office/drawing/2014/chartex" xmlns:cx1="http://schemas.microsoft.com/office/drawing/2015/9/8/chartex" xmlns:cx2="http://schemas.microsoft.com/office/drawing/2015/10/21/chartex" xmlns:cx3="http://schemas.microsoft.com/office/drawing/2016/5/9/chartex" xmlns:cx4="http://schemas.microsoft.com/office/drawing/2016/5/10/chartex" xmlns:cx5="http://schemas.microsoft.com/office/drawing/2016/5/11/chartex" xmlns:cx6="http://schemas.microsoft.com/office/drawing/2016/5/12/chartex" xmlns:cx7="http://schemas.microsoft.com/office/drawing/2016/5/13/chartex" xmlns:cx8="http://schemas.microsoft.com/office/drawing/2016/5/14/chartex" xmlns:mc="http://schemas.openxmlformats.org/markup-compatibility/2006" xmlns:aink="http://schemas.microsoft.com/office/drawing/2016/ink" xmlns:am3d="http://schemas.microsoft.com/office/drawing/2017/model3d" xmlns:o="urn:schemas-microsoft-com:office:office" xmlns:oel="http://schemas.microsoft.com/office/2019/extlst" xmlns:r="http://schemas.openxmlformats.org/officeDocument/2006/relationships" xmlns:m="http://schemas.openxmlformats.org/officeDocument/2006/math" xmlns:v="urn:schemas-microsoft-com:vml" xmlns:wp14="http://schemas.microsoft.com/office/word/2010/wordprocessingDrawing" xmlns:wp="http://schemas.openxmlformats.org/drawingml/2006/wordprocessingDrawing" xmlns:w10="urn:schemas-microsoft-com:office:word" xmlns:w="http://schemas.openxmlformats.org/wordprocessingml/2006/main" xmlns:w14="http://schemas.microsoft.com/office/word/2010/wordml" xmlns:w15="http://schemas.microsoft.com/office/word/2012/wordml" xmlns:w16cex="http://schemas.microsoft.com/office/word/2018/wordml/cex" xmlns:w16cid="http://schemas.microsoft.com/office/word/2016/wordml/cid" xmlns:w16="http://schemas.microsoft.com/office/word/2018/wordml" xmlns:w16du="http://schemas.microsoft.com/office/word/2023/wordml/word16du" xmlns:w16sdtdh="http://schemas.microsoft.com/office/word/2020/wordml/sdtdatahash" xmlns:w16se="http://schemas.microsoft.com/office/word/2015/wordml/symex" xmlns:wpg="http://schemas.microsoft.com/office/word/2010/wordprocessingGroup" xmlns:wpi="http://schemas.microsoft.com/office/word/2010/wordprocessingInk" xmlns:wne="http://schemas.microsoft.com/office/word/2006/wordml" xmlns:wps="http://schemas.microsoft.com/office/word/2010/wordprocessingShape" mc:Ignorable="w14 w15 w16se w16cid w16 w16cex w16sdtdh w16du wp14">
   <w:p>
     <w:pPr>
@@ -19735,8 +19738,6 @@
     </w:pPr>
     <w:r>
       <w:rPr>
-        <w:b/>
-        <w:bCs/>
         <w:sz w:val="24"/>
         <w:szCs w:val="24"/>
       </w:rPr>
@@ -19744,27 +19745,13 @@
     </w:r>
     <w:r>
       <w:tab/>
-    </w:r>
-    <w:r>
-      <w:rPr>
-        <w:b/>
-        <w:bCs/>
-      </w:rPr>
       <w:t xml:space="preserve">     </w:t>
     </w:r>
     <w:r>
-      <w:rPr>
-        <w:b/>
-        <w:bCs/>
-      </w:rPr>
       <w:tab/>
     </w:r>
     <w:sdt>
       <w:sdtPr>
-        <w:rPr>
-          <w:b/>
-          <w:bCs/>
-        </w:rPr>
         <w:id w:val="199756782"/>
         <w:docPartObj>
           <w:docPartGallery w:val="Page Numbers (Bottom of Page)"/>
@@ -19778,38 +19765,22 @@
       </w:sdtEndPr>
       <w:sdtContent>
         <w:r>
-          <w:rPr>
-            <w:b/>
-            <w:bCs/>
-          </w:rPr>
           <w:fldChar w:fldCharType="begin"/>
         </w:r>
         <w:r>
-          <w:rPr>
-            <w:b/>
-            <w:bCs/>
-          </w:rPr>
           <w:instrText xml:space="preserve"> PAGE   \* MERGEFORMAT </w:instrText>
         </w:r>
         <w:r>
-          <w:rPr>
-            <w:b/>
-            <w:bCs/>
-          </w:rPr>
           <w:fldChar w:fldCharType="separate"/>
         </w:r>
         <w:r>
           <w:rPr>
-            <w:b/>
-            <w:bCs/>
             <w:noProof/>
           </w:rPr>
           <w:t>2</w:t>
         </w:r>
         <w:r>
           <w:rPr>
-            <w:b/>
-            <w:bCs/>
             <w:noProof/>
           </w:rPr>
           <w:fldChar w:fldCharType="end"/>
@@ -19873,11 +19844,39 @@
 <w:hdr xmlns:wpc="http://schemas.microsoft.com/office/word/2010/wordprocessingCanvas" xmlns:cx="http://schemas.microsoft.com/office/drawing/2014/chartex" xmlns:cx1="http://schemas.microsoft.com/office/drawing/2015/9/8/chartex" xmlns:cx2="http://schemas.microsoft.com/office/drawing/2015/10/21/chartex" xmlns:cx3="http://schemas.microsoft.com/office/drawing/2016/5/9/chartex" xmlns:cx4="http://schemas.microsoft.com/office/drawing/2016/5/10/chartex" xmlns:cx5="http://schemas.microsoft.com/office/drawing/2016/5/11/chartex" xmlns:cx6="http://schemas.microsoft.com/office/drawing/2016/5/12/chartex" xmlns:cx7="http://schemas.microsoft.com/office/drawing/2016/5/13/chartex" xmlns:cx8="http://schemas.microsoft.com/office/drawing/2016/5/14/chartex" xmlns:mc="http://schemas.openxmlformats.org/markup-compatibility/2006" xmlns:aink="http://schemas.microsoft.com/office/drawing/2016/ink" xmlns:am3d="http://schemas.microsoft.com/office/drawing/2017/model3d" xmlns:o="urn:schemas-microsoft-com:office:office" xmlns:oel="http://schemas.microsoft.com/office/2019/extlst" xmlns:r="http://schemas.openxmlformats.org/officeDocument/2006/relationships" xmlns:m="http://schemas.openxmlformats.org/officeDocument/2006/math" xmlns:v="urn:schemas-microsoft-com:vml" xmlns:wp14="http://schemas.microsoft.com/office/word/2010/wordprocessingDrawing" xmlns:wp="http://schemas.openxmlformats.org/drawingml/2006/wordprocessingDrawing" xmlns:w10="urn:schemas-microsoft-com:office:word" xmlns:w="http://schemas.openxmlformats.org/wordprocessingml/2006/main" xmlns:w14="http://schemas.microsoft.com/office/word/2010/wordml" xmlns:w15="http://schemas.microsoft.com/office/word/2012/wordml" xmlns:w16cex="http://schemas.microsoft.com/office/word/2018/wordml/cex" xmlns:w16cid="http://schemas.microsoft.com/office/word/2016/wordml/cid" xmlns:w16="http://schemas.microsoft.com/office/word/2018/wordml" xmlns:w16du="http://schemas.microsoft.com/office/word/2023/wordml/word16du" xmlns:w16sdtdh="http://schemas.microsoft.com/office/word/2020/wordml/sdtdatahash" xmlns:w16se="http://schemas.microsoft.com/office/word/2015/wordml/symex" xmlns:wpg="http://schemas.microsoft.com/office/word/2010/wordprocessingGroup" xmlns:wpi="http://schemas.microsoft.com/office/word/2010/wordprocessingInk" xmlns:wne="http://schemas.microsoft.com/office/word/2006/wordml" xmlns:wps="http://schemas.microsoft.com/office/word/2010/wordprocessingShape" mc:Ignorable="w14 w15 w16se w16cid w16 w16cex w16sdtdh w16du wp14">
   <w:p>
     <w:pPr>
+      <w:pStyle w:val="Header"/>
+    </w:pPr>
+  </w:p>
+</w:hdr>
+</file>
+
+<file path=word/header4.xml><?xml version="1.0" encoding="utf-8"?>
+<w:hdr xmlns:wpc="http://schemas.microsoft.com/office/word/2010/wordprocessingCanvas" xmlns:cx="http://schemas.microsoft.com/office/drawing/2014/chartex" xmlns:cx1="http://schemas.microsoft.com/office/drawing/2015/9/8/chartex" xmlns:cx2="http://schemas.microsoft.com/office/drawing/2015/10/21/chartex" xmlns:cx3="http://schemas.microsoft.com/office/drawing/2016/5/9/chartex" xmlns:cx4="http://schemas.microsoft.com/office/drawing/2016/5/10/chartex" xmlns:cx5="http://schemas.microsoft.com/office/drawing/2016/5/11/chartex" xmlns:cx6="http://schemas.microsoft.com/office/drawing/2016/5/12/chartex" xmlns:cx7="http://schemas.microsoft.com/office/drawing/2016/5/13/chartex" xmlns:cx8="http://schemas.microsoft.com/office/drawing/2016/5/14/chartex" xmlns:mc="http://schemas.openxmlformats.org/markup-compatibility/2006" xmlns:aink="http://schemas.microsoft.com/office/drawing/2016/ink" xmlns:am3d="http://schemas.microsoft.com/office/drawing/2017/model3d" xmlns:o="urn:schemas-microsoft-com:office:office" xmlns:oel="http://schemas.microsoft.com/office/2019/extlst" xmlns:r="http://schemas.openxmlformats.org/officeDocument/2006/relationships" xmlns:m="http://schemas.openxmlformats.org/officeDocument/2006/math" xmlns:v="urn:schemas-microsoft-com:vml" xmlns:wp14="http://schemas.microsoft.com/office/word/2010/wordprocessingDrawing" xmlns:wp="http://schemas.openxmlformats.org/drawingml/2006/wordprocessingDrawing" xmlns:w10="urn:schemas-microsoft-com:office:word" xmlns:w="http://schemas.openxmlformats.org/wordprocessingml/2006/main" xmlns:w14="http://schemas.microsoft.com/office/word/2010/wordml" xmlns:w15="http://schemas.microsoft.com/office/word/2012/wordml" xmlns:w16cex="http://schemas.microsoft.com/office/word/2018/wordml/cex" xmlns:w16cid="http://schemas.microsoft.com/office/word/2016/wordml/cid" xmlns:w16="http://schemas.microsoft.com/office/word/2018/wordml" xmlns:w16du="http://schemas.microsoft.com/office/word/2023/wordml/word16du" xmlns:w16sdtdh="http://schemas.microsoft.com/office/word/2020/wordml/sdtdatahash" xmlns:w16se="http://schemas.microsoft.com/office/word/2015/wordml/symex" xmlns:wpg="http://schemas.microsoft.com/office/word/2010/wordprocessingGroup" xmlns:wpi="http://schemas.microsoft.com/office/word/2010/wordprocessingInk" xmlns:wne="http://schemas.microsoft.com/office/word/2006/wordml" xmlns:wps="http://schemas.microsoft.com/office/word/2010/wordprocessingShape" mc:Ignorable="w14 w15 w16se w16cid w16 w16cex w16sdtdh w16du wp14">
+  <w:p>
+    <w:pPr>
+      <w:pStyle w:val="Header"/>
+    </w:pPr>
+  </w:p>
+</w:hdr>
+</file>
+
+<file path=word/header5.xml><?xml version="1.0" encoding="utf-8"?>
+<w:hdr xmlns:wpc="http://schemas.microsoft.com/office/word/2010/wordprocessingCanvas" xmlns:cx="http://schemas.microsoft.com/office/drawing/2014/chartex" xmlns:cx1="http://schemas.microsoft.com/office/drawing/2015/9/8/chartex" xmlns:cx2="http://schemas.microsoft.com/office/drawing/2015/10/21/chartex" xmlns:cx3="http://schemas.microsoft.com/office/drawing/2016/5/9/chartex" xmlns:cx4="http://schemas.microsoft.com/office/drawing/2016/5/10/chartex" xmlns:cx5="http://schemas.microsoft.com/office/drawing/2016/5/11/chartex" xmlns:cx6="http://schemas.microsoft.com/office/drawing/2016/5/12/chartex" xmlns:cx7="http://schemas.microsoft.com/office/drawing/2016/5/13/chartex" xmlns:cx8="http://schemas.microsoft.com/office/drawing/2016/5/14/chartex" xmlns:mc="http://schemas.openxmlformats.org/markup-compatibility/2006" xmlns:aink="http://schemas.microsoft.com/office/drawing/2016/ink" xmlns:am3d="http://schemas.microsoft.com/office/drawing/2017/model3d" xmlns:o="urn:schemas-microsoft-com:office:office" xmlns:oel="http://schemas.microsoft.com/office/2019/extlst" xmlns:r="http://schemas.openxmlformats.org/officeDocument/2006/relationships" xmlns:m="http://schemas.openxmlformats.org/officeDocument/2006/math" xmlns:v="urn:schemas-microsoft-com:vml" xmlns:wp14="http://schemas.microsoft.com/office/word/2010/wordprocessingDrawing" xmlns:wp="http://schemas.openxmlformats.org/drawingml/2006/wordprocessingDrawing" xmlns:w10="urn:schemas-microsoft-com:office:word" xmlns:w="http://schemas.openxmlformats.org/wordprocessingml/2006/main" xmlns:w14="http://schemas.microsoft.com/office/word/2010/wordml" xmlns:w15="http://schemas.microsoft.com/office/word/2012/wordml" xmlns:w16cex="http://schemas.microsoft.com/office/word/2018/wordml/cex" xmlns:w16cid="http://schemas.microsoft.com/office/word/2016/wordml/cid" xmlns:w16="http://schemas.microsoft.com/office/word/2018/wordml" xmlns:w16du="http://schemas.microsoft.com/office/word/2023/wordml/word16du" xmlns:w16sdtdh="http://schemas.microsoft.com/office/word/2020/wordml/sdtdatahash" xmlns:w16se="http://schemas.microsoft.com/office/word/2015/wordml/symex" xmlns:wpg="http://schemas.microsoft.com/office/word/2010/wordprocessingGroup" xmlns:wpi="http://schemas.microsoft.com/office/word/2010/wordprocessingInk" xmlns:wne="http://schemas.microsoft.com/office/word/2006/wordml" xmlns:wps="http://schemas.microsoft.com/office/word/2010/wordprocessingShape" mc:Ignorable="w14 w15 w16se w16cid w16 w16cex w16sdtdh w16du wp14">
+  <w:p>
+    <w:pPr>
+      <w:pStyle w:val="Header"/>
+    </w:pPr>
+  </w:p>
+</w:hdr>
+</file>
+
+<file path=word/header6.xml><?xml version="1.0" encoding="utf-8"?>
+<w:hdr xmlns:wpc="http://schemas.microsoft.com/office/word/2010/wordprocessingCanvas" xmlns:cx="http://schemas.microsoft.com/office/drawing/2014/chartex" xmlns:cx1="http://schemas.microsoft.com/office/drawing/2015/9/8/chartex" xmlns:cx2="http://schemas.microsoft.com/office/drawing/2015/10/21/chartex" xmlns:cx3="http://schemas.microsoft.com/office/drawing/2016/5/9/chartex" xmlns:cx4="http://schemas.microsoft.com/office/drawing/2016/5/10/chartex" xmlns:cx5="http://schemas.microsoft.com/office/drawing/2016/5/11/chartex" xmlns:cx6="http://schemas.microsoft.com/office/drawing/2016/5/12/chartex" xmlns:cx7="http://schemas.microsoft.com/office/drawing/2016/5/13/chartex" xmlns:cx8="http://schemas.microsoft.com/office/drawing/2016/5/14/chartex" xmlns:mc="http://schemas.openxmlformats.org/markup-compatibility/2006" xmlns:aink="http://schemas.microsoft.com/office/drawing/2016/ink" xmlns:am3d="http://schemas.microsoft.com/office/drawing/2017/model3d" xmlns:o="urn:schemas-microsoft-com:office:office" xmlns:oel="http://schemas.microsoft.com/office/2019/extlst" xmlns:r="http://schemas.openxmlformats.org/officeDocument/2006/relationships" xmlns:m="http://schemas.openxmlformats.org/officeDocument/2006/math" xmlns:v="urn:schemas-microsoft-com:vml" xmlns:wp14="http://schemas.microsoft.com/office/word/2010/wordprocessingDrawing" xmlns:wp="http://schemas.openxmlformats.org/drawingml/2006/wordprocessingDrawing" xmlns:w10="urn:schemas-microsoft-com:office:word" xmlns:w="http://schemas.openxmlformats.org/wordprocessingml/2006/main" xmlns:w14="http://schemas.microsoft.com/office/word/2010/wordml" xmlns:w15="http://schemas.microsoft.com/office/word/2012/wordml" xmlns:w16cex="http://schemas.microsoft.com/office/word/2018/wordml/cex" xmlns:w16cid="http://schemas.microsoft.com/office/word/2016/wordml/cid" xmlns:w16="http://schemas.microsoft.com/office/word/2018/wordml" xmlns:w16du="http://schemas.microsoft.com/office/word/2023/wordml/word16du" xmlns:w16sdtdh="http://schemas.microsoft.com/office/word/2020/wordml/sdtdatahash" xmlns:w16se="http://schemas.microsoft.com/office/word/2015/wordml/symex" xmlns:wpg="http://schemas.microsoft.com/office/word/2010/wordprocessingGroup" xmlns:wpi="http://schemas.microsoft.com/office/word/2010/wordprocessingInk" xmlns:wne="http://schemas.microsoft.com/office/word/2006/wordml" xmlns:wps="http://schemas.microsoft.com/office/word/2010/wordprocessingShape" mc:Ignorable="w14 w15 w16se w16cid w16 w16cex w16sdtdh w16du wp14">
+  <w:p>
+    <w:pPr>
       <w:spacing w:before="9"/>
       <w:ind w:left="20"/>
       <w:rPr>
-        <w:b/>
-        <w:bCs/>
         <w:color w:val="1F1F1F"/>
         <w:spacing w:val="-2"/>
         <w:sz w:val="24"/>
@@ -19886,8 +19885,6 @@
     </w:pPr>
     <w:r>
       <w:rPr>
-        <w:b/>
-        <w:bCs/>
         <w:color w:val="1F1F1F"/>
         <w:sz w:val="24"/>
         <w:szCs w:val="24"/>
@@ -19896,8 +19893,6 @@
     </w:r>
     <w:r>
       <w:rPr>
-        <w:b/>
-        <w:bCs/>
         <w:color w:val="1F1F1F"/>
         <w:sz w:val="24"/>
         <w:szCs w:val="24"/>
@@ -19906,8 +19901,6 @@
     </w:r>
     <w:r>
       <w:rPr>
-        <w:b/>
-        <w:bCs/>
         <w:color w:val="1F1F1F"/>
         <w:sz w:val="24"/>
         <w:szCs w:val="24"/>
@@ -19916,8 +19909,6 @@
     </w:r>
     <w:r>
       <w:rPr>
-        <w:b/>
-        <w:bCs/>
         <w:color w:val="1F1F1F"/>
         <w:spacing w:val="-5"/>
         <w:sz w:val="24"/>
@@ -19927,28 +19918,14 @@
     </w:r>
     <w:r>
       <w:rPr>
-        <w:b/>
-        <w:bCs/>
         <w:color w:val="1F1F1F"/>
         <w:sz w:val="24"/>
         <w:szCs w:val="24"/>
       </w:rPr>
-      <w:t>E</w:t>
+      <w:t>Enhanced</w:t>
     </w:r>
     <w:r>
       <w:rPr>
-        <w:b/>
-        <w:bCs/>
-        <w:color w:val="1F1F1F"/>
-        <w:sz w:val="24"/>
-        <w:szCs w:val="24"/>
-      </w:rPr>
-      <w:t>nhanced</w:t>
-    </w:r>
-    <w:r>
-      <w:rPr>
-        <w:b/>
-        <w:bCs/>
         <w:color w:val="1F1F1F"/>
         <w:spacing w:val="-5"/>
         <w:sz w:val="24"/>
@@ -19958,28 +19935,14 @@
     </w:r>
     <w:r>
       <w:rPr>
-        <w:b/>
-        <w:bCs/>
         <w:color w:val="1F1F1F"/>
         <w:sz w:val="24"/>
         <w:szCs w:val="24"/>
       </w:rPr>
-      <w:t>T</w:t>
+      <w:t>Tomato</w:t>
     </w:r>
     <w:r>
       <w:rPr>
-        <w:b/>
-        <w:bCs/>
-        <w:color w:val="1F1F1F"/>
-        <w:sz w:val="24"/>
-        <w:szCs w:val="24"/>
-      </w:rPr>
-      <w:t>omato</w:t>
-    </w:r>
-    <w:r>
-      <w:rPr>
-        <w:b/>
-        <w:bCs/>
         <w:color w:val="1F1F1F"/>
         <w:spacing w:val="-7"/>
         <w:sz w:val="24"/>
@@ -19989,28 +19952,14 @@
     </w:r>
     <w:r>
       <w:rPr>
-        <w:b/>
-        <w:bCs/>
         <w:color w:val="1F1F1F"/>
         <w:sz w:val="24"/>
         <w:szCs w:val="24"/>
       </w:rPr>
-      <w:t>P</w:t>
+      <w:t>Plant</w:t>
     </w:r>
     <w:r>
       <w:rPr>
-        <w:b/>
-        <w:bCs/>
-        <w:color w:val="1F1F1F"/>
-        <w:sz w:val="24"/>
-        <w:szCs w:val="24"/>
-      </w:rPr>
-      <w:t>lant</w:t>
-    </w:r>
-    <w:r>
-      <w:rPr>
-        <w:b/>
-        <w:bCs/>
         <w:color w:val="1F1F1F"/>
         <w:spacing w:val="-5"/>
         <w:sz w:val="24"/>
@@ -20020,28 +19969,14 @@
     </w:r>
     <w:r>
       <w:rPr>
-        <w:b/>
-        <w:bCs/>
         <w:color w:val="1F1F1F"/>
         <w:sz w:val="24"/>
         <w:szCs w:val="24"/>
       </w:rPr>
-      <w:t>C</w:t>
+      <w:t>Cultivation</w:t>
     </w:r>
     <w:r>
       <w:rPr>
-        <w:b/>
-        <w:bCs/>
-        <w:color w:val="1F1F1F"/>
-        <w:sz w:val="24"/>
-        <w:szCs w:val="24"/>
-      </w:rPr>
-      <w:t>ultivation</w:t>
-    </w:r>
-    <w:r>
-      <w:rPr>
-        <w:b/>
-        <w:bCs/>
         <w:color w:val="1F1F1F"/>
         <w:spacing w:val="-8"/>
         <w:sz w:val="24"/>
@@ -20051,28 +19986,14 @@
     </w:r>
     <w:r>
       <w:rPr>
-        <w:b/>
-        <w:bCs/>
         <w:color w:val="1F1F1F"/>
         <w:sz w:val="24"/>
         <w:szCs w:val="24"/>
       </w:rPr>
-      <w:t>W</w:t>
+      <w:t>With</w:t>
     </w:r>
     <w:r>
       <w:rPr>
-        <w:b/>
-        <w:bCs/>
-        <w:color w:val="1F1F1F"/>
-        <w:sz w:val="24"/>
-        <w:szCs w:val="24"/>
-      </w:rPr>
-      <w:t>ith</w:t>
-    </w:r>
-    <w:r>
-      <w:rPr>
-        <w:b/>
-        <w:bCs/>
         <w:color w:val="1F1F1F"/>
         <w:spacing w:val="-5"/>
         <w:sz w:val="24"/>
@@ -20082,28 +20003,14 @@
     </w:r>
     <w:r>
       <w:rPr>
-        <w:b/>
-        <w:bCs/>
         <w:color w:val="1F1F1F"/>
         <w:sz w:val="24"/>
         <w:szCs w:val="24"/>
       </w:rPr>
-      <w:t>M</w:t>
+      <w:t>Machine</w:t>
     </w:r>
     <w:r>
       <w:rPr>
-        <w:b/>
-        <w:bCs/>
-        <w:color w:val="1F1F1F"/>
-        <w:sz w:val="24"/>
-        <w:szCs w:val="24"/>
-      </w:rPr>
-      <w:t>achine</w:t>
-    </w:r>
-    <w:r>
-      <w:rPr>
-        <w:b/>
-        <w:bCs/>
         <w:color w:val="1F1F1F"/>
         <w:spacing w:val="-8"/>
         <w:sz w:val="24"/>
@@ -20113,25 +20020,12 @@
     </w:r>
     <w:r>
       <w:rPr>
-        <w:b/>
-        <w:bCs/>
         <w:color w:val="1F1F1F"/>
         <w:spacing w:val="-2"/>
         <w:sz w:val="24"/>
         <w:szCs w:val="24"/>
       </w:rPr>
-      <w:t>L</w:t>
-    </w:r>
-    <w:r>
-      <w:rPr>
-        <w:b/>
-        <w:bCs/>
-        <w:color w:val="1F1F1F"/>
-        <w:spacing w:val="-2"/>
-        <w:sz w:val="24"/>
-        <w:szCs w:val="24"/>
-      </w:rPr>
-      <w:t>earning</w:t>
+      <w:t>Learning</w:t>
     </w:r>
   </w:p>
   <w:p>
@@ -20139,8 +20033,6 @@
       <w:spacing w:before="9"/>
       <w:ind w:left="20"/>
       <w:rPr>
-        <w:b/>
-        <w:bCs/>
         <w:color w:val="1F1F1F"/>
         <w:spacing w:val="-2"/>
         <w:sz w:val="24"/>
@@ -20149,8 +20041,6 @@
     </w:pPr>
     <w:r>
       <w:rPr>
-        <w:b/>
-        <w:bCs/>
         <w:color w:val="1F1F1F"/>
         <w:spacing w:val="-2"/>
         <w:sz w:val="24"/>
@@ -21853,6 +21743,7 @@
   <w:style w:type="character" w:default="1" w:styleId="DefaultParagraphFont">
     <w:name w:val="Default Paragraph Font"/>
     <w:uiPriority w:val="1"/>
+    <w:semiHidden/>
     <w:unhideWhenUsed/>
   </w:style>
   <w:style w:type="table" w:default="1" w:styleId="TableNormal">

</xml_diff>